<commit_message>
Skyline (20.1): Create Japanese and Chinese DIA/SWATH tutorial versions with English text and localized figures - Fixed height of BuildPeptideSearchLibraryControl library list in Japanese - And created localized versions of the Blank Document icon on the StartPage
</commit_message>
<xml_diff>
--- a/pwiz_tools/Skyline/Documentation/Tutorials/Skyline DIA QE.docx
+++ b/pwiz_tools/Skyline/Documentation/Tutorials/Skyline DIA QE.docx
@@ -96,7 +96,7 @@
               </wp:anchor>
             </w:drawing>
           </mc:Choice>
-          <mc:Fallback xmlns:w16se="http://schemas.microsoft.com/office/word/2015/wordml/symex" xmlns:w16cid="http://schemas.microsoft.com/office/word/2016/wordml/cid" xmlns:am3d="http://schemas.microsoft.com/office/drawing/2017/model3d" xmlns:aink="http://schemas.microsoft.com/office/drawing/2016/ink" xmlns:cx8="http://schemas.microsoft.com/office/drawing/2016/5/14/chartex" xmlns:cx7="http://schemas.microsoft.com/office/drawing/2016/5/13/chartex" xmlns:cx6="http://schemas.microsoft.com/office/drawing/2016/5/12/chartex" xmlns:cx5="http://schemas.microsoft.com/office/drawing/2016/5/11/chartex" xmlns:cx4="http://schemas.microsoft.com/office/drawing/2016/5/10/chartex" xmlns:cx3="http://schemas.microsoft.com/office/drawing/2016/5/9/chartex" xmlns:cx2="http://schemas.microsoft.com/office/drawing/2015/10/21/chartex" xmlns:cx1="http://schemas.microsoft.com/office/drawing/2015/9/8/chartex" xmlns:cx="http://schemas.microsoft.com/office/drawing/2014/chartex">
+          <mc:Fallback xmlns:cx="http://schemas.microsoft.com/office/drawing/2014/chartex" xmlns:cx1="http://schemas.microsoft.com/office/drawing/2015/9/8/chartex" xmlns:cx2="http://schemas.microsoft.com/office/drawing/2015/10/21/chartex" xmlns:cx3="http://schemas.microsoft.com/office/drawing/2016/5/9/chartex" xmlns:cx4="http://schemas.microsoft.com/office/drawing/2016/5/10/chartex" xmlns:cx5="http://schemas.microsoft.com/office/drawing/2016/5/11/chartex" xmlns:cx6="http://schemas.microsoft.com/office/drawing/2016/5/12/chartex" xmlns:cx7="http://schemas.microsoft.com/office/drawing/2016/5/13/chartex" xmlns:cx8="http://schemas.microsoft.com/office/drawing/2016/5/14/chartex" xmlns:aink="http://schemas.microsoft.com/office/drawing/2016/ink" xmlns:am3d="http://schemas.microsoft.com/office/drawing/2017/model3d" xmlns:w16cid="http://schemas.microsoft.com/office/word/2016/wordml/cid" xmlns:w16se="http://schemas.microsoft.com/office/word/2015/wordml/symex">
             <w:pict>
               <v:rect w14:anchorId="38AB4977" id="Rectangle 13" o:spid="_x0000_s1026" style="position:absolute;margin-left:-3.35pt;margin-top:20.65pt;width:466.35pt;height:38.25pt;z-index:251662336;visibility:visible;mso-wrap-style:square;mso-width-percent:0;mso-height-percent:0;mso-wrap-distance-left:9pt;mso-wrap-distance-top:0;mso-wrap-distance-right:9pt;mso-wrap-distance-bottom:0;mso-position-horizontal:absolute;mso-position-horizontal-relative:text;mso-position-vertical:absolute;mso-position-vertical-relative:text;mso-width-percent:0;mso-height-percent:0;mso-width-relative:margin;mso-height-relative:margin;v-text-anchor:middle" o:gfxdata="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" filled="f" strokecolor="black [3213]" strokeweight="1pt"/>
             </w:pict>
@@ -118,7 +118,39 @@
         <w:t>uses</w:t>
       </w:r>
       <w:r>
-        <w:t xml:space="preserve"> data from a Thermo Q-Exactive plus instrument. If you prefer to use the data from a Sciex TripleTOF 6600</w:t>
+        <w:t xml:space="preserve"> data from a </w:t>
+      </w:r>
+      <w:proofErr w:type="spellStart"/>
+      <w:r>
+        <w:t>Thermo</w:t>
+      </w:r>
+      <w:proofErr w:type="spellEnd"/>
+      <w:r>
+        <w:t xml:space="preserve"> Q-</w:t>
+      </w:r>
+      <w:proofErr w:type="spellStart"/>
+      <w:r>
+        <w:t>Exactive</w:t>
+      </w:r>
+      <w:proofErr w:type="spellEnd"/>
+      <w:r>
+        <w:t xml:space="preserve"> plus instrument. If you prefer to use the data from a </w:t>
+      </w:r>
+      <w:proofErr w:type="spellStart"/>
+      <w:r>
+        <w:t>Sciex</w:t>
+      </w:r>
+      <w:proofErr w:type="spellEnd"/>
+      <w:r>
+        <w:t xml:space="preserve"> </w:t>
+      </w:r>
+      <w:proofErr w:type="spellStart"/>
+      <w:r>
+        <w:t>TripleTOF</w:t>
+      </w:r>
+      <w:proofErr w:type="spellEnd"/>
+      <w:r>
+        <w:t xml:space="preserve"> 6600</w:t>
       </w:r>
       <w:r>
         <w:t>,</w:t>
@@ -173,6 +205,7 @@
       <w:r>
         <w:t xml:space="preserve">n a </w:t>
       </w:r>
+      <w:proofErr w:type="spellStart"/>
       <w:r>
         <w:rPr>
           <w:rFonts w:cstheme="minorHAnsi"/>
@@ -185,6 +218,7 @@
         </w:rPr>
         <w:t>Orbi</w:t>
       </w:r>
+      <w:proofErr w:type="spellEnd"/>
       <w:r>
         <w:rPr>
           <w:rFonts w:cstheme="minorHAnsi"/>
@@ -195,20 +229,36 @@
         <w:rPr>
           <w:rFonts w:cstheme="minorHAnsi"/>
         </w:rPr>
-        <w:t>Q-Exactive Plus</w:t>
-      </w:r>
+        <w:t>Q-</w:t>
+      </w:r>
+      <w:proofErr w:type="spellStart"/>
       <w:r>
         <w:rPr>
           <w:rFonts w:cstheme="minorHAnsi"/>
         </w:rPr>
+        <w:t>Exactive</w:t>
+      </w:r>
+      <w:proofErr w:type="spellEnd"/>
+      <w:r>
+        <w:rPr>
+          <w:rFonts w:cstheme="minorHAnsi"/>
+        </w:rPr>
+        <w:t xml:space="preserve"> Plus</w:t>
+      </w:r>
+      <w:r>
+        <w:rPr>
+          <w:rFonts w:cstheme="minorHAnsi"/>
+        </w:rPr>
         <w:t xml:space="preserve">, </w:t>
       </w:r>
+      <w:proofErr w:type="spellStart"/>
       <w:r>
         <w:rPr>
           <w:rFonts w:cstheme="minorHAnsi"/>
         </w:rPr>
         <w:t>Thermo</w:t>
       </w:r>
+      <w:proofErr w:type="spellEnd"/>
       <w:r>
         <w:rPr>
           <w:rFonts w:cstheme="minorHAnsi"/>
@@ -234,7 +284,15 @@
         <w:t>variable width window precursor isolation scheme</w:t>
       </w:r>
       <w:r>
-        <w:t xml:space="preserve"> (Bruderer R. et al. MCP 2015)</w:t>
+        <w:t xml:space="preserve"> (</w:t>
+      </w:r>
+      <w:proofErr w:type="spellStart"/>
+      <w:r>
+        <w:t>Bruderer</w:t>
+      </w:r>
+      <w:proofErr w:type="spellEnd"/>
+      <w:r>
+        <w:t xml:space="preserve"> R. et al. MCP 2015)</w:t>
       </w:r>
       <w:r>
         <w:t xml:space="preserve"> and a </w:t>
@@ -260,6 +318,7 @@
         <w:t xml:space="preserve"> </w:t>
       </w:r>
       <w:hyperlink r:id="rId8" w:history="1">
+        <w:proofErr w:type="spellStart"/>
         <w:r>
           <w:rPr>
             <w:rStyle w:val="Hyperlink"/>
@@ -267,6 +326,7 @@
           </w:rPr>
           <w:t>LFQBench</w:t>
         </w:r>
+        <w:proofErr w:type="spellEnd"/>
         <w:r>
           <w:rPr>
             <w:rStyle w:val="Hyperlink"/>
@@ -528,7 +588,15 @@
     </w:p>
     <w:p>
       <w:r>
-        <w:t xml:space="preserve">[figure adapted from </w:t>
+        <w:t>[</w:t>
+      </w:r>
+      <w:proofErr w:type="gramStart"/>
+      <w:r>
+        <w:t>figure</w:t>
+      </w:r>
+      <w:proofErr w:type="gramEnd"/>
+      <w:r>
+        <w:t xml:space="preserve"> adapted from </w:t>
       </w:r>
     </w:p>
     <w:p>
@@ -555,8 +623,13 @@
       </w:r>
     </w:p>
     <w:p>
-      <w:r>
-        <w:t xml:space="preserve">and </w:t>
+      <w:proofErr w:type="gramStart"/>
+      <w:r>
+        <w:t>and</w:t>
+      </w:r>
+      <w:proofErr w:type="gramEnd"/>
+      <w:r>
+        <w:t xml:space="preserve"> </w:t>
       </w:r>
     </w:p>
     <w:p>
@@ -566,8 +639,21 @@
           <w:color w:val="808080" w:themeColor="background1" w:themeShade="80"/>
         </w:rPr>
       </w:pPr>
-      <w:r>
-        <w:t xml:space="preserve">Bruderer, et al. Extending the Limits of Quantitative Proteome Profiling with Data-Independent Acquisition and Application to Acetaminophen-Treated Three-Dimensional Liver Microtissues.” </w:t>
+      <w:proofErr w:type="spellStart"/>
+      <w:r>
+        <w:t>Bruderer</w:t>
+      </w:r>
+      <w:proofErr w:type="spellEnd"/>
+      <w:r>
+        <w:t xml:space="preserve">, et al. Extending the Limits of Quantitative Proteome Profiling with Data-Independent Acquisition and Application to Acetaminophen-Treated Three-Dimensional Liver </w:t>
+      </w:r>
+      <w:proofErr w:type="spellStart"/>
+      <w:r>
+        <w:t>Microtissues</w:t>
+      </w:r>
+      <w:proofErr w:type="spellEnd"/>
+      <w:r>
+        <w:t xml:space="preserve">.” </w:t>
       </w:r>
       <w:r>
         <w:rPr>
@@ -715,10 +801,10 @@
           <w:noProof/>
         </w:rPr>
         <w:drawing>
-          <wp:inline distT="0" distB="0" distL="0" distR="0" wp14:anchorId="4CD613BB" wp14:editId="4BBFCA25">
-            <wp:extent cx="1828800" cy="1828800"/>
+          <wp:inline distT="0" distB="0" distL="0" distR="0" wp14:anchorId="7EB637A3" wp14:editId="2F816160">
+            <wp:extent cx="1790700" cy="1790700"/>
             <wp:effectExtent l="0" t="0" r="0" b="0"/>
-            <wp:docPr id="10" name="Picture 10"/>
+            <wp:docPr id="11" name="Picture 11"/>
             <wp:cNvGraphicFramePr>
               <a:graphicFrameLocks xmlns:a="http://schemas.openxmlformats.org/drawingml/2006/main" noChangeAspect="1"/>
             </wp:cNvGraphicFramePr>
@@ -738,7 +824,7 @@
                   <pic:spPr>
                     <a:xfrm>
                       <a:off x="0" y="0"/>
-                      <a:ext cx="1828800" cy="1828800"/>
+                      <a:ext cx="1790700" cy="1790700"/>
                     </a:xfrm>
                     <a:prstGeom prst="rect">
                       <a:avLst/>
@@ -750,6 +836,8 @@
           </wp:inline>
         </w:drawing>
       </w:r>
+      <w:bookmarkStart w:id="0" w:name="_GoBack"/>
+      <w:bookmarkEnd w:id="0"/>
     </w:p>
     <w:p>
       <w:pPr>
@@ -1106,7 +1194,15 @@
         <w:t>DDA run</w:t>
       </w:r>
       <w:r>
-        <w:t xml:space="preserve"> each of the A and B samples. The DDA search has already been performed by us using the Comet search engine and post processed using PeptideProphet – see this link for more DDA search engines supported by Skyline </w:t>
+        <w:t xml:space="preserve"> each of the A and B samples. The DDA search has already been performed by us using the Comet search engine and post processed using </w:t>
+      </w:r>
+      <w:proofErr w:type="spellStart"/>
+      <w:r>
+        <w:t>PeptideProphet</w:t>
+      </w:r>
+      <w:proofErr w:type="spellEnd"/>
+      <w:r>
+        <w:t xml:space="preserve"> – see this link for more DDA search engines supported by Skyline </w:t>
       </w:r>
       <w:hyperlink r:id="rId16" w:history="1">
         <w:r>
@@ -1121,7 +1217,15 @@
         <w:t>. You will</w:t>
       </w:r>
       <w:r>
-        <w:t xml:space="preserve"> start from the interact.pep.xml file which is the output of PeptideProphet and contains the database search results from both DDA files.</w:t>
+        <w:t xml:space="preserve"> start from the interact.pep.xml file which is the output of </w:t>
+      </w:r>
+      <w:proofErr w:type="spellStart"/>
+      <w:r>
+        <w:t>PeptideProphet</w:t>
+      </w:r>
+      <w:proofErr w:type="spellEnd"/>
+      <w:r>
+        <w:t xml:space="preserve"> and contains the database search results from both DDA files.</w:t>
       </w:r>
     </w:p>
     <w:p>
@@ -1322,7 +1426,15 @@
     </w:p>
     <w:p>
       <w:r>
-        <w:t>Note: 0.95 is the threshold applied to the PeptideProphet probability computed for every peptide spectrum match in the DDA database search – in this particular data set this corresponds to a PSM false discovery rate of 0.2% but this will differ among data sets so a score threshold to achieve the FDR you want to use should be entered here.</w:t>
+        <w:t xml:space="preserve">Note: 0.95 is the threshold applied to the </w:t>
+      </w:r>
+      <w:proofErr w:type="spellStart"/>
+      <w:r>
+        <w:t>PeptideProphet</w:t>
+      </w:r>
+      <w:proofErr w:type="spellEnd"/>
+      <w:r>
+        <w:t xml:space="preserve"> probability computed for every peptide spectrum match in the DDA database search – in this particular data set this corresponds to a PSM false discovery rate of 0.2% but this will differ among data sets so a score threshold to achieve the FDR you want to use should be entered here.</w:t>
       </w:r>
     </w:p>
     <w:p>
@@ -1361,7 +1473,15 @@
         <w:t>QE</w:t>
       </w:r>
       <w:r>
-        <w:t xml:space="preserve"> folder created earlier and into its DDA_search subfolder.</w:t>
+        <w:t xml:space="preserve"> folder created earlier and into its </w:t>
+      </w:r>
+      <w:proofErr w:type="spellStart"/>
+      <w:r>
+        <w:t>DDA_search</w:t>
+      </w:r>
+      <w:proofErr w:type="spellEnd"/>
+      <w:r>
+        <w:t xml:space="preserve"> subfolder.</w:t>
       </w:r>
     </w:p>
     <w:p>
@@ -1387,11 +1507,19 @@
       <w:r>
         <w:t xml:space="preserve">In the </w:t>
       </w:r>
-      <w:r>
-        <w:rPr>
-          <w:b/>
-        </w:rPr>
-        <w:t>iRT standard peptides</w:t>
+      <w:proofErr w:type="spellStart"/>
+      <w:r>
+        <w:rPr>
+          <w:b/>
+        </w:rPr>
+        <w:t>iRT</w:t>
+      </w:r>
+      <w:proofErr w:type="spellEnd"/>
+      <w:r>
+        <w:rPr>
+          <w:b/>
+        </w:rPr>
+        <w:t xml:space="preserve"> standard peptides</w:t>
       </w:r>
       <w:r>
         <w:t xml:space="preserve"> dropdown list, click “Biognosys-11 (iRT-C18)”.</w:t>
@@ -1519,7 +1647,31 @@
         <w:t>Build Peptide Search Library</w:t>
       </w:r>
       <w:r>
-        <w:t>. When the library build is complete will attempt to calibrate iRT values from the peptide search results based on the Biognosys iRT standards which were spiked into these samples. This should succeed and present a summary form like the one below:</w:t>
+        <w:t xml:space="preserve">. When the library build is complete will attempt to calibrate </w:t>
+      </w:r>
+      <w:proofErr w:type="spellStart"/>
+      <w:r>
+        <w:t>iRT</w:t>
+      </w:r>
+      <w:proofErr w:type="spellEnd"/>
+      <w:r>
+        <w:t xml:space="preserve"> values from the peptide search results based on the </w:t>
+      </w:r>
+      <w:proofErr w:type="spellStart"/>
+      <w:r>
+        <w:t>Biognosys</w:t>
+      </w:r>
+      <w:proofErr w:type="spellEnd"/>
+      <w:r>
+        <w:t xml:space="preserve"> </w:t>
+      </w:r>
+      <w:proofErr w:type="spellStart"/>
+      <w:r>
+        <w:t>iRT</w:t>
+      </w:r>
+      <w:proofErr w:type="spellEnd"/>
+      <w:r>
+        <w:t xml:space="preserve"> standards which were spiked into these samples. This should succeed and present a summary form like the one below:</w:t>
       </w:r>
     </w:p>
     <w:p>
@@ -1685,7 +1837,15 @@
     </w:p>
     <w:p>
       <w:r>
-        <w:t>Skyline will ask if you want to recalibrate the iRT standard values onto the regression line calculated and shown in the graph above.</w:t>
+        <w:t xml:space="preserve">Skyline will ask if you want to recalibrate the </w:t>
+      </w:r>
+      <w:proofErr w:type="spellStart"/>
+      <w:r>
+        <w:t>iRT</w:t>
+      </w:r>
+      <w:proofErr w:type="spellEnd"/>
+      <w:r>
+        <w:t xml:space="preserve"> standard values onto the regression line calculated and shown in the graph above.</w:t>
       </w:r>
     </w:p>
     <w:p>
@@ -2020,7 +2180,15 @@
         <w:t>Precursor charges</w:t>
       </w:r>
       <w:r>
-        <w:t xml:space="preserve"> to “2, 3, 4”.</w:t>
+        <w:t xml:space="preserve"> to “2, 3, </w:t>
+      </w:r>
+      <w:proofErr w:type="gramStart"/>
+      <w:r>
+        <w:t>4</w:t>
+      </w:r>
+      <w:proofErr w:type="gramEnd"/>
+      <w:r>
+        <w:t>”.</w:t>
       </w:r>
     </w:p>
     <w:p>
@@ -2230,7 +2398,15 @@
         <w:t>e</w:t>
       </w:r>
       <w:r>
-        <w:t xml:space="preserve"> centroided data to save space</w:t>
+        <w:t xml:space="preserve"> </w:t>
+      </w:r>
+      <w:proofErr w:type="spellStart"/>
+      <w:r>
+        <w:t>centroided</w:t>
+      </w:r>
+      <w:proofErr w:type="spellEnd"/>
+      <w:r>
+        <w:t xml:space="preserve"> data to save space</w:t>
       </w:r>
       <w:r>
         <w:t>.</w:t>
@@ -2250,11 +2426,16 @@
       <w:r>
         <w:t xml:space="preserve"> select ‘</w:t>
       </w:r>
+      <w:proofErr w:type="spellStart"/>
       <w:r>
         <w:t>C</w:t>
       </w:r>
       <w:r>
-        <w:t xml:space="preserve">entroided’ and specify a </w:t>
+        <w:t>entroided</w:t>
+      </w:r>
+      <w:proofErr w:type="spellEnd"/>
+      <w:r>
+        <w:t xml:space="preserve">’ and specify a </w:t>
       </w:r>
       <w:r>
         <w:t xml:space="preserve">‘20’ ppm mass </w:t>
@@ -2441,11 +2622,19 @@
       <w:r>
         <w:t xml:space="preserve">Click the </w:t>
       </w:r>
-      <w:r>
-        <w:rPr>
-          <w:b/>
-        </w:rPr>
-        <w:t>Prespecified isolation windows</w:t>
+      <w:proofErr w:type="spellStart"/>
+      <w:r>
+        <w:rPr>
+          <w:b/>
+        </w:rPr>
+        <w:t>Prespecified</w:t>
+      </w:r>
+      <w:proofErr w:type="spellEnd"/>
+      <w:r>
+        <w:rPr>
+          <w:b/>
+        </w:rPr>
+        <w:t xml:space="preserve"> isolation windows</w:t>
       </w:r>
       <w:r>
         <w:t xml:space="preserve"> option.</w:t>
@@ -2638,11 +2827,19 @@
       <w:r>
         <w:t xml:space="preserve">In the dropdown list beneath </w:t>
       </w:r>
-      <w:r>
-        <w:rPr>
-          <w:b/>
-        </w:rPr>
-        <w:t>Prespecified isolation window</w:t>
+      <w:proofErr w:type="spellStart"/>
+      <w:r>
+        <w:rPr>
+          <w:b/>
+        </w:rPr>
+        <w:t>Prespecified</w:t>
+      </w:r>
+      <w:proofErr w:type="spellEnd"/>
+      <w:r>
+        <w:rPr>
+          <w:b/>
+        </w:rPr>
+        <w:t xml:space="preserve"> isolation window</w:t>
       </w:r>
       <w:r>
         <w:t>, c</w:t>
@@ -3017,9 +3214,11 @@
       <w:r>
         <w:t>Double-click on the “</w:t>
       </w:r>
+      <w:proofErr w:type="spellStart"/>
       <w:r>
         <w:t>target_protein_sequences.fasta</w:t>
       </w:r>
+      <w:proofErr w:type="spellEnd"/>
       <w:r>
         <w:t>” file.</w:t>
       </w:r>
@@ -3043,7 +3242,15 @@
               <w:spacing w:after="0"/>
             </w:pPr>
             <w:r>
-              <w:t>NOTE: At this point, you could choose to perform a proteome-wide analysis by instead navigating to the DDA_search subfolder where you found the “interact.pep.xml” file and double-clicking the full FASTA sequence file “</w:t>
+              <w:t xml:space="preserve">NOTE: At this point, you could choose to perform a proteome-wide analysis by instead navigating to the </w:t>
+            </w:r>
+            <w:proofErr w:type="spellStart"/>
+            <w:r>
+              <w:t>DDA_search</w:t>
+            </w:r>
+            <w:proofErr w:type="spellEnd"/>
+            <w:r>
+              <w:t xml:space="preserve"> subfolder where you found the “interact.pep.xml” file and double-clicking the full FASTA sequence file “</w:t>
             </w:r>
             <w:r>
               <w:t>napedro_3mixed_human_yeast_ecoli_20140403_iRT_reverse.fasta</w:t>
@@ -3091,11 +3298,33 @@
       <w:r>
         <w:t xml:space="preserve">Check </w:t>
       </w:r>
-      <w:r>
-        <w:rPr>
-          <w:b/>
-        </w:rPr>
-        <w:t>Automatically train mProphet model</w:t>
+      <w:proofErr w:type="gramStart"/>
+      <w:r>
+        <w:rPr>
+          <w:b/>
+        </w:rPr>
+        <w:t>Automatically</w:t>
+      </w:r>
+      <w:proofErr w:type="gramEnd"/>
+      <w:r>
+        <w:rPr>
+          <w:b/>
+        </w:rPr>
+        <w:t xml:space="preserve"> train </w:t>
+      </w:r>
+      <w:proofErr w:type="spellStart"/>
+      <w:r>
+        <w:rPr>
+          <w:b/>
+        </w:rPr>
+        <w:t>mProphet</w:t>
+      </w:r>
+      <w:proofErr w:type="spellEnd"/>
+      <w:r>
+        <w:rPr>
+          <w:b/>
+        </w:rPr>
+        <w:t xml:space="preserve"> model</w:t>
       </w:r>
       <w:r>
         <w:t>.</w:t>
@@ -3334,7 +3563,15 @@
     </w:p>
     <w:p>
       <w:r>
-        <w:t xml:space="preserve">After the import is completed, Skyline will show you the mProphet model you requested on the </w:t>
+        <w:t xml:space="preserve">After the import is completed, Skyline will show you the </w:t>
+      </w:r>
+      <w:proofErr w:type="spellStart"/>
+      <w:r>
+        <w:t>mProphet</w:t>
+      </w:r>
+      <w:proofErr w:type="spellEnd"/>
+      <w:r>
+        <w:t xml:space="preserve"> model you requested on the </w:t>
       </w:r>
       <w:r>
         <w:rPr>
@@ -3412,10 +3649,26 @@
         <w:t>It has already been used to re-score the 10 best peaks Skyline found in each set of chromatograms, using its default score</w:t>
       </w:r>
       <w:r>
-        <w:t>, and re-choose the peaks to be the ones with the best mProphet scores</w:t>
-      </w:r>
-      <w:r>
-        <w:t xml:space="preserve">. These mProphet </w:t>
+        <w:t xml:space="preserve">, and re-choose the peaks to be the ones with the best </w:t>
+      </w:r>
+      <w:proofErr w:type="spellStart"/>
+      <w:r>
+        <w:t>mProphet</w:t>
+      </w:r>
+      <w:proofErr w:type="spellEnd"/>
+      <w:r>
+        <w:t xml:space="preserve"> scores</w:t>
+      </w:r>
+      <w:r>
+        <w:t xml:space="preserve">. These </w:t>
+      </w:r>
+      <w:proofErr w:type="spellStart"/>
+      <w:r>
+        <w:t>mProphet</w:t>
+      </w:r>
+      <w:proofErr w:type="spellEnd"/>
+      <w:r>
+        <w:t xml:space="preserve"> </w:t>
       </w:r>
       <w:r>
         <w:t xml:space="preserve">scores (given the name </w:t>
@@ -3427,7 +3680,15 @@
         <w:t>Detection Z Score</w:t>
       </w:r>
       <w:r>
-        <w:t xml:space="preserve"> in Skyline) are scaled such that 1.0 is 1 standard deviation from the mean mProphet score for the distribution of similar best peaks for the sequence shuffled decoy peptides you requested.</w:t>
+        <w:t xml:space="preserve"> in Skyline) are scaled such that 1.0 is 1 standard deviation from the mean </w:t>
+      </w:r>
+      <w:proofErr w:type="spellStart"/>
+      <w:r>
+        <w:t>mProphet</w:t>
+      </w:r>
+      <w:proofErr w:type="spellEnd"/>
+      <w:r>
+        <w:t xml:space="preserve"> score for the distribution of similar best peaks for the sequence shuffled decoy peptides you requested.</w:t>
       </w:r>
       <w:r>
         <w:t xml:space="preserve"> </w:t>
@@ -3874,7 +4135,15 @@
         </w:numPr>
       </w:pPr>
       <w:r>
-        <w:t xml:space="preserve">Follow the steps above and create a second annotation named “BioReplicate.” </w:t>
+        <w:t>Follow the steps above and create a second annotation named “</w:t>
+      </w:r>
+      <w:proofErr w:type="spellStart"/>
+      <w:r>
+        <w:t>BioReplicate</w:t>
+      </w:r>
+      <w:proofErr w:type="spellEnd"/>
+      <w:r>
+        <w:t xml:space="preserve">.” </w:t>
       </w:r>
     </w:p>
     <w:p>
@@ -3904,7 +4173,15 @@
         <w:t xml:space="preserve">dropdown list select “Text” </w:t>
       </w:r>
       <w:r>
-        <w:t xml:space="preserve">for the BioReplicate annotation. </w:t>
+        <w:t xml:space="preserve">for the </w:t>
+      </w:r>
+      <w:proofErr w:type="spellStart"/>
+      <w:r>
+        <w:t>BioReplicate</w:t>
+      </w:r>
+      <w:proofErr w:type="spellEnd"/>
+      <w:r>
+        <w:t xml:space="preserve"> annotation. </w:t>
       </w:r>
       <w:r>
         <w:t xml:space="preserve"> </w:t>
@@ -4025,12 +4302,14 @@
       <w:r>
         <w:t xml:space="preserve"> and </w:t>
       </w:r>
+      <w:proofErr w:type="spellStart"/>
       <w:r>
         <w:rPr>
           <w:b/>
         </w:rPr>
         <w:t>BioReplicate</w:t>
       </w:r>
+      <w:proofErr w:type="spellEnd"/>
       <w:r>
         <w:t xml:space="preserve"> are checked</w:t>
       </w:r>
@@ -4974,7 +5253,7 @@
                     </a:ln>
                     <a:extLst>
                       <a:ext uri="{53640926-AAD7-44d8-BBD7-CCE9431645EC}">
-                        <a14:shadowObscured xmlns:mo="http://schemas.microsoft.com/office/mac/office/2008/main" xmlns:mv="urn:schemas-microsoft-com:mac:vml" xmlns:a14="http://schemas.microsoft.com/office/drawing/2010/main" xmlns:w="http://schemas.openxmlformats.org/wordprocessingml/2006/main" xmlns:w10="urn:schemas-microsoft-com:office:word" xmlns:v="urn:schemas-microsoft-com:vml" xmlns:o="urn:schemas-microsoft-com:office:office" xmlns="" xmlns:w16se="http://schemas.microsoft.com/office/word/2015/wordml/symex" xmlns:w16cid="http://schemas.microsoft.com/office/word/2016/wordml/cid" xmlns:am3d="http://schemas.microsoft.com/office/drawing/2017/model3d" xmlns:aink="http://schemas.microsoft.com/office/drawing/2016/ink" xmlns:cx8="http://schemas.microsoft.com/office/drawing/2016/5/14/chartex" xmlns:cx7="http://schemas.microsoft.com/office/drawing/2016/5/13/chartex" xmlns:cx6="http://schemas.microsoft.com/office/drawing/2016/5/12/chartex" xmlns:cx5="http://schemas.microsoft.com/office/drawing/2016/5/11/chartex" xmlns:cx4="http://schemas.microsoft.com/office/drawing/2016/5/10/chartex" xmlns:cx3="http://schemas.microsoft.com/office/drawing/2016/5/9/chartex" xmlns:cx2="http://schemas.microsoft.com/office/drawing/2015/10/21/chartex" xmlns:cx1="http://schemas.microsoft.com/office/drawing/2015/9/8/chartex" xmlns:cx="http://schemas.microsoft.com/office/drawing/2014/chartex"/>
+                        <a14:shadowObscured xmlns:cx="http://schemas.microsoft.com/office/drawing/2014/chartex" xmlns:cx1="http://schemas.microsoft.com/office/drawing/2015/9/8/chartex" xmlns:cx2="http://schemas.microsoft.com/office/drawing/2015/10/21/chartex" xmlns:cx3="http://schemas.microsoft.com/office/drawing/2016/5/9/chartex" xmlns:cx4="http://schemas.microsoft.com/office/drawing/2016/5/10/chartex" xmlns:cx5="http://schemas.microsoft.com/office/drawing/2016/5/11/chartex" xmlns:cx6="http://schemas.microsoft.com/office/drawing/2016/5/12/chartex" xmlns:cx7="http://schemas.microsoft.com/office/drawing/2016/5/13/chartex" xmlns:cx8="http://schemas.microsoft.com/office/drawing/2016/5/14/chartex" xmlns:aink="http://schemas.microsoft.com/office/drawing/2016/ink" xmlns:am3d="http://schemas.microsoft.com/office/drawing/2017/model3d" xmlns:w16cid="http://schemas.microsoft.com/office/word/2016/wordml/cid" xmlns:w16se="http://schemas.microsoft.com/office/word/2015/wordml/symex" xmlns="" xmlns:o="urn:schemas-microsoft-com:office:office" xmlns:v="urn:schemas-microsoft-com:vml" xmlns:w10="urn:schemas-microsoft-com:office:word" xmlns:w="http://schemas.openxmlformats.org/wordprocessingml/2006/main" xmlns:a14="http://schemas.microsoft.com/office/drawing/2010/main" xmlns:mv="urn:schemas-microsoft-com:mac:vml" xmlns:mo="http://schemas.microsoft.com/office/mac/office/2008/main"/>
                       </a:ext>
                     </a:extLst>
                   </pic:spPr>
@@ -5035,7 +5314,7 @@
                     </a:ln>
                     <a:extLst>
                       <a:ext uri="{53640926-AAD7-44d8-BBD7-CCE9431645EC}">
-                        <a14:shadowObscured xmlns:mo="http://schemas.microsoft.com/office/mac/office/2008/main" xmlns:mv="urn:schemas-microsoft-com:mac:vml" xmlns:a14="http://schemas.microsoft.com/office/drawing/2010/main" xmlns:w="http://schemas.openxmlformats.org/wordprocessingml/2006/main" xmlns:w10="urn:schemas-microsoft-com:office:word" xmlns:v="urn:schemas-microsoft-com:vml" xmlns:o="urn:schemas-microsoft-com:office:office" xmlns="" xmlns:w16se="http://schemas.microsoft.com/office/word/2015/wordml/symex" xmlns:w16cid="http://schemas.microsoft.com/office/word/2016/wordml/cid" xmlns:am3d="http://schemas.microsoft.com/office/drawing/2017/model3d" xmlns:aink="http://schemas.microsoft.com/office/drawing/2016/ink" xmlns:cx8="http://schemas.microsoft.com/office/drawing/2016/5/14/chartex" xmlns:cx7="http://schemas.microsoft.com/office/drawing/2016/5/13/chartex" xmlns:cx6="http://schemas.microsoft.com/office/drawing/2016/5/12/chartex" xmlns:cx5="http://schemas.microsoft.com/office/drawing/2016/5/11/chartex" xmlns:cx4="http://schemas.microsoft.com/office/drawing/2016/5/10/chartex" xmlns:cx3="http://schemas.microsoft.com/office/drawing/2016/5/9/chartex" xmlns:cx2="http://schemas.microsoft.com/office/drawing/2015/10/21/chartex" xmlns:cx1="http://schemas.microsoft.com/office/drawing/2015/9/8/chartex" xmlns:cx="http://schemas.microsoft.com/office/drawing/2014/chartex"/>
+                        <a14:shadowObscured xmlns:cx="http://schemas.microsoft.com/office/drawing/2014/chartex" xmlns:cx1="http://schemas.microsoft.com/office/drawing/2015/9/8/chartex" xmlns:cx2="http://schemas.microsoft.com/office/drawing/2015/10/21/chartex" xmlns:cx3="http://schemas.microsoft.com/office/drawing/2016/5/9/chartex" xmlns:cx4="http://schemas.microsoft.com/office/drawing/2016/5/10/chartex" xmlns:cx5="http://schemas.microsoft.com/office/drawing/2016/5/11/chartex" xmlns:cx6="http://schemas.microsoft.com/office/drawing/2016/5/12/chartex" xmlns:cx7="http://schemas.microsoft.com/office/drawing/2016/5/13/chartex" xmlns:cx8="http://schemas.microsoft.com/office/drawing/2016/5/14/chartex" xmlns:aink="http://schemas.microsoft.com/office/drawing/2016/ink" xmlns:am3d="http://schemas.microsoft.com/office/drawing/2017/model3d" xmlns:w16cid="http://schemas.microsoft.com/office/word/2016/wordml/cid" xmlns:w16se="http://schemas.microsoft.com/office/word/2015/wordml/symex" xmlns="" xmlns:o="urn:schemas-microsoft-com:office:office" xmlns:v="urn:schemas-microsoft-com:vml" xmlns:w10="urn:schemas-microsoft-com:office:word" xmlns:w="http://schemas.openxmlformats.org/wordprocessingml/2006/main" xmlns:a14="http://schemas.microsoft.com/office/drawing/2010/main" xmlns:mv="urn:schemas-microsoft-com:mac:vml" xmlns:mo="http://schemas.microsoft.com/office/mac/office/2008/main"/>
                       </a:ext>
                     </a:extLst>
                   </pic:spPr>
@@ -5199,13 +5478,13 @@
       <w:r>
         <w:t>“</w:t>
       </w:r>
-      <w:bookmarkStart w:id="0" w:name="OLE_LINK1"/>
-      <w:bookmarkStart w:id="1" w:name="OLE_LINK2"/>
+      <w:bookmarkStart w:id="1" w:name="OLE_LINK1"/>
+      <w:bookmarkStart w:id="2" w:name="OLE_LINK2"/>
       <w:r>
         <w:t>sp|P63284|CLPB_ECOLI</w:t>
       </w:r>
-      <w:bookmarkEnd w:id="0"/>
       <w:bookmarkEnd w:id="1"/>
+      <w:bookmarkEnd w:id="2"/>
       <w:r>
         <w:t>”</w:t>
       </w:r>
@@ -5351,7 +5630,21 @@
         <w:rPr>
           <w:lang w:val="en-GB"/>
         </w:rPr>
-        <w:t xml:space="preserve"> Recall that the expected fold-change ratio between A:B is 4:1 for E. coli.</w:t>
+        <w:t xml:space="preserve"> Recall that the expected fold-change ratio between A</w:t>
+      </w:r>
+      <w:proofErr w:type="gramStart"/>
+      <w:r>
+        <w:rPr>
+          <w:lang w:val="en-GB"/>
+        </w:rPr>
+        <w:t>:B</w:t>
+      </w:r>
+      <w:proofErr w:type="gramEnd"/>
+      <w:r>
+        <w:rPr>
+          <w:lang w:val="en-GB"/>
+        </w:rPr>
+        <w:t xml:space="preserve"> is 4:1 for E. coli.</w:t>
       </w:r>
     </w:p>
     <w:p>
@@ -5374,16 +5667,16 @@
       <w:r>
         <w:t xml:space="preserve">peptide </w:t>
       </w:r>
-      <w:bookmarkStart w:id="2" w:name="OLE_LINK3"/>
-      <w:bookmarkStart w:id="3" w:name="OLE_LINK4"/>
+      <w:bookmarkStart w:id="3" w:name="OLE_LINK3"/>
+      <w:bookmarkStart w:id="4" w:name="OLE_LINK4"/>
       <w:r>
         <w:rPr>
           <w:bCs/>
         </w:rPr>
         <w:t>LPQVEGTGGDVQPSQDLVR</w:t>
       </w:r>
-      <w:bookmarkEnd w:id="2"/>
       <w:bookmarkEnd w:id="3"/>
+      <w:bookmarkEnd w:id="4"/>
       <w:r>
         <w:t xml:space="preserve"> </w:t>
       </w:r>
@@ -6325,12 +6618,14 @@
       <w:r>
         <w:t xml:space="preserve">, and click </w:t>
       </w:r>
+      <w:proofErr w:type="gramStart"/>
       <w:r>
         <w:rPr>
           <w:b/>
         </w:rPr>
         <w:t>All</w:t>
       </w:r>
+      <w:proofErr w:type="gramEnd"/>
       <w:r>
         <w:t>.</w:t>
       </w:r>
@@ -6353,7 +6648,23 @@
         <w:t>T</w:t>
       </w:r>
       <w:r>
-        <w:t>o the see the linear regression used to predict the target peptide retention times based on the iRT peptides and library iRT values from the target peptides</w:t>
+        <w:t xml:space="preserve">o the see the linear regression used to predict the target peptide retention times based on the </w:t>
+      </w:r>
+      <w:proofErr w:type="spellStart"/>
+      <w:r>
+        <w:t>iRT</w:t>
+      </w:r>
+      <w:proofErr w:type="spellEnd"/>
+      <w:r>
+        <w:t xml:space="preserve"> peptides and library </w:t>
+      </w:r>
+      <w:proofErr w:type="spellStart"/>
+      <w:r>
+        <w:t>iRT</w:t>
+      </w:r>
+      <w:proofErr w:type="spellEnd"/>
+      <w:r>
+        <w:t xml:space="preserve"> values from the target peptides</w:t>
       </w:r>
       <w:r>
         <w:t>:</w:t>
@@ -6367,7 +6678,7 @@
           <w:numId w:val="8"/>
         </w:numPr>
       </w:pPr>
-      <w:bookmarkStart w:id="4" w:name="_Hlk23864603"/>
+      <w:bookmarkStart w:id="5" w:name="_Hlk23864603"/>
       <w:r>
         <w:t xml:space="preserve">On </w:t>
       </w:r>
@@ -6473,7 +6784,7 @@
         </w:drawing>
       </w:r>
     </w:p>
-    <w:bookmarkEnd w:id="4"/>
+    <w:bookmarkEnd w:id="5"/>
     <w:p>
       <w:pPr>
         <w:pStyle w:val="ListParagraph"/>
@@ -6643,7 +6954,21 @@
         <w:rPr>
           <w:lang w:val="en-GB"/>
         </w:rPr>
-        <w:t xml:space="preserve">You have performed some general validation that the data processing with Skyline has no serious flaws. All available features scores were included in the mProphet scoring model, and the model achieved reasonable separation between the targets and the decoys, which are used to simulate random undetectable targets. </w:t>
+        <w:t xml:space="preserve">You have performed some general validation that the data processing with Skyline has no serious flaws. All available features scores were included in the </w:t>
+      </w:r>
+      <w:proofErr w:type="spellStart"/>
+      <w:r>
+        <w:rPr>
+          <w:lang w:val="en-GB"/>
+        </w:rPr>
+        <w:t>mProphet</w:t>
+      </w:r>
+      <w:proofErr w:type="spellEnd"/>
+      <w:r>
+        <w:rPr>
+          <w:lang w:val="en-GB"/>
+        </w:rPr>
+        <w:t xml:space="preserve"> scoring model, and the model achieved reasonable separation between the targets and the decoys, which are used to simulate random undetectable targets. </w:t>
       </w:r>
       <w:r>
         <w:rPr>
@@ -6655,7 +6980,21 @@
         <w:rPr>
           <w:lang w:val="en-GB"/>
         </w:rPr>
-        <w:t>ou may feel that the RT extraction range could be tightened from +/- 5 to 3. But, these settings will clearly work and the resulting mProphet model looks acceptable.</w:t>
+        <w:t xml:space="preserve">ou may feel that the RT extraction range could be tightened from +/- 5 to 3. But, these settings will clearly work and the resulting </w:t>
+      </w:r>
+      <w:proofErr w:type="spellStart"/>
+      <w:r>
+        <w:rPr>
+          <w:lang w:val="en-GB"/>
+        </w:rPr>
+        <w:t>mProphet</w:t>
+      </w:r>
+      <w:proofErr w:type="spellEnd"/>
+      <w:r>
+        <w:rPr>
+          <w:lang w:val="en-GB"/>
+        </w:rPr>
+        <w:t xml:space="preserve"> model looks acceptable.</w:t>
       </w:r>
     </w:p>
     <w:p>
@@ -7429,12 +7768,14 @@
       <w:r>
         <w:t xml:space="preserve">, and click </w:t>
       </w:r>
+      <w:proofErr w:type="gramStart"/>
       <w:r>
         <w:rPr>
           <w:b/>
         </w:rPr>
         <w:t>Formatting</w:t>
       </w:r>
+      <w:proofErr w:type="gramEnd"/>
       <w:r>
         <w:t>.</w:t>
       </w:r>
@@ -7827,7 +8168,15 @@
         <w:t>belong to</w:t>
       </w:r>
       <w:r>
-        <w:t xml:space="preserve"> the iRT standard peptides</w:t>
+        <w:t xml:space="preserve"> the </w:t>
+      </w:r>
+      <w:proofErr w:type="spellStart"/>
+      <w:r>
+        <w:t>iRT</w:t>
+      </w:r>
+      <w:proofErr w:type="spellEnd"/>
+      <w:r>
+        <w:t xml:space="preserve"> standard peptides</w:t>
       </w:r>
       <w:r>
         <w:t>.</w:t>
@@ -7943,8 +8292,13 @@
     </w:p>
     <w:p>
       <w:r>
-        <w:t>Skyline also provides a bar plot view on the fold-change values which incorporates error bars for the (unadjusted) confidence intervals. Though, they are unadjusted for the multiple hypotheses tested, they still give you some insight into the variance in the measurements. Do the following to review the fold-change values in the bar plot:</w:t>
-      </w:r>
+        <w:t xml:space="preserve">Skyline also provides a bar plot view on the fold-change values which incorporates error bars for the (unadjusted) confidence intervals. Though, they are unadjusted for the multiple hypotheses tested, they still give you some insight into the variance in the measurements. Do the following to review the fold-change values in the bar </w:t>
+      </w:r>
+      <w:proofErr w:type="gramStart"/>
+      <w:r>
+        <w:t>plot:</w:t>
+      </w:r>
+      <w:proofErr w:type="gramEnd"/>
     </w:p>
     <w:p>
       <w:pPr>
@@ -8038,7 +8392,29 @@
         <w:rPr>
           <w:b/>
         </w:rPr>
-        <w:t>By Condition:Bar Graph</w:t>
+        <w:t xml:space="preserve">By </w:t>
+      </w:r>
+      <w:proofErr w:type="spellStart"/>
+      <w:r>
+        <w:rPr>
+          <w:b/>
+        </w:rPr>
+        <w:t>Condition</w:t>
+      </w:r>
+      <w:proofErr w:type="gramStart"/>
+      <w:r>
+        <w:rPr>
+          <w:b/>
+        </w:rPr>
+        <w:t>:Bar</w:t>
+      </w:r>
+      <w:proofErr w:type="spellEnd"/>
+      <w:proofErr w:type="gramEnd"/>
+      <w:r>
+        <w:rPr>
+          <w:b/>
+        </w:rPr>
+        <w:t xml:space="preserve"> Graph</w:t>
       </w:r>
       <w:r>
         <w:t xml:space="preserve"> tab, hold, and drag to a new location and release.</w:t>
@@ -8059,7 +8435,29 @@
         <w:rPr>
           <w:b/>
         </w:rPr>
-        <w:t>By Condition:Bar Graph</w:t>
+        <w:t xml:space="preserve">By </w:t>
+      </w:r>
+      <w:proofErr w:type="spellStart"/>
+      <w:r>
+        <w:rPr>
+          <w:b/>
+        </w:rPr>
+        <w:t>Condition</w:t>
+      </w:r>
+      <w:proofErr w:type="gramStart"/>
+      <w:r>
+        <w:rPr>
+          <w:b/>
+        </w:rPr>
+        <w:t>:Bar</w:t>
+      </w:r>
+      <w:proofErr w:type="spellEnd"/>
+      <w:proofErr w:type="gramEnd"/>
+      <w:r>
+        <w:rPr>
+          <w:b/>
+        </w:rPr>
+        <w:t xml:space="preserve"> Graph</w:t>
       </w:r>
       <w:r>
         <w:t xml:space="preserve"> window.</w:t>
@@ -8080,8 +8478,24 @@
         <w:rPr>
           <w:b/>
         </w:rPr>
-        <w:t>By Condition:Grid</w:t>
-      </w:r>
+        <w:t xml:space="preserve">By </w:t>
+      </w:r>
+      <w:proofErr w:type="spellStart"/>
+      <w:r>
+        <w:rPr>
+          <w:b/>
+        </w:rPr>
+        <w:t>Condition</w:t>
+      </w:r>
+      <w:proofErr w:type="gramStart"/>
+      <w:r>
+        <w:rPr>
+          <w:b/>
+        </w:rPr>
+        <w:t>:Grid</w:t>
+      </w:r>
+      <w:proofErr w:type="spellEnd"/>
+      <w:proofErr w:type="gramEnd"/>
       <w:r>
         <w:t xml:space="preserve">, click the </w:t>
       </w:r>
@@ -8208,7 +8622,27 @@
           <w:szCs w:val="20"/>
           <w:lang w:val="en-GB"/>
         </w:rPr>
-        <w:t>To view the fold-change results at the protein-level for the 11 targeted proteins (excluding iRT standards and decoys), do the following:</w:t>
+        <w:t xml:space="preserve">To view the fold-change results at the protein-level for the 11 targeted proteins (excluding </w:t>
+      </w:r>
+      <w:proofErr w:type="spellStart"/>
+      <w:r>
+        <w:rPr>
+          <w:rFonts w:ascii="Arial" w:hAnsi="Arial" w:cs="Arial"/>
+          <w:sz w:val="20"/>
+          <w:szCs w:val="20"/>
+          <w:lang w:val="en-GB"/>
+        </w:rPr>
+        <w:t>iRT</w:t>
+      </w:r>
+      <w:proofErr w:type="spellEnd"/>
+      <w:r>
+        <w:rPr>
+          <w:rFonts w:ascii="Arial" w:hAnsi="Arial" w:cs="Arial"/>
+          <w:sz w:val="20"/>
+          <w:szCs w:val="20"/>
+          <w:lang w:val="en-GB"/>
+        </w:rPr>
+        <w:t xml:space="preserve"> standards and decoys), do the following:</w:t>
       </w:r>
     </w:p>
     <w:p>
@@ -8530,8 +8964,6 @@
           </wp:inline>
         </w:drawing>
       </w:r>
-      <w:bookmarkStart w:id="5" w:name="_GoBack"/>
-      <w:bookmarkEnd w:id="5"/>
     </w:p>
     <w:p>
       <w:pPr>
@@ -8626,7 +9058,35 @@
         <w:rPr>
           <w:lang w:val="en-GB"/>
         </w:rPr>
-        <w:t xml:space="preserve">You may also want to consider using a more sophisticated statistical tool like MSstats for your comparisons. To do this, you can install MSstats from the Skyline Tool Store (using </w:t>
+        <w:t xml:space="preserve">You may also want to consider using a more sophisticated statistical tool like </w:t>
+      </w:r>
+      <w:proofErr w:type="spellStart"/>
+      <w:r>
+        <w:rPr>
+          <w:lang w:val="en-GB"/>
+        </w:rPr>
+        <w:t>MSstats</w:t>
+      </w:r>
+      <w:proofErr w:type="spellEnd"/>
+      <w:r>
+        <w:rPr>
+          <w:lang w:val="en-GB"/>
+        </w:rPr>
+        <w:t xml:space="preserve"> for your comparisons. To do this, you can install </w:t>
+      </w:r>
+      <w:proofErr w:type="spellStart"/>
+      <w:r>
+        <w:rPr>
+          <w:lang w:val="en-GB"/>
+        </w:rPr>
+        <w:t>MSstats</w:t>
+      </w:r>
+      <w:proofErr w:type="spellEnd"/>
+      <w:r>
+        <w:rPr>
+          <w:lang w:val="en-GB"/>
+        </w:rPr>
+        <w:t xml:space="preserve"> from the Skyline Tool Store (using </w:t>
       </w:r>
       <w:r>
         <w:rPr>
@@ -8652,7 +9112,21 @@
         <w:rPr>
           <w:lang w:val="en-GB"/>
         </w:rPr>
-        <w:t xml:space="preserve"> in the Skyline menus or by clicking the Tool Store button on the Skyline installation web page). Then you can either run MSstats directly from the Skyline </w:t>
+        <w:t xml:space="preserve"> in the Skyline menus or by clicking the Tool Store button on the Skyline installation web page). Then you can either run </w:t>
+      </w:r>
+      <w:proofErr w:type="spellStart"/>
+      <w:r>
+        <w:rPr>
+          <w:lang w:val="en-GB"/>
+        </w:rPr>
+        <w:t>MSstats</w:t>
+      </w:r>
+      <w:proofErr w:type="spellEnd"/>
+      <w:r>
+        <w:rPr>
+          <w:lang w:val="en-GB"/>
+        </w:rPr>
+        <w:t xml:space="preserve"> directly from the Skyline </w:t>
       </w:r>
       <w:r>
         <w:rPr>
@@ -8665,7 +9139,35 @@
         <w:rPr>
           <w:lang w:val="en-GB"/>
         </w:rPr>
-        <w:t xml:space="preserve"> menu or do the following to prepare to run MSstats in R or RStudio later:</w:t>
+        <w:t xml:space="preserve"> menu or do the following to prepare to run </w:t>
+      </w:r>
+      <w:proofErr w:type="spellStart"/>
+      <w:r>
+        <w:rPr>
+          <w:lang w:val="en-GB"/>
+        </w:rPr>
+        <w:t>MSstats</w:t>
+      </w:r>
+      <w:proofErr w:type="spellEnd"/>
+      <w:r>
+        <w:rPr>
+          <w:lang w:val="en-GB"/>
+        </w:rPr>
+        <w:t xml:space="preserve"> in R or </w:t>
+      </w:r>
+      <w:proofErr w:type="spellStart"/>
+      <w:r>
+        <w:rPr>
+          <w:lang w:val="en-GB"/>
+        </w:rPr>
+        <w:t>RStudio</w:t>
+      </w:r>
+      <w:proofErr w:type="spellEnd"/>
+      <w:r>
+        <w:rPr>
+          <w:lang w:val="en-GB"/>
+        </w:rPr>
+        <w:t xml:space="preserve"> later:</w:t>
       </w:r>
     </w:p>
     <w:p>
@@ -8804,12 +9306,21 @@
         </w:rPr>
         <w:t xml:space="preserve"> folder, select </w:t>
       </w:r>
+      <w:proofErr w:type="spellStart"/>
       <w:r>
         <w:rPr>
           <w:b/>
           <w:szCs w:val="20"/>
         </w:rPr>
-        <w:t>MSstats Input</w:t>
+        <w:t>MSstats</w:t>
+      </w:r>
+      <w:proofErr w:type="spellEnd"/>
+      <w:r>
+        <w:rPr>
+          <w:b/>
+          <w:szCs w:val="20"/>
+        </w:rPr>
+        <w:t xml:space="preserve"> Input</w:t>
       </w:r>
       <w:r>
         <w:rPr>
@@ -8879,10 +9390,34 @@
         <w:t>Import Peptide Search</w:t>
       </w:r>
       <w:r>
-        <w:t xml:space="preserve"> wizard to streamline the initial data processing from building a spectral library out of DDA peptide search data to chromatogram extraction from quantitative DIA runs, creating and applying an mProphet statistical peak detection model to improve peak selection and assign q values which can be used to control the false discovery rate among the peak areas you used in your group comparison. You learned to first assess the DIA data quality with the mass error and retention time regression plots. And finally, you learned to perform a simple pairwise comparison between two groups of samples directly within Skyline, which gave you the interactive group comparison grid, volcano plot and bar graph to help you understand and interact with the results. Having exported the MSstats Input report, you could now </w:t>
-      </w:r>
-      <w:r>
-        <w:t>use the MSstats external tool to perform further statistical tests.</w:t>
+        <w:t xml:space="preserve"> wizard to streamline the initial data processing from building a spectral library out of DDA peptide search data to chromatogram extraction from quantitative DIA runs, creating and applying an </w:t>
+      </w:r>
+      <w:proofErr w:type="spellStart"/>
+      <w:r>
+        <w:t>mProphet</w:t>
+      </w:r>
+      <w:proofErr w:type="spellEnd"/>
+      <w:r>
+        <w:t xml:space="preserve"> statistical peak detection model to improve peak selection and assign q values which can be used to control the false discovery rate among the peak areas you used in your group comparison. You learned to first assess the DIA data quality with the mass error and retention time regression plots. And finally, you learned to perform a simple pairwise comparison between two groups of samples directly within Skyline, which gave you the interactive group comparison grid, volcano plot and bar graph to help you understand and interact with the results. Having exported the </w:t>
+      </w:r>
+      <w:proofErr w:type="spellStart"/>
+      <w:r>
+        <w:t>MSstats</w:t>
+      </w:r>
+      <w:proofErr w:type="spellEnd"/>
+      <w:r>
+        <w:t xml:space="preserve"> Input report, you could now </w:t>
+      </w:r>
+      <w:r>
+        <w:t xml:space="preserve">use the </w:t>
+      </w:r>
+      <w:proofErr w:type="spellStart"/>
+      <w:r>
+        <w:t>MSstats</w:t>
+      </w:r>
+      <w:proofErr w:type="spellEnd"/>
+      <w:r>
+        <w:t xml:space="preserve"> external tool to perform further statistical tests.</w:t>
       </w:r>
     </w:p>
     <w:p>
@@ -9023,7 +9558,7 @@
         <w:rFonts w:ascii="Arial" w:hAnsi="Arial" w:cs="Arial"/>
         <w:noProof/>
       </w:rPr>
-      <w:t>27</w:t>
+      <w:t>4</w:t>
     </w:r>
     <w:r>
       <w:rPr>
@@ -13321,7 +13856,7 @@
 </file>
 
 <file path=customXml/itemProps1.xml><?xml version="1.0" encoding="utf-8"?>
-<ds:datastoreItem xmlns:ds="http://schemas.openxmlformats.org/officeDocument/2006/customXml" ds:itemID="{3A9A95E9-766E-482F-9E7C-6B9D13B23DA0}">
+<ds:datastoreItem xmlns:ds="http://schemas.openxmlformats.org/officeDocument/2006/customXml" ds:itemID="{C5F13071-7BF2-4069-9FDA-4335FE9F5843}">
   <ds:schemaRefs>
     <ds:schemaRef ds:uri="http://schemas.openxmlformats.org/officeDocument/2006/bibliography"/>
   </ds:schemaRefs>

</xml_diff>

<commit_message>
Skyline: Use Windows 10 Blank Document icon in DIA/SWATH tutorials
</commit_message>
<xml_diff>
--- a/pwiz_tools/Skyline/Documentation/Tutorials/Skyline DIA QE.docx
+++ b/pwiz_tools/Skyline/Documentation/Tutorials/Skyline DIA QE.docx
@@ -96,7 +96,7 @@
               </wp:anchor>
             </w:drawing>
           </mc:Choice>
-          <mc:Fallback xmlns:w16se="http://schemas.microsoft.com/office/word/2015/wordml/symex" xmlns:w16cid="http://schemas.microsoft.com/office/word/2016/wordml/cid" xmlns:am3d="http://schemas.microsoft.com/office/drawing/2017/model3d" xmlns:aink="http://schemas.microsoft.com/office/drawing/2016/ink" xmlns:cx8="http://schemas.microsoft.com/office/drawing/2016/5/14/chartex" xmlns:cx7="http://schemas.microsoft.com/office/drawing/2016/5/13/chartex" xmlns:cx6="http://schemas.microsoft.com/office/drawing/2016/5/12/chartex" xmlns:cx5="http://schemas.microsoft.com/office/drawing/2016/5/11/chartex" xmlns:cx4="http://schemas.microsoft.com/office/drawing/2016/5/10/chartex" xmlns:cx3="http://schemas.microsoft.com/office/drawing/2016/5/9/chartex" xmlns:cx2="http://schemas.microsoft.com/office/drawing/2015/10/21/chartex" xmlns:cx1="http://schemas.microsoft.com/office/drawing/2015/9/8/chartex" xmlns:cx="http://schemas.microsoft.com/office/drawing/2014/chartex">
+          <mc:Fallback xmlns:cx="http://schemas.microsoft.com/office/drawing/2014/chartex" xmlns:cx1="http://schemas.microsoft.com/office/drawing/2015/9/8/chartex" xmlns:cx2="http://schemas.microsoft.com/office/drawing/2015/10/21/chartex" xmlns:cx3="http://schemas.microsoft.com/office/drawing/2016/5/9/chartex" xmlns:cx4="http://schemas.microsoft.com/office/drawing/2016/5/10/chartex" xmlns:cx5="http://schemas.microsoft.com/office/drawing/2016/5/11/chartex" xmlns:cx6="http://schemas.microsoft.com/office/drawing/2016/5/12/chartex" xmlns:cx7="http://schemas.microsoft.com/office/drawing/2016/5/13/chartex" xmlns:cx8="http://schemas.microsoft.com/office/drawing/2016/5/14/chartex" xmlns:aink="http://schemas.microsoft.com/office/drawing/2016/ink" xmlns:am3d="http://schemas.microsoft.com/office/drawing/2017/model3d" xmlns:w16cid="http://schemas.microsoft.com/office/word/2016/wordml/cid" xmlns:w16se="http://schemas.microsoft.com/office/word/2015/wordml/symex">
             <w:pict>
               <v:rect w14:anchorId="38AB4977" id="Rectangle 13" o:spid="_x0000_s1026" style="position:absolute;margin-left:-3.35pt;margin-top:20.65pt;width:466.35pt;height:38.25pt;z-index:251662336;visibility:visible;mso-wrap-style:square;mso-width-percent:0;mso-height-percent:0;mso-wrap-distance-left:9pt;mso-wrap-distance-top:0;mso-wrap-distance-right:9pt;mso-wrap-distance-bottom:0;mso-position-horizontal:absolute;mso-position-horizontal-relative:text;mso-position-vertical:absolute;mso-position-vertical-relative:text;mso-width-percent:0;mso-height-percent:0;mso-width-relative:margin;mso-height-relative:margin;v-text-anchor:middle" o:gfxdata="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" filled="f" strokecolor="black [3213]" strokeweight="1pt"/>
             </w:pict>
@@ -118,7 +118,39 @@
         <w:t>uses</w:t>
       </w:r>
       <w:r>
-        <w:t xml:space="preserve"> data from a Thermo Q-Exactive plus instrument. If you prefer to use the data from a Sciex TripleTOF 6600</w:t>
+        <w:t xml:space="preserve"> data from a </w:t>
+      </w:r>
+      <w:proofErr w:type="spellStart"/>
+      <w:r>
+        <w:t>Thermo</w:t>
+      </w:r>
+      <w:proofErr w:type="spellEnd"/>
+      <w:r>
+        <w:t xml:space="preserve"> Q-</w:t>
+      </w:r>
+      <w:proofErr w:type="spellStart"/>
+      <w:r>
+        <w:t>Exactive</w:t>
+      </w:r>
+      <w:proofErr w:type="spellEnd"/>
+      <w:r>
+        <w:t xml:space="preserve"> plus instrument. If you prefer to use the data from a </w:t>
+      </w:r>
+      <w:proofErr w:type="spellStart"/>
+      <w:r>
+        <w:t>Sciex</w:t>
+      </w:r>
+      <w:proofErr w:type="spellEnd"/>
+      <w:r>
+        <w:t xml:space="preserve"> </w:t>
+      </w:r>
+      <w:proofErr w:type="spellStart"/>
+      <w:r>
+        <w:t>TripleTOF</w:t>
+      </w:r>
+      <w:proofErr w:type="spellEnd"/>
+      <w:r>
+        <w:t xml:space="preserve"> 6600</w:t>
       </w:r>
       <w:r>
         <w:t>,</w:t>
@@ -173,6 +205,7 @@
       <w:r>
         <w:t xml:space="preserve">n a </w:t>
       </w:r>
+      <w:proofErr w:type="spellStart"/>
       <w:r>
         <w:rPr>
           <w:rFonts w:cstheme="minorHAnsi"/>
@@ -185,6 +218,7 @@
         </w:rPr>
         <w:t>Orbi</w:t>
       </w:r>
+      <w:proofErr w:type="spellEnd"/>
       <w:r>
         <w:rPr>
           <w:rFonts w:cstheme="minorHAnsi"/>
@@ -195,20 +229,36 @@
         <w:rPr>
           <w:rFonts w:cstheme="minorHAnsi"/>
         </w:rPr>
-        <w:t>Q-Exactive Plus</w:t>
-      </w:r>
+        <w:t>Q-</w:t>
+      </w:r>
+      <w:proofErr w:type="spellStart"/>
       <w:r>
         <w:rPr>
           <w:rFonts w:cstheme="minorHAnsi"/>
         </w:rPr>
+        <w:t>Exactive</w:t>
+      </w:r>
+      <w:proofErr w:type="spellEnd"/>
+      <w:r>
+        <w:rPr>
+          <w:rFonts w:cstheme="minorHAnsi"/>
+        </w:rPr>
+        <w:t xml:space="preserve"> Plus</w:t>
+      </w:r>
+      <w:r>
+        <w:rPr>
+          <w:rFonts w:cstheme="minorHAnsi"/>
+        </w:rPr>
         <w:t xml:space="preserve">, </w:t>
       </w:r>
+      <w:proofErr w:type="spellStart"/>
       <w:r>
         <w:rPr>
           <w:rFonts w:cstheme="minorHAnsi"/>
         </w:rPr>
         <w:t>Thermo</w:t>
       </w:r>
+      <w:proofErr w:type="spellEnd"/>
       <w:r>
         <w:rPr>
           <w:rFonts w:cstheme="minorHAnsi"/>
@@ -234,7 +284,15 @@
         <w:t>variable width window precursor isolation scheme</w:t>
       </w:r>
       <w:r>
-        <w:t xml:space="preserve"> (Bruderer R. et al. MCP 2015)</w:t>
+        <w:t xml:space="preserve"> (</w:t>
+      </w:r>
+      <w:proofErr w:type="spellStart"/>
+      <w:r>
+        <w:t>Bruderer</w:t>
+      </w:r>
+      <w:proofErr w:type="spellEnd"/>
+      <w:r>
+        <w:t xml:space="preserve"> R. et al. MCP 2015)</w:t>
       </w:r>
       <w:r>
         <w:t xml:space="preserve"> and a </w:t>
@@ -260,6 +318,7 @@
         <w:t xml:space="preserve"> </w:t>
       </w:r>
       <w:hyperlink r:id="rId8" w:history="1">
+        <w:proofErr w:type="spellStart"/>
         <w:r>
           <w:rPr>
             <w:rStyle w:val="Hyperlink"/>
@@ -267,6 +326,7 @@
           </w:rPr>
           <w:t>LFQBench</w:t>
         </w:r>
+        <w:proofErr w:type="spellEnd"/>
         <w:r>
           <w:rPr>
             <w:rStyle w:val="Hyperlink"/>
@@ -528,7 +588,15 @@
     </w:p>
     <w:p>
       <w:r>
-        <w:t xml:space="preserve">[figure adapted from </w:t>
+        <w:t>[</w:t>
+      </w:r>
+      <w:proofErr w:type="gramStart"/>
+      <w:r>
+        <w:t>figure</w:t>
+      </w:r>
+      <w:proofErr w:type="gramEnd"/>
+      <w:r>
+        <w:t xml:space="preserve"> adapted from </w:t>
       </w:r>
     </w:p>
     <w:p>
@@ -555,8 +623,13 @@
       </w:r>
     </w:p>
     <w:p>
-      <w:r>
-        <w:t xml:space="preserve">and </w:t>
+      <w:proofErr w:type="gramStart"/>
+      <w:r>
+        <w:t>and</w:t>
+      </w:r>
+      <w:proofErr w:type="gramEnd"/>
+      <w:r>
+        <w:t xml:space="preserve"> </w:t>
       </w:r>
     </w:p>
     <w:p>
@@ -566,8 +639,21 @@
           <w:color w:val="808080" w:themeColor="background1" w:themeShade="80"/>
         </w:rPr>
       </w:pPr>
-      <w:r>
-        <w:t xml:space="preserve">Bruderer, et al. Extending the Limits of Quantitative Proteome Profiling with Data-Independent Acquisition and Application to Acetaminophen-Treated Three-Dimensional Liver Microtissues.” </w:t>
+      <w:proofErr w:type="spellStart"/>
+      <w:r>
+        <w:t>Bruderer</w:t>
+      </w:r>
+      <w:proofErr w:type="spellEnd"/>
+      <w:r>
+        <w:t xml:space="preserve">, et al. Extending the Limits of Quantitative Proteome Profiling with Data-Independent Acquisition and Application to Acetaminophen-Treated Three-Dimensional Liver </w:t>
+      </w:r>
+      <w:proofErr w:type="spellStart"/>
+      <w:r>
+        <w:t>Microtissues</w:t>
+      </w:r>
+      <w:proofErr w:type="spellEnd"/>
+      <w:r>
+        <w:t xml:space="preserve">.” </w:t>
       </w:r>
       <w:r>
         <w:rPr>
@@ -715,10 +801,10 @@
           <w:noProof/>
         </w:rPr>
         <w:drawing>
-          <wp:inline distT="0" distB="0" distL="0" distR="0" wp14:anchorId="4CD613BB" wp14:editId="4BBFCA25">
-            <wp:extent cx="1828800" cy="1828800"/>
+          <wp:inline distT="0" distB="0" distL="0" distR="0" wp14:anchorId="20C272DB" wp14:editId="5EBD0343">
+            <wp:extent cx="1790700" cy="1790700"/>
             <wp:effectExtent l="0" t="0" r="0" b="0"/>
-            <wp:docPr id="10" name="Picture 10"/>
+            <wp:docPr id="11" name="Picture 11"/>
             <wp:cNvGraphicFramePr>
               <a:graphicFrameLocks xmlns:a="http://schemas.openxmlformats.org/drawingml/2006/main" noChangeAspect="1"/>
             </wp:cNvGraphicFramePr>
@@ -738,7 +824,7 @@
                   <pic:spPr>
                     <a:xfrm>
                       <a:off x="0" y="0"/>
-                      <a:ext cx="1828800" cy="1828800"/>
+                      <a:ext cx="1790700" cy="1790700"/>
                     </a:xfrm>
                     <a:prstGeom prst="rect">
                       <a:avLst/>
@@ -750,6 +836,8 @@
           </wp:inline>
         </w:drawing>
       </w:r>
+      <w:bookmarkStart w:id="0" w:name="_GoBack"/>
+      <w:bookmarkEnd w:id="0"/>
     </w:p>
     <w:p>
       <w:pPr>
@@ -1106,7 +1194,15 @@
         <w:t>DDA run</w:t>
       </w:r>
       <w:r>
-        <w:t xml:space="preserve"> each of the A and B samples. The DDA search has already been performed by us using the Comet search engine and post processed using PeptideProphet – see this link for more DDA search engines supported by Skyline </w:t>
+        <w:t xml:space="preserve"> each of the A and B samples. The DDA search has already been performed by us using the Comet search engine and post processed using </w:t>
+      </w:r>
+      <w:proofErr w:type="spellStart"/>
+      <w:r>
+        <w:t>PeptideProphet</w:t>
+      </w:r>
+      <w:proofErr w:type="spellEnd"/>
+      <w:r>
+        <w:t xml:space="preserve"> – see this link for more DDA search engines supported by Skyline </w:t>
       </w:r>
       <w:hyperlink r:id="rId16" w:history="1">
         <w:r>
@@ -1121,7 +1217,15 @@
         <w:t>. You will</w:t>
       </w:r>
       <w:r>
-        <w:t xml:space="preserve"> start from the interact.pep.xml file which is the output of PeptideProphet and contains the database search results from both DDA files.</w:t>
+        <w:t xml:space="preserve"> start from the interact.pep.xml file which is the output of </w:t>
+      </w:r>
+      <w:proofErr w:type="spellStart"/>
+      <w:r>
+        <w:t>PeptideProphet</w:t>
+      </w:r>
+      <w:proofErr w:type="spellEnd"/>
+      <w:r>
+        <w:t xml:space="preserve"> and contains the database search results from both DDA files.</w:t>
       </w:r>
     </w:p>
     <w:p>
@@ -1322,7 +1426,15 @@
     </w:p>
     <w:p>
       <w:r>
-        <w:t>Note: 0.95 is the threshold applied to the PeptideProphet probability computed for every peptide spectrum match in the DDA database search – in this particular data set this corresponds to a PSM false discovery rate of 0.2% but this will differ among data sets so a score threshold to achieve the FDR you want to use should be entered here.</w:t>
+        <w:t xml:space="preserve">Note: 0.95 is the threshold applied to the </w:t>
+      </w:r>
+      <w:proofErr w:type="spellStart"/>
+      <w:r>
+        <w:t>PeptideProphet</w:t>
+      </w:r>
+      <w:proofErr w:type="spellEnd"/>
+      <w:r>
+        <w:t xml:space="preserve"> probability computed for every peptide spectrum match in the DDA database search – in this particular data set this corresponds to a PSM false discovery rate of 0.2% but this will differ among data sets so a score threshold to achieve the FDR you want to use should be entered here.</w:t>
       </w:r>
     </w:p>
     <w:p>
@@ -1361,7 +1473,15 @@
         <w:t>QE</w:t>
       </w:r>
       <w:r>
-        <w:t xml:space="preserve"> folder created earlier and into its DDA_search subfolder.</w:t>
+        <w:t xml:space="preserve"> folder created earlier and into its </w:t>
+      </w:r>
+      <w:proofErr w:type="spellStart"/>
+      <w:r>
+        <w:t>DDA_search</w:t>
+      </w:r>
+      <w:proofErr w:type="spellEnd"/>
+      <w:r>
+        <w:t xml:space="preserve"> subfolder.</w:t>
       </w:r>
     </w:p>
     <w:p>
@@ -1387,11 +1507,19 @@
       <w:r>
         <w:t xml:space="preserve">In the </w:t>
       </w:r>
-      <w:r>
-        <w:rPr>
-          <w:b/>
-        </w:rPr>
-        <w:t>iRT standard peptides</w:t>
+      <w:proofErr w:type="spellStart"/>
+      <w:r>
+        <w:rPr>
+          <w:b/>
+        </w:rPr>
+        <w:t>iRT</w:t>
+      </w:r>
+      <w:proofErr w:type="spellEnd"/>
+      <w:r>
+        <w:rPr>
+          <w:b/>
+        </w:rPr>
+        <w:t xml:space="preserve"> standard peptides</w:t>
       </w:r>
       <w:r>
         <w:t xml:space="preserve"> dropdown list, click “Biognosys-11 (iRT-C18)”.</w:t>
@@ -1519,7 +1647,31 @@
         <w:t>Build Peptide Search Library</w:t>
       </w:r>
       <w:r>
-        <w:t>. When the library build is complete will attempt to calibrate iRT values from the peptide search results based on the Biognosys iRT standards which were spiked into these samples. This should succeed and present a summary form like the one below:</w:t>
+        <w:t xml:space="preserve">. When the library build is complete will attempt to calibrate </w:t>
+      </w:r>
+      <w:proofErr w:type="spellStart"/>
+      <w:r>
+        <w:t>iRT</w:t>
+      </w:r>
+      <w:proofErr w:type="spellEnd"/>
+      <w:r>
+        <w:t xml:space="preserve"> values from the peptide search results based on the </w:t>
+      </w:r>
+      <w:proofErr w:type="spellStart"/>
+      <w:r>
+        <w:t>Biognosys</w:t>
+      </w:r>
+      <w:proofErr w:type="spellEnd"/>
+      <w:r>
+        <w:t xml:space="preserve"> </w:t>
+      </w:r>
+      <w:proofErr w:type="spellStart"/>
+      <w:r>
+        <w:t>iRT</w:t>
+      </w:r>
+      <w:proofErr w:type="spellEnd"/>
+      <w:r>
+        <w:t xml:space="preserve"> standards which were spiked into these samples. This should succeed and present a summary form like the one below:</w:t>
       </w:r>
     </w:p>
     <w:p>
@@ -1685,7 +1837,15 @@
     </w:p>
     <w:p>
       <w:r>
-        <w:t>Skyline will ask if you want to recalibrate the iRT standard values onto the regression line calculated and shown in the graph above.</w:t>
+        <w:t xml:space="preserve">Skyline will ask if you want to recalibrate the </w:t>
+      </w:r>
+      <w:proofErr w:type="spellStart"/>
+      <w:r>
+        <w:t>iRT</w:t>
+      </w:r>
+      <w:proofErr w:type="spellEnd"/>
+      <w:r>
+        <w:t xml:space="preserve"> standard values onto the regression line calculated and shown in the graph above.</w:t>
       </w:r>
     </w:p>
     <w:p>
@@ -2020,7 +2180,15 @@
         <w:t>Precursor charges</w:t>
       </w:r>
       <w:r>
-        <w:t xml:space="preserve"> to “2, 3, 4”.</w:t>
+        <w:t xml:space="preserve"> to “2, 3, </w:t>
+      </w:r>
+      <w:proofErr w:type="gramStart"/>
+      <w:r>
+        <w:t>4</w:t>
+      </w:r>
+      <w:proofErr w:type="gramEnd"/>
+      <w:r>
+        <w:t>”.</w:t>
       </w:r>
     </w:p>
     <w:p>
@@ -2230,7 +2398,15 @@
         <w:t>e</w:t>
       </w:r>
       <w:r>
-        <w:t xml:space="preserve"> centroided data to save space</w:t>
+        <w:t xml:space="preserve"> </w:t>
+      </w:r>
+      <w:proofErr w:type="spellStart"/>
+      <w:r>
+        <w:t>centroided</w:t>
+      </w:r>
+      <w:proofErr w:type="spellEnd"/>
+      <w:r>
+        <w:t xml:space="preserve"> data to save space</w:t>
       </w:r>
       <w:r>
         <w:t>.</w:t>
@@ -2250,11 +2426,16 @@
       <w:r>
         <w:t xml:space="preserve"> select ‘</w:t>
       </w:r>
+      <w:proofErr w:type="spellStart"/>
       <w:r>
         <w:t>C</w:t>
       </w:r>
       <w:r>
-        <w:t xml:space="preserve">entroided’ and specify a </w:t>
+        <w:t>entroided</w:t>
+      </w:r>
+      <w:proofErr w:type="spellEnd"/>
+      <w:r>
+        <w:t xml:space="preserve">’ and specify a </w:t>
       </w:r>
       <w:r>
         <w:t xml:space="preserve">‘20’ ppm mass </w:t>
@@ -2441,11 +2622,19 @@
       <w:r>
         <w:t xml:space="preserve">Click the </w:t>
       </w:r>
-      <w:r>
-        <w:rPr>
-          <w:b/>
-        </w:rPr>
-        <w:t>Prespecified isolation windows</w:t>
+      <w:proofErr w:type="spellStart"/>
+      <w:r>
+        <w:rPr>
+          <w:b/>
+        </w:rPr>
+        <w:t>Prespecified</w:t>
+      </w:r>
+      <w:proofErr w:type="spellEnd"/>
+      <w:r>
+        <w:rPr>
+          <w:b/>
+        </w:rPr>
+        <w:t xml:space="preserve"> isolation windows</w:t>
       </w:r>
       <w:r>
         <w:t xml:space="preserve"> option.</w:t>
@@ -2638,11 +2827,19 @@
       <w:r>
         <w:t xml:space="preserve">In the dropdown list beneath </w:t>
       </w:r>
-      <w:r>
-        <w:rPr>
-          <w:b/>
-        </w:rPr>
-        <w:t>Prespecified isolation window</w:t>
+      <w:proofErr w:type="spellStart"/>
+      <w:r>
+        <w:rPr>
+          <w:b/>
+        </w:rPr>
+        <w:t>Prespecified</w:t>
+      </w:r>
+      <w:proofErr w:type="spellEnd"/>
+      <w:r>
+        <w:rPr>
+          <w:b/>
+        </w:rPr>
+        <w:t xml:space="preserve"> isolation window</w:t>
       </w:r>
       <w:r>
         <w:t>, c</w:t>
@@ -3017,9 +3214,11 @@
       <w:r>
         <w:t>Double-click on the “</w:t>
       </w:r>
+      <w:proofErr w:type="spellStart"/>
       <w:r>
         <w:t>target_protein_sequences.fasta</w:t>
       </w:r>
+      <w:proofErr w:type="spellEnd"/>
       <w:r>
         <w:t>” file.</w:t>
       </w:r>
@@ -3043,7 +3242,15 @@
               <w:spacing w:after="0"/>
             </w:pPr>
             <w:r>
-              <w:t>NOTE: At this point, you could choose to perform a proteome-wide analysis by instead navigating to the DDA_search subfolder where you found the “interact.pep.xml” file and double-clicking the full FASTA sequence file “</w:t>
+              <w:t xml:space="preserve">NOTE: At this point, you could choose to perform a proteome-wide analysis by instead navigating to the </w:t>
+            </w:r>
+            <w:proofErr w:type="spellStart"/>
+            <w:r>
+              <w:t>DDA_search</w:t>
+            </w:r>
+            <w:proofErr w:type="spellEnd"/>
+            <w:r>
+              <w:t xml:space="preserve"> subfolder where you found the “interact.pep.xml” file and double-clicking the full FASTA sequence file “</w:t>
             </w:r>
             <w:r>
               <w:t>napedro_3mixed_human_yeast_ecoli_20140403_iRT_reverse.fasta</w:t>
@@ -3091,11 +3298,33 @@
       <w:r>
         <w:t xml:space="preserve">Check </w:t>
       </w:r>
-      <w:r>
-        <w:rPr>
-          <w:b/>
-        </w:rPr>
-        <w:t>Automatically train mProphet model</w:t>
+      <w:proofErr w:type="gramStart"/>
+      <w:r>
+        <w:rPr>
+          <w:b/>
+        </w:rPr>
+        <w:t>Automatically</w:t>
+      </w:r>
+      <w:proofErr w:type="gramEnd"/>
+      <w:r>
+        <w:rPr>
+          <w:b/>
+        </w:rPr>
+        <w:t xml:space="preserve"> train </w:t>
+      </w:r>
+      <w:proofErr w:type="spellStart"/>
+      <w:r>
+        <w:rPr>
+          <w:b/>
+        </w:rPr>
+        <w:t>mProphet</w:t>
+      </w:r>
+      <w:proofErr w:type="spellEnd"/>
+      <w:r>
+        <w:rPr>
+          <w:b/>
+        </w:rPr>
+        <w:t xml:space="preserve"> model</w:t>
       </w:r>
       <w:r>
         <w:t>.</w:t>
@@ -3334,7 +3563,15 @@
     </w:p>
     <w:p>
       <w:r>
-        <w:t xml:space="preserve">After the import is completed, Skyline will show you the mProphet model you requested on the </w:t>
+        <w:t xml:space="preserve">After the import is completed, Skyline will show you the </w:t>
+      </w:r>
+      <w:proofErr w:type="spellStart"/>
+      <w:r>
+        <w:t>mProphet</w:t>
+      </w:r>
+      <w:proofErr w:type="spellEnd"/>
+      <w:r>
+        <w:t xml:space="preserve"> model you requested on the </w:t>
       </w:r>
       <w:r>
         <w:rPr>
@@ -3412,10 +3649,26 @@
         <w:t>It has already been used to re-score the 10 best peaks Skyline found in each set of chromatograms, using its default score</w:t>
       </w:r>
       <w:r>
-        <w:t>, and re-choose the peaks to be the ones with the best mProphet scores</w:t>
-      </w:r>
-      <w:r>
-        <w:t xml:space="preserve">. These mProphet </w:t>
+        <w:t xml:space="preserve">, and re-choose the peaks to be the ones with the best </w:t>
+      </w:r>
+      <w:proofErr w:type="spellStart"/>
+      <w:r>
+        <w:t>mProphet</w:t>
+      </w:r>
+      <w:proofErr w:type="spellEnd"/>
+      <w:r>
+        <w:t xml:space="preserve"> scores</w:t>
+      </w:r>
+      <w:r>
+        <w:t xml:space="preserve">. These </w:t>
+      </w:r>
+      <w:proofErr w:type="spellStart"/>
+      <w:r>
+        <w:t>mProphet</w:t>
+      </w:r>
+      <w:proofErr w:type="spellEnd"/>
+      <w:r>
+        <w:t xml:space="preserve"> </w:t>
       </w:r>
       <w:r>
         <w:t xml:space="preserve">scores (given the name </w:t>
@@ -3427,7 +3680,15 @@
         <w:t>Detection Z Score</w:t>
       </w:r>
       <w:r>
-        <w:t xml:space="preserve"> in Skyline) are scaled such that 1.0 is 1 standard deviation from the mean mProphet score for the distribution of similar best peaks for the sequence shuffled decoy peptides you requested.</w:t>
+        <w:t xml:space="preserve"> in Skyline) are scaled such that 1.0 is 1 standard deviation from the mean </w:t>
+      </w:r>
+      <w:proofErr w:type="spellStart"/>
+      <w:r>
+        <w:t>mProphet</w:t>
+      </w:r>
+      <w:proofErr w:type="spellEnd"/>
+      <w:r>
+        <w:t xml:space="preserve"> score for the distribution of similar best peaks for the sequence shuffled decoy peptides you requested.</w:t>
       </w:r>
       <w:r>
         <w:t xml:space="preserve"> </w:t>
@@ -3874,7 +4135,15 @@
         </w:numPr>
       </w:pPr>
       <w:r>
-        <w:t xml:space="preserve">Follow the steps above and create a second annotation named “BioReplicate.” </w:t>
+        <w:t>Follow the steps above and create a second annotation named “</w:t>
+      </w:r>
+      <w:proofErr w:type="spellStart"/>
+      <w:r>
+        <w:t>BioReplicate</w:t>
+      </w:r>
+      <w:proofErr w:type="spellEnd"/>
+      <w:r>
+        <w:t xml:space="preserve">.” </w:t>
       </w:r>
     </w:p>
     <w:p>
@@ -3904,7 +4173,15 @@
         <w:t xml:space="preserve">dropdown list select “Text” </w:t>
       </w:r>
       <w:r>
-        <w:t xml:space="preserve">for the BioReplicate annotation. </w:t>
+        <w:t xml:space="preserve">for the </w:t>
+      </w:r>
+      <w:proofErr w:type="spellStart"/>
+      <w:r>
+        <w:t>BioReplicate</w:t>
+      </w:r>
+      <w:proofErr w:type="spellEnd"/>
+      <w:r>
+        <w:t xml:space="preserve"> annotation. </w:t>
       </w:r>
       <w:r>
         <w:t xml:space="preserve"> </w:t>
@@ -4025,12 +4302,14 @@
       <w:r>
         <w:t xml:space="preserve"> and </w:t>
       </w:r>
+      <w:proofErr w:type="spellStart"/>
       <w:r>
         <w:rPr>
           <w:b/>
         </w:rPr>
         <w:t>BioReplicate</w:t>
       </w:r>
+      <w:proofErr w:type="spellEnd"/>
       <w:r>
         <w:t xml:space="preserve"> are checked</w:t>
       </w:r>
@@ -4974,7 +5253,7 @@
                     </a:ln>
                     <a:extLst>
                       <a:ext uri="{53640926-AAD7-44d8-BBD7-CCE9431645EC}">
-                        <a14:shadowObscured xmlns:mo="http://schemas.microsoft.com/office/mac/office/2008/main" xmlns:mv="urn:schemas-microsoft-com:mac:vml" xmlns:a14="http://schemas.microsoft.com/office/drawing/2010/main" xmlns:w="http://schemas.openxmlformats.org/wordprocessingml/2006/main" xmlns:w10="urn:schemas-microsoft-com:office:word" xmlns:v="urn:schemas-microsoft-com:vml" xmlns:o="urn:schemas-microsoft-com:office:office" xmlns="" xmlns:w16se="http://schemas.microsoft.com/office/word/2015/wordml/symex" xmlns:w16cid="http://schemas.microsoft.com/office/word/2016/wordml/cid" xmlns:am3d="http://schemas.microsoft.com/office/drawing/2017/model3d" xmlns:aink="http://schemas.microsoft.com/office/drawing/2016/ink" xmlns:cx8="http://schemas.microsoft.com/office/drawing/2016/5/14/chartex" xmlns:cx7="http://schemas.microsoft.com/office/drawing/2016/5/13/chartex" xmlns:cx6="http://schemas.microsoft.com/office/drawing/2016/5/12/chartex" xmlns:cx5="http://schemas.microsoft.com/office/drawing/2016/5/11/chartex" xmlns:cx4="http://schemas.microsoft.com/office/drawing/2016/5/10/chartex" xmlns:cx3="http://schemas.microsoft.com/office/drawing/2016/5/9/chartex" xmlns:cx2="http://schemas.microsoft.com/office/drawing/2015/10/21/chartex" xmlns:cx1="http://schemas.microsoft.com/office/drawing/2015/9/8/chartex" xmlns:cx="http://schemas.microsoft.com/office/drawing/2014/chartex"/>
+                        <a14:shadowObscured xmlns:cx="http://schemas.microsoft.com/office/drawing/2014/chartex" xmlns:cx1="http://schemas.microsoft.com/office/drawing/2015/9/8/chartex" xmlns:cx2="http://schemas.microsoft.com/office/drawing/2015/10/21/chartex" xmlns:cx3="http://schemas.microsoft.com/office/drawing/2016/5/9/chartex" xmlns:cx4="http://schemas.microsoft.com/office/drawing/2016/5/10/chartex" xmlns:cx5="http://schemas.microsoft.com/office/drawing/2016/5/11/chartex" xmlns:cx6="http://schemas.microsoft.com/office/drawing/2016/5/12/chartex" xmlns:cx7="http://schemas.microsoft.com/office/drawing/2016/5/13/chartex" xmlns:cx8="http://schemas.microsoft.com/office/drawing/2016/5/14/chartex" xmlns:aink="http://schemas.microsoft.com/office/drawing/2016/ink" xmlns:am3d="http://schemas.microsoft.com/office/drawing/2017/model3d" xmlns:w16cid="http://schemas.microsoft.com/office/word/2016/wordml/cid" xmlns:w16se="http://schemas.microsoft.com/office/word/2015/wordml/symex" xmlns="" xmlns:o="urn:schemas-microsoft-com:office:office" xmlns:v="urn:schemas-microsoft-com:vml" xmlns:w10="urn:schemas-microsoft-com:office:word" xmlns:w="http://schemas.openxmlformats.org/wordprocessingml/2006/main" xmlns:a14="http://schemas.microsoft.com/office/drawing/2010/main" xmlns:mv="urn:schemas-microsoft-com:mac:vml" xmlns:mo="http://schemas.microsoft.com/office/mac/office/2008/main"/>
                       </a:ext>
                     </a:extLst>
                   </pic:spPr>
@@ -5035,7 +5314,7 @@
                     </a:ln>
                     <a:extLst>
                       <a:ext uri="{53640926-AAD7-44d8-BBD7-CCE9431645EC}">
-                        <a14:shadowObscured xmlns:mo="http://schemas.microsoft.com/office/mac/office/2008/main" xmlns:mv="urn:schemas-microsoft-com:mac:vml" xmlns:a14="http://schemas.microsoft.com/office/drawing/2010/main" xmlns:w="http://schemas.openxmlformats.org/wordprocessingml/2006/main" xmlns:w10="urn:schemas-microsoft-com:office:word" xmlns:v="urn:schemas-microsoft-com:vml" xmlns:o="urn:schemas-microsoft-com:office:office" xmlns="" xmlns:w16se="http://schemas.microsoft.com/office/word/2015/wordml/symex" xmlns:w16cid="http://schemas.microsoft.com/office/word/2016/wordml/cid" xmlns:am3d="http://schemas.microsoft.com/office/drawing/2017/model3d" xmlns:aink="http://schemas.microsoft.com/office/drawing/2016/ink" xmlns:cx8="http://schemas.microsoft.com/office/drawing/2016/5/14/chartex" xmlns:cx7="http://schemas.microsoft.com/office/drawing/2016/5/13/chartex" xmlns:cx6="http://schemas.microsoft.com/office/drawing/2016/5/12/chartex" xmlns:cx5="http://schemas.microsoft.com/office/drawing/2016/5/11/chartex" xmlns:cx4="http://schemas.microsoft.com/office/drawing/2016/5/10/chartex" xmlns:cx3="http://schemas.microsoft.com/office/drawing/2016/5/9/chartex" xmlns:cx2="http://schemas.microsoft.com/office/drawing/2015/10/21/chartex" xmlns:cx1="http://schemas.microsoft.com/office/drawing/2015/9/8/chartex" xmlns:cx="http://schemas.microsoft.com/office/drawing/2014/chartex"/>
+                        <a14:shadowObscured xmlns:cx="http://schemas.microsoft.com/office/drawing/2014/chartex" xmlns:cx1="http://schemas.microsoft.com/office/drawing/2015/9/8/chartex" xmlns:cx2="http://schemas.microsoft.com/office/drawing/2015/10/21/chartex" xmlns:cx3="http://schemas.microsoft.com/office/drawing/2016/5/9/chartex" xmlns:cx4="http://schemas.microsoft.com/office/drawing/2016/5/10/chartex" xmlns:cx5="http://schemas.microsoft.com/office/drawing/2016/5/11/chartex" xmlns:cx6="http://schemas.microsoft.com/office/drawing/2016/5/12/chartex" xmlns:cx7="http://schemas.microsoft.com/office/drawing/2016/5/13/chartex" xmlns:cx8="http://schemas.microsoft.com/office/drawing/2016/5/14/chartex" xmlns:aink="http://schemas.microsoft.com/office/drawing/2016/ink" xmlns:am3d="http://schemas.microsoft.com/office/drawing/2017/model3d" xmlns:w16cid="http://schemas.microsoft.com/office/word/2016/wordml/cid" xmlns:w16se="http://schemas.microsoft.com/office/word/2015/wordml/symex" xmlns="" xmlns:o="urn:schemas-microsoft-com:office:office" xmlns:v="urn:schemas-microsoft-com:vml" xmlns:w10="urn:schemas-microsoft-com:office:word" xmlns:w="http://schemas.openxmlformats.org/wordprocessingml/2006/main" xmlns:a14="http://schemas.microsoft.com/office/drawing/2010/main" xmlns:mv="urn:schemas-microsoft-com:mac:vml" xmlns:mo="http://schemas.microsoft.com/office/mac/office/2008/main"/>
                       </a:ext>
                     </a:extLst>
                   </pic:spPr>
@@ -5199,13 +5478,13 @@
       <w:r>
         <w:t>“</w:t>
       </w:r>
-      <w:bookmarkStart w:id="0" w:name="OLE_LINK1"/>
-      <w:bookmarkStart w:id="1" w:name="OLE_LINK2"/>
+      <w:bookmarkStart w:id="1" w:name="OLE_LINK1"/>
+      <w:bookmarkStart w:id="2" w:name="OLE_LINK2"/>
       <w:r>
         <w:t>sp|P63284|CLPB_ECOLI</w:t>
       </w:r>
-      <w:bookmarkEnd w:id="0"/>
       <w:bookmarkEnd w:id="1"/>
+      <w:bookmarkEnd w:id="2"/>
       <w:r>
         <w:t>”</w:t>
       </w:r>
@@ -5351,7 +5630,21 @@
         <w:rPr>
           <w:lang w:val="en-GB"/>
         </w:rPr>
-        <w:t xml:space="preserve"> Recall that the expected fold-change ratio between A:B is 4:1 for E. coli.</w:t>
+        <w:t xml:space="preserve"> Recall that the expected fold-change ratio between A</w:t>
+      </w:r>
+      <w:proofErr w:type="gramStart"/>
+      <w:r>
+        <w:rPr>
+          <w:lang w:val="en-GB"/>
+        </w:rPr>
+        <w:t>:B</w:t>
+      </w:r>
+      <w:proofErr w:type="gramEnd"/>
+      <w:r>
+        <w:rPr>
+          <w:lang w:val="en-GB"/>
+        </w:rPr>
+        <w:t xml:space="preserve"> is 4:1 for E. coli.</w:t>
       </w:r>
     </w:p>
     <w:p>
@@ -5374,16 +5667,16 @@
       <w:r>
         <w:t xml:space="preserve">peptide </w:t>
       </w:r>
-      <w:bookmarkStart w:id="2" w:name="OLE_LINK3"/>
-      <w:bookmarkStart w:id="3" w:name="OLE_LINK4"/>
+      <w:bookmarkStart w:id="3" w:name="OLE_LINK3"/>
+      <w:bookmarkStart w:id="4" w:name="OLE_LINK4"/>
       <w:r>
         <w:rPr>
           <w:bCs/>
         </w:rPr>
         <w:t>LPQVEGTGGDVQPSQDLVR</w:t>
       </w:r>
-      <w:bookmarkEnd w:id="2"/>
       <w:bookmarkEnd w:id="3"/>
+      <w:bookmarkEnd w:id="4"/>
       <w:r>
         <w:t xml:space="preserve"> </w:t>
       </w:r>
@@ -6325,12 +6618,14 @@
       <w:r>
         <w:t xml:space="preserve">, and click </w:t>
       </w:r>
+      <w:proofErr w:type="gramStart"/>
       <w:r>
         <w:rPr>
           <w:b/>
         </w:rPr>
         <w:t>All</w:t>
       </w:r>
+      <w:proofErr w:type="gramEnd"/>
       <w:r>
         <w:t>.</w:t>
       </w:r>
@@ -6353,7 +6648,23 @@
         <w:t>T</w:t>
       </w:r>
       <w:r>
-        <w:t>o the see the linear regression used to predict the target peptide retention times based on the iRT peptides and library iRT values from the target peptides</w:t>
+        <w:t xml:space="preserve">o the see the linear regression used to predict the target peptide retention times based on the </w:t>
+      </w:r>
+      <w:proofErr w:type="spellStart"/>
+      <w:r>
+        <w:t>iRT</w:t>
+      </w:r>
+      <w:proofErr w:type="spellEnd"/>
+      <w:r>
+        <w:t xml:space="preserve"> peptides and library </w:t>
+      </w:r>
+      <w:proofErr w:type="spellStart"/>
+      <w:r>
+        <w:t>iRT</w:t>
+      </w:r>
+      <w:proofErr w:type="spellEnd"/>
+      <w:r>
+        <w:t xml:space="preserve"> values from the target peptides</w:t>
       </w:r>
       <w:r>
         <w:t>:</w:t>
@@ -6367,7 +6678,7 @@
           <w:numId w:val="8"/>
         </w:numPr>
       </w:pPr>
-      <w:bookmarkStart w:id="4" w:name="_Hlk23864603"/>
+      <w:bookmarkStart w:id="5" w:name="_Hlk23864603"/>
       <w:r>
         <w:t xml:space="preserve">On </w:t>
       </w:r>
@@ -6473,7 +6784,7 @@
         </w:drawing>
       </w:r>
     </w:p>
-    <w:bookmarkEnd w:id="4"/>
+    <w:bookmarkEnd w:id="5"/>
     <w:p>
       <w:pPr>
         <w:pStyle w:val="ListParagraph"/>
@@ -6643,7 +6954,21 @@
         <w:rPr>
           <w:lang w:val="en-GB"/>
         </w:rPr>
-        <w:t xml:space="preserve">You have performed some general validation that the data processing with Skyline has no serious flaws. All available features scores were included in the mProphet scoring model, and the model achieved reasonable separation between the targets and the decoys, which are used to simulate random undetectable targets. </w:t>
+        <w:t xml:space="preserve">You have performed some general validation that the data processing with Skyline has no serious flaws. All available features scores were included in the </w:t>
+      </w:r>
+      <w:proofErr w:type="spellStart"/>
+      <w:r>
+        <w:rPr>
+          <w:lang w:val="en-GB"/>
+        </w:rPr>
+        <w:t>mProphet</w:t>
+      </w:r>
+      <w:proofErr w:type="spellEnd"/>
+      <w:r>
+        <w:rPr>
+          <w:lang w:val="en-GB"/>
+        </w:rPr>
+        <w:t xml:space="preserve"> scoring model, and the model achieved reasonable separation between the targets and the decoys, which are used to simulate random undetectable targets. </w:t>
       </w:r>
       <w:r>
         <w:rPr>
@@ -6655,7 +6980,21 @@
         <w:rPr>
           <w:lang w:val="en-GB"/>
         </w:rPr>
-        <w:t>ou may feel that the RT extraction range could be tightened from +/- 5 to 3. But, these settings will clearly work and the resulting mProphet model looks acceptable.</w:t>
+        <w:t xml:space="preserve">ou may feel that the RT extraction range could be tightened from +/- 5 to 3. But, these settings will clearly work and the resulting </w:t>
+      </w:r>
+      <w:proofErr w:type="spellStart"/>
+      <w:r>
+        <w:rPr>
+          <w:lang w:val="en-GB"/>
+        </w:rPr>
+        <w:t>mProphet</w:t>
+      </w:r>
+      <w:proofErr w:type="spellEnd"/>
+      <w:r>
+        <w:rPr>
+          <w:lang w:val="en-GB"/>
+        </w:rPr>
+        <w:t xml:space="preserve"> model looks acceptable.</w:t>
       </w:r>
     </w:p>
     <w:p>
@@ -7429,12 +7768,14 @@
       <w:r>
         <w:t xml:space="preserve">, and click </w:t>
       </w:r>
+      <w:proofErr w:type="gramStart"/>
       <w:r>
         <w:rPr>
           <w:b/>
         </w:rPr>
         <w:t>Formatting</w:t>
       </w:r>
+      <w:proofErr w:type="gramEnd"/>
       <w:r>
         <w:t>.</w:t>
       </w:r>
@@ -7827,7 +8168,15 @@
         <w:t>belong to</w:t>
       </w:r>
       <w:r>
-        <w:t xml:space="preserve"> the iRT standard peptides</w:t>
+        <w:t xml:space="preserve"> the </w:t>
+      </w:r>
+      <w:proofErr w:type="spellStart"/>
+      <w:r>
+        <w:t>iRT</w:t>
+      </w:r>
+      <w:proofErr w:type="spellEnd"/>
+      <w:r>
+        <w:t xml:space="preserve"> standard peptides</w:t>
       </w:r>
       <w:r>
         <w:t>.</w:t>
@@ -7943,8 +8292,13 @@
     </w:p>
     <w:p>
       <w:r>
-        <w:t>Skyline also provides a bar plot view on the fold-change values which incorporates error bars for the (unadjusted) confidence intervals. Though, they are unadjusted for the multiple hypotheses tested, they still give you some insight into the variance in the measurements. Do the following to review the fold-change values in the bar plot:</w:t>
-      </w:r>
+        <w:t xml:space="preserve">Skyline also provides a bar plot view on the fold-change values which incorporates error bars for the (unadjusted) confidence intervals. Though, they are unadjusted for the multiple hypotheses tested, they still give you some insight into the variance in the measurements. Do the following to review the fold-change values in the bar </w:t>
+      </w:r>
+      <w:proofErr w:type="gramStart"/>
+      <w:r>
+        <w:t>plot:</w:t>
+      </w:r>
+      <w:proofErr w:type="gramEnd"/>
     </w:p>
     <w:p>
       <w:pPr>
@@ -8038,7 +8392,29 @@
         <w:rPr>
           <w:b/>
         </w:rPr>
-        <w:t>By Condition:Bar Graph</w:t>
+        <w:t xml:space="preserve">By </w:t>
+      </w:r>
+      <w:proofErr w:type="spellStart"/>
+      <w:r>
+        <w:rPr>
+          <w:b/>
+        </w:rPr>
+        <w:t>Condition</w:t>
+      </w:r>
+      <w:proofErr w:type="gramStart"/>
+      <w:r>
+        <w:rPr>
+          <w:b/>
+        </w:rPr>
+        <w:t>:Bar</w:t>
+      </w:r>
+      <w:proofErr w:type="spellEnd"/>
+      <w:proofErr w:type="gramEnd"/>
+      <w:r>
+        <w:rPr>
+          <w:b/>
+        </w:rPr>
+        <w:t xml:space="preserve"> Graph</w:t>
       </w:r>
       <w:r>
         <w:t xml:space="preserve"> tab, hold, and drag to a new location and release.</w:t>
@@ -8059,7 +8435,29 @@
         <w:rPr>
           <w:b/>
         </w:rPr>
-        <w:t>By Condition:Bar Graph</w:t>
+        <w:t xml:space="preserve">By </w:t>
+      </w:r>
+      <w:proofErr w:type="spellStart"/>
+      <w:r>
+        <w:rPr>
+          <w:b/>
+        </w:rPr>
+        <w:t>Condition</w:t>
+      </w:r>
+      <w:proofErr w:type="gramStart"/>
+      <w:r>
+        <w:rPr>
+          <w:b/>
+        </w:rPr>
+        <w:t>:Bar</w:t>
+      </w:r>
+      <w:proofErr w:type="spellEnd"/>
+      <w:proofErr w:type="gramEnd"/>
+      <w:r>
+        <w:rPr>
+          <w:b/>
+        </w:rPr>
+        <w:t xml:space="preserve"> Graph</w:t>
       </w:r>
       <w:r>
         <w:t xml:space="preserve"> window.</w:t>
@@ -8080,8 +8478,24 @@
         <w:rPr>
           <w:b/>
         </w:rPr>
-        <w:t>By Condition:Grid</w:t>
-      </w:r>
+        <w:t xml:space="preserve">By </w:t>
+      </w:r>
+      <w:proofErr w:type="spellStart"/>
+      <w:r>
+        <w:rPr>
+          <w:b/>
+        </w:rPr>
+        <w:t>Condition</w:t>
+      </w:r>
+      <w:proofErr w:type="gramStart"/>
+      <w:r>
+        <w:rPr>
+          <w:b/>
+        </w:rPr>
+        <w:t>:Grid</w:t>
+      </w:r>
+      <w:proofErr w:type="spellEnd"/>
+      <w:proofErr w:type="gramEnd"/>
       <w:r>
         <w:t xml:space="preserve">, click the </w:t>
       </w:r>
@@ -8208,7 +8622,27 @@
           <w:szCs w:val="20"/>
           <w:lang w:val="en-GB"/>
         </w:rPr>
-        <w:t>To view the fold-change results at the protein-level for the 11 targeted proteins (excluding iRT standards and decoys), do the following:</w:t>
+        <w:t xml:space="preserve">To view the fold-change results at the protein-level for the 11 targeted proteins (excluding </w:t>
+      </w:r>
+      <w:proofErr w:type="spellStart"/>
+      <w:r>
+        <w:rPr>
+          <w:rFonts w:ascii="Arial" w:hAnsi="Arial" w:cs="Arial"/>
+          <w:sz w:val="20"/>
+          <w:szCs w:val="20"/>
+          <w:lang w:val="en-GB"/>
+        </w:rPr>
+        <w:t>iRT</w:t>
+      </w:r>
+      <w:proofErr w:type="spellEnd"/>
+      <w:r>
+        <w:rPr>
+          <w:rFonts w:ascii="Arial" w:hAnsi="Arial" w:cs="Arial"/>
+          <w:sz w:val="20"/>
+          <w:szCs w:val="20"/>
+          <w:lang w:val="en-GB"/>
+        </w:rPr>
+        <w:t xml:space="preserve"> standards and decoys), do the following:</w:t>
       </w:r>
     </w:p>
     <w:p>
@@ -8530,8 +8964,6 @@
           </wp:inline>
         </w:drawing>
       </w:r>
-      <w:bookmarkStart w:id="5" w:name="_GoBack"/>
-      <w:bookmarkEnd w:id="5"/>
     </w:p>
     <w:p>
       <w:pPr>
@@ -8626,7 +9058,35 @@
         <w:rPr>
           <w:lang w:val="en-GB"/>
         </w:rPr>
-        <w:t xml:space="preserve">You may also want to consider using a more sophisticated statistical tool like MSstats for your comparisons. To do this, you can install MSstats from the Skyline Tool Store (using </w:t>
+        <w:t xml:space="preserve">You may also want to consider using a more sophisticated statistical tool like </w:t>
+      </w:r>
+      <w:proofErr w:type="spellStart"/>
+      <w:r>
+        <w:rPr>
+          <w:lang w:val="en-GB"/>
+        </w:rPr>
+        <w:t>MSstats</w:t>
+      </w:r>
+      <w:proofErr w:type="spellEnd"/>
+      <w:r>
+        <w:rPr>
+          <w:lang w:val="en-GB"/>
+        </w:rPr>
+        <w:t xml:space="preserve"> for your comparisons. To do this, you can install </w:t>
+      </w:r>
+      <w:proofErr w:type="spellStart"/>
+      <w:r>
+        <w:rPr>
+          <w:lang w:val="en-GB"/>
+        </w:rPr>
+        <w:t>MSstats</w:t>
+      </w:r>
+      <w:proofErr w:type="spellEnd"/>
+      <w:r>
+        <w:rPr>
+          <w:lang w:val="en-GB"/>
+        </w:rPr>
+        <w:t xml:space="preserve"> from the Skyline Tool Store (using </w:t>
       </w:r>
       <w:r>
         <w:rPr>
@@ -8652,7 +9112,21 @@
         <w:rPr>
           <w:lang w:val="en-GB"/>
         </w:rPr>
-        <w:t xml:space="preserve"> in the Skyline menus or by clicking the Tool Store button on the Skyline installation web page). Then you can either run MSstats directly from the Skyline </w:t>
+        <w:t xml:space="preserve"> in the Skyline menus or by clicking the Tool Store button on the Skyline installation web page). Then you can either run </w:t>
+      </w:r>
+      <w:proofErr w:type="spellStart"/>
+      <w:r>
+        <w:rPr>
+          <w:lang w:val="en-GB"/>
+        </w:rPr>
+        <w:t>MSstats</w:t>
+      </w:r>
+      <w:proofErr w:type="spellEnd"/>
+      <w:r>
+        <w:rPr>
+          <w:lang w:val="en-GB"/>
+        </w:rPr>
+        <w:t xml:space="preserve"> directly from the Skyline </w:t>
       </w:r>
       <w:r>
         <w:rPr>
@@ -8665,7 +9139,35 @@
         <w:rPr>
           <w:lang w:val="en-GB"/>
         </w:rPr>
-        <w:t xml:space="preserve"> menu or do the following to prepare to run MSstats in R or RStudio later:</w:t>
+        <w:t xml:space="preserve"> menu or do the following to prepare to run </w:t>
+      </w:r>
+      <w:proofErr w:type="spellStart"/>
+      <w:r>
+        <w:rPr>
+          <w:lang w:val="en-GB"/>
+        </w:rPr>
+        <w:t>MSstats</w:t>
+      </w:r>
+      <w:proofErr w:type="spellEnd"/>
+      <w:r>
+        <w:rPr>
+          <w:lang w:val="en-GB"/>
+        </w:rPr>
+        <w:t xml:space="preserve"> in R or </w:t>
+      </w:r>
+      <w:proofErr w:type="spellStart"/>
+      <w:r>
+        <w:rPr>
+          <w:lang w:val="en-GB"/>
+        </w:rPr>
+        <w:t>RStudio</w:t>
+      </w:r>
+      <w:proofErr w:type="spellEnd"/>
+      <w:r>
+        <w:rPr>
+          <w:lang w:val="en-GB"/>
+        </w:rPr>
+        <w:t xml:space="preserve"> later:</w:t>
       </w:r>
     </w:p>
     <w:p>
@@ -8804,12 +9306,21 @@
         </w:rPr>
         <w:t xml:space="preserve"> folder, select </w:t>
       </w:r>
+      <w:proofErr w:type="spellStart"/>
       <w:r>
         <w:rPr>
           <w:b/>
           <w:szCs w:val="20"/>
         </w:rPr>
-        <w:t>MSstats Input</w:t>
+        <w:t>MSstats</w:t>
+      </w:r>
+      <w:proofErr w:type="spellEnd"/>
+      <w:r>
+        <w:rPr>
+          <w:b/>
+          <w:szCs w:val="20"/>
+        </w:rPr>
+        <w:t xml:space="preserve"> Input</w:t>
       </w:r>
       <w:r>
         <w:rPr>
@@ -8879,10 +9390,34 @@
         <w:t>Import Peptide Search</w:t>
       </w:r>
       <w:r>
-        <w:t xml:space="preserve"> wizard to streamline the initial data processing from building a spectral library out of DDA peptide search data to chromatogram extraction from quantitative DIA runs, creating and applying an mProphet statistical peak detection model to improve peak selection and assign q values which can be used to control the false discovery rate among the peak areas you used in your group comparison. You learned to first assess the DIA data quality with the mass error and retention time regression plots. And finally, you learned to perform a simple pairwise comparison between two groups of samples directly within Skyline, which gave you the interactive group comparison grid, volcano plot and bar graph to help you understand and interact with the results. Having exported the MSstats Input report, you could now </w:t>
-      </w:r>
-      <w:r>
-        <w:t>use the MSstats external tool to perform further statistical tests.</w:t>
+        <w:t xml:space="preserve"> wizard to streamline the initial data processing from building a spectral library out of DDA peptide search data to chromatogram extraction from quantitative DIA runs, creating and applying an </w:t>
+      </w:r>
+      <w:proofErr w:type="spellStart"/>
+      <w:r>
+        <w:t>mProphet</w:t>
+      </w:r>
+      <w:proofErr w:type="spellEnd"/>
+      <w:r>
+        <w:t xml:space="preserve"> statistical peak detection model to improve peak selection and assign q values which can be used to control the false discovery rate among the peak areas you used in your group comparison. You learned to first assess the DIA data quality with the mass error and retention time regression plots. And finally, you learned to perform a simple pairwise comparison between two groups of samples directly within Skyline, which gave you the interactive group comparison grid, volcano plot and bar graph to help you understand and interact with the results. Having exported the </w:t>
+      </w:r>
+      <w:proofErr w:type="spellStart"/>
+      <w:r>
+        <w:t>MSstats</w:t>
+      </w:r>
+      <w:proofErr w:type="spellEnd"/>
+      <w:r>
+        <w:t xml:space="preserve"> Input report, you could now </w:t>
+      </w:r>
+      <w:r>
+        <w:t xml:space="preserve">use the </w:t>
+      </w:r>
+      <w:proofErr w:type="spellStart"/>
+      <w:r>
+        <w:t>MSstats</w:t>
+      </w:r>
+      <w:proofErr w:type="spellEnd"/>
+      <w:r>
+        <w:t xml:space="preserve"> external tool to perform further statistical tests.</w:t>
       </w:r>
     </w:p>
     <w:p>
@@ -9023,7 +9558,7 @@
         <w:rFonts w:ascii="Arial" w:hAnsi="Arial" w:cs="Arial"/>
         <w:noProof/>
       </w:rPr>
-      <w:t>27</w:t>
+      <w:t>22</w:t>
     </w:r>
     <w:r>
       <w:rPr>
@@ -13321,7 +13856,7 @@
 </file>
 
 <file path=customXml/itemProps1.xml><?xml version="1.0" encoding="utf-8"?>
-<ds:datastoreItem xmlns:ds="http://schemas.openxmlformats.org/officeDocument/2006/customXml" ds:itemID="{3910972E-811A-4140-96DE-C928239BA31E}">
+<ds:datastoreItem xmlns:ds="http://schemas.openxmlformats.org/officeDocument/2006/customXml" ds:itemID="{64BBF91F-A449-4F9B-84C4-5F9748D666D8}">
   <ds:schemaRefs>
     <ds:schemaRef ds:uri="http://schemas.openxmlformats.org/officeDocument/2006/bibliography"/>
   </ds:schemaRefs>

</xml_diff>

<commit_message>
Skyline/work/20200225 dia swath translation (#955)
* Skyline (20.1): Create Japanese and Chinese DIA/SWATH tutorial versions with English text and localized figures
- Fixed height of BuildPeptideSearchLibraryControl library list in Japanese
- And created localized versions of the Blank Document icon on the StartPage

* Skyline: Use Windows 10 Blank Document icon in DIA/SWATH tutorials
</commit_message>
<xml_diff>
--- a/pwiz_tools/Skyline/Documentation/Tutorials/Skyline DIA QE.docx
+++ b/pwiz_tools/Skyline/Documentation/Tutorials/Skyline DIA QE.docx
@@ -96,7 +96,7 @@
               </wp:anchor>
             </w:drawing>
           </mc:Choice>
-          <mc:Fallback xmlns:w16se="http://schemas.microsoft.com/office/word/2015/wordml/symex" xmlns:w16cid="http://schemas.microsoft.com/office/word/2016/wordml/cid" xmlns:am3d="http://schemas.microsoft.com/office/drawing/2017/model3d" xmlns:aink="http://schemas.microsoft.com/office/drawing/2016/ink" xmlns:cx8="http://schemas.microsoft.com/office/drawing/2016/5/14/chartex" xmlns:cx7="http://schemas.microsoft.com/office/drawing/2016/5/13/chartex" xmlns:cx6="http://schemas.microsoft.com/office/drawing/2016/5/12/chartex" xmlns:cx5="http://schemas.microsoft.com/office/drawing/2016/5/11/chartex" xmlns:cx4="http://schemas.microsoft.com/office/drawing/2016/5/10/chartex" xmlns:cx3="http://schemas.microsoft.com/office/drawing/2016/5/9/chartex" xmlns:cx2="http://schemas.microsoft.com/office/drawing/2015/10/21/chartex" xmlns:cx1="http://schemas.microsoft.com/office/drawing/2015/9/8/chartex" xmlns:cx="http://schemas.microsoft.com/office/drawing/2014/chartex">
+          <mc:Fallback xmlns:cx="http://schemas.microsoft.com/office/drawing/2014/chartex" xmlns:cx1="http://schemas.microsoft.com/office/drawing/2015/9/8/chartex" xmlns:cx2="http://schemas.microsoft.com/office/drawing/2015/10/21/chartex" xmlns:cx3="http://schemas.microsoft.com/office/drawing/2016/5/9/chartex" xmlns:cx4="http://schemas.microsoft.com/office/drawing/2016/5/10/chartex" xmlns:cx5="http://schemas.microsoft.com/office/drawing/2016/5/11/chartex" xmlns:cx6="http://schemas.microsoft.com/office/drawing/2016/5/12/chartex" xmlns:cx7="http://schemas.microsoft.com/office/drawing/2016/5/13/chartex" xmlns:cx8="http://schemas.microsoft.com/office/drawing/2016/5/14/chartex" xmlns:aink="http://schemas.microsoft.com/office/drawing/2016/ink" xmlns:am3d="http://schemas.microsoft.com/office/drawing/2017/model3d" xmlns:w16cid="http://schemas.microsoft.com/office/word/2016/wordml/cid" xmlns:w16se="http://schemas.microsoft.com/office/word/2015/wordml/symex">
             <w:pict>
               <v:rect w14:anchorId="38AB4977" id="Rectangle 13" o:spid="_x0000_s1026" style="position:absolute;margin-left:-3.35pt;margin-top:20.65pt;width:466.35pt;height:38.25pt;z-index:251662336;visibility:visible;mso-wrap-style:square;mso-width-percent:0;mso-height-percent:0;mso-wrap-distance-left:9pt;mso-wrap-distance-top:0;mso-wrap-distance-right:9pt;mso-wrap-distance-bottom:0;mso-position-horizontal:absolute;mso-position-horizontal-relative:text;mso-position-vertical:absolute;mso-position-vertical-relative:text;mso-width-percent:0;mso-height-percent:0;mso-width-relative:margin;mso-height-relative:margin;v-text-anchor:middle" o:gfxdata="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" filled="f" strokecolor="black [3213]" strokeweight="1pt"/>
             </w:pict>
@@ -118,7 +118,39 @@
         <w:t>uses</w:t>
       </w:r>
       <w:r>
-        <w:t xml:space="preserve"> data from a Thermo Q-Exactive plus instrument. If you prefer to use the data from a Sciex TripleTOF 6600</w:t>
+        <w:t xml:space="preserve"> data from a </w:t>
+      </w:r>
+      <w:proofErr w:type="spellStart"/>
+      <w:r>
+        <w:t>Thermo</w:t>
+      </w:r>
+      <w:proofErr w:type="spellEnd"/>
+      <w:r>
+        <w:t xml:space="preserve"> Q-</w:t>
+      </w:r>
+      <w:proofErr w:type="spellStart"/>
+      <w:r>
+        <w:t>Exactive</w:t>
+      </w:r>
+      <w:proofErr w:type="spellEnd"/>
+      <w:r>
+        <w:t xml:space="preserve"> plus instrument. If you prefer to use the data from a </w:t>
+      </w:r>
+      <w:proofErr w:type="spellStart"/>
+      <w:r>
+        <w:t>Sciex</w:t>
+      </w:r>
+      <w:proofErr w:type="spellEnd"/>
+      <w:r>
+        <w:t xml:space="preserve"> </w:t>
+      </w:r>
+      <w:proofErr w:type="spellStart"/>
+      <w:r>
+        <w:t>TripleTOF</w:t>
+      </w:r>
+      <w:proofErr w:type="spellEnd"/>
+      <w:r>
+        <w:t xml:space="preserve"> 6600</w:t>
       </w:r>
       <w:r>
         <w:t>,</w:t>
@@ -173,6 +205,7 @@
       <w:r>
         <w:t xml:space="preserve">n a </w:t>
       </w:r>
+      <w:proofErr w:type="spellStart"/>
       <w:r>
         <w:rPr>
           <w:rFonts w:cstheme="minorHAnsi"/>
@@ -185,6 +218,7 @@
         </w:rPr>
         <w:t>Orbi</w:t>
       </w:r>
+      <w:proofErr w:type="spellEnd"/>
       <w:r>
         <w:rPr>
           <w:rFonts w:cstheme="minorHAnsi"/>
@@ -195,20 +229,36 @@
         <w:rPr>
           <w:rFonts w:cstheme="minorHAnsi"/>
         </w:rPr>
-        <w:t>Q-Exactive Plus</w:t>
-      </w:r>
+        <w:t>Q-</w:t>
+      </w:r>
+      <w:proofErr w:type="spellStart"/>
       <w:r>
         <w:rPr>
           <w:rFonts w:cstheme="minorHAnsi"/>
         </w:rPr>
+        <w:t>Exactive</w:t>
+      </w:r>
+      <w:proofErr w:type="spellEnd"/>
+      <w:r>
+        <w:rPr>
+          <w:rFonts w:cstheme="minorHAnsi"/>
+        </w:rPr>
+        <w:t xml:space="preserve"> Plus</w:t>
+      </w:r>
+      <w:r>
+        <w:rPr>
+          <w:rFonts w:cstheme="minorHAnsi"/>
+        </w:rPr>
         <w:t xml:space="preserve">, </w:t>
       </w:r>
+      <w:proofErr w:type="spellStart"/>
       <w:r>
         <w:rPr>
           <w:rFonts w:cstheme="minorHAnsi"/>
         </w:rPr>
         <w:t>Thermo</w:t>
       </w:r>
+      <w:proofErr w:type="spellEnd"/>
       <w:r>
         <w:rPr>
           <w:rFonts w:cstheme="minorHAnsi"/>
@@ -234,7 +284,15 @@
         <w:t>variable width window precursor isolation scheme</w:t>
       </w:r>
       <w:r>
-        <w:t xml:space="preserve"> (Bruderer R. et al. MCP 2015)</w:t>
+        <w:t xml:space="preserve"> (</w:t>
+      </w:r>
+      <w:proofErr w:type="spellStart"/>
+      <w:r>
+        <w:t>Bruderer</w:t>
+      </w:r>
+      <w:proofErr w:type="spellEnd"/>
+      <w:r>
+        <w:t xml:space="preserve"> R. et al. MCP 2015)</w:t>
       </w:r>
       <w:r>
         <w:t xml:space="preserve"> and a </w:t>
@@ -260,6 +318,7 @@
         <w:t xml:space="preserve"> </w:t>
       </w:r>
       <w:hyperlink r:id="rId8" w:history="1">
+        <w:proofErr w:type="spellStart"/>
         <w:r>
           <w:rPr>
             <w:rStyle w:val="Hyperlink"/>
@@ -267,6 +326,7 @@
           </w:rPr>
           <w:t>LFQBench</w:t>
         </w:r>
+        <w:proofErr w:type="spellEnd"/>
         <w:r>
           <w:rPr>
             <w:rStyle w:val="Hyperlink"/>
@@ -528,7 +588,15 @@
     </w:p>
     <w:p>
       <w:r>
-        <w:t xml:space="preserve">[figure adapted from </w:t>
+        <w:t>[</w:t>
+      </w:r>
+      <w:proofErr w:type="gramStart"/>
+      <w:r>
+        <w:t>figure</w:t>
+      </w:r>
+      <w:proofErr w:type="gramEnd"/>
+      <w:r>
+        <w:t xml:space="preserve"> adapted from </w:t>
       </w:r>
     </w:p>
     <w:p>
@@ -555,8 +623,13 @@
       </w:r>
     </w:p>
     <w:p>
-      <w:r>
-        <w:t xml:space="preserve">and </w:t>
+      <w:proofErr w:type="gramStart"/>
+      <w:r>
+        <w:t>and</w:t>
+      </w:r>
+      <w:proofErr w:type="gramEnd"/>
+      <w:r>
+        <w:t xml:space="preserve"> </w:t>
       </w:r>
     </w:p>
     <w:p>
@@ -566,8 +639,21 @@
           <w:color w:val="808080" w:themeColor="background1" w:themeShade="80"/>
         </w:rPr>
       </w:pPr>
-      <w:r>
-        <w:t xml:space="preserve">Bruderer, et al. Extending the Limits of Quantitative Proteome Profiling with Data-Independent Acquisition and Application to Acetaminophen-Treated Three-Dimensional Liver Microtissues.” </w:t>
+      <w:proofErr w:type="spellStart"/>
+      <w:r>
+        <w:t>Bruderer</w:t>
+      </w:r>
+      <w:proofErr w:type="spellEnd"/>
+      <w:r>
+        <w:t xml:space="preserve">, et al. Extending the Limits of Quantitative Proteome Profiling with Data-Independent Acquisition and Application to Acetaminophen-Treated Three-Dimensional Liver </w:t>
+      </w:r>
+      <w:proofErr w:type="spellStart"/>
+      <w:r>
+        <w:t>Microtissues</w:t>
+      </w:r>
+      <w:proofErr w:type="spellEnd"/>
+      <w:r>
+        <w:t xml:space="preserve">.” </w:t>
       </w:r>
       <w:r>
         <w:rPr>
@@ -715,10 +801,10 @@
           <w:noProof/>
         </w:rPr>
         <w:drawing>
-          <wp:inline distT="0" distB="0" distL="0" distR="0" wp14:anchorId="4CD613BB" wp14:editId="4BBFCA25">
-            <wp:extent cx="1828800" cy="1828800"/>
+          <wp:inline distT="0" distB="0" distL="0" distR="0" wp14:anchorId="20C272DB" wp14:editId="5EBD0343">
+            <wp:extent cx="1790700" cy="1790700"/>
             <wp:effectExtent l="0" t="0" r="0" b="0"/>
-            <wp:docPr id="10" name="Picture 10"/>
+            <wp:docPr id="11" name="Picture 11"/>
             <wp:cNvGraphicFramePr>
               <a:graphicFrameLocks xmlns:a="http://schemas.openxmlformats.org/drawingml/2006/main" noChangeAspect="1"/>
             </wp:cNvGraphicFramePr>
@@ -738,7 +824,7 @@
                   <pic:spPr>
                     <a:xfrm>
                       <a:off x="0" y="0"/>
-                      <a:ext cx="1828800" cy="1828800"/>
+                      <a:ext cx="1790700" cy="1790700"/>
                     </a:xfrm>
                     <a:prstGeom prst="rect">
                       <a:avLst/>
@@ -750,6 +836,8 @@
           </wp:inline>
         </w:drawing>
       </w:r>
+      <w:bookmarkStart w:id="0" w:name="_GoBack"/>
+      <w:bookmarkEnd w:id="0"/>
     </w:p>
     <w:p>
       <w:pPr>
@@ -1106,7 +1194,15 @@
         <w:t>DDA run</w:t>
       </w:r>
       <w:r>
-        <w:t xml:space="preserve"> each of the A and B samples. The DDA search has already been performed by us using the Comet search engine and post processed using PeptideProphet – see this link for more DDA search engines supported by Skyline </w:t>
+        <w:t xml:space="preserve"> each of the A and B samples. The DDA search has already been performed by us using the Comet search engine and post processed using </w:t>
+      </w:r>
+      <w:proofErr w:type="spellStart"/>
+      <w:r>
+        <w:t>PeptideProphet</w:t>
+      </w:r>
+      <w:proofErr w:type="spellEnd"/>
+      <w:r>
+        <w:t xml:space="preserve"> – see this link for more DDA search engines supported by Skyline </w:t>
       </w:r>
       <w:hyperlink r:id="rId16" w:history="1">
         <w:r>
@@ -1121,7 +1217,15 @@
         <w:t>. You will</w:t>
       </w:r>
       <w:r>
-        <w:t xml:space="preserve"> start from the interact.pep.xml file which is the output of PeptideProphet and contains the database search results from both DDA files.</w:t>
+        <w:t xml:space="preserve"> start from the interact.pep.xml file which is the output of </w:t>
+      </w:r>
+      <w:proofErr w:type="spellStart"/>
+      <w:r>
+        <w:t>PeptideProphet</w:t>
+      </w:r>
+      <w:proofErr w:type="spellEnd"/>
+      <w:r>
+        <w:t xml:space="preserve"> and contains the database search results from both DDA files.</w:t>
       </w:r>
     </w:p>
     <w:p>
@@ -1322,7 +1426,15 @@
     </w:p>
     <w:p>
       <w:r>
-        <w:t>Note: 0.95 is the threshold applied to the PeptideProphet probability computed for every peptide spectrum match in the DDA database search – in this particular data set this corresponds to a PSM false discovery rate of 0.2% but this will differ among data sets so a score threshold to achieve the FDR you want to use should be entered here.</w:t>
+        <w:t xml:space="preserve">Note: 0.95 is the threshold applied to the </w:t>
+      </w:r>
+      <w:proofErr w:type="spellStart"/>
+      <w:r>
+        <w:t>PeptideProphet</w:t>
+      </w:r>
+      <w:proofErr w:type="spellEnd"/>
+      <w:r>
+        <w:t xml:space="preserve"> probability computed for every peptide spectrum match in the DDA database search – in this particular data set this corresponds to a PSM false discovery rate of 0.2% but this will differ among data sets so a score threshold to achieve the FDR you want to use should be entered here.</w:t>
       </w:r>
     </w:p>
     <w:p>
@@ -1361,7 +1473,15 @@
         <w:t>QE</w:t>
       </w:r>
       <w:r>
-        <w:t xml:space="preserve"> folder created earlier and into its DDA_search subfolder.</w:t>
+        <w:t xml:space="preserve"> folder created earlier and into its </w:t>
+      </w:r>
+      <w:proofErr w:type="spellStart"/>
+      <w:r>
+        <w:t>DDA_search</w:t>
+      </w:r>
+      <w:proofErr w:type="spellEnd"/>
+      <w:r>
+        <w:t xml:space="preserve"> subfolder.</w:t>
       </w:r>
     </w:p>
     <w:p>
@@ -1387,11 +1507,19 @@
       <w:r>
         <w:t xml:space="preserve">In the </w:t>
       </w:r>
-      <w:r>
-        <w:rPr>
-          <w:b/>
-        </w:rPr>
-        <w:t>iRT standard peptides</w:t>
+      <w:proofErr w:type="spellStart"/>
+      <w:r>
+        <w:rPr>
+          <w:b/>
+        </w:rPr>
+        <w:t>iRT</w:t>
+      </w:r>
+      <w:proofErr w:type="spellEnd"/>
+      <w:r>
+        <w:rPr>
+          <w:b/>
+        </w:rPr>
+        <w:t xml:space="preserve"> standard peptides</w:t>
       </w:r>
       <w:r>
         <w:t xml:space="preserve"> dropdown list, click “Biognosys-11 (iRT-C18)”.</w:t>
@@ -1519,7 +1647,31 @@
         <w:t>Build Peptide Search Library</w:t>
       </w:r>
       <w:r>
-        <w:t>. When the library build is complete will attempt to calibrate iRT values from the peptide search results based on the Biognosys iRT standards which were spiked into these samples. This should succeed and present a summary form like the one below:</w:t>
+        <w:t xml:space="preserve">. When the library build is complete will attempt to calibrate </w:t>
+      </w:r>
+      <w:proofErr w:type="spellStart"/>
+      <w:r>
+        <w:t>iRT</w:t>
+      </w:r>
+      <w:proofErr w:type="spellEnd"/>
+      <w:r>
+        <w:t xml:space="preserve"> values from the peptide search results based on the </w:t>
+      </w:r>
+      <w:proofErr w:type="spellStart"/>
+      <w:r>
+        <w:t>Biognosys</w:t>
+      </w:r>
+      <w:proofErr w:type="spellEnd"/>
+      <w:r>
+        <w:t xml:space="preserve"> </w:t>
+      </w:r>
+      <w:proofErr w:type="spellStart"/>
+      <w:r>
+        <w:t>iRT</w:t>
+      </w:r>
+      <w:proofErr w:type="spellEnd"/>
+      <w:r>
+        <w:t xml:space="preserve"> standards which were spiked into these samples. This should succeed and present a summary form like the one below:</w:t>
       </w:r>
     </w:p>
     <w:p>
@@ -1685,7 +1837,15 @@
     </w:p>
     <w:p>
       <w:r>
-        <w:t>Skyline will ask if you want to recalibrate the iRT standard values onto the regression line calculated and shown in the graph above.</w:t>
+        <w:t xml:space="preserve">Skyline will ask if you want to recalibrate the </w:t>
+      </w:r>
+      <w:proofErr w:type="spellStart"/>
+      <w:r>
+        <w:t>iRT</w:t>
+      </w:r>
+      <w:proofErr w:type="spellEnd"/>
+      <w:r>
+        <w:t xml:space="preserve"> standard values onto the regression line calculated and shown in the graph above.</w:t>
       </w:r>
     </w:p>
     <w:p>
@@ -2020,7 +2180,15 @@
         <w:t>Precursor charges</w:t>
       </w:r>
       <w:r>
-        <w:t xml:space="preserve"> to “2, 3, 4”.</w:t>
+        <w:t xml:space="preserve"> to “2, 3, </w:t>
+      </w:r>
+      <w:proofErr w:type="gramStart"/>
+      <w:r>
+        <w:t>4</w:t>
+      </w:r>
+      <w:proofErr w:type="gramEnd"/>
+      <w:r>
+        <w:t>”.</w:t>
       </w:r>
     </w:p>
     <w:p>
@@ -2230,7 +2398,15 @@
         <w:t>e</w:t>
       </w:r>
       <w:r>
-        <w:t xml:space="preserve"> centroided data to save space</w:t>
+        <w:t xml:space="preserve"> </w:t>
+      </w:r>
+      <w:proofErr w:type="spellStart"/>
+      <w:r>
+        <w:t>centroided</w:t>
+      </w:r>
+      <w:proofErr w:type="spellEnd"/>
+      <w:r>
+        <w:t xml:space="preserve"> data to save space</w:t>
       </w:r>
       <w:r>
         <w:t>.</w:t>
@@ -2250,11 +2426,16 @@
       <w:r>
         <w:t xml:space="preserve"> select ‘</w:t>
       </w:r>
+      <w:proofErr w:type="spellStart"/>
       <w:r>
         <w:t>C</w:t>
       </w:r>
       <w:r>
-        <w:t xml:space="preserve">entroided’ and specify a </w:t>
+        <w:t>entroided</w:t>
+      </w:r>
+      <w:proofErr w:type="spellEnd"/>
+      <w:r>
+        <w:t xml:space="preserve">’ and specify a </w:t>
       </w:r>
       <w:r>
         <w:t xml:space="preserve">‘20’ ppm mass </w:t>
@@ -2441,11 +2622,19 @@
       <w:r>
         <w:t xml:space="preserve">Click the </w:t>
       </w:r>
-      <w:r>
-        <w:rPr>
-          <w:b/>
-        </w:rPr>
-        <w:t>Prespecified isolation windows</w:t>
+      <w:proofErr w:type="spellStart"/>
+      <w:r>
+        <w:rPr>
+          <w:b/>
+        </w:rPr>
+        <w:t>Prespecified</w:t>
+      </w:r>
+      <w:proofErr w:type="spellEnd"/>
+      <w:r>
+        <w:rPr>
+          <w:b/>
+        </w:rPr>
+        <w:t xml:space="preserve"> isolation windows</w:t>
       </w:r>
       <w:r>
         <w:t xml:space="preserve"> option.</w:t>
@@ -2638,11 +2827,19 @@
       <w:r>
         <w:t xml:space="preserve">In the dropdown list beneath </w:t>
       </w:r>
-      <w:r>
-        <w:rPr>
-          <w:b/>
-        </w:rPr>
-        <w:t>Prespecified isolation window</w:t>
+      <w:proofErr w:type="spellStart"/>
+      <w:r>
+        <w:rPr>
+          <w:b/>
+        </w:rPr>
+        <w:t>Prespecified</w:t>
+      </w:r>
+      <w:proofErr w:type="spellEnd"/>
+      <w:r>
+        <w:rPr>
+          <w:b/>
+        </w:rPr>
+        <w:t xml:space="preserve"> isolation window</w:t>
       </w:r>
       <w:r>
         <w:t>, c</w:t>
@@ -3017,9 +3214,11 @@
       <w:r>
         <w:t>Double-click on the “</w:t>
       </w:r>
+      <w:proofErr w:type="spellStart"/>
       <w:r>
         <w:t>target_protein_sequences.fasta</w:t>
       </w:r>
+      <w:proofErr w:type="spellEnd"/>
       <w:r>
         <w:t>” file.</w:t>
       </w:r>
@@ -3043,7 +3242,15 @@
               <w:spacing w:after="0"/>
             </w:pPr>
             <w:r>
-              <w:t>NOTE: At this point, you could choose to perform a proteome-wide analysis by instead navigating to the DDA_search subfolder where you found the “interact.pep.xml” file and double-clicking the full FASTA sequence file “</w:t>
+              <w:t xml:space="preserve">NOTE: At this point, you could choose to perform a proteome-wide analysis by instead navigating to the </w:t>
+            </w:r>
+            <w:proofErr w:type="spellStart"/>
+            <w:r>
+              <w:t>DDA_search</w:t>
+            </w:r>
+            <w:proofErr w:type="spellEnd"/>
+            <w:r>
+              <w:t xml:space="preserve"> subfolder where you found the “interact.pep.xml” file and double-clicking the full FASTA sequence file “</w:t>
             </w:r>
             <w:r>
               <w:t>napedro_3mixed_human_yeast_ecoli_20140403_iRT_reverse.fasta</w:t>
@@ -3091,11 +3298,33 @@
       <w:r>
         <w:t xml:space="preserve">Check </w:t>
       </w:r>
-      <w:r>
-        <w:rPr>
-          <w:b/>
-        </w:rPr>
-        <w:t>Automatically train mProphet model</w:t>
+      <w:proofErr w:type="gramStart"/>
+      <w:r>
+        <w:rPr>
+          <w:b/>
+        </w:rPr>
+        <w:t>Automatically</w:t>
+      </w:r>
+      <w:proofErr w:type="gramEnd"/>
+      <w:r>
+        <w:rPr>
+          <w:b/>
+        </w:rPr>
+        <w:t xml:space="preserve"> train </w:t>
+      </w:r>
+      <w:proofErr w:type="spellStart"/>
+      <w:r>
+        <w:rPr>
+          <w:b/>
+        </w:rPr>
+        <w:t>mProphet</w:t>
+      </w:r>
+      <w:proofErr w:type="spellEnd"/>
+      <w:r>
+        <w:rPr>
+          <w:b/>
+        </w:rPr>
+        <w:t xml:space="preserve"> model</w:t>
       </w:r>
       <w:r>
         <w:t>.</w:t>
@@ -3334,7 +3563,15 @@
     </w:p>
     <w:p>
       <w:r>
-        <w:t xml:space="preserve">After the import is completed, Skyline will show you the mProphet model you requested on the </w:t>
+        <w:t xml:space="preserve">After the import is completed, Skyline will show you the </w:t>
+      </w:r>
+      <w:proofErr w:type="spellStart"/>
+      <w:r>
+        <w:t>mProphet</w:t>
+      </w:r>
+      <w:proofErr w:type="spellEnd"/>
+      <w:r>
+        <w:t xml:space="preserve"> model you requested on the </w:t>
       </w:r>
       <w:r>
         <w:rPr>
@@ -3412,10 +3649,26 @@
         <w:t>It has already been used to re-score the 10 best peaks Skyline found in each set of chromatograms, using its default score</w:t>
       </w:r>
       <w:r>
-        <w:t>, and re-choose the peaks to be the ones with the best mProphet scores</w:t>
-      </w:r>
-      <w:r>
-        <w:t xml:space="preserve">. These mProphet </w:t>
+        <w:t xml:space="preserve">, and re-choose the peaks to be the ones with the best </w:t>
+      </w:r>
+      <w:proofErr w:type="spellStart"/>
+      <w:r>
+        <w:t>mProphet</w:t>
+      </w:r>
+      <w:proofErr w:type="spellEnd"/>
+      <w:r>
+        <w:t xml:space="preserve"> scores</w:t>
+      </w:r>
+      <w:r>
+        <w:t xml:space="preserve">. These </w:t>
+      </w:r>
+      <w:proofErr w:type="spellStart"/>
+      <w:r>
+        <w:t>mProphet</w:t>
+      </w:r>
+      <w:proofErr w:type="spellEnd"/>
+      <w:r>
+        <w:t xml:space="preserve"> </w:t>
       </w:r>
       <w:r>
         <w:t xml:space="preserve">scores (given the name </w:t>
@@ -3427,7 +3680,15 @@
         <w:t>Detection Z Score</w:t>
       </w:r>
       <w:r>
-        <w:t xml:space="preserve"> in Skyline) are scaled such that 1.0 is 1 standard deviation from the mean mProphet score for the distribution of similar best peaks for the sequence shuffled decoy peptides you requested.</w:t>
+        <w:t xml:space="preserve"> in Skyline) are scaled such that 1.0 is 1 standard deviation from the mean </w:t>
+      </w:r>
+      <w:proofErr w:type="spellStart"/>
+      <w:r>
+        <w:t>mProphet</w:t>
+      </w:r>
+      <w:proofErr w:type="spellEnd"/>
+      <w:r>
+        <w:t xml:space="preserve"> score for the distribution of similar best peaks for the sequence shuffled decoy peptides you requested.</w:t>
       </w:r>
       <w:r>
         <w:t xml:space="preserve"> </w:t>
@@ -3874,7 +4135,15 @@
         </w:numPr>
       </w:pPr>
       <w:r>
-        <w:t xml:space="preserve">Follow the steps above and create a second annotation named “BioReplicate.” </w:t>
+        <w:t>Follow the steps above and create a second annotation named “</w:t>
+      </w:r>
+      <w:proofErr w:type="spellStart"/>
+      <w:r>
+        <w:t>BioReplicate</w:t>
+      </w:r>
+      <w:proofErr w:type="spellEnd"/>
+      <w:r>
+        <w:t xml:space="preserve">.” </w:t>
       </w:r>
     </w:p>
     <w:p>
@@ -3904,7 +4173,15 @@
         <w:t xml:space="preserve">dropdown list select “Text” </w:t>
       </w:r>
       <w:r>
-        <w:t xml:space="preserve">for the BioReplicate annotation. </w:t>
+        <w:t xml:space="preserve">for the </w:t>
+      </w:r>
+      <w:proofErr w:type="spellStart"/>
+      <w:r>
+        <w:t>BioReplicate</w:t>
+      </w:r>
+      <w:proofErr w:type="spellEnd"/>
+      <w:r>
+        <w:t xml:space="preserve"> annotation. </w:t>
       </w:r>
       <w:r>
         <w:t xml:space="preserve"> </w:t>
@@ -4025,12 +4302,14 @@
       <w:r>
         <w:t xml:space="preserve"> and </w:t>
       </w:r>
+      <w:proofErr w:type="spellStart"/>
       <w:r>
         <w:rPr>
           <w:b/>
         </w:rPr>
         <w:t>BioReplicate</w:t>
       </w:r>
+      <w:proofErr w:type="spellEnd"/>
       <w:r>
         <w:t xml:space="preserve"> are checked</w:t>
       </w:r>
@@ -4974,7 +5253,7 @@
                     </a:ln>
                     <a:extLst>
                       <a:ext uri="{53640926-AAD7-44d8-BBD7-CCE9431645EC}">
-                        <a14:shadowObscured xmlns:mo="http://schemas.microsoft.com/office/mac/office/2008/main" xmlns:mv="urn:schemas-microsoft-com:mac:vml" xmlns:a14="http://schemas.microsoft.com/office/drawing/2010/main" xmlns:w="http://schemas.openxmlformats.org/wordprocessingml/2006/main" xmlns:w10="urn:schemas-microsoft-com:office:word" xmlns:v="urn:schemas-microsoft-com:vml" xmlns:o="urn:schemas-microsoft-com:office:office" xmlns="" xmlns:w16se="http://schemas.microsoft.com/office/word/2015/wordml/symex" xmlns:w16cid="http://schemas.microsoft.com/office/word/2016/wordml/cid" xmlns:am3d="http://schemas.microsoft.com/office/drawing/2017/model3d" xmlns:aink="http://schemas.microsoft.com/office/drawing/2016/ink" xmlns:cx8="http://schemas.microsoft.com/office/drawing/2016/5/14/chartex" xmlns:cx7="http://schemas.microsoft.com/office/drawing/2016/5/13/chartex" xmlns:cx6="http://schemas.microsoft.com/office/drawing/2016/5/12/chartex" xmlns:cx5="http://schemas.microsoft.com/office/drawing/2016/5/11/chartex" xmlns:cx4="http://schemas.microsoft.com/office/drawing/2016/5/10/chartex" xmlns:cx3="http://schemas.microsoft.com/office/drawing/2016/5/9/chartex" xmlns:cx2="http://schemas.microsoft.com/office/drawing/2015/10/21/chartex" xmlns:cx1="http://schemas.microsoft.com/office/drawing/2015/9/8/chartex" xmlns:cx="http://schemas.microsoft.com/office/drawing/2014/chartex"/>
+                        <a14:shadowObscured xmlns:cx="http://schemas.microsoft.com/office/drawing/2014/chartex" xmlns:cx1="http://schemas.microsoft.com/office/drawing/2015/9/8/chartex" xmlns:cx2="http://schemas.microsoft.com/office/drawing/2015/10/21/chartex" xmlns:cx3="http://schemas.microsoft.com/office/drawing/2016/5/9/chartex" xmlns:cx4="http://schemas.microsoft.com/office/drawing/2016/5/10/chartex" xmlns:cx5="http://schemas.microsoft.com/office/drawing/2016/5/11/chartex" xmlns:cx6="http://schemas.microsoft.com/office/drawing/2016/5/12/chartex" xmlns:cx7="http://schemas.microsoft.com/office/drawing/2016/5/13/chartex" xmlns:cx8="http://schemas.microsoft.com/office/drawing/2016/5/14/chartex" xmlns:aink="http://schemas.microsoft.com/office/drawing/2016/ink" xmlns:am3d="http://schemas.microsoft.com/office/drawing/2017/model3d" xmlns:w16cid="http://schemas.microsoft.com/office/word/2016/wordml/cid" xmlns:w16se="http://schemas.microsoft.com/office/word/2015/wordml/symex" xmlns="" xmlns:o="urn:schemas-microsoft-com:office:office" xmlns:v="urn:schemas-microsoft-com:vml" xmlns:w10="urn:schemas-microsoft-com:office:word" xmlns:w="http://schemas.openxmlformats.org/wordprocessingml/2006/main" xmlns:a14="http://schemas.microsoft.com/office/drawing/2010/main" xmlns:mv="urn:schemas-microsoft-com:mac:vml" xmlns:mo="http://schemas.microsoft.com/office/mac/office/2008/main"/>
                       </a:ext>
                     </a:extLst>
                   </pic:spPr>
@@ -5035,7 +5314,7 @@
                     </a:ln>
                     <a:extLst>
                       <a:ext uri="{53640926-AAD7-44d8-BBD7-CCE9431645EC}">
-                        <a14:shadowObscured xmlns:mo="http://schemas.microsoft.com/office/mac/office/2008/main" xmlns:mv="urn:schemas-microsoft-com:mac:vml" xmlns:a14="http://schemas.microsoft.com/office/drawing/2010/main" xmlns:w="http://schemas.openxmlformats.org/wordprocessingml/2006/main" xmlns:w10="urn:schemas-microsoft-com:office:word" xmlns:v="urn:schemas-microsoft-com:vml" xmlns:o="urn:schemas-microsoft-com:office:office" xmlns="" xmlns:w16se="http://schemas.microsoft.com/office/word/2015/wordml/symex" xmlns:w16cid="http://schemas.microsoft.com/office/word/2016/wordml/cid" xmlns:am3d="http://schemas.microsoft.com/office/drawing/2017/model3d" xmlns:aink="http://schemas.microsoft.com/office/drawing/2016/ink" xmlns:cx8="http://schemas.microsoft.com/office/drawing/2016/5/14/chartex" xmlns:cx7="http://schemas.microsoft.com/office/drawing/2016/5/13/chartex" xmlns:cx6="http://schemas.microsoft.com/office/drawing/2016/5/12/chartex" xmlns:cx5="http://schemas.microsoft.com/office/drawing/2016/5/11/chartex" xmlns:cx4="http://schemas.microsoft.com/office/drawing/2016/5/10/chartex" xmlns:cx3="http://schemas.microsoft.com/office/drawing/2016/5/9/chartex" xmlns:cx2="http://schemas.microsoft.com/office/drawing/2015/10/21/chartex" xmlns:cx1="http://schemas.microsoft.com/office/drawing/2015/9/8/chartex" xmlns:cx="http://schemas.microsoft.com/office/drawing/2014/chartex"/>
+                        <a14:shadowObscured xmlns:cx="http://schemas.microsoft.com/office/drawing/2014/chartex" xmlns:cx1="http://schemas.microsoft.com/office/drawing/2015/9/8/chartex" xmlns:cx2="http://schemas.microsoft.com/office/drawing/2015/10/21/chartex" xmlns:cx3="http://schemas.microsoft.com/office/drawing/2016/5/9/chartex" xmlns:cx4="http://schemas.microsoft.com/office/drawing/2016/5/10/chartex" xmlns:cx5="http://schemas.microsoft.com/office/drawing/2016/5/11/chartex" xmlns:cx6="http://schemas.microsoft.com/office/drawing/2016/5/12/chartex" xmlns:cx7="http://schemas.microsoft.com/office/drawing/2016/5/13/chartex" xmlns:cx8="http://schemas.microsoft.com/office/drawing/2016/5/14/chartex" xmlns:aink="http://schemas.microsoft.com/office/drawing/2016/ink" xmlns:am3d="http://schemas.microsoft.com/office/drawing/2017/model3d" xmlns:w16cid="http://schemas.microsoft.com/office/word/2016/wordml/cid" xmlns:w16se="http://schemas.microsoft.com/office/word/2015/wordml/symex" xmlns="" xmlns:o="urn:schemas-microsoft-com:office:office" xmlns:v="urn:schemas-microsoft-com:vml" xmlns:w10="urn:schemas-microsoft-com:office:word" xmlns:w="http://schemas.openxmlformats.org/wordprocessingml/2006/main" xmlns:a14="http://schemas.microsoft.com/office/drawing/2010/main" xmlns:mv="urn:schemas-microsoft-com:mac:vml" xmlns:mo="http://schemas.microsoft.com/office/mac/office/2008/main"/>
                       </a:ext>
                     </a:extLst>
                   </pic:spPr>
@@ -5199,13 +5478,13 @@
       <w:r>
         <w:t>“</w:t>
       </w:r>
-      <w:bookmarkStart w:id="0" w:name="OLE_LINK1"/>
-      <w:bookmarkStart w:id="1" w:name="OLE_LINK2"/>
+      <w:bookmarkStart w:id="1" w:name="OLE_LINK1"/>
+      <w:bookmarkStart w:id="2" w:name="OLE_LINK2"/>
       <w:r>
         <w:t>sp|P63284|CLPB_ECOLI</w:t>
       </w:r>
-      <w:bookmarkEnd w:id="0"/>
       <w:bookmarkEnd w:id="1"/>
+      <w:bookmarkEnd w:id="2"/>
       <w:r>
         <w:t>”</w:t>
       </w:r>
@@ -5351,7 +5630,21 @@
         <w:rPr>
           <w:lang w:val="en-GB"/>
         </w:rPr>
-        <w:t xml:space="preserve"> Recall that the expected fold-change ratio between A:B is 4:1 for E. coli.</w:t>
+        <w:t xml:space="preserve"> Recall that the expected fold-change ratio between A</w:t>
+      </w:r>
+      <w:proofErr w:type="gramStart"/>
+      <w:r>
+        <w:rPr>
+          <w:lang w:val="en-GB"/>
+        </w:rPr>
+        <w:t>:B</w:t>
+      </w:r>
+      <w:proofErr w:type="gramEnd"/>
+      <w:r>
+        <w:rPr>
+          <w:lang w:val="en-GB"/>
+        </w:rPr>
+        <w:t xml:space="preserve"> is 4:1 for E. coli.</w:t>
       </w:r>
     </w:p>
     <w:p>
@@ -5374,16 +5667,16 @@
       <w:r>
         <w:t xml:space="preserve">peptide </w:t>
       </w:r>
-      <w:bookmarkStart w:id="2" w:name="OLE_LINK3"/>
-      <w:bookmarkStart w:id="3" w:name="OLE_LINK4"/>
+      <w:bookmarkStart w:id="3" w:name="OLE_LINK3"/>
+      <w:bookmarkStart w:id="4" w:name="OLE_LINK4"/>
       <w:r>
         <w:rPr>
           <w:bCs/>
         </w:rPr>
         <w:t>LPQVEGTGGDVQPSQDLVR</w:t>
       </w:r>
-      <w:bookmarkEnd w:id="2"/>
       <w:bookmarkEnd w:id="3"/>
+      <w:bookmarkEnd w:id="4"/>
       <w:r>
         <w:t xml:space="preserve"> </w:t>
       </w:r>
@@ -6325,12 +6618,14 @@
       <w:r>
         <w:t xml:space="preserve">, and click </w:t>
       </w:r>
+      <w:proofErr w:type="gramStart"/>
       <w:r>
         <w:rPr>
           <w:b/>
         </w:rPr>
         <w:t>All</w:t>
       </w:r>
+      <w:proofErr w:type="gramEnd"/>
       <w:r>
         <w:t>.</w:t>
       </w:r>
@@ -6353,7 +6648,23 @@
         <w:t>T</w:t>
       </w:r>
       <w:r>
-        <w:t>o the see the linear regression used to predict the target peptide retention times based on the iRT peptides and library iRT values from the target peptides</w:t>
+        <w:t xml:space="preserve">o the see the linear regression used to predict the target peptide retention times based on the </w:t>
+      </w:r>
+      <w:proofErr w:type="spellStart"/>
+      <w:r>
+        <w:t>iRT</w:t>
+      </w:r>
+      <w:proofErr w:type="spellEnd"/>
+      <w:r>
+        <w:t xml:space="preserve"> peptides and library </w:t>
+      </w:r>
+      <w:proofErr w:type="spellStart"/>
+      <w:r>
+        <w:t>iRT</w:t>
+      </w:r>
+      <w:proofErr w:type="spellEnd"/>
+      <w:r>
+        <w:t xml:space="preserve"> values from the target peptides</w:t>
       </w:r>
       <w:r>
         <w:t>:</w:t>
@@ -6367,7 +6678,7 @@
           <w:numId w:val="8"/>
         </w:numPr>
       </w:pPr>
-      <w:bookmarkStart w:id="4" w:name="_Hlk23864603"/>
+      <w:bookmarkStart w:id="5" w:name="_Hlk23864603"/>
       <w:r>
         <w:t xml:space="preserve">On </w:t>
       </w:r>
@@ -6473,7 +6784,7 @@
         </w:drawing>
       </w:r>
     </w:p>
-    <w:bookmarkEnd w:id="4"/>
+    <w:bookmarkEnd w:id="5"/>
     <w:p>
       <w:pPr>
         <w:pStyle w:val="ListParagraph"/>
@@ -6643,7 +6954,21 @@
         <w:rPr>
           <w:lang w:val="en-GB"/>
         </w:rPr>
-        <w:t xml:space="preserve">You have performed some general validation that the data processing with Skyline has no serious flaws. All available features scores were included in the mProphet scoring model, and the model achieved reasonable separation between the targets and the decoys, which are used to simulate random undetectable targets. </w:t>
+        <w:t xml:space="preserve">You have performed some general validation that the data processing with Skyline has no serious flaws. All available features scores were included in the </w:t>
+      </w:r>
+      <w:proofErr w:type="spellStart"/>
+      <w:r>
+        <w:rPr>
+          <w:lang w:val="en-GB"/>
+        </w:rPr>
+        <w:t>mProphet</w:t>
+      </w:r>
+      <w:proofErr w:type="spellEnd"/>
+      <w:r>
+        <w:rPr>
+          <w:lang w:val="en-GB"/>
+        </w:rPr>
+        <w:t xml:space="preserve"> scoring model, and the model achieved reasonable separation between the targets and the decoys, which are used to simulate random undetectable targets. </w:t>
       </w:r>
       <w:r>
         <w:rPr>
@@ -6655,7 +6980,21 @@
         <w:rPr>
           <w:lang w:val="en-GB"/>
         </w:rPr>
-        <w:t>ou may feel that the RT extraction range could be tightened from +/- 5 to 3. But, these settings will clearly work and the resulting mProphet model looks acceptable.</w:t>
+        <w:t xml:space="preserve">ou may feel that the RT extraction range could be tightened from +/- 5 to 3. But, these settings will clearly work and the resulting </w:t>
+      </w:r>
+      <w:proofErr w:type="spellStart"/>
+      <w:r>
+        <w:rPr>
+          <w:lang w:val="en-GB"/>
+        </w:rPr>
+        <w:t>mProphet</w:t>
+      </w:r>
+      <w:proofErr w:type="spellEnd"/>
+      <w:r>
+        <w:rPr>
+          <w:lang w:val="en-GB"/>
+        </w:rPr>
+        <w:t xml:space="preserve"> model looks acceptable.</w:t>
       </w:r>
     </w:p>
     <w:p>
@@ -7429,12 +7768,14 @@
       <w:r>
         <w:t xml:space="preserve">, and click </w:t>
       </w:r>
+      <w:proofErr w:type="gramStart"/>
       <w:r>
         <w:rPr>
           <w:b/>
         </w:rPr>
         <w:t>Formatting</w:t>
       </w:r>
+      <w:proofErr w:type="gramEnd"/>
       <w:r>
         <w:t>.</w:t>
       </w:r>
@@ -7827,7 +8168,15 @@
         <w:t>belong to</w:t>
       </w:r>
       <w:r>
-        <w:t xml:space="preserve"> the iRT standard peptides</w:t>
+        <w:t xml:space="preserve"> the </w:t>
+      </w:r>
+      <w:proofErr w:type="spellStart"/>
+      <w:r>
+        <w:t>iRT</w:t>
+      </w:r>
+      <w:proofErr w:type="spellEnd"/>
+      <w:r>
+        <w:t xml:space="preserve"> standard peptides</w:t>
       </w:r>
       <w:r>
         <w:t>.</w:t>
@@ -7943,8 +8292,13 @@
     </w:p>
     <w:p>
       <w:r>
-        <w:t>Skyline also provides a bar plot view on the fold-change values which incorporates error bars for the (unadjusted) confidence intervals. Though, they are unadjusted for the multiple hypotheses tested, they still give you some insight into the variance in the measurements. Do the following to review the fold-change values in the bar plot:</w:t>
-      </w:r>
+        <w:t xml:space="preserve">Skyline also provides a bar plot view on the fold-change values which incorporates error bars for the (unadjusted) confidence intervals. Though, they are unadjusted for the multiple hypotheses tested, they still give you some insight into the variance in the measurements. Do the following to review the fold-change values in the bar </w:t>
+      </w:r>
+      <w:proofErr w:type="gramStart"/>
+      <w:r>
+        <w:t>plot:</w:t>
+      </w:r>
+      <w:proofErr w:type="gramEnd"/>
     </w:p>
     <w:p>
       <w:pPr>
@@ -8038,7 +8392,29 @@
         <w:rPr>
           <w:b/>
         </w:rPr>
-        <w:t>By Condition:Bar Graph</w:t>
+        <w:t xml:space="preserve">By </w:t>
+      </w:r>
+      <w:proofErr w:type="spellStart"/>
+      <w:r>
+        <w:rPr>
+          <w:b/>
+        </w:rPr>
+        <w:t>Condition</w:t>
+      </w:r>
+      <w:proofErr w:type="gramStart"/>
+      <w:r>
+        <w:rPr>
+          <w:b/>
+        </w:rPr>
+        <w:t>:Bar</w:t>
+      </w:r>
+      <w:proofErr w:type="spellEnd"/>
+      <w:proofErr w:type="gramEnd"/>
+      <w:r>
+        <w:rPr>
+          <w:b/>
+        </w:rPr>
+        <w:t xml:space="preserve"> Graph</w:t>
       </w:r>
       <w:r>
         <w:t xml:space="preserve"> tab, hold, and drag to a new location and release.</w:t>
@@ -8059,7 +8435,29 @@
         <w:rPr>
           <w:b/>
         </w:rPr>
-        <w:t>By Condition:Bar Graph</w:t>
+        <w:t xml:space="preserve">By </w:t>
+      </w:r>
+      <w:proofErr w:type="spellStart"/>
+      <w:r>
+        <w:rPr>
+          <w:b/>
+        </w:rPr>
+        <w:t>Condition</w:t>
+      </w:r>
+      <w:proofErr w:type="gramStart"/>
+      <w:r>
+        <w:rPr>
+          <w:b/>
+        </w:rPr>
+        <w:t>:Bar</w:t>
+      </w:r>
+      <w:proofErr w:type="spellEnd"/>
+      <w:proofErr w:type="gramEnd"/>
+      <w:r>
+        <w:rPr>
+          <w:b/>
+        </w:rPr>
+        <w:t xml:space="preserve"> Graph</w:t>
       </w:r>
       <w:r>
         <w:t xml:space="preserve"> window.</w:t>
@@ -8080,8 +8478,24 @@
         <w:rPr>
           <w:b/>
         </w:rPr>
-        <w:t>By Condition:Grid</w:t>
-      </w:r>
+        <w:t xml:space="preserve">By </w:t>
+      </w:r>
+      <w:proofErr w:type="spellStart"/>
+      <w:r>
+        <w:rPr>
+          <w:b/>
+        </w:rPr>
+        <w:t>Condition</w:t>
+      </w:r>
+      <w:proofErr w:type="gramStart"/>
+      <w:r>
+        <w:rPr>
+          <w:b/>
+        </w:rPr>
+        <w:t>:Grid</w:t>
+      </w:r>
+      <w:proofErr w:type="spellEnd"/>
+      <w:proofErr w:type="gramEnd"/>
       <w:r>
         <w:t xml:space="preserve">, click the </w:t>
       </w:r>
@@ -8208,7 +8622,27 @@
           <w:szCs w:val="20"/>
           <w:lang w:val="en-GB"/>
         </w:rPr>
-        <w:t>To view the fold-change results at the protein-level for the 11 targeted proteins (excluding iRT standards and decoys), do the following:</w:t>
+        <w:t xml:space="preserve">To view the fold-change results at the protein-level for the 11 targeted proteins (excluding </w:t>
+      </w:r>
+      <w:proofErr w:type="spellStart"/>
+      <w:r>
+        <w:rPr>
+          <w:rFonts w:ascii="Arial" w:hAnsi="Arial" w:cs="Arial"/>
+          <w:sz w:val="20"/>
+          <w:szCs w:val="20"/>
+          <w:lang w:val="en-GB"/>
+        </w:rPr>
+        <w:t>iRT</w:t>
+      </w:r>
+      <w:proofErr w:type="spellEnd"/>
+      <w:r>
+        <w:rPr>
+          <w:rFonts w:ascii="Arial" w:hAnsi="Arial" w:cs="Arial"/>
+          <w:sz w:val="20"/>
+          <w:szCs w:val="20"/>
+          <w:lang w:val="en-GB"/>
+        </w:rPr>
+        <w:t xml:space="preserve"> standards and decoys), do the following:</w:t>
       </w:r>
     </w:p>
     <w:p>
@@ -8530,8 +8964,6 @@
           </wp:inline>
         </w:drawing>
       </w:r>
-      <w:bookmarkStart w:id="5" w:name="_GoBack"/>
-      <w:bookmarkEnd w:id="5"/>
     </w:p>
     <w:p>
       <w:pPr>
@@ -8626,7 +9058,35 @@
         <w:rPr>
           <w:lang w:val="en-GB"/>
         </w:rPr>
-        <w:t xml:space="preserve">You may also want to consider using a more sophisticated statistical tool like MSstats for your comparisons. To do this, you can install MSstats from the Skyline Tool Store (using </w:t>
+        <w:t xml:space="preserve">You may also want to consider using a more sophisticated statistical tool like </w:t>
+      </w:r>
+      <w:proofErr w:type="spellStart"/>
+      <w:r>
+        <w:rPr>
+          <w:lang w:val="en-GB"/>
+        </w:rPr>
+        <w:t>MSstats</w:t>
+      </w:r>
+      <w:proofErr w:type="spellEnd"/>
+      <w:r>
+        <w:rPr>
+          <w:lang w:val="en-GB"/>
+        </w:rPr>
+        <w:t xml:space="preserve"> for your comparisons. To do this, you can install </w:t>
+      </w:r>
+      <w:proofErr w:type="spellStart"/>
+      <w:r>
+        <w:rPr>
+          <w:lang w:val="en-GB"/>
+        </w:rPr>
+        <w:t>MSstats</w:t>
+      </w:r>
+      <w:proofErr w:type="spellEnd"/>
+      <w:r>
+        <w:rPr>
+          <w:lang w:val="en-GB"/>
+        </w:rPr>
+        <w:t xml:space="preserve"> from the Skyline Tool Store (using </w:t>
       </w:r>
       <w:r>
         <w:rPr>
@@ -8652,7 +9112,21 @@
         <w:rPr>
           <w:lang w:val="en-GB"/>
         </w:rPr>
-        <w:t xml:space="preserve"> in the Skyline menus or by clicking the Tool Store button on the Skyline installation web page). Then you can either run MSstats directly from the Skyline </w:t>
+        <w:t xml:space="preserve"> in the Skyline menus or by clicking the Tool Store button on the Skyline installation web page). Then you can either run </w:t>
+      </w:r>
+      <w:proofErr w:type="spellStart"/>
+      <w:r>
+        <w:rPr>
+          <w:lang w:val="en-GB"/>
+        </w:rPr>
+        <w:t>MSstats</w:t>
+      </w:r>
+      <w:proofErr w:type="spellEnd"/>
+      <w:r>
+        <w:rPr>
+          <w:lang w:val="en-GB"/>
+        </w:rPr>
+        <w:t xml:space="preserve"> directly from the Skyline </w:t>
       </w:r>
       <w:r>
         <w:rPr>
@@ -8665,7 +9139,35 @@
         <w:rPr>
           <w:lang w:val="en-GB"/>
         </w:rPr>
-        <w:t xml:space="preserve"> menu or do the following to prepare to run MSstats in R or RStudio later:</w:t>
+        <w:t xml:space="preserve"> menu or do the following to prepare to run </w:t>
+      </w:r>
+      <w:proofErr w:type="spellStart"/>
+      <w:r>
+        <w:rPr>
+          <w:lang w:val="en-GB"/>
+        </w:rPr>
+        <w:t>MSstats</w:t>
+      </w:r>
+      <w:proofErr w:type="spellEnd"/>
+      <w:r>
+        <w:rPr>
+          <w:lang w:val="en-GB"/>
+        </w:rPr>
+        <w:t xml:space="preserve"> in R or </w:t>
+      </w:r>
+      <w:proofErr w:type="spellStart"/>
+      <w:r>
+        <w:rPr>
+          <w:lang w:val="en-GB"/>
+        </w:rPr>
+        <w:t>RStudio</w:t>
+      </w:r>
+      <w:proofErr w:type="spellEnd"/>
+      <w:r>
+        <w:rPr>
+          <w:lang w:val="en-GB"/>
+        </w:rPr>
+        <w:t xml:space="preserve"> later:</w:t>
       </w:r>
     </w:p>
     <w:p>
@@ -8804,12 +9306,21 @@
         </w:rPr>
         <w:t xml:space="preserve"> folder, select </w:t>
       </w:r>
+      <w:proofErr w:type="spellStart"/>
       <w:r>
         <w:rPr>
           <w:b/>
           <w:szCs w:val="20"/>
         </w:rPr>
-        <w:t>MSstats Input</w:t>
+        <w:t>MSstats</w:t>
+      </w:r>
+      <w:proofErr w:type="spellEnd"/>
+      <w:r>
+        <w:rPr>
+          <w:b/>
+          <w:szCs w:val="20"/>
+        </w:rPr>
+        <w:t xml:space="preserve"> Input</w:t>
       </w:r>
       <w:r>
         <w:rPr>
@@ -8879,10 +9390,34 @@
         <w:t>Import Peptide Search</w:t>
       </w:r>
       <w:r>
-        <w:t xml:space="preserve"> wizard to streamline the initial data processing from building a spectral library out of DDA peptide search data to chromatogram extraction from quantitative DIA runs, creating and applying an mProphet statistical peak detection model to improve peak selection and assign q values which can be used to control the false discovery rate among the peak areas you used in your group comparison. You learned to first assess the DIA data quality with the mass error and retention time regression plots. And finally, you learned to perform a simple pairwise comparison between two groups of samples directly within Skyline, which gave you the interactive group comparison grid, volcano plot and bar graph to help you understand and interact with the results. Having exported the MSstats Input report, you could now </w:t>
-      </w:r>
-      <w:r>
-        <w:t>use the MSstats external tool to perform further statistical tests.</w:t>
+        <w:t xml:space="preserve"> wizard to streamline the initial data processing from building a spectral library out of DDA peptide search data to chromatogram extraction from quantitative DIA runs, creating and applying an </w:t>
+      </w:r>
+      <w:proofErr w:type="spellStart"/>
+      <w:r>
+        <w:t>mProphet</w:t>
+      </w:r>
+      <w:proofErr w:type="spellEnd"/>
+      <w:r>
+        <w:t xml:space="preserve"> statistical peak detection model to improve peak selection and assign q values which can be used to control the false discovery rate among the peak areas you used in your group comparison. You learned to first assess the DIA data quality with the mass error and retention time regression plots. And finally, you learned to perform a simple pairwise comparison between two groups of samples directly within Skyline, which gave you the interactive group comparison grid, volcano plot and bar graph to help you understand and interact with the results. Having exported the </w:t>
+      </w:r>
+      <w:proofErr w:type="spellStart"/>
+      <w:r>
+        <w:t>MSstats</w:t>
+      </w:r>
+      <w:proofErr w:type="spellEnd"/>
+      <w:r>
+        <w:t xml:space="preserve"> Input report, you could now </w:t>
+      </w:r>
+      <w:r>
+        <w:t xml:space="preserve">use the </w:t>
+      </w:r>
+      <w:proofErr w:type="spellStart"/>
+      <w:r>
+        <w:t>MSstats</w:t>
+      </w:r>
+      <w:proofErr w:type="spellEnd"/>
+      <w:r>
+        <w:t xml:space="preserve"> external tool to perform further statistical tests.</w:t>
       </w:r>
     </w:p>
     <w:p>
@@ -9023,7 +9558,7 @@
         <w:rFonts w:ascii="Arial" w:hAnsi="Arial" w:cs="Arial"/>
         <w:noProof/>
       </w:rPr>
-      <w:t>27</w:t>
+      <w:t>22</w:t>
     </w:r>
     <w:r>
       <w:rPr>
@@ -13321,7 +13856,7 @@
 </file>
 
 <file path=customXml/itemProps1.xml><?xml version="1.0" encoding="utf-8"?>
-<ds:datastoreItem xmlns:ds="http://schemas.openxmlformats.org/officeDocument/2006/customXml" ds:itemID="{3910972E-811A-4140-96DE-C928239BA31E}">
+<ds:datastoreItem xmlns:ds="http://schemas.openxmlformats.org/officeDocument/2006/customXml" ds:itemID="{64BBF91F-A449-4F9B-84C4-5F9748D666D8}">
   <ds:schemaRefs>
     <ds:schemaRef ds:uri="http://schemas.openxmlformats.org/officeDocument/2006/bibliography"/>
   </ds:schemaRefs>

</xml_diff>

<commit_message>
Skyline (21.1): Update DIA/SWATH tutorials and tests
</commit_message>
<xml_diff>
--- a/pwiz_tools/Skyline/Documentation/Tutorials/Skyline DIA QE.docx
+++ b/pwiz_tools/Skyline/Documentation/Tutorials/Skyline DIA QE.docx
@@ -1,6 +1,6 @@
 
 <file path=word/document.xml><?xml version="1.0" encoding="utf-8"?>
-<w:document xmlns:wpc="http://schemas.microsoft.com/office/word/2010/wordprocessingCanvas" xmlns:mc="http://schemas.openxmlformats.org/markup-compatibility/2006" xmlns:o="urn:schemas-microsoft-com:office:office" xmlns:r="http://schemas.openxmlformats.org/officeDocument/2006/relationships" xmlns:m="http://schemas.openxmlformats.org/officeDocument/2006/math" xmlns:v="urn:schemas-microsoft-com:vml" xmlns:wp14="http://schemas.microsoft.com/office/word/2010/wordprocessingDrawing" xmlns:wp="http://schemas.openxmlformats.org/drawingml/2006/wordprocessingDrawing" xmlns:w10="urn:schemas-microsoft-com:office:word" xmlns:w="http://schemas.openxmlformats.org/wordprocessingml/2006/main" xmlns:w14="http://schemas.microsoft.com/office/word/2010/wordml" xmlns:w15="http://schemas.microsoft.com/office/word/2012/wordml" xmlns:wpg="http://schemas.microsoft.com/office/word/2010/wordprocessingGroup" xmlns:wpi="http://schemas.microsoft.com/office/word/2010/wordprocessingInk" xmlns:wne="http://schemas.microsoft.com/office/word/2006/wordml" xmlns:wps="http://schemas.microsoft.com/office/word/2010/wordprocessingShape" mc:Ignorable="w14 w15 wp14">
+<w:document xmlns:wpc="http://schemas.microsoft.com/office/word/2010/wordprocessingCanvas" xmlns:cx="http://schemas.microsoft.com/office/drawing/2014/chartex" xmlns:cx1="http://schemas.microsoft.com/office/drawing/2015/9/8/chartex" xmlns:cx2="http://schemas.microsoft.com/office/drawing/2015/10/21/chartex" xmlns:cx3="http://schemas.microsoft.com/office/drawing/2016/5/9/chartex" xmlns:cx4="http://schemas.microsoft.com/office/drawing/2016/5/10/chartex" xmlns:cx5="http://schemas.microsoft.com/office/drawing/2016/5/11/chartex" xmlns:cx6="http://schemas.microsoft.com/office/drawing/2016/5/12/chartex" xmlns:cx7="http://schemas.microsoft.com/office/drawing/2016/5/13/chartex" xmlns:cx8="http://schemas.microsoft.com/office/drawing/2016/5/14/chartex" xmlns:mc="http://schemas.openxmlformats.org/markup-compatibility/2006" xmlns:aink="http://schemas.microsoft.com/office/drawing/2016/ink" xmlns:am3d="http://schemas.microsoft.com/office/drawing/2017/model3d" xmlns:o="urn:schemas-microsoft-com:office:office" xmlns:r="http://schemas.openxmlformats.org/officeDocument/2006/relationships" xmlns:m="http://schemas.openxmlformats.org/officeDocument/2006/math" xmlns:v="urn:schemas-microsoft-com:vml" xmlns:wp14="http://schemas.microsoft.com/office/word/2010/wordprocessingDrawing" xmlns:wp="http://schemas.openxmlformats.org/drawingml/2006/wordprocessingDrawing" xmlns:w10="urn:schemas-microsoft-com:office:word" xmlns:w="http://schemas.openxmlformats.org/wordprocessingml/2006/main" xmlns:w14="http://schemas.microsoft.com/office/word/2010/wordml" xmlns:w15="http://schemas.microsoft.com/office/word/2012/wordml" xmlns:w16cex="http://schemas.microsoft.com/office/word/2018/wordml/cex" xmlns:w16cid="http://schemas.microsoft.com/office/word/2016/wordml/cid" xmlns:w16="http://schemas.microsoft.com/office/word/2018/wordml" xmlns:w16sdtdh="http://schemas.microsoft.com/office/word/2020/wordml/sdtdatahash" xmlns:w16se="http://schemas.microsoft.com/office/word/2015/wordml/symex" xmlns:wpg="http://schemas.microsoft.com/office/word/2010/wordprocessingGroup" xmlns:wpi="http://schemas.microsoft.com/office/word/2010/wordprocessingInk" xmlns:wne="http://schemas.microsoft.com/office/word/2006/wordml" xmlns:wps="http://schemas.microsoft.com/office/word/2010/wordprocessingShape" mc:Ignorable="w14 w15 w16se w16cid w16 w16cex w16sdtdh wp14">
   <w:body>
     <w:p>
       <w:pPr>
@@ -16,283 +16,200 @@
         <w:t xml:space="preserve"> data in Skyline</w:t>
       </w:r>
     </w:p>
-    <w:p>
-      <w:pPr>
+    <w:tbl>
+      <w:tblPr>
+        <w:tblStyle w:val="TableGrid"/>
+        <w:tblW w:w="0" w:type="auto"/>
+        <w:tblLook w:val="04A0" w:firstRow="1" w:lastRow="0" w:firstColumn="1" w:lastColumn="0" w:noHBand="0" w:noVBand="1"/>
+      </w:tblPr>
+      <w:tblGrid>
+        <w:gridCol w:w="9056"/>
+      </w:tblGrid>
+      <w:tr>
+        <w:tc>
+          <w:tcPr>
+            <w:tcW w:w="9056" w:type="dxa"/>
+          </w:tcPr>
+          <w:p>
+            <w:pPr>
+              <w:spacing w:after="0"/>
+              <w:rPr>
+                <w:rFonts w:ascii="Arial" w:hAnsi="Arial" w:cs="Arial"/>
+              </w:rPr>
+            </w:pPr>
+            <w:r>
+              <w:t xml:space="preserve">Note: This </w:t>
+            </w:r>
+            <w:r>
+              <w:t>tutorial</w:t>
+            </w:r>
+            <w:r>
+              <w:t xml:space="preserve"> </w:t>
+            </w:r>
+            <w:r>
+              <w:t>uses</w:t>
+            </w:r>
+            <w:r>
+              <w:t xml:space="preserve"> data from a Thermo Q-</w:t>
+            </w:r>
+            <w:proofErr w:type="spellStart"/>
+            <w:r>
+              <w:t>Exactive</w:t>
+            </w:r>
+            <w:proofErr w:type="spellEnd"/>
+            <w:r>
+              <w:t xml:space="preserve"> plus instrument. If you prefer to use the data from a </w:t>
+            </w:r>
+            <w:proofErr w:type="spellStart"/>
+            <w:r>
+              <w:t>Sciex</w:t>
+            </w:r>
+            <w:proofErr w:type="spellEnd"/>
+            <w:r>
+              <w:t xml:space="preserve"> </w:t>
+            </w:r>
+            <w:proofErr w:type="spellStart"/>
+            <w:r>
+              <w:t>TripleTOF</w:t>
+            </w:r>
+            <w:proofErr w:type="spellEnd"/>
+            <w:r>
+              <w:t xml:space="preserve"> 6600</w:t>
+            </w:r>
+            <w:r>
+              <w:t>,</w:t>
+            </w:r>
+            <w:r>
+              <w:t xml:space="preserve"> </w:t>
+            </w:r>
+            <w:r>
+              <w:t>see the version of this tutorial entitled Skyline DIA TTOF.</w:t>
+            </w:r>
+          </w:p>
+        </w:tc>
+      </w:tr>
+    </w:tbl>
+    <w:p>
+      <w:pPr>
+        <w:spacing w:before="240"/>
+      </w:pPr>
+      <w:r>
+        <w:t xml:space="preserve">In this tutorial </w:t>
+      </w:r>
+      <w:r>
+        <w:t>you</w:t>
+      </w:r>
+      <w:r>
+        <w:t xml:space="preserve"> </w:t>
+      </w:r>
+      <w:r>
+        <w:t>will learn how to</w:t>
+      </w:r>
+      <w:r>
+        <w:t xml:space="preserve"> use Skyline to</w:t>
+      </w:r>
+      <w:r>
+        <w:t xml:space="preserve"> perform targeted post-acquisition analysis for </w:t>
+      </w:r>
+      <w:r>
+        <w:t xml:space="preserve">peptide and inferred </w:t>
+      </w:r>
+      <w:r>
+        <w:t xml:space="preserve">protein </w:t>
+      </w:r>
+      <w:r>
+        <w:t xml:space="preserve">detection and </w:t>
+      </w:r>
+      <w:r>
+        <w:t>quantific</w:t>
+      </w:r>
+      <w:r>
+        <w:t xml:space="preserve">ation using a SWATH-MS dataset acquired </w:t>
+      </w:r>
+      <w:r>
+        <w:t>o</w:t>
+      </w:r>
+      <w:r>
+        <w:t xml:space="preserve">n a </w:t>
+      </w:r>
+      <w:proofErr w:type="spellStart"/>
+      <w:r>
+        <w:rPr>
+          <w:rFonts w:cstheme="minorHAnsi"/>
+        </w:rPr>
+        <w:t>Qq</w:t>
+      </w:r>
+      <w:r>
+        <w:rPr>
+          <w:rFonts w:cstheme="minorHAnsi"/>
+        </w:rPr>
+        <w:t>Orbi</w:t>
+      </w:r>
+      <w:proofErr w:type="spellEnd"/>
+      <w:r>
+        <w:rPr>
+          <w:rFonts w:cstheme="minorHAnsi"/>
+        </w:rPr>
+        <w:t xml:space="preserve"> instrument (</w:t>
+      </w:r>
+      <w:r>
+        <w:rPr>
+          <w:rFonts w:cstheme="minorHAnsi"/>
+        </w:rPr>
+        <w:t>Q-</w:t>
+      </w:r>
+      <w:proofErr w:type="spellStart"/>
+      <w:r>
+        <w:rPr>
+          <w:rFonts w:cstheme="minorHAnsi"/>
+        </w:rPr>
+        <w:t>Exactive</w:t>
+      </w:r>
+      <w:proofErr w:type="spellEnd"/>
+      <w:r>
+        <w:rPr>
+          <w:rFonts w:cstheme="minorHAnsi"/>
+        </w:rPr>
+        <w:t xml:space="preserve"> Plus</w:t>
+      </w:r>
+      <w:r>
+        <w:rPr>
+          <w:rFonts w:cstheme="minorHAnsi"/>
+        </w:rPr>
+        <w:t xml:space="preserve">, </w:t>
+      </w:r>
+      <w:r>
+        <w:rPr>
+          <w:rFonts w:cstheme="minorHAnsi"/>
+        </w:rPr>
+        <w:t>Thermo</w:t>
+      </w:r>
+      <w:r>
+        <w:rPr>
+          <w:rFonts w:cstheme="minorHAnsi"/>
+        </w:rPr>
+        <w:t>)</w:t>
+      </w:r>
+      <w:r>
         <w:rPr>
           <w:rFonts w:ascii="Arial" w:hAnsi="Arial" w:cs="Arial"/>
         </w:rPr>
-      </w:pPr>
-      <w:r>
-        <w:rPr>
-          <w:rFonts w:ascii="Arial" w:hAnsi="Arial" w:cs="Arial"/>
-          <w:noProof/>
-        </w:rPr>
-        <mc:AlternateContent>
-          <mc:Choice Requires="wps">
-            <w:drawing>
-              <wp:anchor distT="0" distB="0" distL="114300" distR="114300" simplePos="0" relativeHeight="251662336" behindDoc="0" locked="0" layoutInCell="1" allowOverlap="1" wp14:anchorId="3BEE3167" wp14:editId="66DC058F">
-                <wp:simplePos x="0" y="0"/>
-                <wp:positionH relativeFrom="column">
-                  <wp:posOffset>-42545</wp:posOffset>
-                </wp:positionH>
-                <wp:positionV relativeFrom="paragraph">
-                  <wp:posOffset>262255</wp:posOffset>
-                </wp:positionV>
-                <wp:extent cx="5922645" cy="485775"/>
-                <wp:effectExtent l="0" t="0" r="20955" b="28575"/>
-                <wp:wrapNone/>
-                <wp:docPr id="13" name="Rectangle 13"/>
-                <wp:cNvGraphicFramePr/>
-                <a:graphic xmlns:a="http://schemas.openxmlformats.org/drawingml/2006/main">
-                  <a:graphicData uri="http://schemas.microsoft.com/office/word/2010/wordprocessingShape">
-                    <wps:wsp>
-                      <wps:cNvSpPr/>
-                      <wps:spPr>
-                        <a:xfrm>
-                          <a:off x="0" y="0"/>
-                          <a:ext cx="5922645" cy="485775"/>
-                        </a:xfrm>
-                        <a:prstGeom prst="rect">
-                          <a:avLst/>
-                        </a:prstGeom>
-                        <a:noFill/>
-                        <a:ln>
-                          <a:solidFill>
-                            <a:schemeClr val="tx1"/>
-                          </a:solidFill>
-                        </a:ln>
-                      </wps:spPr>
-                      <wps:style>
-                        <a:lnRef idx="2">
-                          <a:schemeClr val="accent1">
-                            <a:shade val="50000"/>
-                          </a:schemeClr>
-                        </a:lnRef>
-                        <a:fillRef idx="1">
-                          <a:schemeClr val="accent1"/>
-                        </a:fillRef>
-                        <a:effectRef idx="0">
-                          <a:schemeClr val="accent1"/>
-                        </a:effectRef>
-                        <a:fontRef idx="minor">
-                          <a:schemeClr val="lt1"/>
-                        </a:fontRef>
-                      </wps:style>
-                      <wps:bodyPr rot="0" spcFirstLastPara="0" vertOverflow="overflow" horzOverflow="overflow" vert="horz" wrap="square" lIns="91440" tIns="45720" rIns="91440" bIns="45720" numCol="1" spcCol="0" rtlCol="0" fromWordArt="0" anchor="ctr" anchorCtr="0" forceAA="0" compatLnSpc="1">
-                        <a:prstTxWarp prst="textNoShape">
-                          <a:avLst/>
-                        </a:prstTxWarp>
-                        <a:noAutofit/>
-                      </wps:bodyPr>
-                    </wps:wsp>
-                  </a:graphicData>
-                </a:graphic>
-                <wp14:sizeRelH relativeFrom="margin">
-                  <wp14:pctWidth>0</wp14:pctWidth>
-                </wp14:sizeRelH>
-                <wp14:sizeRelV relativeFrom="margin">
-                  <wp14:pctHeight>0</wp14:pctHeight>
-                </wp14:sizeRelV>
-              </wp:anchor>
-            </w:drawing>
-          </mc:Choice>
-          <mc:Fallback xmlns:cx="http://schemas.microsoft.com/office/drawing/2014/chartex" xmlns:cx1="http://schemas.microsoft.com/office/drawing/2015/9/8/chartex" xmlns:cx2="http://schemas.microsoft.com/office/drawing/2015/10/21/chartex" xmlns:cx3="http://schemas.microsoft.com/office/drawing/2016/5/9/chartex" xmlns:cx4="http://schemas.microsoft.com/office/drawing/2016/5/10/chartex" xmlns:cx5="http://schemas.microsoft.com/office/drawing/2016/5/11/chartex" xmlns:cx6="http://schemas.microsoft.com/office/drawing/2016/5/12/chartex" xmlns:cx7="http://schemas.microsoft.com/office/drawing/2016/5/13/chartex" xmlns:cx8="http://schemas.microsoft.com/office/drawing/2016/5/14/chartex" xmlns:aink="http://schemas.microsoft.com/office/drawing/2016/ink" xmlns:am3d="http://schemas.microsoft.com/office/drawing/2017/model3d" xmlns:w16cid="http://schemas.microsoft.com/office/word/2016/wordml/cid" xmlns:w16se="http://schemas.microsoft.com/office/word/2015/wordml/symex">
-            <w:pict>
-              <v:rect w14:anchorId="38AB4977" id="Rectangle 13" o:spid="_x0000_s1026" style="position:absolute;margin-left:-3.35pt;margin-top:20.65pt;width:466.35pt;height:38.25pt;z-index:251662336;visibility:visible;mso-wrap-style:square;mso-width-percent:0;mso-height-percent:0;mso-wrap-distance-left:9pt;mso-wrap-distance-top:0;mso-wrap-distance-right:9pt;mso-wrap-distance-bottom:0;mso-position-horizontal:absolute;mso-position-horizontal-relative:text;mso-position-vertical:absolute;mso-position-vertical-relative:text;mso-width-percent:0;mso-height-percent:0;mso-width-relative:margin;mso-height-relative:margin;v-text-anchor:middle" o:gfxdata="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" filled="f" strokecolor="black [3213]" strokeweight="1pt"/>
-            </w:pict>
-          </mc:Fallback>
-        </mc:AlternateContent>
-      </w:r>
-    </w:p>
-    <w:p>
-      <w:r>
-        <w:t xml:space="preserve">Note: This </w:t>
-      </w:r>
-      <w:r>
-        <w:t>tutorial</w:t>
-      </w:r>
-      <w:r>
         <w:t xml:space="preserve"> </w:t>
       </w:r>
       <w:r>
-        <w:t>uses</w:t>
-      </w:r>
-      <w:r>
-        <w:t xml:space="preserve"> data from a </w:t>
-      </w:r>
-      <w:proofErr w:type="spellStart"/>
-      <w:r>
-        <w:t>Thermo</w:t>
-      </w:r>
-      <w:proofErr w:type="spellEnd"/>
-      <w:r>
-        <w:t xml:space="preserve"> Q-</w:t>
-      </w:r>
-      <w:proofErr w:type="spellStart"/>
-      <w:r>
-        <w:t>Exactive</w:t>
-      </w:r>
-      <w:proofErr w:type="spellEnd"/>
-      <w:r>
-        <w:t xml:space="preserve"> plus instrument. If you prefer to use the data from a </w:t>
-      </w:r>
-      <w:proofErr w:type="spellStart"/>
-      <w:r>
-        <w:t>Sciex</w:t>
-      </w:r>
-      <w:proofErr w:type="spellEnd"/>
+        <w:t xml:space="preserve">using an </w:t>
+      </w:r>
+      <w:r>
+        <w:t>18</w:t>
+      </w:r>
       <w:r>
         <w:t xml:space="preserve"> </w:t>
       </w:r>
-      <w:proofErr w:type="spellStart"/>
-      <w:r>
-        <w:t>TripleTOF</w:t>
-      </w:r>
-      <w:proofErr w:type="spellEnd"/>
-      <w:r>
-        <w:t xml:space="preserve"> 6600</w:t>
-      </w:r>
-      <w:r>
-        <w:t>,</w:t>
-      </w:r>
-      <w:r>
-        <w:t xml:space="preserve"> </w:t>
-      </w:r>
-      <w:r>
-        <w:t xml:space="preserve">see the version of this tutorial entitled Skyline DIA TTOF. </w:t>
-      </w:r>
-      <w:r>
-        <w:t xml:space="preserve"> </w:t>
-      </w:r>
-    </w:p>
-    <w:p>
-      <w:r>
-        <w:t xml:space="preserve">In this tutorial </w:t>
-      </w:r>
-      <w:r>
-        <w:t>you</w:t>
-      </w:r>
-      <w:r>
-        <w:t xml:space="preserve"> </w:t>
-      </w:r>
-      <w:r>
-        <w:t>will learn how to</w:t>
-      </w:r>
-      <w:r>
-        <w:t xml:space="preserve"> use Skyline to</w:t>
-      </w:r>
-      <w:r>
-        <w:t xml:space="preserve"> perform targeted post-acquisition analysis for </w:t>
-      </w:r>
-      <w:r>
-        <w:t xml:space="preserve">peptide and inferred </w:t>
-      </w:r>
-      <w:r>
-        <w:t xml:space="preserve">protein </w:t>
-      </w:r>
-      <w:r>
-        <w:t xml:space="preserve">detection and </w:t>
-      </w:r>
-      <w:r>
-        <w:t>quantific</w:t>
-      </w:r>
-      <w:r>
-        <w:t xml:space="preserve">ation using a SWATH-MS dataset acquired </w:t>
-      </w:r>
-      <w:r>
-        <w:t>o</w:t>
-      </w:r>
-      <w:r>
-        <w:t xml:space="preserve">n a </w:t>
-      </w:r>
-      <w:proofErr w:type="spellStart"/>
-      <w:r>
-        <w:rPr>
-          <w:rFonts w:cstheme="minorHAnsi"/>
-        </w:rPr>
-        <w:t>Qq</w:t>
-      </w:r>
-      <w:r>
-        <w:rPr>
-          <w:rFonts w:cstheme="minorHAnsi"/>
-        </w:rPr>
-        <w:t>Orbi</w:t>
-      </w:r>
-      <w:proofErr w:type="spellEnd"/>
-      <w:r>
-        <w:rPr>
-          <w:rFonts w:cstheme="minorHAnsi"/>
-        </w:rPr>
-        <w:t xml:space="preserve"> instrument (</w:t>
-      </w:r>
-      <w:r>
-        <w:rPr>
-          <w:rFonts w:cstheme="minorHAnsi"/>
-        </w:rPr>
-        <w:t>Q-</w:t>
-      </w:r>
-      <w:proofErr w:type="spellStart"/>
-      <w:r>
-        <w:rPr>
-          <w:rFonts w:cstheme="minorHAnsi"/>
-        </w:rPr>
-        <w:t>Exactive</w:t>
-      </w:r>
-      <w:proofErr w:type="spellEnd"/>
-      <w:r>
-        <w:rPr>
-          <w:rFonts w:cstheme="minorHAnsi"/>
-        </w:rPr>
-        <w:t xml:space="preserve"> Plus</w:t>
-      </w:r>
-      <w:r>
-        <w:rPr>
-          <w:rFonts w:cstheme="minorHAnsi"/>
-        </w:rPr>
-        <w:t xml:space="preserve">, </w:t>
-      </w:r>
-      <w:proofErr w:type="spellStart"/>
-      <w:r>
-        <w:rPr>
-          <w:rFonts w:cstheme="minorHAnsi"/>
-        </w:rPr>
-        <w:t>Thermo</w:t>
-      </w:r>
-      <w:proofErr w:type="spellEnd"/>
-      <w:r>
-        <w:rPr>
-          <w:rFonts w:cstheme="minorHAnsi"/>
-        </w:rPr>
-        <w:t>)</w:t>
-      </w:r>
-      <w:r>
-        <w:rPr>
-          <w:rFonts w:ascii="Arial" w:hAnsi="Arial" w:cs="Arial"/>
-        </w:rPr>
-        <w:t xml:space="preserve"> </w:t>
-      </w:r>
-      <w:r>
-        <w:t xml:space="preserve">using an </w:t>
-      </w:r>
-      <w:r>
-        <w:t>18</w:t>
-      </w:r>
-      <w:r>
-        <w:t xml:space="preserve"> </w:t>
-      </w:r>
       <w:r>
         <w:t>variable width window precursor isolation scheme</w:t>
       </w:r>
       <w:r>
-        <w:t xml:space="preserve"> (</w:t>
-      </w:r>
-      <w:proofErr w:type="spellStart"/>
-      <w:r>
-        <w:t>Bruderer</w:t>
-      </w:r>
-      <w:proofErr w:type="spellEnd"/>
-      <w:r>
-        <w:t xml:space="preserve"> R. et al. MCP 2015)</w:t>
+        <w:t xml:space="preserve"> (Bruderer R. et al. MCP 2015)</w:t>
       </w:r>
       <w:r>
         <w:t xml:space="preserve"> and a </w:t>
@@ -418,7 +335,7 @@
     <w:p>
       <w:pPr>
         <w:spacing w:line="480" w:lineRule="auto"/>
-        <w:jc w:val="center"/>
+        <w:ind w:firstLine="1440"/>
         <w:rPr>
           <w:rFonts w:ascii="Arial" w:hAnsi="Arial" w:cs="Arial"/>
         </w:rPr>
@@ -588,15 +505,7 @@
     </w:p>
     <w:p>
       <w:r>
-        <w:t>[</w:t>
-      </w:r>
-      <w:proofErr w:type="gramStart"/>
-      <w:r>
-        <w:t>figure</w:t>
-      </w:r>
-      <w:proofErr w:type="gramEnd"/>
-      <w:r>
-        <w:t xml:space="preserve"> adapted from </w:t>
+        <w:t xml:space="preserve">[figure adapted from </w:t>
       </w:r>
     </w:p>
     <w:p>
@@ -623,13 +532,8 @@
       </w:r>
     </w:p>
     <w:p>
-      <w:proofErr w:type="gramStart"/>
-      <w:r>
-        <w:t>and</w:t>
-      </w:r>
-      <w:proofErr w:type="gramEnd"/>
-      <w:r>
-        <w:t xml:space="preserve"> </w:t>
+      <w:r>
+        <w:t xml:space="preserve">and </w:t>
       </w:r>
     </w:p>
     <w:p>
@@ -639,21 +543,8 @@
           <w:color w:val="808080" w:themeColor="background1" w:themeShade="80"/>
         </w:rPr>
       </w:pPr>
-      <w:proofErr w:type="spellStart"/>
-      <w:r>
-        <w:t>Bruderer</w:t>
-      </w:r>
-      <w:proofErr w:type="spellEnd"/>
-      <w:r>
-        <w:t xml:space="preserve">, et al. Extending the Limits of Quantitative Proteome Profiling with Data-Independent Acquisition and Application to Acetaminophen-Treated Three-Dimensional Liver </w:t>
-      </w:r>
-      <w:proofErr w:type="spellStart"/>
-      <w:r>
-        <w:t>Microtissues</w:t>
-      </w:r>
-      <w:proofErr w:type="spellEnd"/>
-      <w:r>
-        <w:t xml:space="preserve">.” </w:t>
+      <w:r>
+        <w:t xml:space="preserve">Bruderer, et al. Extending the Limits of Quantitative Proteome Profiling with Data-Independent Acquisition and Application to Acetaminophen-Treated Three-Dimensional Liver Microtissues.” </w:t>
       </w:r>
       <w:r>
         <w:rPr>
@@ -702,12 +593,12 @@
     </w:p>
     <w:p>
       <w:r>
+        <w:t>Extract the files in it to a folder on your computer, like:</w:t>
+      </w:r>
+    </w:p>
+    <w:p>
+      <w:r>
         <w:lastRenderedPageBreak/>
-        <w:t>Extract the files in it to a folder on your computer, like:</w:t>
-      </w:r>
-    </w:p>
-    <w:p>
-      <w:r>
         <w:t>C:\Users\brendanx\Documents</w:t>
       </w:r>
     </w:p>
@@ -836,8 +727,6 @@
           </wp:inline>
         </w:drawing>
       </w:r>
-      <w:bookmarkStart w:id="0" w:name="_GoBack"/>
-      <w:bookmarkEnd w:id="0"/>
     </w:p>
     <w:p>
       <w:pPr>
@@ -1126,19 +1015,22 @@
         <w:pStyle w:val="Heading1"/>
       </w:pPr>
       <w:r>
+        <w:t>Using the Import Peptide Search wizard</w:t>
+      </w:r>
+    </w:p>
+    <w:p>
+      <w:r>
+        <w:t>If you kno</w:t>
+      </w:r>
+      <w:r>
+        <w:t>w where to look, you could perform all of the following steps through various menu options on Skyline. To simplify the normal workflow for DIA, you will instead use</w:t>
+      </w:r>
+      <w:r>
+        <w:t xml:space="preserve"> a “wizard” which </w:t>
+      </w:r>
+      <w:r>
         <w:lastRenderedPageBreak/>
-        <w:t>Using the Import Peptide Search wizard</w:t>
-      </w:r>
-    </w:p>
-    <w:p>
-      <w:r>
-        <w:t>If you kno</w:t>
-      </w:r>
-      <w:r>
-        <w:t>w where to look, you could perform all of the following steps through various menu options on Skyline. To simplify the normal workflow for DIA, you will instead use</w:t>
-      </w:r>
-      <w:r>
-        <w:t xml:space="preserve"> a “wizard” which will step you through the critical choices required for Skyline to run the analysis.</w:t>
+        <w:t>will step you through the critical choices required for Skyline to run the analysis.</w:t>
       </w:r>
       <w:r>
         <w:t xml:space="preserve"> </w:t>
@@ -1368,7 +1260,11 @@
       </w:r>
     </w:p>
     <w:p>
-      <w:r>
+      <w:pPr>
+        <w:keepNext/>
+      </w:pPr>
+      <w:r>
+        <w:lastRenderedPageBreak/>
         <w:t xml:space="preserve">The </w:t>
       </w:r>
       <w:r>
@@ -1386,12 +1282,11 @@
         <w:rPr>
           <w:noProof/>
         </w:rPr>
-        <w:lastRenderedPageBreak/>
         <w:drawing>
-          <wp:inline distT="0" distB="0" distL="0" distR="0" wp14:anchorId="683CEA75" wp14:editId="03FB6C64">
+          <wp:inline distT="0" distB="0" distL="0" distR="0" wp14:anchorId="22786174" wp14:editId="7F3F5F33">
             <wp:extent cx="3848100" cy="5514975"/>
             <wp:effectExtent l="0" t="0" r="0" b="9525"/>
-            <wp:docPr id="19" name="Picture 19"/>
+            <wp:docPr id="10" name="Picture 10" descr="Graphical user interface, text, application&#10;&#10;Description automatically generated"/>
             <wp:cNvGraphicFramePr>
               <a:graphicFrameLocks xmlns:a="http://schemas.openxmlformats.org/drawingml/2006/main" noChangeAspect="1"/>
             </wp:cNvGraphicFramePr>
@@ -1399,7 +1294,7 @@
               <a:graphicData uri="http://schemas.openxmlformats.org/drawingml/2006/picture">
                 <pic:pic xmlns:pic="http://schemas.openxmlformats.org/drawingml/2006/picture">
                   <pic:nvPicPr>
-                    <pic:cNvPr id="1" name=""/>
+                    <pic:cNvPr id="10" name="Picture 10" descr="Graphical user interface, text, application&#10;&#10;Description automatically generated"/>
                     <pic:cNvPicPr/>
                   </pic:nvPicPr>
                   <pic:blipFill>
@@ -1556,7 +1451,11 @@
       </w:r>
     </w:p>
     <w:p>
-      <w:r>
+      <w:pPr>
+        <w:keepNext/>
+      </w:pPr>
+      <w:r>
+        <w:lastRenderedPageBreak/>
         <w:t xml:space="preserve">The </w:t>
       </w:r>
       <w:r>
@@ -1574,12 +1473,11 @@
         <w:rPr>
           <w:noProof/>
         </w:rPr>
-        <w:lastRenderedPageBreak/>
         <w:drawing>
-          <wp:inline distT="0" distB="0" distL="0" distR="0" wp14:anchorId="3DB9A2FB" wp14:editId="15AE4ABB">
+          <wp:inline distT="0" distB="0" distL="0" distR="0" wp14:anchorId="0976115B" wp14:editId="118488EF">
             <wp:extent cx="3848100" cy="5514975"/>
             <wp:effectExtent l="0" t="0" r="0" b="9525"/>
-            <wp:docPr id="34" name="Picture 34"/>
+            <wp:docPr id="12" name="Picture 12" descr="Graphical user interface, text, application&#10;&#10;Description automatically generated"/>
             <wp:cNvGraphicFramePr>
               <a:graphicFrameLocks xmlns:a="http://schemas.openxmlformats.org/drawingml/2006/main" noChangeAspect="1"/>
             </wp:cNvGraphicFramePr>
@@ -1587,7 +1485,7 @@
               <a:graphicData uri="http://schemas.openxmlformats.org/drawingml/2006/picture">
                 <pic:pic xmlns:pic="http://schemas.openxmlformats.org/drawingml/2006/picture">
                   <pic:nvPicPr>
-                    <pic:cNvPr id="1" name=""/>
+                    <pic:cNvPr id="12" name="Picture 12" descr="Graphical user interface, text, application&#10;&#10;Description automatically generated"/>
                     <pic:cNvPicPr/>
                   </pic:nvPicPr>
                   <pic:blipFill>
@@ -1679,6 +1577,7 @@
         <w:rPr>
           <w:noProof/>
         </w:rPr>
+        <w:lastRenderedPageBreak/>
         <w:t xml:space="preserve"> </w:t>
       </w:r>
       <w:r>
@@ -1731,7 +1630,6 @@
         </w:numPr>
       </w:pPr>
       <w:r>
-        <w:lastRenderedPageBreak/>
         <w:t xml:space="preserve">Click the </w:t>
       </w:r>
       <w:r>
@@ -1889,6 +1787,7 @@
         </w:numPr>
       </w:pPr>
       <w:r>
+        <w:lastRenderedPageBreak/>
         <w:t xml:space="preserve">Click the </w:t>
       </w:r>
       <w:r>
@@ -1967,6 +1866,9 @@
       </w:r>
     </w:p>
     <w:p>
+      <w:pPr>
+        <w:keepNext/>
+      </w:pPr>
       <w:r>
         <w:t xml:space="preserve">The </w:t>
       </w:r>
@@ -1985,7 +1887,6 @@
         <w:rPr>
           <w:noProof/>
         </w:rPr>
-        <w:lastRenderedPageBreak/>
         <w:drawing>
           <wp:inline distT="0" distB="0" distL="0" distR="0" wp14:anchorId="5744F074" wp14:editId="0AC97E6A">
             <wp:extent cx="5562600" cy="4019550"/>
@@ -2045,7 +1946,11 @@
       </w:r>
     </w:p>
     <w:p>
-      <w:r>
+      <w:pPr>
+        <w:keepNext/>
+      </w:pPr>
+      <w:r>
+        <w:lastRenderedPageBreak/>
         <w:t xml:space="preserve">The </w:t>
       </w:r>
       <w:r>
@@ -2063,7 +1968,6 @@
         <w:rPr>
           <w:noProof/>
         </w:rPr>
-        <w:lastRenderedPageBreak/>
         <w:drawing>
           <wp:inline distT="0" distB="0" distL="0" distR="0" wp14:anchorId="7643CA5F" wp14:editId="21B79666">
             <wp:extent cx="3848100" cy="5514975"/>
@@ -2150,16 +2054,17 @@
     </w:p>
     <w:p>
       <w:r>
-        <w:t xml:space="preserve">In the </w:t>
-      </w:r>
-      <w:r>
-        <w:rPr>
-          <w:b/>
-        </w:rPr>
-        <w:t>Configure Transition Settings</w:t>
-      </w:r>
-      <w:r>
-        <w:t xml:space="preserve"> page, make the following changes from the default values:</w:t>
+        <w:t xml:space="preserve">Skip the </w:t>
+      </w:r>
+      <w:r>
+        <w:rPr>
+          <w:b/>
+          <w:bCs/>
+        </w:rPr>
+        <w:t>Add Modifications</w:t>
+      </w:r>
+      <w:r>
+        <w:t xml:space="preserve"> page by doing the following:</w:t>
       </w:r>
     </w:p>
     <w:p>
@@ -2171,6 +2076,42 @@
         </w:numPr>
       </w:pPr>
       <w:r>
+        <w:t xml:space="preserve">Click the </w:t>
+      </w:r>
+      <w:r>
+        <w:rPr>
+          <w:b/>
+          <w:bCs/>
+        </w:rPr>
+        <w:t>Next</w:t>
+      </w:r>
+      <w:r>
+        <w:t xml:space="preserve"> button.</w:t>
+      </w:r>
+    </w:p>
+    <w:p>
+      <w:r>
+        <w:t xml:space="preserve">In the </w:t>
+      </w:r>
+      <w:r>
+        <w:rPr>
+          <w:b/>
+        </w:rPr>
+        <w:t>Configure Transition Settings</w:t>
+      </w:r>
+      <w:r>
+        <w:t xml:space="preserve"> page, make the following changes from the default values:</w:t>
+      </w:r>
+    </w:p>
+    <w:p>
+      <w:pPr>
+        <w:pStyle w:val="ListParagraph"/>
+        <w:numPr>
+          <w:ilvl w:val="0"/>
+          <w:numId w:val="19"/>
+        </w:numPr>
+      </w:pPr>
+      <w:r>
         <w:t xml:space="preserve">Set </w:t>
       </w:r>
       <w:r>
@@ -2180,15 +2121,7 @@
         <w:t>Precursor charges</w:t>
       </w:r>
       <w:r>
-        <w:t xml:space="preserve"> to “2, 3, </w:t>
-      </w:r>
-      <w:proofErr w:type="gramStart"/>
-      <w:r>
-        <w:t>4</w:t>
-      </w:r>
-      <w:proofErr w:type="gramEnd"/>
-      <w:r>
-        <w:t>”.</w:t>
+        <w:t xml:space="preserve"> to “2, 3, 4”.</w:t>
       </w:r>
     </w:p>
     <w:p>
@@ -2231,6 +2164,7 @@
               <w:spacing w:after="0"/>
             </w:pPr>
             <w:r>
+              <w:lastRenderedPageBreak/>
               <w:t>NOTE: You could leave the ion type “p” which stands for precursor, and Skyline would extract chromatograms covering the precursor isotope distribution from the MS1 spectra in the DIA data files. However, to simplify this tutorial and reduce processing time and output file size, the description below deals only with fragment ion chromatograms extracted from the DIA MS/MS spectra.</w:t>
             </w:r>
           </w:p>
@@ -2247,7 +2181,6 @@
         <w:spacing w:before="240"/>
       </w:pPr>
       <w:r>
-        <w:lastRenderedPageBreak/>
         <w:t xml:space="preserve">Check </w:t>
       </w:r>
       <w:r>
@@ -2261,6 +2194,9 @@
       </w:r>
     </w:p>
     <w:p>
+      <w:pPr>
+        <w:keepNext/>
+      </w:pPr>
       <w:r>
         <w:t xml:space="preserve">The </w:t>
       </w:r>
@@ -2280,10 +2216,10 @@
           <w:noProof/>
         </w:rPr>
         <w:drawing>
-          <wp:inline distT="0" distB="0" distL="0" distR="0" wp14:anchorId="4C8A46C5" wp14:editId="6FC9DA37">
+          <wp:inline distT="0" distB="0" distL="0" distR="0" wp14:anchorId="6FAE4E6A" wp14:editId="0D033C63">
             <wp:extent cx="3848100" cy="5514975"/>
             <wp:effectExtent l="0" t="0" r="0" b="9525"/>
-            <wp:docPr id="6" name="Picture 6"/>
+            <wp:docPr id="21" name="Picture 21" descr="Graphical user interface, application, Word&#10;&#10;Description automatically generated"/>
             <wp:cNvGraphicFramePr>
               <a:graphicFrameLocks xmlns:a="http://schemas.openxmlformats.org/drawingml/2006/main" noChangeAspect="1"/>
             </wp:cNvGraphicFramePr>
@@ -2291,7 +2227,7 @@
               <a:graphicData uri="http://schemas.openxmlformats.org/drawingml/2006/picture">
                 <pic:pic xmlns:pic="http://schemas.openxmlformats.org/drawingml/2006/picture">
                   <pic:nvPicPr>
-                    <pic:cNvPr id="1" name=""/>
+                    <pic:cNvPr id="21" name="Picture 21" descr="Graphical user interface, application, Word&#10;&#10;Description automatically generated"/>
                     <pic:cNvPicPr/>
                   </pic:nvPicPr>
                   <pic:blipFill>
@@ -2398,22 +2334,14 @@
         <w:t>e</w:t>
       </w:r>
       <w:r>
+        <w:t xml:space="preserve"> centroided data to save space</w:t>
+      </w:r>
+      <w:r>
+        <w:t>.</w:t>
+      </w:r>
+      <w:r>
         <w:t xml:space="preserve"> </w:t>
       </w:r>
-      <w:proofErr w:type="spellStart"/>
-      <w:r>
-        <w:t>centroided</w:t>
-      </w:r>
-      <w:proofErr w:type="spellEnd"/>
-      <w:r>
-        <w:t xml:space="preserve"> data to save space</w:t>
-      </w:r>
-      <w:r>
-        <w:t>.</w:t>
-      </w:r>
-      <w:r>
-        <w:t xml:space="preserve"> </w:t>
-      </w:r>
       <w:r>
         <w:t>S</w:t>
       </w:r>
@@ -2426,19 +2354,18 @@
       <w:r>
         <w:t xml:space="preserve"> select ‘</w:t>
       </w:r>
-      <w:proofErr w:type="spellStart"/>
       <w:r>
         <w:t>C</w:t>
       </w:r>
       <w:r>
-        <w:t>entroided</w:t>
-      </w:r>
-      <w:proofErr w:type="spellEnd"/>
-      <w:r>
-        <w:t xml:space="preserve">’ and specify a </w:t>
-      </w:r>
-      <w:r>
-        <w:t xml:space="preserve">‘20’ ppm mass </w:t>
+        <w:t xml:space="preserve">entroided’ and specify a </w:t>
+      </w:r>
+      <w:r>
+        <w:t xml:space="preserve">‘20’ ppm </w:t>
+      </w:r>
+      <w:r>
+        <w:lastRenderedPageBreak/>
+        <w:t xml:space="preserve">mass </w:t>
       </w:r>
       <w:r>
         <w:t>accuracy for extraction. With profile mode data the resolving power of the instrument can be specified.</w:t>
@@ -2480,7 +2407,6 @@
         <w:rPr>
           <w:lang w:val="en-GB"/>
         </w:rPr>
-        <w:lastRenderedPageBreak/>
         <w:t>Now you need to define a new isolation scheme</w:t>
       </w:r>
       <w:r>
@@ -2622,19 +2548,11 @@
       <w:r>
         <w:t xml:space="preserve">Click the </w:t>
       </w:r>
-      <w:proofErr w:type="spellStart"/>
-      <w:r>
-        <w:rPr>
-          <w:b/>
-        </w:rPr>
-        <w:t>Prespecified</w:t>
-      </w:r>
-      <w:proofErr w:type="spellEnd"/>
-      <w:r>
-        <w:rPr>
-          <w:b/>
-        </w:rPr>
-        <w:t xml:space="preserve"> isolation windows</w:t>
+      <w:r>
+        <w:rPr>
+          <w:b/>
+        </w:rPr>
+        <w:t>Prespecified isolation windows</w:t>
       </w:r>
       <w:r>
         <w:t xml:space="preserve"> option.</w:t>
@@ -2698,7 +2616,11 @@
       </w:r>
     </w:p>
     <w:p>
-      <w:r>
+      <w:pPr>
+        <w:keepNext/>
+      </w:pPr>
+      <w:r>
+        <w:lastRenderedPageBreak/>
         <w:t xml:space="preserve">The </w:t>
       </w:r>
       <w:r>
@@ -2800,7 +2722,6 @@
         <w:t xml:space="preserve"> to compensate for the overlap, Skyline </w:t>
       </w:r>
       <w:r>
-        <w:lastRenderedPageBreak/>
         <w:t>has added a 1</w:t>
       </w:r>
       <w:r>
@@ -2827,19 +2748,11 @@
       <w:r>
         <w:t xml:space="preserve">In the dropdown list beneath </w:t>
       </w:r>
-      <w:proofErr w:type="spellStart"/>
-      <w:r>
-        <w:rPr>
-          <w:b/>
-        </w:rPr>
-        <w:t>Prespecified</w:t>
-      </w:r>
-      <w:proofErr w:type="spellEnd"/>
-      <w:r>
-        <w:rPr>
-          <w:b/>
-        </w:rPr>
-        <w:t xml:space="preserve"> isolation window</w:t>
+      <w:r>
+        <w:rPr>
+          <w:b/>
+        </w:rPr>
+        <w:t>Prespecified isolation window</w:t>
       </w:r>
       <w:r>
         <w:t>, c</w:t>
@@ -2922,7 +2835,11 @@
       </w:r>
     </w:p>
     <w:p>
-      <w:r>
+      <w:pPr>
+        <w:keepNext/>
+      </w:pPr>
+      <w:r>
+        <w:lastRenderedPageBreak/>
         <w:t>You will see a form like the one below:</w:t>
       </w:r>
     </w:p>
@@ -3070,7 +2987,11 @@
       </w:r>
     </w:p>
     <w:p>
-      <w:r>
+      <w:pPr>
+        <w:keepNext/>
+      </w:pPr>
+      <w:r>
+        <w:lastRenderedPageBreak/>
         <w:t xml:space="preserve">The </w:t>
       </w:r>
       <w:r>
@@ -3088,7 +3009,6 @@
         <w:rPr>
           <w:noProof/>
         </w:rPr>
-        <w:lastRenderedPageBreak/>
         <w:drawing>
           <wp:inline distT="0" distB="0" distL="0" distR="0" wp14:anchorId="606EAE00" wp14:editId="11163262">
             <wp:extent cx="3848100" cy="5514975"/>
@@ -3298,19 +3218,11 @@
       <w:r>
         <w:t xml:space="preserve">Check </w:t>
       </w:r>
-      <w:proofErr w:type="gramStart"/>
-      <w:r>
-        <w:rPr>
-          <w:b/>
-        </w:rPr>
-        <w:t>Automatically</w:t>
-      </w:r>
-      <w:proofErr w:type="gramEnd"/>
-      <w:r>
-        <w:rPr>
-          <w:b/>
-        </w:rPr>
-        <w:t xml:space="preserve"> train </w:t>
+      <w:r>
+        <w:rPr>
+          <w:b/>
+        </w:rPr>
+        <w:t xml:space="preserve">Automatically train </w:t>
       </w:r>
       <w:proofErr w:type="spellStart"/>
       <w:r>
@@ -3331,7 +3243,11 @@
       </w:r>
     </w:p>
     <w:p>
-      <w:r>
+      <w:pPr>
+        <w:keepNext/>
+      </w:pPr>
+      <w:r>
+        <w:lastRenderedPageBreak/>
         <w:t xml:space="preserve">The </w:t>
       </w:r>
       <w:r>
@@ -3349,7 +3265,6 @@
         <w:rPr>
           <w:noProof/>
         </w:rPr>
-        <w:lastRenderedPageBreak/>
         <w:drawing>
           <wp:inline distT="0" distB="0" distL="0" distR="0" wp14:anchorId="12A5FFC5" wp14:editId="0551D90D">
             <wp:extent cx="3848100" cy="5514975"/>
@@ -3409,7 +3324,11 @@
       </w:r>
     </w:p>
     <w:p>
-      <w:r>
+      <w:pPr>
+        <w:keepNext/>
+      </w:pPr>
+      <w:r>
+        <w:lastRenderedPageBreak/>
         <w:t>You should be presented with a form describing the targets calculated based on your settings and the FASTA sequence text provided that looks like this:</w:t>
       </w:r>
     </w:p>
@@ -3418,12 +3337,11 @@
         <w:rPr>
           <w:noProof/>
         </w:rPr>
-        <w:lastRenderedPageBreak/>
         <w:drawing>
-          <wp:inline distT="0" distB="0" distL="0" distR="0" wp14:anchorId="4E469E8D" wp14:editId="063D760C">
+          <wp:inline distT="0" distB="0" distL="0" distR="0" wp14:anchorId="38D7890F" wp14:editId="3FB1C423">
             <wp:extent cx="3962400" cy="2752725"/>
             <wp:effectExtent l="0" t="0" r="0" b="9525"/>
-            <wp:docPr id="53" name="Picture 53"/>
+            <wp:docPr id="16" name="Picture 16" descr="Graphical user interface, text, application, email&#10;&#10;Description automatically generated"/>
             <wp:cNvGraphicFramePr>
               <a:graphicFrameLocks xmlns:a="http://schemas.openxmlformats.org/drawingml/2006/main" noChangeAspect="1"/>
             </wp:cNvGraphicFramePr>
@@ -3431,7 +3349,7 @@
               <a:graphicData uri="http://schemas.openxmlformats.org/drawingml/2006/picture">
                 <pic:pic xmlns:pic="http://schemas.openxmlformats.org/drawingml/2006/picture">
                   <pic:nvPicPr>
-                    <pic:cNvPr id="1" name=""/>
+                    <pic:cNvPr id="16" name="Picture 16" descr="Graphical user interface, text, application, email&#10;&#10;Description automatically generated"/>
                     <pic:cNvPicPr/>
                   </pic:nvPicPr>
                   <pic:blipFill>
@@ -3510,6 +3428,9 @@
       </w:r>
     </w:p>
     <w:p>
+      <w:pPr>
+        <w:keepNext/>
+      </w:pPr>
       <w:r>
         <w:t>Skyline begins extracting chromatograms which should look like this on a standard i7 4-core processor:</w:t>
       </w:r>
@@ -3520,10 +3441,10 @@
           <w:noProof/>
         </w:rPr>
         <w:drawing>
-          <wp:inline distT="0" distB="0" distL="0" distR="0" wp14:anchorId="7488F832" wp14:editId="25AC4E37">
+          <wp:inline distT="0" distB="0" distL="0" distR="0" wp14:anchorId="4C6A5622" wp14:editId="38E17C6C">
             <wp:extent cx="5756910" cy="3269615"/>
             <wp:effectExtent l="0" t="0" r="0" b="6985"/>
-            <wp:docPr id="54" name="Picture 54"/>
+            <wp:docPr id="23" name="Picture 23" descr="Graphical user interface, chart&#10;&#10;Description automatically generated"/>
             <wp:cNvGraphicFramePr>
               <a:graphicFrameLocks xmlns:a="http://schemas.openxmlformats.org/drawingml/2006/main" noChangeAspect="1"/>
             </wp:cNvGraphicFramePr>
@@ -3531,7 +3452,7 @@
               <a:graphicData uri="http://schemas.openxmlformats.org/drawingml/2006/picture">
                 <pic:pic xmlns:pic="http://schemas.openxmlformats.org/drawingml/2006/picture">
                   <pic:nvPicPr>
-                    <pic:cNvPr id="1" name=""/>
+                    <pic:cNvPr id="23" name="Picture 23" descr="Graphical user interface, chart&#10;&#10;Description automatically generated"/>
                     <pic:cNvPicPr/>
                   </pic:nvPicPr>
                   <pic:blipFill>
@@ -3562,7 +3483,11 @@
       </w:r>
     </w:p>
     <w:p>
-      <w:r>
+      <w:pPr>
+        <w:keepNext/>
+      </w:pPr>
+      <w:r>
+        <w:lastRenderedPageBreak/>
         <w:t xml:space="preserve">After the import is completed, Skyline will show you the </w:t>
       </w:r>
       <w:proofErr w:type="spellStart"/>
@@ -3600,12 +3525,11 @@
         <w:rPr>
           <w:noProof/>
         </w:rPr>
-        <w:lastRenderedPageBreak/>
         <w:drawing>
-          <wp:inline distT="0" distB="0" distL="0" distR="0" wp14:anchorId="0BE00BD6" wp14:editId="3E1FB053">
+          <wp:inline distT="0" distB="0" distL="0" distR="0" wp14:anchorId="01FDF046" wp14:editId="1EBFBF14">
             <wp:extent cx="5756910" cy="3526790"/>
             <wp:effectExtent l="0" t="0" r="0" b="0"/>
-            <wp:docPr id="56" name="Picture 56"/>
+            <wp:docPr id="22" name="Picture 22" descr="Chart, histogram&#10;&#10;Description automatically generated"/>
             <wp:cNvGraphicFramePr>
               <a:graphicFrameLocks xmlns:a="http://schemas.openxmlformats.org/drawingml/2006/main" noChangeAspect="1"/>
             </wp:cNvGraphicFramePr>
@@ -3613,7 +3537,7 @@
               <a:graphicData uri="http://schemas.openxmlformats.org/drawingml/2006/picture">
                 <pic:pic xmlns:pic="http://schemas.openxmlformats.org/drawingml/2006/picture">
                   <pic:nvPicPr>
-                    <pic:cNvPr id="1" name=""/>
+                    <pic:cNvPr id="22" name="Picture 22" descr="Chart, histogram&#10;&#10;Description automatically generated"/>
                     <pic:cNvPicPr/>
                   </pic:nvPicPr>
                   <pic:blipFill>
@@ -4031,7 +3955,11 @@
       </w:r>
     </w:p>
     <w:p>
-      <w:r>
+      <w:pPr>
+        <w:keepNext/>
+      </w:pPr>
+      <w:r>
+        <w:lastRenderedPageBreak/>
         <w:t xml:space="preserve">The </w:t>
       </w:r>
       <w:r>
@@ -4061,7 +3989,6 @@
         <w:rPr>
           <w:noProof/>
         </w:rPr>
-        <w:lastRenderedPageBreak/>
         <w:drawing>
           <wp:inline distT="0" distB="0" distL="0" distR="0" wp14:anchorId="2C486BB4" wp14:editId="7158A63D">
             <wp:extent cx="3448050" cy="4657725"/>
@@ -4482,11 +4409,13 @@
     </w:p>
     <w:p>
       <w:pPr>
+        <w:keepNext/>
         <w:rPr>
           <w:rFonts w:ascii="Arial" w:hAnsi="Arial" w:cs="Arial"/>
         </w:rPr>
       </w:pPr>
       <w:r>
+        <w:lastRenderedPageBreak/>
         <w:t>Annotate th</w:t>
       </w:r>
       <w:r>
@@ -4512,7 +4441,6 @@
         <w:rPr>
           <w:noProof/>
         </w:rPr>
-        <w:lastRenderedPageBreak/>
         <w:drawing>
           <wp:inline distT="0" distB="0" distL="0" distR="0" wp14:anchorId="203F58C5" wp14:editId="393D474C">
             <wp:extent cx="5476875" cy="2619375"/>
@@ -5171,23 +5099,12 @@
     </w:p>
     <w:p>
       <w:r>
+        <w:lastRenderedPageBreak/>
         <w:t>Note: In order to dock a window like this, the mouse arrow cursor must be placed inside one of the docking icons, in this case, at the top.</w:t>
       </w:r>
       <w:r>
-        <w:t xml:space="preserve"> Once you begin dragging with the left-mouse button held </w:t>
-      </w:r>
-      <w:r>
-        <w:lastRenderedPageBreak/>
-        <w:t>down, Skyline will show the docking icons and a transparent blue rectangle where the window will be placed if you were to release the left-mouse button at that moment.</w:t>
-      </w:r>
-    </w:p>
-    <w:p>
-      <w:pPr>
-        <w:rPr>
-          <w:rFonts w:ascii="Arial" w:hAnsi="Arial" w:cs="Arial"/>
-          <w:lang w:val="en-GB"/>
-        </w:rPr>
-      </w:pPr>
+        <w:t xml:space="preserve"> Once you begin dragging with the left-mouse button held down, Skyline will show the docking icons and a transparent blue rectangle where the window will be placed if you were to release the left-mouse button at that moment.</w:t>
+      </w:r>
     </w:p>
     <w:p>
       <w:pPr>
@@ -5253,7 +5170,7 @@
                     </a:ln>
                     <a:extLst>
                       <a:ext uri="{53640926-AAD7-44d8-BBD7-CCE9431645EC}">
-                        <a14:shadowObscured xmlns:cx="http://schemas.microsoft.com/office/drawing/2014/chartex" xmlns:cx1="http://schemas.microsoft.com/office/drawing/2015/9/8/chartex" xmlns:cx2="http://schemas.microsoft.com/office/drawing/2015/10/21/chartex" xmlns:cx3="http://schemas.microsoft.com/office/drawing/2016/5/9/chartex" xmlns:cx4="http://schemas.microsoft.com/office/drawing/2016/5/10/chartex" xmlns:cx5="http://schemas.microsoft.com/office/drawing/2016/5/11/chartex" xmlns:cx6="http://schemas.microsoft.com/office/drawing/2016/5/12/chartex" xmlns:cx7="http://schemas.microsoft.com/office/drawing/2016/5/13/chartex" xmlns:cx8="http://schemas.microsoft.com/office/drawing/2016/5/14/chartex" xmlns:aink="http://schemas.microsoft.com/office/drawing/2016/ink" xmlns:am3d="http://schemas.microsoft.com/office/drawing/2017/model3d" xmlns:w16cid="http://schemas.microsoft.com/office/word/2016/wordml/cid" xmlns:w16se="http://schemas.microsoft.com/office/word/2015/wordml/symex" xmlns="" xmlns:o="urn:schemas-microsoft-com:office:office" xmlns:v="urn:schemas-microsoft-com:vml" xmlns:w10="urn:schemas-microsoft-com:office:word" xmlns:w="http://schemas.openxmlformats.org/wordprocessingml/2006/main" xmlns:a14="http://schemas.microsoft.com/office/drawing/2010/main" xmlns:mv="urn:schemas-microsoft-com:mac:vml" xmlns:mo="http://schemas.microsoft.com/office/mac/office/2008/main"/>
+                        <a14:shadowObscured xmlns:mo="http://schemas.microsoft.com/office/mac/office/2008/main" xmlns:mv="urn:schemas-microsoft-com:mac:vml" xmlns:a14="http://schemas.microsoft.com/office/drawing/2010/main" xmlns:w="http://schemas.openxmlformats.org/wordprocessingml/2006/main" xmlns:w10="urn:schemas-microsoft-com:office:word" xmlns:v="urn:schemas-microsoft-com:vml" xmlns:o="urn:schemas-microsoft-com:office:office" xmlns=""/>
                       </a:ext>
                     </a:extLst>
                   </pic:spPr>
@@ -5314,7 +5231,7 @@
                     </a:ln>
                     <a:extLst>
                       <a:ext uri="{53640926-AAD7-44d8-BBD7-CCE9431645EC}">
-                        <a14:shadowObscured xmlns:cx="http://schemas.microsoft.com/office/drawing/2014/chartex" xmlns:cx1="http://schemas.microsoft.com/office/drawing/2015/9/8/chartex" xmlns:cx2="http://schemas.microsoft.com/office/drawing/2015/10/21/chartex" xmlns:cx3="http://schemas.microsoft.com/office/drawing/2016/5/9/chartex" xmlns:cx4="http://schemas.microsoft.com/office/drawing/2016/5/10/chartex" xmlns:cx5="http://schemas.microsoft.com/office/drawing/2016/5/11/chartex" xmlns:cx6="http://schemas.microsoft.com/office/drawing/2016/5/12/chartex" xmlns:cx7="http://schemas.microsoft.com/office/drawing/2016/5/13/chartex" xmlns:cx8="http://schemas.microsoft.com/office/drawing/2016/5/14/chartex" xmlns:aink="http://schemas.microsoft.com/office/drawing/2016/ink" xmlns:am3d="http://schemas.microsoft.com/office/drawing/2017/model3d" xmlns:w16cid="http://schemas.microsoft.com/office/word/2016/wordml/cid" xmlns:w16se="http://schemas.microsoft.com/office/word/2015/wordml/symex" xmlns="" xmlns:o="urn:schemas-microsoft-com:office:office" xmlns:v="urn:schemas-microsoft-com:vml" xmlns:w10="urn:schemas-microsoft-com:office:word" xmlns:w="http://schemas.openxmlformats.org/wordprocessingml/2006/main" xmlns:a14="http://schemas.microsoft.com/office/drawing/2010/main" xmlns:mv="urn:schemas-microsoft-com:mac:vml" xmlns:mo="http://schemas.microsoft.com/office/mac/office/2008/main"/>
+                        <a14:shadowObscured xmlns:mo="http://schemas.microsoft.com/office/mac/office/2008/main" xmlns:mv="urn:schemas-microsoft-com:mac:vml" xmlns:a14="http://schemas.microsoft.com/office/drawing/2010/main" xmlns:w="http://schemas.openxmlformats.org/wordprocessingml/2006/main" xmlns:w10="urn:schemas-microsoft-com:office:word" xmlns:v="urn:schemas-microsoft-com:vml" xmlns:o="urn:schemas-microsoft-com:office:office" xmlns=""/>
                       </a:ext>
                     </a:extLst>
                   </pic:spPr>
@@ -5334,16 +5251,8 @@
     </w:p>
     <w:p>
       <w:pPr>
-        <w:jc w:val="both"/>
-        <w:rPr>
-          <w:rFonts w:ascii="Arial" w:hAnsi="Arial" w:cs="Arial"/>
-          <w:lang w:val="en-GB"/>
-        </w:rPr>
-      </w:pPr>
-    </w:p>
-    <w:p>
-      <w:pPr>
         <w:pStyle w:val="ListParagraph"/>
+        <w:keepNext/>
         <w:numPr>
           <w:ilvl w:val="0"/>
           <w:numId w:val="6"/>
@@ -5353,6 +5262,7 @@
         </w:rPr>
       </w:pPr>
       <w:r>
+        <w:lastRenderedPageBreak/>
         <w:t xml:space="preserve">Similarly, dock the </w:t>
       </w:r>
       <w:r>
@@ -5420,12 +5330,11 @@
         <w:rPr>
           <w:noProof/>
         </w:rPr>
-        <w:lastRenderedPageBreak/>
         <w:drawing>
-          <wp:inline distT="0" distB="0" distL="0" distR="0" wp14:anchorId="66536DC3" wp14:editId="60FADA6C">
+          <wp:inline distT="0" distB="0" distL="0" distR="0" wp14:anchorId="4822AB44" wp14:editId="70C44C3B">
             <wp:extent cx="5756910" cy="4241800"/>
             <wp:effectExtent l="0" t="0" r="0" b="6350"/>
-            <wp:docPr id="58" name="Picture 58"/>
+            <wp:docPr id="20" name="Picture 20" descr="Graphical user interface, application&#10;&#10;Description automatically generated"/>
             <wp:cNvGraphicFramePr>
               <a:graphicFrameLocks xmlns:a="http://schemas.openxmlformats.org/drawingml/2006/main" noChangeAspect="1"/>
             </wp:cNvGraphicFramePr>
@@ -5433,7 +5342,7 @@
               <a:graphicData uri="http://schemas.openxmlformats.org/drawingml/2006/picture">
                 <pic:pic xmlns:pic="http://schemas.openxmlformats.org/drawingml/2006/picture">
                   <pic:nvPicPr>
-                    <pic:cNvPr id="1" name=""/>
+                    <pic:cNvPr id="20" name="Picture 20" descr="Graphical user interface, application&#10;&#10;Description automatically generated"/>
                     <pic:cNvPicPr/>
                   </pic:nvPicPr>
                   <pic:blipFill>
@@ -5478,13 +5387,13 @@
       <w:r>
         <w:t>“</w:t>
       </w:r>
-      <w:bookmarkStart w:id="1" w:name="OLE_LINK1"/>
-      <w:bookmarkStart w:id="2" w:name="OLE_LINK2"/>
+      <w:bookmarkStart w:id="0" w:name="OLE_LINK1"/>
+      <w:bookmarkStart w:id="1" w:name="OLE_LINK2"/>
       <w:r>
         <w:t>sp|P63284|CLPB_ECOLI</w:t>
       </w:r>
+      <w:bookmarkEnd w:id="0"/>
       <w:bookmarkEnd w:id="1"/>
-      <w:bookmarkEnd w:id="2"/>
       <w:r>
         <w:t>”</w:t>
       </w:r>
@@ -5630,21 +5539,7 @@
         <w:rPr>
           <w:lang w:val="en-GB"/>
         </w:rPr>
-        <w:t xml:space="preserve"> Recall that the expected fold-change ratio between A</w:t>
-      </w:r>
-      <w:proofErr w:type="gramStart"/>
-      <w:r>
-        <w:rPr>
-          <w:lang w:val="en-GB"/>
-        </w:rPr>
-        <w:t>:B</w:t>
-      </w:r>
-      <w:proofErr w:type="gramEnd"/>
-      <w:r>
-        <w:rPr>
-          <w:lang w:val="en-GB"/>
-        </w:rPr>
-        <w:t xml:space="preserve"> is 4:1 for E. coli.</w:t>
+        <w:t xml:space="preserve"> Recall that the expected fold-change ratio between A:B is 4:1 for E. coli.</w:t>
       </w:r>
     </w:p>
     <w:p>
@@ -5667,16 +5562,16 @@
       <w:r>
         <w:t xml:space="preserve">peptide </w:t>
       </w:r>
-      <w:bookmarkStart w:id="3" w:name="OLE_LINK3"/>
-      <w:bookmarkStart w:id="4" w:name="OLE_LINK4"/>
+      <w:bookmarkStart w:id="2" w:name="OLE_LINK3"/>
+      <w:bookmarkStart w:id="3" w:name="OLE_LINK4"/>
       <w:r>
         <w:rPr>
           <w:bCs/>
         </w:rPr>
         <w:t>LPQVEGTGGDVQPSQDLVR</w:t>
       </w:r>
+      <w:bookmarkEnd w:id="2"/>
       <w:bookmarkEnd w:id="3"/>
-      <w:bookmarkEnd w:id="4"/>
       <w:r>
         <w:t xml:space="preserve"> </w:t>
       </w:r>
@@ -5688,7 +5583,11 @@
       </w:r>
     </w:p>
     <w:p>
-      <w:r>
+      <w:pPr>
+        <w:keepNext/>
+      </w:pPr>
+      <w:r>
+        <w:lastRenderedPageBreak/>
         <w:t>Y</w:t>
       </w:r>
       <w:r>
@@ -5700,30 +5599,19 @@
     </w:p>
     <w:p>
       <w:pPr>
-        <w:ind w:left="360"/>
-        <w:jc w:val="both"/>
         <w:rPr>
           <w:rFonts w:ascii="Arial" w:hAnsi="Arial" w:cs="Arial"/>
-          <w:lang w:val="en-GB"/>
-        </w:rPr>
-      </w:pPr>
-    </w:p>
-    <w:p>
-      <w:pPr>
-        <w:rPr>
-          <w:rFonts w:ascii="Arial" w:hAnsi="Arial" w:cs="Arial"/>
         </w:rPr>
       </w:pPr>
       <w:r>
         <w:rPr>
           <w:noProof/>
         </w:rPr>
-        <w:lastRenderedPageBreak/>
         <w:drawing>
-          <wp:inline distT="0" distB="0" distL="0" distR="0" wp14:anchorId="21E9937E" wp14:editId="3FD8B1DD">
+          <wp:inline distT="0" distB="0" distL="0" distR="0" wp14:anchorId="5C248E44" wp14:editId="502A5CE9">
             <wp:extent cx="5756910" cy="4241800"/>
             <wp:effectExtent l="0" t="0" r="0" b="6350"/>
-            <wp:docPr id="59" name="Picture 59"/>
+            <wp:docPr id="6" name="Picture 6" descr="Graphical user interface&#10;&#10;Description automatically generated"/>
             <wp:cNvGraphicFramePr>
               <a:graphicFrameLocks xmlns:a="http://schemas.openxmlformats.org/drawingml/2006/main" noChangeAspect="1"/>
             </wp:cNvGraphicFramePr>
@@ -5731,7 +5619,7 @@
               <a:graphicData uri="http://schemas.openxmlformats.org/drawingml/2006/picture">
                 <pic:pic xmlns:pic="http://schemas.openxmlformats.org/drawingml/2006/picture">
                   <pic:nvPicPr>
-                    <pic:cNvPr id="1" name=""/>
+                    <pic:cNvPr id="6" name="Picture 6" descr="Graphical user interface&#10;&#10;Description automatically generated"/>
                     <pic:cNvPicPr/>
                   </pic:nvPicPr>
                   <pic:blipFill>
@@ -5967,10 +5855,10 @@
         </w:rPr>
         <w:lastRenderedPageBreak/>
         <w:drawing>
-          <wp:inline distT="0" distB="0" distL="0" distR="0" wp14:anchorId="4C5822CE" wp14:editId="68FAE876">
-            <wp:extent cx="4305300" cy="3838575"/>
-            <wp:effectExtent l="0" t="0" r="0" b="9525"/>
-            <wp:docPr id="60" name="Picture 60"/>
+          <wp:inline distT="0" distB="0" distL="0" distR="0" wp14:anchorId="5E23C789" wp14:editId="59B1CA18">
+            <wp:extent cx="4337050" cy="3848100"/>
+            <wp:effectExtent l="0" t="0" r="6350" b="0"/>
+            <wp:docPr id="4" name="Picture 4"/>
             <wp:cNvGraphicFramePr>
               <a:graphicFrameLocks xmlns:a="http://schemas.openxmlformats.org/drawingml/2006/main" noChangeAspect="1"/>
             </wp:cNvGraphicFramePr>
@@ -5999,7 +5887,7 @@
                   <pic:spPr bwMode="auto">
                     <a:xfrm>
                       <a:off x="0" y="0"/>
-                      <a:ext cx="4305300" cy="3838575"/>
+                      <a:ext cx="4337050" cy="3848100"/>
                     </a:xfrm>
                     <a:prstGeom prst="rect">
                       <a:avLst/>
@@ -6081,10 +5969,10 @@
           <w:noProof/>
         </w:rPr>
         <w:drawing>
-          <wp:inline distT="0" distB="0" distL="0" distR="0" wp14:anchorId="4406D4B2" wp14:editId="551A7F6A">
+          <wp:inline distT="0" distB="0" distL="0" distR="0" wp14:anchorId="32402337" wp14:editId="6193B1AC">
             <wp:extent cx="5619750" cy="4114800"/>
             <wp:effectExtent l="0" t="0" r="0" b="0"/>
-            <wp:docPr id="61" name="Picture 61"/>
+            <wp:docPr id="8" name="Picture 8" descr="Chart, histogram&#10;&#10;Description automatically generated"/>
             <wp:cNvGraphicFramePr>
               <a:graphicFrameLocks xmlns:a="http://schemas.openxmlformats.org/drawingml/2006/main" noChangeAspect="1"/>
             </wp:cNvGraphicFramePr>
@@ -6092,7 +5980,7 @@
               <a:graphicData uri="http://schemas.openxmlformats.org/drawingml/2006/picture">
                 <pic:pic xmlns:pic="http://schemas.openxmlformats.org/drawingml/2006/picture">
                   <pic:nvPicPr>
-                    <pic:cNvPr id="1" name=""/>
+                    <pic:cNvPr id="8" name="Picture 8" descr="Chart, histogram&#10;&#10;Description automatically generated"/>
                     <pic:cNvPicPr/>
                   </pic:nvPicPr>
                   <pic:blipFill>
@@ -6164,10 +6052,10 @@
           <w:noProof/>
         </w:rPr>
         <w:drawing>
-          <wp:inline distT="0" distB="0" distL="0" distR="0" wp14:anchorId="333D170A" wp14:editId="49A9B3CC">
+          <wp:inline distT="0" distB="0" distL="0" distR="0" wp14:anchorId="0F273112" wp14:editId="6D9230B1">
             <wp:extent cx="5619750" cy="4114800"/>
             <wp:effectExtent l="0" t="0" r="0" b="0"/>
-            <wp:docPr id="62" name="Picture 62"/>
+            <wp:docPr id="15" name="Picture 15" descr="A picture containing graphical user interface&#10;&#10;Description automatically generated"/>
             <wp:cNvGraphicFramePr>
               <a:graphicFrameLocks xmlns:a="http://schemas.openxmlformats.org/drawingml/2006/main" noChangeAspect="1"/>
             </wp:cNvGraphicFramePr>
@@ -6175,7 +6063,7 @@
               <a:graphicData uri="http://schemas.openxmlformats.org/drawingml/2006/picture">
                 <pic:pic xmlns:pic="http://schemas.openxmlformats.org/drawingml/2006/picture">
                   <pic:nvPicPr>
-                    <pic:cNvPr id="1" name=""/>
+                    <pic:cNvPr id="15" name="Picture 15" descr="A picture containing graphical user interface&#10;&#10;Description automatically generated"/>
                     <pic:cNvPicPr/>
                   </pic:nvPicPr>
                   <pic:blipFill>
@@ -6379,10 +6267,10 @@
         </w:rPr>
         <w:lastRenderedPageBreak/>
         <w:drawing>
-          <wp:inline distT="0" distB="0" distL="0" distR="0" wp14:anchorId="36A86BAF" wp14:editId="7637E1C7">
+          <wp:inline distT="0" distB="0" distL="0" distR="0" wp14:anchorId="2532B738" wp14:editId="25ABB031">
             <wp:extent cx="5619750" cy="4114800"/>
             <wp:effectExtent l="0" t="0" r="0" b="0"/>
-            <wp:docPr id="63" name="Picture 63"/>
+            <wp:docPr id="17" name="Picture 17" descr="Chart, histogram&#10;&#10;Description automatically generated"/>
             <wp:cNvGraphicFramePr>
               <a:graphicFrameLocks xmlns:a="http://schemas.openxmlformats.org/drawingml/2006/main" noChangeAspect="1"/>
             </wp:cNvGraphicFramePr>
@@ -6390,7 +6278,7 @@
               <a:graphicData uri="http://schemas.openxmlformats.org/drawingml/2006/picture">
                 <pic:pic xmlns:pic="http://schemas.openxmlformats.org/drawingml/2006/picture">
                   <pic:nvPicPr>
-                    <pic:cNvPr id="1" name=""/>
+                    <pic:cNvPr id="17" name="Picture 17" descr="Chart, histogram&#10;&#10;Description automatically generated"/>
                     <pic:cNvPicPr/>
                   </pic:nvPicPr>
                   <pic:blipFill>
@@ -6509,37 +6397,73 @@
         <w:t xml:space="preserve">You will see that the mean value ranges from </w:t>
       </w:r>
       <w:r>
-        <w:t>1.5</w:t>
+        <w:t>1.</w:t>
+      </w:r>
+      <w:r>
+        <w:t>3</w:t>
       </w:r>
       <w:r>
         <w:t xml:space="preserve"> to </w:t>
       </w:r>
       <w:r>
-        <w:t>2</w:t>
-      </w:r>
-      <w:r>
-        <w:t xml:space="preserve">.5, while the standard deviation value ranges from </w:t>
-      </w:r>
-      <w:r>
-        <w:t>2.3</w:t>
+        <w:t>1.8</w:t>
+      </w:r>
+      <w:r>
+        <w:t xml:space="preserve">, while the standard deviation value ranges from </w:t>
+      </w:r>
+      <w:r>
+        <w:t>3</w:t>
+      </w:r>
+      <w:r>
+        <w:t>.</w:t>
+      </w:r>
+      <w:r>
+        <w:t>7</w:t>
       </w:r>
       <w:r>
         <w:t xml:space="preserve"> to </w:t>
       </w:r>
       <w:r>
-        <w:t>3.3</w:t>
+        <w:t>4</w:t>
+      </w:r>
+      <w:r>
+        <w:t>.</w:t>
+      </w:r>
+      <w:r>
+        <w:t>4</w:t>
       </w:r>
       <w:r>
         <w:t xml:space="preserve">. Using the simple calculation Mean + 3 * SD = </w:t>
       </w:r>
       <w:r>
-        <w:t>2.5 + 3</w:t>
-      </w:r>
-      <w:r>
-        <w:t xml:space="preserve">.5*3 = </w:t>
-      </w:r>
-      <w:r>
-        <w:t>13</w:t>
+        <w:t>1</w:t>
+      </w:r>
+      <w:r>
+        <w:t>.</w:t>
+      </w:r>
+      <w:r>
+        <w:t>8</w:t>
+      </w:r>
+      <w:r>
+        <w:t xml:space="preserve"> + </w:t>
+      </w:r>
+      <w:r>
+        <w:t>3 * 4</w:t>
+      </w:r>
+      <w:r>
+        <w:t>.</w:t>
+      </w:r>
+      <w:r>
+        <w:t>4</w:t>
+      </w:r>
+      <w:r>
+        <w:t xml:space="preserve"> = </w:t>
+      </w:r>
+      <w:r>
+        <w:t>1</w:t>
+      </w:r>
+      <w:r>
+        <w:t>5</w:t>
       </w:r>
       <w:r>
         <w:t xml:space="preserve"> PPM at the most extreme, this seems to indicate that a </w:t>
@@ -6618,14 +6542,12 @@
       <w:r>
         <w:t xml:space="preserve">, and click </w:t>
       </w:r>
-      <w:proofErr w:type="gramStart"/>
       <w:r>
         <w:rPr>
           <w:b/>
         </w:rPr>
         <w:t>All</w:t>
       </w:r>
-      <w:proofErr w:type="gramEnd"/>
       <w:r>
         <w:t>.</w:t>
       </w:r>
@@ -6678,7 +6600,7 @@
           <w:numId w:val="8"/>
         </w:numPr>
       </w:pPr>
-      <w:bookmarkStart w:id="5" w:name="_Hlk23864603"/>
+      <w:bookmarkStart w:id="4" w:name="_Hlk23864603"/>
       <w:r>
         <w:t xml:space="preserve">On </w:t>
       </w:r>
@@ -6748,10 +6670,10 @@
         </w:rPr>
         <w:lastRenderedPageBreak/>
         <w:drawing>
-          <wp:inline distT="0" distB="0" distL="0" distR="0" wp14:anchorId="09F857E4" wp14:editId="17506DEB">
+          <wp:inline distT="0" distB="0" distL="0" distR="0" wp14:anchorId="010ACC8D" wp14:editId="1655E889">
             <wp:extent cx="5619750" cy="4114800"/>
             <wp:effectExtent l="0" t="0" r="0" b="0"/>
-            <wp:docPr id="64" name="Picture 64"/>
+            <wp:docPr id="36" name="Picture 36" descr="Chart, line chart&#10;&#10;Description automatically generated"/>
             <wp:cNvGraphicFramePr>
               <a:graphicFrameLocks xmlns:a="http://schemas.openxmlformats.org/drawingml/2006/main" noChangeAspect="1"/>
             </wp:cNvGraphicFramePr>
@@ -6759,7 +6681,7 @@
               <a:graphicData uri="http://schemas.openxmlformats.org/drawingml/2006/picture">
                 <pic:pic xmlns:pic="http://schemas.openxmlformats.org/drawingml/2006/picture">
                   <pic:nvPicPr>
-                    <pic:cNvPr id="1" name=""/>
+                    <pic:cNvPr id="36" name="Picture 36" descr="Chart, line chart&#10;&#10;Description automatically generated"/>
                     <pic:cNvPicPr/>
                   </pic:nvPicPr>
                   <pic:blipFill>
@@ -6784,7 +6706,7 @@
         </w:drawing>
       </w:r>
     </w:p>
-    <w:bookmarkEnd w:id="5"/>
+    <w:bookmarkEnd w:id="4"/>
     <w:p>
       <w:pPr>
         <w:pStyle w:val="ListParagraph"/>
@@ -6863,10 +6785,10 @@
         </w:rPr>
         <w:lastRenderedPageBreak/>
         <w:drawing>
-          <wp:inline distT="0" distB="0" distL="0" distR="0" wp14:anchorId="1CC87780" wp14:editId="519D3CE5">
+          <wp:inline distT="0" distB="0" distL="0" distR="0" wp14:anchorId="7264A234" wp14:editId="19AF8D58">
             <wp:extent cx="5619750" cy="4114800"/>
             <wp:effectExtent l="0" t="0" r="0" b="0"/>
-            <wp:docPr id="65" name="Picture 65"/>
+            <wp:docPr id="37" name="Picture 37" descr="Chart, scatter chart&#10;&#10;Description automatically generated"/>
             <wp:cNvGraphicFramePr>
               <a:graphicFrameLocks xmlns:a="http://schemas.openxmlformats.org/drawingml/2006/main" noChangeAspect="1"/>
             </wp:cNvGraphicFramePr>
@@ -6874,7 +6796,7 @@
               <a:graphicData uri="http://schemas.openxmlformats.org/drawingml/2006/picture">
                 <pic:pic xmlns:pic="http://schemas.openxmlformats.org/drawingml/2006/picture">
                   <pic:nvPicPr>
-                    <pic:cNvPr id="1" name=""/>
+                    <pic:cNvPr id="37" name="Picture 37" descr="Chart, scatter chart&#10;&#10;Description automatically generated"/>
                     <pic:cNvPicPr/>
                   </pic:nvPicPr>
                   <pic:blipFill>
@@ -7337,10 +7259,10 @@
           <w:noProof/>
         </w:rPr>
         <w:drawing>
-          <wp:inline distT="0" distB="0" distL="0" distR="0" wp14:anchorId="1AD22A3B" wp14:editId="0BAAD9E0">
+          <wp:inline distT="0" distB="0" distL="0" distR="0" wp14:anchorId="005E525D" wp14:editId="3D8A7BDF">
             <wp:extent cx="4924425" cy="5667375"/>
             <wp:effectExtent l="0" t="0" r="9525" b="9525"/>
-            <wp:docPr id="1" name="Picture 1"/>
+            <wp:docPr id="1" name="Picture 1" descr="Graphical user interface, text, application, email&#10;&#10;Description automatically generated"/>
             <wp:cNvGraphicFramePr>
               <a:graphicFrameLocks xmlns:a="http://schemas.openxmlformats.org/drawingml/2006/main" noChangeAspect="1"/>
             </wp:cNvGraphicFramePr>
@@ -7348,7 +7270,7 @@
               <a:graphicData uri="http://schemas.openxmlformats.org/drawingml/2006/picture">
                 <pic:pic xmlns:pic="http://schemas.openxmlformats.org/drawingml/2006/picture">
                   <pic:nvPicPr>
-                    <pic:cNvPr id="1" name=""/>
+                    <pic:cNvPr id="1" name="Picture 1" descr="Graphical user interface, text, application, email&#10;&#10;Description automatically generated"/>
                     <pic:cNvPicPr/>
                   </pic:nvPicPr>
                   <pic:blipFill>
@@ -7643,10 +7565,10 @@
           <w:noProof/>
         </w:rPr>
         <w:drawing>
-          <wp:inline distT="0" distB="0" distL="0" distR="0" wp14:anchorId="041C40F4" wp14:editId="4AF48AB6">
+          <wp:inline distT="0" distB="0" distL="0" distR="0" wp14:anchorId="238CD40F" wp14:editId="6CB00469">
             <wp:extent cx="5619750" cy="4114800"/>
             <wp:effectExtent l="0" t="0" r="0" b="0"/>
-            <wp:docPr id="4" name="Picture 4"/>
+            <wp:docPr id="38" name="Picture 38" descr="Graphical user interface, table&#10;&#10;Description automatically generated"/>
             <wp:cNvGraphicFramePr>
               <a:graphicFrameLocks xmlns:a="http://schemas.openxmlformats.org/drawingml/2006/main" noChangeAspect="1"/>
             </wp:cNvGraphicFramePr>
@@ -7654,7 +7576,7 @@
               <a:graphicData uri="http://schemas.openxmlformats.org/drawingml/2006/picture">
                 <pic:pic xmlns:pic="http://schemas.openxmlformats.org/drawingml/2006/picture">
                   <pic:nvPicPr>
-                    <pic:cNvPr id="1" name=""/>
+                    <pic:cNvPr id="38" name="Picture 38" descr="Graphical user interface, table&#10;&#10;Description automatically generated"/>
                     <pic:cNvPicPr/>
                   </pic:nvPicPr>
                   <pic:blipFill>
@@ -7706,10 +7628,10 @@
           <w:noProof/>
         </w:rPr>
         <w:drawing>
-          <wp:inline distT="0" distB="0" distL="0" distR="0" wp14:anchorId="6F64399B" wp14:editId="0CCB7762">
+          <wp:inline distT="0" distB="0" distL="0" distR="0" wp14:anchorId="27747590" wp14:editId="6E61A8E6">
             <wp:extent cx="5756910" cy="2875280"/>
             <wp:effectExtent l="0" t="0" r="0" b="1270"/>
-            <wp:docPr id="5" name="Picture 5"/>
+            <wp:docPr id="39" name="Picture 39" descr="Graphical user interface&#10;&#10;Description automatically generated"/>
             <wp:cNvGraphicFramePr>
               <a:graphicFrameLocks xmlns:a="http://schemas.openxmlformats.org/drawingml/2006/main" noChangeAspect="1"/>
             </wp:cNvGraphicFramePr>
@@ -7717,7 +7639,7 @@
               <a:graphicData uri="http://schemas.openxmlformats.org/drawingml/2006/picture">
                 <pic:pic xmlns:pic="http://schemas.openxmlformats.org/drawingml/2006/picture">
                   <pic:nvPicPr>
-                    <pic:cNvPr id="1" name=""/>
+                    <pic:cNvPr id="39" name="Picture 39" descr="Graphical user interface&#10;&#10;Description automatically generated"/>
                     <pic:cNvPicPr/>
                   </pic:nvPicPr>
                   <pic:blipFill>
@@ -7768,14 +7690,12 @@
       <w:r>
         <w:t xml:space="preserve">, and click </w:t>
       </w:r>
-      <w:proofErr w:type="gramStart"/>
       <w:r>
         <w:rPr>
           <w:b/>
         </w:rPr>
         <w:t>Formatting</w:t>
       </w:r>
-      <w:proofErr w:type="gramEnd"/>
       <w:r>
         <w:t>.</w:t>
       </w:r>
@@ -8008,7 +7928,11 @@
       </w:r>
     </w:p>
     <w:p>
-      <w:r>
+      <w:pPr>
+        <w:keepNext/>
+      </w:pPr>
+      <w:r>
+        <w:lastRenderedPageBreak/>
         <w:t xml:space="preserve">Which should leave the </w:t>
       </w:r>
       <w:r>
@@ -8026,7 +7950,6 @@
         <w:rPr>
           <w:noProof/>
         </w:rPr>
-        <w:lastRenderedPageBreak/>
         <w:drawing>
           <wp:inline distT="0" distB="0" distL="0" distR="0" wp14:anchorId="30C73153" wp14:editId="64BBFF2A">
             <wp:extent cx="4381500" cy="3152775"/>
@@ -8096,10 +8019,10 @@
           <w:noProof/>
         </w:rPr>
         <w:drawing>
-          <wp:inline distT="0" distB="0" distL="0" distR="0" wp14:anchorId="29D88DDF" wp14:editId="29D9CFE4">
+          <wp:inline distT="0" distB="0" distL="0" distR="0" wp14:anchorId="3EA669A9" wp14:editId="71B553E1">
             <wp:extent cx="3419475" cy="3629025"/>
             <wp:effectExtent l="0" t="0" r="9525" b="9525"/>
-            <wp:docPr id="69" name="Picture 69"/>
+            <wp:docPr id="40" name="Picture 40"/>
             <wp:cNvGraphicFramePr>
               <a:graphicFrameLocks xmlns:a="http://schemas.openxmlformats.org/drawingml/2006/main" noChangeAspect="1"/>
             </wp:cNvGraphicFramePr>
@@ -8107,7 +8030,7 @@
               <a:graphicData uri="http://schemas.openxmlformats.org/drawingml/2006/picture">
                 <pic:pic xmlns:pic="http://schemas.openxmlformats.org/drawingml/2006/picture">
                   <pic:nvPicPr>
-                    <pic:cNvPr id="0" name="Picture 2"/>
+                    <pic:cNvPr id="0" name="Picture 4"/>
                     <pic:cNvPicPr>
                       <a:picLocks noChangeAspect="1" noChangeArrowheads="1"/>
                     </pic:cNvPicPr>
@@ -8206,6 +8129,7 @@
         </w:numPr>
       </w:pPr>
       <w:r>
+        <w:lastRenderedPageBreak/>
         <w:t xml:space="preserve">Click the </w:t>
       </w:r>
       <w:r>
@@ -8236,7 +8160,6 @@
         </w:numPr>
       </w:pPr>
       <w:r>
-        <w:lastRenderedPageBreak/>
         <w:t xml:space="preserve">In the </w:t>
       </w:r>
       <w:r>
@@ -8292,13 +8215,8 @@
     </w:p>
     <w:p>
       <w:r>
-        <w:t xml:space="preserve">Skyline also provides a bar plot view on the fold-change values which incorporates error bars for the (unadjusted) confidence intervals. Though, they are unadjusted for the multiple hypotheses tested, they still give you some insight into the variance in the measurements. Do the following to review the fold-change values in the bar </w:t>
-      </w:r>
-      <w:proofErr w:type="gramStart"/>
-      <w:r>
-        <w:t>plot:</w:t>
-      </w:r>
-      <w:proofErr w:type="gramEnd"/>
+        <w:t>Skyline also provides a bar plot view on the fold-change values which incorporates error bars for the (unadjusted) confidence intervals. Though, they are unadjusted for the multiple hypotheses tested, they still give you some insight into the variance in the measurements. Do the following to review the fold-change values in the bar plot:</w:t>
+      </w:r>
     </w:p>
     <w:p>
       <w:pPr>
@@ -8399,17 +8317,9 @@
         <w:rPr>
           <w:b/>
         </w:rPr>
-        <w:t>Condition</w:t>
-      </w:r>
-      <w:proofErr w:type="gramStart"/>
-      <w:r>
-        <w:rPr>
-          <w:b/>
-        </w:rPr>
-        <w:t>:Bar</w:t>
+        <w:t>Condition:Bar</w:t>
       </w:r>
       <w:proofErr w:type="spellEnd"/>
-      <w:proofErr w:type="gramEnd"/>
       <w:r>
         <w:rPr>
           <w:b/>
@@ -8442,17 +8352,9 @@
         <w:rPr>
           <w:b/>
         </w:rPr>
-        <w:t>Condition</w:t>
-      </w:r>
-      <w:proofErr w:type="gramStart"/>
-      <w:r>
-        <w:rPr>
-          <w:b/>
-        </w:rPr>
-        <w:t>:Bar</w:t>
+        <w:t>Condition:Bar</w:t>
       </w:r>
       <w:proofErr w:type="spellEnd"/>
-      <w:proofErr w:type="gramEnd"/>
       <w:r>
         <w:rPr>
           <w:b/>
@@ -8485,17 +8387,9 @@
         <w:rPr>
           <w:b/>
         </w:rPr>
-        <w:t>Condition</w:t>
-      </w:r>
-      <w:proofErr w:type="gramStart"/>
-      <w:r>
-        <w:rPr>
-          <w:b/>
-        </w:rPr>
-        <w:t>:Grid</w:t>
+        <w:t>Condition:Grid</w:t>
       </w:r>
       <w:proofErr w:type="spellEnd"/>
-      <w:proofErr w:type="gramEnd"/>
       <w:r>
         <w:t xml:space="preserve">, click the </w:t>
       </w:r>
@@ -8529,10 +8423,10 @@
           <w:noProof/>
         </w:rPr>
         <w:drawing>
-          <wp:inline distT="0" distB="0" distL="0" distR="0" wp14:anchorId="74C10F8B" wp14:editId="310495EF">
+          <wp:inline distT="0" distB="0" distL="0" distR="0" wp14:anchorId="3F12C547" wp14:editId="3E37702D">
             <wp:extent cx="5756910" cy="1799590"/>
             <wp:effectExtent l="0" t="0" r="0" b="0"/>
-            <wp:docPr id="70" name="Picture 70"/>
+            <wp:docPr id="41" name="Picture 41" descr="A screenshot of a computer&#10;&#10;Description automatically generated with low confidence"/>
             <wp:cNvGraphicFramePr>
               <a:graphicFrameLocks xmlns:a="http://schemas.openxmlformats.org/drawingml/2006/main" noChangeAspect="1"/>
             </wp:cNvGraphicFramePr>
@@ -8540,7 +8434,7 @@
               <a:graphicData uri="http://schemas.openxmlformats.org/drawingml/2006/picture">
                 <pic:pic xmlns:pic="http://schemas.openxmlformats.org/drawingml/2006/picture">
                   <pic:nvPicPr>
-                    <pic:cNvPr id="1" name=""/>
+                    <pic:cNvPr id="41" name="Picture 41" descr="A screenshot of a computer&#10;&#10;Description automatically generated with low confidence"/>
                     <pic:cNvPicPr/>
                   </pic:nvPicPr>
                   <pic:blipFill>
@@ -8831,7 +8725,14 @@
         <w:rPr>
           <w:lang w:val="en-GB"/>
         </w:rPr>
-        <w:t xml:space="preserve"> that there are just 9 bars and not the 11 you might have been expecting. This is because the current settings give Skyline no way to deal with missing values (due to 0.01 q value cut-off) other than dropping targets without consistent enough measurement to support a T-test. To fix this, do the following:</w:t>
+        <w:t xml:space="preserve"> that there are just 9 bars and not the 11 you might have been expecting. This is because the current settings give Skyline no way to deal with missing values (due to 0.01 q value cut-off) other than </w:t>
+      </w:r>
+      <w:r>
+        <w:rPr>
+          <w:lang w:val="en-GB"/>
+        </w:rPr>
+        <w:lastRenderedPageBreak/>
+        <w:t>dropping targets without consistent enough measurement to support a T-test. To fix this, do the following:</w:t>
       </w:r>
     </w:p>
     <w:p>
@@ -8849,7 +8750,6 @@
         <w:rPr>
           <w:lang w:val="en-GB"/>
         </w:rPr>
-        <w:lastRenderedPageBreak/>
         <w:t xml:space="preserve">In the </w:t>
       </w:r>
       <w:r>
@@ -8914,12 +8814,13 @@
       <w:r>
         <w:rPr>
           <w:noProof/>
+          <w:lang w:val="en-GB"/>
         </w:rPr>
         <w:drawing>
-          <wp:inline distT="0" distB="0" distL="0" distR="0" wp14:anchorId="6F27862E" wp14:editId="39D9C2F8">
-            <wp:extent cx="2933065" cy="5890260"/>
-            <wp:effectExtent l="0" t="0" r="635" b="0"/>
-            <wp:docPr id="8" name="Picture 8"/>
+          <wp:inline distT="0" distB="0" distL="0" distR="0" wp14:anchorId="10C4BDD9" wp14:editId="7555D158">
+            <wp:extent cx="3333750" cy="5886450"/>
+            <wp:effectExtent l="0" t="0" r="0" b="0"/>
+            <wp:docPr id="48" name="Picture 48"/>
             <wp:cNvGraphicFramePr>
               <a:graphicFrameLocks xmlns:a="http://schemas.openxmlformats.org/drawingml/2006/main" noChangeAspect="1"/>
             </wp:cNvGraphicFramePr>
@@ -8927,7 +8828,7 @@
               <a:graphicData uri="http://schemas.openxmlformats.org/drawingml/2006/picture">
                 <pic:pic xmlns:pic="http://schemas.openxmlformats.org/drawingml/2006/picture">
                   <pic:nvPicPr>
-                    <pic:cNvPr id="0" name="Picture 1"/>
+                    <pic:cNvPr id="0" name="Picture 8"/>
                     <pic:cNvPicPr>
                       <a:picLocks noChangeAspect="1" noChangeArrowheads="1"/>
                     </pic:cNvPicPr>
@@ -8948,7 +8849,7 @@
                   <pic:spPr bwMode="auto">
                     <a:xfrm>
                       <a:off x="0" y="0"/>
-                      <a:ext cx="2933065" cy="5890260"/>
+                      <a:ext cx="3333750" cy="5886450"/>
                     </a:xfrm>
                     <a:prstGeom prst="rect">
                       <a:avLst/>
@@ -8968,16 +8869,6 @@
     <w:p>
       <w:pPr>
         <w:pStyle w:val="ListParagraph"/>
-        <w:jc w:val="both"/>
-        <w:rPr>
-          <w:rFonts w:ascii="Arial" w:hAnsi="Arial" w:cs="Arial"/>
-          <w:lang w:val="en-GB"/>
-        </w:rPr>
-      </w:pPr>
-    </w:p>
-    <w:p>
-      <w:pPr>
-        <w:pStyle w:val="ListParagraph"/>
         <w:numPr>
           <w:ilvl w:val="0"/>
           <w:numId w:val="9"/>
@@ -9153,21 +9044,7 @@
         <w:rPr>
           <w:lang w:val="en-GB"/>
         </w:rPr>
-        <w:t xml:space="preserve"> in R or </w:t>
-      </w:r>
-      <w:proofErr w:type="spellStart"/>
-      <w:r>
-        <w:rPr>
-          <w:lang w:val="en-GB"/>
-        </w:rPr>
-        <w:t>RStudio</w:t>
-      </w:r>
-      <w:proofErr w:type="spellEnd"/>
-      <w:r>
-        <w:rPr>
-          <w:lang w:val="en-GB"/>
-        </w:rPr>
-        <w:t xml:space="preserve"> later:</w:t>
+        <w:t xml:space="preserve"> in R or RStudio later:</w:t>
       </w:r>
     </w:p>
     <w:p>
@@ -9185,6 +9062,7 @@
         <w:rPr>
           <w:lang w:val="en-GB"/>
         </w:rPr>
+        <w:lastRenderedPageBreak/>
         <w:t>O</w:t>
       </w:r>
       <w:r>
@@ -9290,7 +9168,6 @@
         <w:rPr>
           <w:szCs w:val="20"/>
         </w:rPr>
-        <w:lastRenderedPageBreak/>
         <w:t xml:space="preserve">From the </w:t>
       </w:r>
       <w:r>
@@ -9437,35 +9314,8 @@
 </w:document>
 </file>
 
-<file path=word/commentsIds.xml><?xml version="1.0" encoding="utf-8"?>
-<w16cid:commentsIds xmlns:wpc="http://schemas.microsoft.com/office/word/2010/wordprocessingCanvas" xmlns:cx="http://schemas.microsoft.com/office/drawing/2014/chartex" xmlns:cx1="http://schemas.microsoft.com/office/drawing/2015/9/8/chartex" xmlns:cx2="http://schemas.microsoft.com/office/drawing/2015/10/21/chartex" xmlns:cx3="http://schemas.microsoft.com/office/drawing/2016/5/9/chartex" xmlns:cx4="http://schemas.microsoft.com/office/drawing/2016/5/10/chartex" xmlns:cx5="http://schemas.microsoft.com/office/drawing/2016/5/11/chartex" xmlns:cx6="http://schemas.microsoft.com/office/drawing/2016/5/12/chartex" xmlns:cx7="http://schemas.microsoft.com/office/drawing/2016/5/13/chartex" xmlns:cx8="http://schemas.microsoft.com/office/drawing/2016/5/14/chartex" xmlns:mc="http://schemas.openxmlformats.org/markup-compatibility/2006" xmlns:aink="http://schemas.microsoft.com/office/drawing/2016/ink" xmlns:am3d="http://schemas.microsoft.com/office/drawing/2017/model3d" xmlns:o="urn:schemas-microsoft-com:office:office" xmlns:r="http://schemas.openxmlformats.org/officeDocument/2006/relationships" xmlns:m="http://schemas.openxmlformats.org/officeDocument/2006/math" xmlns:v="urn:schemas-microsoft-com:vml" xmlns:wp14="http://schemas.microsoft.com/office/word/2010/wordprocessingDrawing" xmlns:wp="http://schemas.openxmlformats.org/drawingml/2006/wordprocessingDrawing" xmlns:w10="urn:schemas-microsoft-com:office:word" xmlns:w="http://schemas.openxmlformats.org/wordprocessingml/2006/main" xmlns:w14="http://schemas.microsoft.com/office/word/2010/wordml" xmlns:w15="http://schemas.microsoft.com/office/word/2012/wordml" xmlns:w16cid="http://schemas.microsoft.com/office/word/2016/wordml/cid" xmlns:w16se="http://schemas.microsoft.com/office/word/2015/wordml/symex" xmlns:wpg="http://schemas.microsoft.com/office/word/2010/wordprocessingGroup" xmlns:wpi="http://schemas.microsoft.com/office/word/2010/wordprocessingInk" xmlns:wne="http://schemas.microsoft.com/office/word/2006/wordml" xmlns:wps="http://schemas.microsoft.com/office/word/2010/wordprocessingShape" mc:Ignorable="w14 w15 w16se w16cid wp14">
-  <w16cid:commentId w16cid:paraId="093B5B3E" w16cid:durableId="216C1B62"/>
-  <w16cid:commentId w16cid:paraId="48421066" w16cid:durableId="216BFFE8"/>
-  <w16cid:commentId w16cid:paraId="59B9388D" w16cid:durableId="216BFFE9"/>
-  <w16cid:commentId w16cid:paraId="7DB005ED" w16cid:durableId="216BFFEA"/>
-  <w16cid:commentId w16cid:paraId="69FA22FC" w16cid:durableId="216D492F"/>
-  <w16cid:commentId w16cid:paraId="7D7B95E1" w16cid:durableId="216C1CE4"/>
-  <w16cid:commentId w16cid:paraId="02F7F4AC" w16cid:durableId="216C1E02"/>
-  <w16cid:commentId w16cid:paraId="6BCB9712" w16cid:durableId="216BFFED"/>
-  <w16cid:commentId w16cid:paraId="11530D06" w16cid:durableId="216BFFEE"/>
-  <w16cid:commentId w16cid:paraId="580C73A6" w16cid:durableId="216BFFEF"/>
-  <w16cid:commentId w16cid:paraId="73E24FB1" w16cid:durableId="216C2430"/>
-  <w16cid:commentId w16cid:paraId="2A5D0659" w16cid:durableId="216C2486"/>
-  <w16cid:commentId w16cid:paraId="185A649D" w16cid:durableId="216C24B5"/>
-  <w16cid:commentId w16cid:paraId="279939AD" w16cid:durableId="216BFFF1"/>
-  <w16cid:commentId w16cid:paraId="793CB903" w16cid:durableId="216BFFF2"/>
-  <w16cid:commentId w16cid:paraId="32CBC8C4" w16cid:durableId="216BFFF4"/>
-  <w16cid:commentId w16cid:paraId="7AB1D6F8" w16cid:durableId="216C2551"/>
-  <w16cid:commentId w16cid:paraId="0D04C9C5" w16cid:durableId="216BFFF5"/>
-  <w16cid:commentId w16cid:paraId="61FA79CF" w16cid:durableId="216BFFF6"/>
-  <w16cid:commentId w16cid:paraId="22FA4650" w16cid:durableId="216BFFF7"/>
-  <w16cid:commentId w16cid:paraId="34B055C5" w16cid:durableId="216BFFF8"/>
-  <w16cid:commentId w16cid:paraId="0CEAB20D" w16cid:durableId="216BFFF9"/>
-</w16cid:commentsIds>
-</file>
-
 <file path=word/endnotes.xml><?xml version="1.0" encoding="utf-8"?>
-<w:endnotes xmlns:wpc="http://schemas.microsoft.com/office/word/2010/wordprocessingCanvas" xmlns:mc="http://schemas.openxmlformats.org/markup-compatibility/2006" xmlns:o="urn:schemas-microsoft-com:office:office" xmlns:r="http://schemas.openxmlformats.org/officeDocument/2006/relationships" xmlns:m="http://schemas.openxmlformats.org/officeDocument/2006/math" xmlns:v="urn:schemas-microsoft-com:vml" xmlns:wp14="http://schemas.microsoft.com/office/word/2010/wordprocessingDrawing" xmlns:wp="http://schemas.openxmlformats.org/drawingml/2006/wordprocessingDrawing" xmlns:w10="urn:schemas-microsoft-com:office:word" xmlns:w="http://schemas.openxmlformats.org/wordprocessingml/2006/main" xmlns:w14="http://schemas.microsoft.com/office/word/2010/wordml" xmlns:w15="http://schemas.microsoft.com/office/word/2012/wordml" xmlns:wpg="http://schemas.microsoft.com/office/word/2010/wordprocessingGroup" xmlns:wpi="http://schemas.microsoft.com/office/word/2010/wordprocessingInk" xmlns:wne="http://schemas.microsoft.com/office/word/2006/wordml" xmlns:wps="http://schemas.microsoft.com/office/word/2010/wordprocessingShape" mc:Ignorable="w14 w15 wp14">
+<w:endnotes xmlns:wpc="http://schemas.microsoft.com/office/word/2010/wordprocessingCanvas" xmlns:cx="http://schemas.microsoft.com/office/drawing/2014/chartex" xmlns:cx1="http://schemas.microsoft.com/office/drawing/2015/9/8/chartex" xmlns:cx2="http://schemas.microsoft.com/office/drawing/2015/10/21/chartex" xmlns:cx3="http://schemas.microsoft.com/office/drawing/2016/5/9/chartex" xmlns:cx4="http://schemas.microsoft.com/office/drawing/2016/5/10/chartex" xmlns:cx5="http://schemas.microsoft.com/office/drawing/2016/5/11/chartex" xmlns:cx6="http://schemas.microsoft.com/office/drawing/2016/5/12/chartex" xmlns:cx7="http://schemas.microsoft.com/office/drawing/2016/5/13/chartex" xmlns:cx8="http://schemas.microsoft.com/office/drawing/2016/5/14/chartex" xmlns:mc="http://schemas.openxmlformats.org/markup-compatibility/2006" xmlns:aink="http://schemas.microsoft.com/office/drawing/2016/ink" xmlns:am3d="http://schemas.microsoft.com/office/drawing/2017/model3d" xmlns:o="urn:schemas-microsoft-com:office:office" xmlns:r="http://schemas.openxmlformats.org/officeDocument/2006/relationships" xmlns:m="http://schemas.openxmlformats.org/officeDocument/2006/math" xmlns:v="urn:schemas-microsoft-com:vml" xmlns:wp14="http://schemas.microsoft.com/office/word/2010/wordprocessingDrawing" xmlns:wp="http://schemas.openxmlformats.org/drawingml/2006/wordprocessingDrawing" xmlns:w10="urn:schemas-microsoft-com:office:word" xmlns:w="http://schemas.openxmlformats.org/wordprocessingml/2006/main" xmlns:w14="http://schemas.microsoft.com/office/word/2010/wordml" xmlns:w15="http://schemas.microsoft.com/office/word/2012/wordml" xmlns:w16cex="http://schemas.microsoft.com/office/word/2018/wordml/cex" xmlns:w16cid="http://schemas.microsoft.com/office/word/2016/wordml/cid" xmlns:w16="http://schemas.microsoft.com/office/word/2018/wordml" xmlns:w16sdtdh="http://schemas.microsoft.com/office/word/2020/wordml/sdtdatahash" xmlns:w16se="http://schemas.microsoft.com/office/word/2015/wordml/symex" xmlns:wpg="http://schemas.microsoft.com/office/word/2010/wordprocessingGroup" xmlns:wpi="http://schemas.microsoft.com/office/word/2010/wordprocessingInk" xmlns:wne="http://schemas.microsoft.com/office/word/2006/wordml" xmlns:wps="http://schemas.microsoft.com/office/word/2010/wordprocessingShape" mc:Ignorable="w14 w15 w16se w16cid w16 w16cex w16sdtdh wp14">
   <w:endnote w:type="separator" w:id="-1">
     <w:p>
       <w:r>
@@ -9484,7 +9334,7 @@
 </file>
 
 <file path=word/footer1.xml><?xml version="1.0" encoding="utf-8"?>
-<w:ftr xmlns:wpc="http://schemas.microsoft.com/office/word/2010/wordprocessingCanvas" xmlns:mc="http://schemas.openxmlformats.org/markup-compatibility/2006" xmlns:o="urn:schemas-microsoft-com:office:office" xmlns:r="http://schemas.openxmlformats.org/officeDocument/2006/relationships" xmlns:m="http://schemas.openxmlformats.org/officeDocument/2006/math" xmlns:v="urn:schemas-microsoft-com:vml" xmlns:wp14="http://schemas.microsoft.com/office/word/2010/wordprocessingDrawing" xmlns:wp="http://schemas.openxmlformats.org/drawingml/2006/wordprocessingDrawing" xmlns:w10="urn:schemas-microsoft-com:office:word" xmlns:w="http://schemas.openxmlformats.org/wordprocessingml/2006/main" xmlns:w14="http://schemas.microsoft.com/office/word/2010/wordml" xmlns:w15="http://schemas.microsoft.com/office/word/2012/wordml" xmlns:wpg="http://schemas.microsoft.com/office/word/2010/wordprocessingGroup" xmlns:wpi="http://schemas.microsoft.com/office/word/2010/wordprocessingInk" xmlns:wne="http://schemas.microsoft.com/office/word/2006/wordml" xmlns:wps="http://schemas.microsoft.com/office/word/2010/wordprocessingShape" mc:Ignorable="w14 w15 wp14">
+<w:ftr xmlns:wpc="http://schemas.microsoft.com/office/word/2010/wordprocessingCanvas" xmlns:cx="http://schemas.microsoft.com/office/drawing/2014/chartex" xmlns:cx1="http://schemas.microsoft.com/office/drawing/2015/9/8/chartex" xmlns:cx2="http://schemas.microsoft.com/office/drawing/2015/10/21/chartex" xmlns:cx3="http://schemas.microsoft.com/office/drawing/2016/5/9/chartex" xmlns:cx4="http://schemas.microsoft.com/office/drawing/2016/5/10/chartex" xmlns:cx5="http://schemas.microsoft.com/office/drawing/2016/5/11/chartex" xmlns:cx6="http://schemas.microsoft.com/office/drawing/2016/5/12/chartex" xmlns:cx7="http://schemas.microsoft.com/office/drawing/2016/5/13/chartex" xmlns:cx8="http://schemas.microsoft.com/office/drawing/2016/5/14/chartex" xmlns:mc="http://schemas.openxmlformats.org/markup-compatibility/2006" xmlns:aink="http://schemas.microsoft.com/office/drawing/2016/ink" xmlns:am3d="http://schemas.microsoft.com/office/drawing/2017/model3d" xmlns:o="urn:schemas-microsoft-com:office:office" xmlns:r="http://schemas.openxmlformats.org/officeDocument/2006/relationships" xmlns:m="http://schemas.openxmlformats.org/officeDocument/2006/math" xmlns:v="urn:schemas-microsoft-com:vml" xmlns:wp14="http://schemas.microsoft.com/office/word/2010/wordprocessingDrawing" xmlns:wp="http://schemas.openxmlformats.org/drawingml/2006/wordprocessingDrawing" xmlns:w10="urn:schemas-microsoft-com:office:word" xmlns:w="http://schemas.openxmlformats.org/wordprocessingml/2006/main" xmlns:w14="http://schemas.microsoft.com/office/word/2010/wordml" xmlns:w15="http://schemas.microsoft.com/office/word/2012/wordml" xmlns:w16cex="http://schemas.microsoft.com/office/word/2018/wordml/cex" xmlns:w16cid="http://schemas.microsoft.com/office/word/2016/wordml/cid" xmlns:w16="http://schemas.microsoft.com/office/word/2018/wordml" xmlns:w16sdtdh="http://schemas.microsoft.com/office/word/2020/wordml/sdtdatahash" xmlns:w16se="http://schemas.microsoft.com/office/word/2015/wordml/symex" xmlns:wpg="http://schemas.microsoft.com/office/word/2010/wordprocessingGroup" xmlns:wpi="http://schemas.microsoft.com/office/word/2010/wordprocessingInk" xmlns:wne="http://schemas.microsoft.com/office/word/2006/wordml" xmlns:wps="http://schemas.microsoft.com/office/word/2010/wordprocessingShape" mc:Ignorable="w14 w15 w16se w16cid w16 w16cex w16sdtdh wp14">
   <w:p>
     <w:pPr>
       <w:pStyle w:val="Footer"/>
@@ -9521,7 +9371,7 @@
 </file>
 
 <file path=word/footer2.xml><?xml version="1.0" encoding="utf-8"?>
-<w:ftr xmlns:wpc="http://schemas.microsoft.com/office/word/2010/wordprocessingCanvas" xmlns:mc="http://schemas.openxmlformats.org/markup-compatibility/2006" xmlns:o="urn:schemas-microsoft-com:office:office" xmlns:r="http://schemas.openxmlformats.org/officeDocument/2006/relationships" xmlns:m="http://schemas.openxmlformats.org/officeDocument/2006/math" xmlns:v="urn:schemas-microsoft-com:vml" xmlns:wp14="http://schemas.microsoft.com/office/word/2010/wordprocessingDrawing" xmlns:wp="http://schemas.openxmlformats.org/drawingml/2006/wordprocessingDrawing" xmlns:w10="urn:schemas-microsoft-com:office:word" xmlns:w="http://schemas.openxmlformats.org/wordprocessingml/2006/main" xmlns:w14="http://schemas.microsoft.com/office/word/2010/wordml" xmlns:w15="http://schemas.microsoft.com/office/word/2012/wordml" xmlns:wpg="http://schemas.microsoft.com/office/word/2010/wordprocessingGroup" xmlns:wpi="http://schemas.microsoft.com/office/word/2010/wordprocessingInk" xmlns:wne="http://schemas.microsoft.com/office/word/2006/wordml" xmlns:wps="http://schemas.microsoft.com/office/word/2010/wordprocessingShape" mc:Ignorable="w14 w15 wp14">
+<w:ftr xmlns:wpc="http://schemas.microsoft.com/office/word/2010/wordprocessingCanvas" xmlns:cx="http://schemas.microsoft.com/office/drawing/2014/chartex" xmlns:cx1="http://schemas.microsoft.com/office/drawing/2015/9/8/chartex" xmlns:cx2="http://schemas.microsoft.com/office/drawing/2015/10/21/chartex" xmlns:cx3="http://schemas.microsoft.com/office/drawing/2016/5/9/chartex" xmlns:cx4="http://schemas.microsoft.com/office/drawing/2016/5/10/chartex" xmlns:cx5="http://schemas.microsoft.com/office/drawing/2016/5/11/chartex" xmlns:cx6="http://schemas.microsoft.com/office/drawing/2016/5/12/chartex" xmlns:cx7="http://schemas.microsoft.com/office/drawing/2016/5/13/chartex" xmlns:cx8="http://schemas.microsoft.com/office/drawing/2016/5/14/chartex" xmlns:mc="http://schemas.openxmlformats.org/markup-compatibility/2006" xmlns:aink="http://schemas.microsoft.com/office/drawing/2016/ink" xmlns:am3d="http://schemas.microsoft.com/office/drawing/2017/model3d" xmlns:o="urn:schemas-microsoft-com:office:office" xmlns:r="http://schemas.openxmlformats.org/officeDocument/2006/relationships" xmlns:m="http://schemas.openxmlformats.org/officeDocument/2006/math" xmlns:v="urn:schemas-microsoft-com:vml" xmlns:wp14="http://schemas.microsoft.com/office/word/2010/wordprocessingDrawing" xmlns:wp="http://schemas.openxmlformats.org/drawingml/2006/wordprocessingDrawing" xmlns:w10="urn:schemas-microsoft-com:office:word" xmlns:w="http://schemas.openxmlformats.org/wordprocessingml/2006/main" xmlns:w14="http://schemas.microsoft.com/office/word/2010/wordml" xmlns:w15="http://schemas.microsoft.com/office/word/2012/wordml" xmlns:w16cex="http://schemas.microsoft.com/office/word/2018/wordml/cex" xmlns:w16cid="http://schemas.microsoft.com/office/word/2016/wordml/cid" xmlns:w16="http://schemas.microsoft.com/office/word/2018/wordml" xmlns:w16sdtdh="http://schemas.microsoft.com/office/word/2020/wordml/sdtdatahash" xmlns:w16se="http://schemas.microsoft.com/office/word/2015/wordml/symex" xmlns:wpg="http://schemas.microsoft.com/office/word/2010/wordprocessingGroup" xmlns:wpi="http://schemas.microsoft.com/office/word/2010/wordprocessingInk" xmlns:wne="http://schemas.microsoft.com/office/word/2006/wordml" xmlns:wps="http://schemas.microsoft.com/office/word/2010/wordprocessingShape" mc:Ignorable="w14 w15 w16se w16cid w16 w16cex w16sdtdh wp14">
   <w:p>
     <w:pPr>
       <w:pStyle w:val="Footer"/>
@@ -9577,7 +9427,7 @@
 </file>
 
 <file path=word/footnotes.xml><?xml version="1.0" encoding="utf-8"?>
-<w:footnotes xmlns:wpc="http://schemas.microsoft.com/office/word/2010/wordprocessingCanvas" xmlns:mc="http://schemas.openxmlformats.org/markup-compatibility/2006" xmlns:o="urn:schemas-microsoft-com:office:office" xmlns:r="http://schemas.openxmlformats.org/officeDocument/2006/relationships" xmlns:m="http://schemas.openxmlformats.org/officeDocument/2006/math" xmlns:v="urn:schemas-microsoft-com:vml" xmlns:wp14="http://schemas.microsoft.com/office/word/2010/wordprocessingDrawing" xmlns:wp="http://schemas.openxmlformats.org/drawingml/2006/wordprocessingDrawing" xmlns:w10="urn:schemas-microsoft-com:office:word" xmlns:w="http://schemas.openxmlformats.org/wordprocessingml/2006/main" xmlns:w14="http://schemas.microsoft.com/office/word/2010/wordml" xmlns:w15="http://schemas.microsoft.com/office/word/2012/wordml" xmlns:wpg="http://schemas.microsoft.com/office/word/2010/wordprocessingGroup" xmlns:wpi="http://schemas.microsoft.com/office/word/2010/wordprocessingInk" xmlns:wne="http://schemas.microsoft.com/office/word/2006/wordml" xmlns:wps="http://schemas.microsoft.com/office/word/2010/wordprocessingShape" mc:Ignorable="w14 w15 wp14">
+<w:footnotes xmlns:wpc="http://schemas.microsoft.com/office/word/2010/wordprocessingCanvas" xmlns:cx="http://schemas.microsoft.com/office/drawing/2014/chartex" xmlns:cx1="http://schemas.microsoft.com/office/drawing/2015/9/8/chartex" xmlns:cx2="http://schemas.microsoft.com/office/drawing/2015/10/21/chartex" xmlns:cx3="http://schemas.microsoft.com/office/drawing/2016/5/9/chartex" xmlns:cx4="http://schemas.microsoft.com/office/drawing/2016/5/10/chartex" xmlns:cx5="http://schemas.microsoft.com/office/drawing/2016/5/11/chartex" xmlns:cx6="http://schemas.microsoft.com/office/drawing/2016/5/12/chartex" xmlns:cx7="http://schemas.microsoft.com/office/drawing/2016/5/13/chartex" xmlns:cx8="http://schemas.microsoft.com/office/drawing/2016/5/14/chartex" xmlns:mc="http://schemas.openxmlformats.org/markup-compatibility/2006" xmlns:aink="http://schemas.microsoft.com/office/drawing/2016/ink" xmlns:am3d="http://schemas.microsoft.com/office/drawing/2017/model3d" xmlns:o="urn:schemas-microsoft-com:office:office" xmlns:r="http://schemas.openxmlformats.org/officeDocument/2006/relationships" xmlns:m="http://schemas.openxmlformats.org/officeDocument/2006/math" xmlns:v="urn:schemas-microsoft-com:vml" xmlns:wp14="http://schemas.microsoft.com/office/word/2010/wordprocessingDrawing" xmlns:wp="http://schemas.openxmlformats.org/drawingml/2006/wordprocessingDrawing" xmlns:w10="urn:schemas-microsoft-com:office:word" xmlns:w="http://schemas.openxmlformats.org/wordprocessingml/2006/main" xmlns:w14="http://schemas.microsoft.com/office/word/2010/wordml" xmlns:w15="http://schemas.microsoft.com/office/word/2012/wordml" xmlns:w16cex="http://schemas.microsoft.com/office/word/2018/wordml/cex" xmlns:w16cid="http://schemas.microsoft.com/office/word/2016/wordml/cid" xmlns:w16="http://schemas.microsoft.com/office/word/2018/wordml" xmlns:w16sdtdh="http://schemas.microsoft.com/office/word/2020/wordml/sdtdatahash" xmlns:w16se="http://schemas.microsoft.com/office/word/2015/wordml/symex" xmlns:wpg="http://schemas.microsoft.com/office/word/2010/wordprocessingGroup" xmlns:wpi="http://schemas.microsoft.com/office/word/2010/wordprocessingInk" xmlns:wne="http://schemas.microsoft.com/office/word/2006/wordml" xmlns:wps="http://schemas.microsoft.com/office/word/2010/wordprocessingShape" mc:Ignorable="w14 w15 w16se w16cid w16 w16cex w16sdtdh wp14">
   <w:footnote w:type="separator" w:id="-1">
     <w:p>
       <w:r>
@@ -9596,7 +9446,7 @@
 </file>
 
 <file path=word/numbering.xml><?xml version="1.0" encoding="utf-8"?>
-<w:numbering xmlns:wpc="http://schemas.microsoft.com/office/word/2010/wordprocessingCanvas" xmlns:mc="http://schemas.openxmlformats.org/markup-compatibility/2006" xmlns:o="urn:schemas-microsoft-com:office:office" xmlns:r="http://schemas.openxmlformats.org/officeDocument/2006/relationships" xmlns:m="http://schemas.openxmlformats.org/officeDocument/2006/math" xmlns:v="urn:schemas-microsoft-com:vml" xmlns:wp14="http://schemas.microsoft.com/office/word/2010/wordprocessingDrawing" xmlns:wp="http://schemas.openxmlformats.org/drawingml/2006/wordprocessingDrawing" xmlns:w10="urn:schemas-microsoft-com:office:word" xmlns:w="http://schemas.openxmlformats.org/wordprocessingml/2006/main" xmlns:w14="http://schemas.microsoft.com/office/word/2010/wordml" xmlns:w15="http://schemas.microsoft.com/office/word/2012/wordml" xmlns:wpg="http://schemas.microsoft.com/office/word/2010/wordprocessingGroup" xmlns:wpi="http://schemas.microsoft.com/office/word/2010/wordprocessingInk" xmlns:wne="http://schemas.microsoft.com/office/word/2006/wordml" xmlns:wps="http://schemas.microsoft.com/office/word/2010/wordprocessingShape" mc:Ignorable="w14 w15 wp14">
+<w:numbering xmlns:wpc="http://schemas.microsoft.com/office/word/2010/wordprocessingCanvas" xmlns:cx="http://schemas.microsoft.com/office/drawing/2014/chartex" xmlns:cx1="http://schemas.microsoft.com/office/drawing/2015/9/8/chartex" xmlns:cx2="http://schemas.microsoft.com/office/drawing/2015/10/21/chartex" xmlns:cx3="http://schemas.microsoft.com/office/drawing/2016/5/9/chartex" xmlns:cx4="http://schemas.microsoft.com/office/drawing/2016/5/10/chartex" xmlns:cx5="http://schemas.microsoft.com/office/drawing/2016/5/11/chartex" xmlns:cx6="http://schemas.microsoft.com/office/drawing/2016/5/12/chartex" xmlns:cx7="http://schemas.microsoft.com/office/drawing/2016/5/13/chartex" xmlns:cx8="http://schemas.microsoft.com/office/drawing/2016/5/14/chartex" xmlns:mc="http://schemas.openxmlformats.org/markup-compatibility/2006" xmlns:aink="http://schemas.microsoft.com/office/drawing/2016/ink" xmlns:am3d="http://schemas.microsoft.com/office/drawing/2017/model3d" xmlns:o="urn:schemas-microsoft-com:office:office" xmlns:r="http://schemas.openxmlformats.org/officeDocument/2006/relationships" xmlns:m="http://schemas.openxmlformats.org/officeDocument/2006/math" xmlns:v="urn:schemas-microsoft-com:vml" xmlns:wp14="http://schemas.microsoft.com/office/word/2010/wordprocessingDrawing" xmlns:wp="http://schemas.openxmlformats.org/drawingml/2006/wordprocessingDrawing" xmlns:w10="urn:schemas-microsoft-com:office:word" xmlns:w="http://schemas.openxmlformats.org/wordprocessingml/2006/main" xmlns:w14="http://schemas.microsoft.com/office/word/2010/wordml" xmlns:w15="http://schemas.microsoft.com/office/word/2012/wordml" xmlns:w16cex="http://schemas.microsoft.com/office/word/2018/wordml/cex" xmlns:w16cid="http://schemas.microsoft.com/office/word/2016/wordml/cid" xmlns:w16="http://schemas.microsoft.com/office/word/2018/wordml" xmlns:w16sdtdh="http://schemas.microsoft.com/office/word/2020/wordml/sdtdatahash" xmlns:w16se="http://schemas.microsoft.com/office/word/2015/wordml/symex" xmlns:wpg="http://schemas.microsoft.com/office/word/2010/wordprocessingGroup" xmlns:wpi="http://schemas.microsoft.com/office/word/2010/wordprocessingInk" xmlns:wne="http://schemas.microsoft.com/office/word/2006/wordml" xmlns:wps="http://schemas.microsoft.com/office/word/2010/wordprocessingShape" mc:Ignorable="w14 w15 w16se w16cid w16 w16cex w16sdtdh wp14">
   <w:abstractNum w:abstractNumId="0" w15:restartNumberingAfterBreak="0">
     <w:nsid w:val="00E92463"/>
     <w:multiLevelType w:val="hybridMultilevel"/>
@@ -12734,7 +12584,7 @@
 </file>
 
 <file path=word/styles.xml><?xml version="1.0" encoding="utf-8"?>
-<w:styles xmlns:mc="http://schemas.openxmlformats.org/markup-compatibility/2006" xmlns:r="http://schemas.openxmlformats.org/officeDocument/2006/relationships" xmlns:w="http://schemas.openxmlformats.org/wordprocessingml/2006/main" xmlns:w14="http://schemas.microsoft.com/office/word/2010/wordml" xmlns:w15="http://schemas.microsoft.com/office/word/2012/wordml" mc:Ignorable="w14 w15">
+<w:styles xmlns:mc="http://schemas.openxmlformats.org/markup-compatibility/2006" xmlns:r="http://schemas.openxmlformats.org/officeDocument/2006/relationships" xmlns:w="http://schemas.openxmlformats.org/wordprocessingml/2006/main" xmlns:w14="http://schemas.microsoft.com/office/word/2010/wordml" xmlns:w15="http://schemas.microsoft.com/office/word/2012/wordml" xmlns:w16cex="http://schemas.microsoft.com/office/word/2018/wordml/cex" xmlns:w16cid="http://schemas.microsoft.com/office/word/2016/wordml/cid" xmlns:w16="http://schemas.microsoft.com/office/word/2018/wordml" xmlns:w16sdtdh="http://schemas.microsoft.com/office/word/2020/wordml/sdtdatahash" xmlns:w16se="http://schemas.microsoft.com/office/word/2015/wordml/symex" mc:Ignorable="w14 w15 w16se w16cid w16 w16cex w16sdtdh">
   <w:docDefaults>
     <w:rPrDefault>
       <w:rPr>
@@ -12746,7 +12596,7 @@
     </w:rPrDefault>
     <w:pPrDefault/>
   </w:docDefaults>
-  <w:latentStyles w:defLockedState="0" w:defUIPriority="99" w:defSemiHidden="0" w:defUnhideWhenUsed="0" w:defQFormat="0" w:count="371">
+  <w:latentStyles w:defLockedState="0" w:defUIPriority="99" w:defSemiHidden="0" w:defUnhideWhenUsed="0" w:defQFormat="0" w:count="376">
     <w:lsdException w:name="Normal" w:uiPriority="0" w:qFormat="1"/>
     <w:lsdException w:name="heading 1" w:uiPriority="9" w:qFormat="1"/>
     <w:lsdException w:name="heading 2" w:semiHidden="1" w:uiPriority="9" w:unhideWhenUsed="1" w:qFormat="1"/>
@@ -13109,6 +12959,11 @@
     <w:lsdException w:name="List Table 5 Dark Accent 6" w:uiPriority="50"/>
     <w:lsdException w:name="List Table 6 Colorful Accent 6" w:uiPriority="51"/>
     <w:lsdException w:name="List Table 7 Colorful Accent 6" w:uiPriority="52"/>
+    <w:lsdException w:name="Mention" w:semiHidden="1" w:unhideWhenUsed="1"/>
+    <w:lsdException w:name="Smart Hyperlink" w:semiHidden="1" w:unhideWhenUsed="1"/>
+    <w:lsdException w:name="Hashtag" w:semiHidden="1" w:unhideWhenUsed="1"/>
+    <w:lsdException w:name="Unresolved Mention" w:semiHidden="1" w:unhideWhenUsed="1"/>
+    <w:lsdException w:name="Smart Link" w:semiHidden="1" w:unhideWhenUsed="1"/>
   </w:latentStyles>
   <w:style w:type="paragraph" w:default="1" w:styleId="Normal">
     <w:name w:val="Normal"/>

</xml_diff>

<commit_message>
Skyline (21.1): Update DIA/SWATH tutorials and tests (#1779)
</commit_message>
<xml_diff>
--- a/pwiz_tools/Skyline/Documentation/Tutorials/Skyline DIA QE.docx
+++ b/pwiz_tools/Skyline/Documentation/Tutorials/Skyline DIA QE.docx
@@ -1,6 +1,6 @@
 
 <file path=word/document.xml><?xml version="1.0" encoding="utf-8"?>
-<w:document xmlns:wpc="http://schemas.microsoft.com/office/word/2010/wordprocessingCanvas" xmlns:mc="http://schemas.openxmlformats.org/markup-compatibility/2006" xmlns:o="urn:schemas-microsoft-com:office:office" xmlns:r="http://schemas.openxmlformats.org/officeDocument/2006/relationships" xmlns:m="http://schemas.openxmlformats.org/officeDocument/2006/math" xmlns:v="urn:schemas-microsoft-com:vml" xmlns:wp14="http://schemas.microsoft.com/office/word/2010/wordprocessingDrawing" xmlns:wp="http://schemas.openxmlformats.org/drawingml/2006/wordprocessingDrawing" xmlns:w10="urn:schemas-microsoft-com:office:word" xmlns:w="http://schemas.openxmlformats.org/wordprocessingml/2006/main" xmlns:w14="http://schemas.microsoft.com/office/word/2010/wordml" xmlns:w15="http://schemas.microsoft.com/office/word/2012/wordml" xmlns:wpg="http://schemas.microsoft.com/office/word/2010/wordprocessingGroup" xmlns:wpi="http://schemas.microsoft.com/office/word/2010/wordprocessingInk" xmlns:wne="http://schemas.microsoft.com/office/word/2006/wordml" xmlns:wps="http://schemas.microsoft.com/office/word/2010/wordprocessingShape" mc:Ignorable="w14 w15 wp14">
+<w:document xmlns:wpc="http://schemas.microsoft.com/office/word/2010/wordprocessingCanvas" xmlns:cx="http://schemas.microsoft.com/office/drawing/2014/chartex" xmlns:cx1="http://schemas.microsoft.com/office/drawing/2015/9/8/chartex" xmlns:cx2="http://schemas.microsoft.com/office/drawing/2015/10/21/chartex" xmlns:cx3="http://schemas.microsoft.com/office/drawing/2016/5/9/chartex" xmlns:cx4="http://schemas.microsoft.com/office/drawing/2016/5/10/chartex" xmlns:cx5="http://schemas.microsoft.com/office/drawing/2016/5/11/chartex" xmlns:cx6="http://schemas.microsoft.com/office/drawing/2016/5/12/chartex" xmlns:cx7="http://schemas.microsoft.com/office/drawing/2016/5/13/chartex" xmlns:cx8="http://schemas.microsoft.com/office/drawing/2016/5/14/chartex" xmlns:mc="http://schemas.openxmlformats.org/markup-compatibility/2006" xmlns:aink="http://schemas.microsoft.com/office/drawing/2016/ink" xmlns:am3d="http://schemas.microsoft.com/office/drawing/2017/model3d" xmlns:o="urn:schemas-microsoft-com:office:office" xmlns:r="http://schemas.openxmlformats.org/officeDocument/2006/relationships" xmlns:m="http://schemas.openxmlformats.org/officeDocument/2006/math" xmlns:v="urn:schemas-microsoft-com:vml" xmlns:wp14="http://schemas.microsoft.com/office/word/2010/wordprocessingDrawing" xmlns:wp="http://schemas.openxmlformats.org/drawingml/2006/wordprocessingDrawing" xmlns:w10="urn:schemas-microsoft-com:office:word" xmlns:w="http://schemas.openxmlformats.org/wordprocessingml/2006/main" xmlns:w14="http://schemas.microsoft.com/office/word/2010/wordml" xmlns:w15="http://schemas.microsoft.com/office/word/2012/wordml" xmlns:w16cex="http://schemas.microsoft.com/office/word/2018/wordml/cex" xmlns:w16cid="http://schemas.microsoft.com/office/word/2016/wordml/cid" xmlns:w16="http://schemas.microsoft.com/office/word/2018/wordml" xmlns:w16sdtdh="http://schemas.microsoft.com/office/word/2020/wordml/sdtdatahash" xmlns:w16se="http://schemas.microsoft.com/office/word/2015/wordml/symex" xmlns:wpg="http://schemas.microsoft.com/office/word/2010/wordprocessingGroup" xmlns:wpi="http://schemas.microsoft.com/office/word/2010/wordprocessingInk" xmlns:wne="http://schemas.microsoft.com/office/word/2006/wordml" xmlns:wps="http://schemas.microsoft.com/office/word/2010/wordprocessingShape" mc:Ignorable="w14 w15 w16se w16cid w16 w16cex w16sdtdh wp14">
   <w:body>
     <w:p>
       <w:pPr>
@@ -16,283 +16,200 @@
         <w:t xml:space="preserve"> data in Skyline</w:t>
       </w:r>
     </w:p>
-    <w:p>
-      <w:pPr>
+    <w:tbl>
+      <w:tblPr>
+        <w:tblStyle w:val="TableGrid"/>
+        <w:tblW w:w="0" w:type="auto"/>
+        <w:tblLook w:val="04A0" w:firstRow="1" w:lastRow="0" w:firstColumn="1" w:lastColumn="0" w:noHBand="0" w:noVBand="1"/>
+      </w:tblPr>
+      <w:tblGrid>
+        <w:gridCol w:w="9056"/>
+      </w:tblGrid>
+      <w:tr>
+        <w:tc>
+          <w:tcPr>
+            <w:tcW w:w="9056" w:type="dxa"/>
+          </w:tcPr>
+          <w:p>
+            <w:pPr>
+              <w:spacing w:after="0"/>
+              <w:rPr>
+                <w:rFonts w:ascii="Arial" w:hAnsi="Arial" w:cs="Arial"/>
+              </w:rPr>
+            </w:pPr>
+            <w:r>
+              <w:t xml:space="preserve">Note: This </w:t>
+            </w:r>
+            <w:r>
+              <w:t>tutorial</w:t>
+            </w:r>
+            <w:r>
+              <w:t xml:space="preserve"> </w:t>
+            </w:r>
+            <w:r>
+              <w:t>uses</w:t>
+            </w:r>
+            <w:r>
+              <w:t xml:space="preserve"> data from a Thermo Q-</w:t>
+            </w:r>
+            <w:proofErr w:type="spellStart"/>
+            <w:r>
+              <w:t>Exactive</w:t>
+            </w:r>
+            <w:proofErr w:type="spellEnd"/>
+            <w:r>
+              <w:t xml:space="preserve"> plus instrument. If you prefer to use the data from a </w:t>
+            </w:r>
+            <w:proofErr w:type="spellStart"/>
+            <w:r>
+              <w:t>Sciex</w:t>
+            </w:r>
+            <w:proofErr w:type="spellEnd"/>
+            <w:r>
+              <w:t xml:space="preserve"> </w:t>
+            </w:r>
+            <w:proofErr w:type="spellStart"/>
+            <w:r>
+              <w:t>TripleTOF</w:t>
+            </w:r>
+            <w:proofErr w:type="spellEnd"/>
+            <w:r>
+              <w:t xml:space="preserve"> 6600</w:t>
+            </w:r>
+            <w:r>
+              <w:t>,</w:t>
+            </w:r>
+            <w:r>
+              <w:t xml:space="preserve"> </w:t>
+            </w:r>
+            <w:r>
+              <w:t>see the version of this tutorial entitled Skyline DIA TTOF.</w:t>
+            </w:r>
+          </w:p>
+        </w:tc>
+      </w:tr>
+    </w:tbl>
+    <w:p>
+      <w:pPr>
+        <w:spacing w:before="240"/>
+      </w:pPr>
+      <w:r>
+        <w:t xml:space="preserve">In this tutorial </w:t>
+      </w:r>
+      <w:r>
+        <w:t>you</w:t>
+      </w:r>
+      <w:r>
+        <w:t xml:space="preserve"> </w:t>
+      </w:r>
+      <w:r>
+        <w:t>will learn how to</w:t>
+      </w:r>
+      <w:r>
+        <w:t xml:space="preserve"> use Skyline to</w:t>
+      </w:r>
+      <w:r>
+        <w:t xml:space="preserve"> perform targeted post-acquisition analysis for </w:t>
+      </w:r>
+      <w:r>
+        <w:t xml:space="preserve">peptide and inferred </w:t>
+      </w:r>
+      <w:r>
+        <w:t xml:space="preserve">protein </w:t>
+      </w:r>
+      <w:r>
+        <w:t xml:space="preserve">detection and </w:t>
+      </w:r>
+      <w:r>
+        <w:t>quantific</w:t>
+      </w:r>
+      <w:r>
+        <w:t xml:space="preserve">ation using a SWATH-MS dataset acquired </w:t>
+      </w:r>
+      <w:r>
+        <w:t>o</w:t>
+      </w:r>
+      <w:r>
+        <w:t xml:space="preserve">n a </w:t>
+      </w:r>
+      <w:proofErr w:type="spellStart"/>
+      <w:r>
+        <w:rPr>
+          <w:rFonts w:cstheme="minorHAnsi"/>
+        </w:rPr>
+        <w:t>Qq</w:t>
+      </w:r>
+      <w:r>
+        <w:rPr>
+          <w:rFonts w:cstheme="minorHAnsi"/>
+        </w:rPr>
+        <w:t>Orbi</w:t>
+      </w:r>
+      <w:proofErr w:type="spellEnd"/>
+      <w:r>
+        <w:rPr>
+          <w:rFonts w:cstheme="minorHAnsi"/>
+        </w:rPr>
+        <w:t xml:space="preserve"> instrument (</w:t>
+      </w:r>
+      <w:r>
+        <w:rPr>
+          <w:rFonts w:cstheme="minorHAnsi"/>
+        </w:rPr>
+        <w:t>Q-</w:t>
+      </w:r>
+      <w:proofErr w:type="spellStart"/>
+      <w:r>
+        <w:rPr>
+          <w:rFonts w:cstheme="minorHAnsi"/>
+        </w:rPr>
+        <w:t>Exactive</w:t>
+      </w:r>
+      <w:proofErr w:type="spellEnd"/>
+      <w:r>
+        <w:rPr>
+          <w:rFonts w:cstheme="minorHAnsi"/>
+        </w:rPr>
+        <w:t xml:space="preserve"> Plus</w:t>
+      </w:r>
+      <w:r>
+        <w:rPr>
+          <w:rFonts w:cstheme="minorHAnsi"/>
+        </w:rPr>
+        <w:t xml:space="preserve">, </w:t>
+      </w:r>
+      <w:r>
+        <w:rPr>
+          <w:rFonts w:cstheme="minorHAnsi"/>
+        </w:rPr>
+        <w:t>Thermo</w:t>
+      </w:r>
+      <w:r>
+        <w:rPr>
+          <w:rFonts w:cstheme="minorHAnsi"/>
+        </w:rPr>
+        <w:t>)</w:t>
+      </w:r>
+      <w:r>
         <w:rPr>
           <w:rFonts w:ascii="Arial" w:hAnsi="Arial" w:cs="Arial"/>
         </w:rPr>
-      </w:pPr>
-      <w:r>
-        <w:rPr>
-          <w:rFonts w:ascii="Arial" w:hAnsi="Arial" w:cs="Arial"/>
-          <w:noProof/>
-        </w:rPr>
-        <mc:AlternateContent>
-          <mc:Choice Requires="wps">
-            <w:drawing>
-              <wp:anchor distT="0" distB="0" distL="114300" distR="114300" simplePos="0" relativeHeight="251662336" behindDoc="0" locked="0" layoutInCell="1" allowOverlap="1" wp14:anchorId="3BEE3167" wp14:editId="66DC058F">
-                <wp:simplePos x="0" y="0"/>
-                <wp:positionH relativeFrom="column">
-                  <wp:posOffset>-42545</wp:posOffset>
-                </wp:positionH>
-                <wp:positionV relativeFrom="paragraph">
-                  <wp:posOffset>262255</wp:posOffset>
-                </wp:positionV>
-                <wp:extent cx="5922645" cy="485775"/>
-                <wp:effectExtent l="0" t="0" r="20955" b="28575"/>
-                <wp:wrapNone/>
-                <wp:docPr id="13" name="Rectangle 13"/>
-                <wp:cNvGraphicFramePr/>
-                <a:graphic xmlns:a="http://schemas.openxmlformats.org/drawingml/2006/main">
-                  <a:graphicData uri="http://schemas.microsoft.com/office/word/2010/wordprocessingShape">
-                    <wps:wsp>
-                      <wps:cNvSpPr/>
-                      <wps:spPr>
-                        <a:xfrm>
-                          <a:off x="0" y="0"/>
-                          <a:ext cx="5922645" cy="485775"/>
-                        </a:xfrm>
-                        <a:prstGeom prst="rect">
-                          <a:avLst/>
-                        </a:prstGeom>
-                        <a:noFill/>
-                        <a:ln>
-                          <a:solidFill>
-                            <a:schemeClr val="tx1"/>
-                          </a:solidFill>
-                        </a:ln>
-                      </wps:spPr>
-                      <wps:style>
-                        <a:lnRef idx="2">
-                          <a:schemeClr val="accent1">
-                            <a:shade val="50000"/>
-                          </a:schemeClr>
-                        </a:lnRef>
-                        <a:fillRef idx="1">
-                          <a:schemeClr val="accent1"/>
-                        </a:fillRef>
-                        <a:effectRef idx="0">
-                          <a:schemeClr val="accent1"/>
-                        </a:effectRef>
-                        <a:fontRef idx="minor">
-                          <a:schemeClr val="lt1"/>
-                        </a:fontRef>
-                      </wps:style>
-                      <wps:bodyPr rot="0" spcFirstLastPara="0" vertOverflow="overflow" horzOverflow="overflow" vert="horz" wrap="square" lIns="91440" tIns="45720" rIns="91440" bIns="45720" numCol="1" spcCol="0" rtlCol="0" fromWordArt="0" anchor="ctr" anchorCtr="0" forceAA="0" compatLnSpc="1">
-                        <a:prstTxWarp prst="textNoShape">
-                          <a:avLst/>
-                        </a:prstTxWarp>
-                        <a:noAutofit/>
-                      </wps:bodyPr>
-                    </wps:wsp>
-                  </a:graphicData>
-                </a:graphic>
-                <wp14:sizeRelH relativeFrom="margin">
-                  <wp14:pctWidth>0</wp14:pctWidth>
-                </wp14:sizeRelH>
-                <wp14:sizeRelV relativeFrom="margin">
-                  <wp14:pctHeight>0</wp14:pctHeight>
-                </wp14:sizeRelV>
-              </wp:anchor>
-            </w:drawing>
-          </mc:Choice>
-          <mc:Fallback xmlns:cx="http://schemas.microsoft.com/office/drawing/2014/chartex" xmlns:cx1="http://schemas.microsoft.com/office/drawing/2015/9/8/chartex" xmlns:cx2="http://schemas.microsoft.com/office/drawing/2015/10/21/chartex" xmlns:cx3="http://schemas.microsoft.com/office/drawing/2016/5/9/chartex" xmlns:cx4="http://schemas.microsoft.com/office/drawing/2016/5/10/chartex" xmlns:cx5="http://schemas.microsoft.com/office/drawing/2016/5/11/chartex" xmlns:cx6="http://schemas.microsoft.com/office/drawing/2016/5/12/chartex" xmlns:cx7="http://schemas.microsoft.com/office/drawing/2016/5/13/chartex" xmlns:cx8="http://schemas.microsoft.com/office/drawing/2016/5/14/chartex" xmlns:aink="http://schemas.microsoft.com/office/drawing/2016/ink" xmlns:am3d="http://schemas.microsoft.com/office/drawing/2017/model3d" xmlns:w16cid="http://schemas.microsoft.com/office/word/2016/wordml/cid" xmlns:w16se="http://schemas.microsoft.com/office/word/2015/wordml/symex">
-            <w:pict>
-              <v:rect w14:anchorId="38AB4977" id="Rectangle 13" o:spid="_x0000_s1026" style="position:absolute;margin-left:-3.35pt;margin-top:20.65pt;width:466.35pt;height:38.25pt;z-index:251662336;visibility:visible;mso-wrap-style:square;mso-width-percent:0;mso-height-percent:0;mso-wrap-distance-left:9pt;mso-wrap-distance-top:0;mso-wrap-distance-right:9pt;mso-wrap-distance-bottom:0;mso-position-horizontal:absolute;mso-position-horizontal-relative:text;mso-position-vertical:absolute;mso-position-vertical-relative:text;mso-width-percent:0;mso-height-percent:0;mso-width-relative:margin;mso-height-relative:margin;v-text-anchor:middle" o:gfxdata="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" filled="f" strokecolor="black [3213]" strokeweight="1pt"/>
-            </w:pict>
-          </mc:Fallback>
-        </mc:AlternateContent>
-      </w:r>
-    </w:p>
-    <w:p>
-      <w:r>
-        <w:t xml:space="preserve">Note: This </w:t>
-      </w:r>
-      <w:r>
-        <w:t>tutorial</w:t>
-      </w:r>
-      <w:r>
         <w:t xml:space="preserve"> </w:t>
       </w:r>
       <w:r>
-        <w:t>uses</w:t>
-      </w:r>
-      <w:r>
-        <w:t xml:space="preserve"> data from a </w:t>
-      </w:r>
-      <w:proofErr w:type="spellStart"/>
-      <w:r>
-        <w:t>Thermo</w:t>
-      </w:r>
-      <w:proofErr w:type="spellEnd"/>
-      <w:r>
-        <w:t xml:space="preserve"> Q-</w:t>
-      </w:r>
-      <w:proofErr w:type="spellStart"/>
-      <w:r>
-        <w:t>Exactive</w:t>
-      </w:r>
-      <w:proofErr w:type="spellEnd"/>
-      <w:r>
-        <w:t xml:space="preserve"> plus instrument. If you prefer to use the data from a </w:t>
-      </w:r>
-      <w:proofErr w:type="spellStart"/>
-      <w:r>
-        <w:t>Sciex</w:t>
-      </w:r>
-      <w:proofErr w:type="spellEnd"/>
+        <w:t xml:space="preserve">using an </w:t>
+      </w:r>
+      <w:r>
+        <w:t>18</w:t>
+      </w:r>
       <w:r>
         <w:t xml:space="preserve"> </w:t>
       </w:r>
-      <w:proofErr w:type="spellStart"/>
-      <w:r>
-        <w:t>TripleTOF</w:t>
-      </w:r>
-      <w:proofErr w:type="spellEnd"/>
-      <w:r>
-        <w:t xml:space="preserve"> 6600</w:t>
-      </w:r>
-      <w:r>
-        <w:t>,</w:t>
-      </w:r>
-      <w:r>
-        <w:t xml:space="preserve"> </w:t>
-      </w:r>
-      <w:r>
-        <w:t xml:space="preserve">see the version of this tutorial entitled Skyline DIA TTOF. </w:t>
-      </w:r>
-      <w:r>
-        <w:t xml:space="preserve"> </w:t>
-      </w:r>
-    </w:p>
-    <w:p>
-      <w:r>
-        <w:t xml:space="preserve">In this tutorial </w:t>
-      </w:r>
-      <w:r>
-        <w:t>you</w:t>
-      </w:r>
-      <w:r>
-        <w:t xml:space="preserve"> </w:t>
-      </w:r>
-      <w:r>
-        <w:t>will learn how to</w:t>
-      </w:r>
-      <w:r>
-        <w:t xml:space="preserve"> use Skyline to</w:t>
-      </w:r>
-      <w:r>
-        <w:t xml:space="preserve"> perform targeted post-acquisition analysis for </w:t>
-      </w:r>
-      <w:r>
-        <w:t xml:space="preserve">peptide and inferred </w:t>
-      </w:r>
-      <w:r>
-        <w:t xml:space="preserve">protein </w:t>
-      </w:r>
-      <w:r>
-        <w:t xml:space="preserve">detection and </w:t>
-      </w:r>
-      <w:r>
-        <w:t>quantific</w:t>
-      </w:r>
-      <w:r>
-        <w:t xml:space="preserve">ation using a SWATH-MS dataset acquired </w:t>
-      </w:r>
-      <w:r>
-        <w:t>o</w:t>
-      </w:r>
-      <w:r>
-        <w:t xml:space="preserve">n a </w:t>
-      </w:r>
-      <w:proofErr w:type="spellStart"/>
-      <w:r>
-        <w:rPr>
-          <w:rFonts w:cstheme="minorHAnsi"/>
-        </w:rPr>
-        <w:t>Qq</w:t>
-      </w:r>
-      <w:r>
-        <w:rPr>
-          <w:rFonts w:cstheme="minorHAnsi"/>
-        </w:rPr>
-        <w:t>Orbi</w:t>
-      </w:r>
-      <w:proofErr w:type="spellEnd"/>
-      <w:r>
-        <w:rPr>
-          <w:rFonts w:cstheme="minorHAnsi"/>
-        </w:rPr>
-        <w:t xml:space="preserve"> instrument (</w:t>
-      </w:r>
-      <w:r>
-        <w:rPr>
-          <w:rFonts w:cstheme="minorHAnsi"/>
-        </w:rPr>
-        <w:t>Q-</w:t>
-      </w:r>
-      <w:proofErr w:type="spellStart"/>
-      <w:r>
-        <w:rPr>
-          <w:rFonts w:cstheme="minorHAnsi"/>
-        </w:rPr>
-        <w:t>Exactive</w:t>
-      </w:r>
-      <w:proofErr w:type="spellEnd"/>
-      <w:r>
-        <w:rPr>
-          <w:rFonts w:cstheme="minorHAnsi"/>
-        </w:rPr>
-        <w:t xml:space="preserve"> Plus</w:t>
-      </w:r>
-      <w:r>
-        <w:rPr>
-          <w:rFonts w:cstheme="minorHAnsi"/>
-        </w:rPr>
-        <w:t xml:space="preserve">, </w:t>
-      </w:r>
-      <w:proofErr w:type="spellStart"/>
-      <w:r>
-        <w:rPr>
-          <w:rFonts w:cstheme="minorHAnsi"/>
-        </w:rPr>
-        <w:t>Thermo</w:t>
-      </w:r>
-      <w:proofErr w:type="spellEnd"/>
-      <w:r>
-        <w:rPr>
-          <w:rFonts w:cstheme="minorHAnsi"/>
-        </w:rPr>
-        <w:t>)</w:t>
-      </w:r>
-      <w:r>
-        <w:rPr>
-          <w:rFonts w:ascii="Arial" w:hAnsi="Arial" w:cs="Arial"/>
-        </w:rPr>
-        <w:t xml:space="preserve"> </w:t>
-      </w:r>
-      <w:r>
-        <w:t xml:space="preserve">using an </w:t>
-      </w:r>
-      <w:r>
-        <w:t>18</w:t>
-      </w:r>
-      <w:r>
-        <w:t xml:space="preserve"> </w:t>
-      </w:r>
       <w:r>
         <w:t>variable width window precursor isolation scheme</w:t>
       </w:r>
       <w:r>
-        <w:t xml:space="preserve"> (</w:t>
-      </w:r>
-      <w:proofErr w:type="spellStart"/>
-      <w:r>
-        <w:t>Bruderer</w:t>
-      </w:r>
-      <w:proofErr w:type="spellEnd"/>
-      <w:r>
-        <w:t xml:space="preserve"> R. et al. MCP 2015)</w:t>
+        <w:t xml:space="preserve"> (Bruderer R. et al. MCP 2015)</w:t>
       </w:r>
       <w:r>
         <w:t xml:space="preserve"> and a </w:t>
@@ -418,7 +335,7 @@
     <w:p>
       <w:pPr>
         <w:spacing w:line="480" w:lineRule="auto"/>
-        <w:jc w:val="center"/>
+        <w:ind w:firstLine="1440"/>
         <w:rPr>
           <w:rFonts w:ascii="Arial" w:hAnsi="Arial" w:cs="Arial"/>
         </w:rPr>
@@ -588,15 +505,7 @@
     </w:p>
     <w:p>
       <w:r>
-        <w:t>[</w:t>
-      </w:r>
-      <w:proofErr w:type="gramStart"/>
-      <w:r>
-        <w:t>figure</w:t>
-      </w:r>
-      <w:proofErr w:type="gramEnd"/>
-      <w:r>
-        <w:t xml:space="preserve"> adapted from </w:t>
+        <w:t xml:space="preserve">[figure adapted from </w:t>
       </w:r>
     </w:p>
     <w:p>
@@ -623,13 +532,8 @@
       </w:r>
     </w:p>
     <w:p>
-      <w:proofErr w:type="gramStart"/>
-      <w:r>
-        <w:t>and</w:t>
-      </w:r>
-      <w:proofErr w:type="gramEnd"/>
-      <w:r>
-        <w:t xml:space="preserve"> </w:t>
+      <w:r>
+        <w:t xml:space="preserve">and </w:t>
       </w:r>
     </w:p>
     <w:p>
@@ -639,21 +543,8 @@
           <w:color w:val="808080" w:themeColor="background1" w:themeShade="80"/>
         </w:rPr>
       </w:pPr>
-      <w:proofErr w:type="spellStart"/>
-      <w:r>
-        <w:t>Bruderer</w:t>
-      </w:r>
-      <w:proofErr w:type="spellEnd"/>
-      <w:r>
-        <w:t xml:space="preserve">, et al. Extending the Limits of Quantitative Proteome Profiling with Data-Independent Acquisition and Application to Acetaminophen-Treated Three-Dimensional Liver </w:t>
-      </w:r>
-      <w:proofErr w:type="spellStart"/>
-      <w:r>
-        <w:t>Microtissues</w:t>
-      </w:r>
-      <w:proofErr w:type="spellEnd"/>
-      <w:r>
-        <w:t xml:space="preserve">.” </w:t>
+      <w:r>
+        <w:t xml:space="preserve">Bruderer, et al. Extending the Limits of Quantitative Proteome Profiling with Data-Independent Acquisition and Application to Acetaminophen-Treated Three-Dimensional Liver Microtissues.” </w:t>
       </w:r>
       <w:r>
         <w:rPr>
@@ -702,12 +593,12 @@
     </w:p>
     <w:p>
       <w:r>
+        <w:t>Extract the files in it to a folder on your computer, like:</w:t>
+      </w:r>
+    </w:p>
+    <w:p>
+      <w:r>
         <w:lastRenderedPageBreak/>
-        <w:t>Extract the files in it to a folder on your computer, like:</w:t>
-      </w:r>
-    </w:p>
-    <w:p>
-      <w:r>
         <w:t>C:\Users\brendanx\Documents</w:t>
       </w:r>
     </w:p>
@@ -836,8 +727,6 @@
           </wp:inline>
         </w:drawing>
       </w:r>
-      <w:bookmarkStart w:id="0" w:name="_GoBack"/>
-      <w:bookmarkEnd w:id="0"/>
     </w:p>
     <w:p>
       <w:pPr>
@@ -1126,19 +1015,22 @@
         <w:pStyle w:val="Heading1"/>
       </w:pPr>
       <w:r>
+        <w:t>Using the Import Peptide Search wizard</w:t>
+      </w:r>
+    </w:p>
+    <w:p>
+      <w:r>
+        <w:t>If you kno</w:t>
+      </w:r>
+      <w:r>
+        <w:t>w where to look, you could perform all of the following steps through various menu options on Skyline. To simplify the normal workflow for DIA, you will instead use</w:t>
+      </w:r>
+      <w:r>
+        <w:t xml:space="preserve"> a “wizard” which </w:t>
+      </w:r>
+      <w:r>
         <w:lastRenderedPageBreak/>
-        <w:t>Using the Import Peptide Search wizard</w:t>
-      </w:r>
-    </w:p>
-    <w:p>
-      <w:r>
-        <w:t>If you kno</w:t>
-      </w:r>
-      <w:r>
-        <w:t>w where to look, you could perform all of the following steps through various menu options on Skyline. To simplify the normal workflow for DIA, you will instead use</w:t>
-      </w:r>
-      <w:r>
-        <w:t xml:space="preserve"> a “wizard” which will step you through the critical choices required for Skyline to run the analysis.</w:t>
+        <w:t>will step you through the critical choices required for Skyline to run the analysis.</w:t>
       </w:r>
       <w:r>
         <w:t xml:space="preserve"> </w:t>
@@ -1368,7 +1260,11 @@
       </w:r>
     </w:p>
     <w:p>
-      <w:r>
+      <w:pPr>
+        <w:keepNext/>
+      </w:pPr>
+      <w:r>
+        <w:lastRenderedPageBreak/>
         <w:t xml:space="preserve">The </w:t>
       </w:r>
       <w:r>
@@ -1386,12 +1282,11 @@
         <w:rPr>
           <w:noProof/>
         </w:rPr>
-        <w:lastRenderedPageBreak/>
         <w:drawing>
-          <wp:inline distT="0" distB="0" distL="0" distR="0" wp14:anchorId="683CEA75" wp14:editId="03FB6C64">
+          <wp:inline distT="0" distB="0" distL="0" distR="0" wp14:anchorId="22786174" wp14:editId="7F3F5F33">
             <wp:extent cx="3848100" cy="5514975"/>
             <wp:effectExtent l="0" t="0" r="0" b="9525"/>
-            <wp:docPr id="19" name="Picture 19"/>
+            <wp:docPr id="10" name="Picture 10" descr="Graphical user interface, text, application&#10;&#10;Description automatically generated"/>
             <wp:cNvGraphicFramePr>
               <a:graphicFrameLocks xmlns:a="http://schemas.openxmlformats.org/drawingml/2006/main" noChangeAspect="1"/>
             </wp:cNvGraphicFramePr>
@@ -1399,7 +1294,7 @@
               <a:graphicData uri="http://schemas.openxmlformats.org/drawingml/2006/picture">
                 <pic:pic xmlns:pic="http://schemas.openxmlformats.org/drawingml/2006/picture">
                   <pic:nvPicPr>
-                    <pic:cNvPr id="1" name=""/>
+                    <pic:cNvPr id="10" name="Picture 10" descr="Graphical user interface, text, application&#10;&#10;Description automatically generated"/>
                     <pic:cNvPicPr/>
                   </pic:nvPicPr>
                   <pic:blipFill>
@@ -1556,7 +1451,11 @@
       </w:r>
     </w:p>
     <w:p>
-      <w:r>
+      <w:pPr>
+        <w:keepNext/>
+      </w:pPr>
+      <w:r>
+        <w:lastRenderedPageBreak/>
         <w:t xml:space="preserve">The </w:t>
       </w:r>
       <w:r>
@@ -1574,12 +1473,11 @@
         <w:rPr>
           <w:noProof/>
         </w:rPr>
-        <w:lastRenderedPageBreak/>
         <w:drawing>
-          <wp:inline distT="0" distB="0" distL="0" distR="0" wp14:anchorId="3DB9A2FB" wp14:editId="15AE4ABB">
+          <wp:inline distT="0" distB="0" distL="0" distR="0" wp14:anchorId="0976115B" wp14:editId="118488EF">
             <wp:extent cx="3848100" cy="5514975"/>
             <wp:effectExtent l="0" t="0" r="0" b="9525"/>
-            <wp:docPr id="34" name="Picture 34"/>
+            <wp:docPr id="12" name="Picture 12" descr="Graphical user interface, text, application&#10;&#10;Description automatically generated"/>
             <wp:cNvGraphicFramePr>
               <a:graphicFrameLocks xmlns:a="http://schemas.openxmlformats.org/drawingml/2006/main" noChangeAspect="1"/>
             </wp:cNvGraphicFramePr>
@@ -1587,7 +1485,7 @@
               <a:graphicData uri="http://schemas.openxmlformats.org/drawingml/2006/picture">
                 <pic:pic xmlns:pic="http://schemas.openxmlformats.org/drawingml/2006/picture">
                   <pic:nvPicPr>
-                    <pic:cNvPr id="1" name=""/>
+                    <pic:cNvPr id="12" name="Picture 12" descr="Graphical user interface, text, application&#10;&#10;Description automatically generated"/>
                     <pic:cNvPicPr/>
                   </pic:nvPicPr>
                   <pic:blipFill>
@@ -1679,6 +1577,7 @@
         <w:rPr>
           <w:noProof/>
         </w:rPr>
+        <w:lastRenderedPageBreak/>
         <w:t xml:space="preserve"> </w:t>
       </w:r>
       <w:r>
@@ -1731,7 +1630,6 @@
         </w:numPr>
       </w:pPr>
       <w:r>
-        <w:lastRenderedPageBreak/>
         <w:t xml:space="preserve">Click the </w:t>
       </w:r>
       <w:r>
@@ -1889,6 +1787,7 @@
         </w:numPr>
       </w:pPr>
       <w:r>
+        <w:lastRenderedPageBreak/>
         <w:t xml:space="preserve">Click the </w:t>
       </w:r>
       <w:r>
@@ -1967,6 +1866,9 @@
       </w:r>
     </w:p>
     <w:p>
+      <w:pPr>
+        <w:keepNext/>
+      </w:pPr>
       <w:r>
         <w:t xml:space="preserve">The </w:t>
       </w:r>
@@ -1985,7 +1887,6 @@
         <w:rPr>
           <w:noProof/>
         </w:rPr>
-        <w:lastRenderedPageBreak/>
         <w:drawing>
           <wp:inline distT="0" distB="0" distL="0" distR="0" wp14:anchorId="5744F074" wp14:editId="0AC97E6A">
             <wp:extent cx="5562600" cy="4019550"/>
@@ -2045,7 +1946,11 @@
       </w:r>
     </w:p>
     <w:p>
-      <w:r>
+      <w:pPr>
+        <w:keepNext/>
+      </w:pPr>
+      <w:r>
+        <w:lastRenderedPageBreak/>
         <w:t xml:space="preserve">The </w:t>
       </w:r>
       <w:r>
@@ -2063,7 +1968,6 @@
         <w:rPr>
           <w:noProof/>
         </w:rPr>
-        <w:lastRenderedPageBreak/>
         <w:drawing>
           <wp:inline distT="0" distB="0" distL="0" distR="0" wp14:anchorId="7643CA5F" wp14:editId="21B79666">
             <wp:extent cx="3848100" cy="5514975"/>
@@ -2150,16 +2054,17 @@
     </w:p>
     <w:p>
       <w:r>
-        <w:t xml:space="preserve">In the </w:t>
-      </w:r>
-      <w:r>
-        <w:rPr>
-          <w:b/>
-        </w:rPr>
-        <w:t>Configure Transition Settings</w:t>
-      </w:r>
-      <w:r>
-        <w:t xml:space="preserve"> page, make the following changes from the default values:</w:t>
+        <w:t xml:space="preserve">Skip the </w:t>
+      </w:r>
+      <w:r>
+        <w:rPr>
+          <w:b/>
+          <w:bCs/>
+        </w:rPr>
+        <w:t>Add Modifications</w:t>
+      </w:r>
+      <w:r>
+        <w:t xml:space="preserve"> page by doing the following:</w:t>
       </w:r>
     </w:p>
     <w:p>
@@ -2171,6 +2076,42 @@
         </w:numPr>
       </w:pPr>
       <w:r>
+        <w:t xml:space="preserve">Click the </w:t>
+      </w:r>
+      <w:r>
+        <w:rPr>
+          <w:b/>
+          <w:bCs/>
+        </w:rPr>
+        <w:t>Next</w:t>
+      </w:r>
+      <w:r>
+        <w:t xml:space="preserve"> button.</w:t>
+      </w:r>
+    </w:p>
+    <w:p>
+      <w:r>
+        <w:t xml:space="preserve">In the </w:t>
+      </w:r>
+      <w:r>
+        <w:rPr>
+          <w:b/>
+        </w:rPr>
+        <w:t>Configure Transition Settings</w:t>
+      </w:r>
+      <w:r>
+        <w:t xml:space="preserve"> page, make the following changes from the default values:</w:t>
+      </w:r>
+    </w:p>
+    <w:p>
+      <w:pPr>
+        <w:pStyle w:val="ListParagraph"/>
+        <w:numPr>
+          <w:ilvl w:val="0"/>
+          <w:numId w:val="19"/>
+        </w:numPr>
+      </w:pPr>
+      <w:r>
         <w:t xml:space="preserve">Set </w:t>
       </w:r>
       <w:r>
@@ -2180,15 +2121,7 @@
         <w:t>Precursor charges</w:t>
       </w:r>
       <w:r>
-        <w:t xml:space="preserve"> to “2, 3, </w:t>
-      </w:r>
-      <w:proofErr w:type="gramStart"/>
-      <w:r>
-        <w:t>4</w:t>
-      </w:r>
-      <w:proofErr w:type="gramEnd"/>
-      <w:r>
-        <w:t>”.</w:t>
+        <w:t xml:space="preserve"> to “2, 3, 4”.</w:t>
       </w:r>
     </w:p>
     <w:p>
@@ -2231,6 +2164,7 @@
               <w:spacing w:after="0"/>
             </w:pPr>
             <w:r>
+              <w:lastRenderedPageBreak/>
               <w:t>NOTE: You could leave the ion type “p” which stands for precursor, and Skyline would extract chromatograms covering the precursor isotope distribution from the MS1 spectra in the DIA data files. However, to simplify this tutorial and reduce processing time and output file size, the description below deals only with fragment ion chromatograms extracted from the DIA MS/MS spectra.</w:t>
             </w:r>
           </w:p>
@@ -2247,7 +2181,6 @@
         <w:spacing w:before="240"/>
       </w:pPr>
       <w:r>
-        <w:lastRenderedPageBreak/>
         <w:t xml:space="preserve">Check </w:t>
       </w:r>
       <w:r>
@@ -2261,6 +2194,9 @@
       </w:r>
     </w:p>
     <w:p>
+      <w:pPr>
+        <w:keepNext/>
+      </w:pPr>
       <w:r>
         <w:t xml:space="preserve">The </w:t>
       </w:r>
@@ -2280,10 +2216,10 @@
           <w:noProof/>
         </w:rPr>
         <w:drawing>
-          <wp:inline distT="0" distB="0" distL="0" distR="0" wp14:anchorId="4C8A46C5" wp14:editId="6FC9DA37">
+          <wp:inline distT="0" distB="0" distL="0" distR="0" wp14:anchorId="6FAE4E6A" wp14:editId="0D033C63">
             <wp:extent cx="3848100" cy="5514975"/>
             <wp:effectExtent l="0" t="0" r="0" b="9525"/>
-            <wp:docPr id="6" name="Picture 6"/>
+            <wp:docPr id="21" name="Picture 21" descr="Graphical user interface, application, Word&#10;&#10;Description automatically generated"/>
             <wp:cNvGraphicFramePr>
               <a:graphicFrameLocks xmlns:a="http://schemas.openxmlformats.org/drawingml/2006/main" noChangeAspect="1"/>
             </wp:cNvGraphicFramePr>
@@ -2291,7 +2227,7 @@
               <a:graphicData uri="http://schemas.openxmlformats.org/drawingml/2006/picture">
                 <pic:pic xmlns:pic="http://schemas.openxmlformats.org/drawingml/2006/picture">
                   <pic:nvPicPr>
-                    <pic:cNvPr id="1" name=""/>
+                    <pic:cNvPr id="21" name="Picture 21" descr="Graphical user interface, application, Word&#10;&#10;Description automatically generated"/>
                     <pic:cNvPicPr/>
                   </pic:nvPicPr>
                   <pic:blipFill>
@@ -2398,22 +2334,14 @@
         <w:t>e</w:t>
       </w:r>
       <w:r>
+        <w:t xml:space="preserve"> centroided data to save space</w:t>
+      </w:r>
+      <w:r>
+        <w:t>.</w:t>
+      </w:r>
+      <w:r>
         <w:t xml:space="preserve"> </w:t>
       </w:r>
-      <w:proofErr w:type="spellStart"/>
-      <w:r>
-        <w:t>centroided</w:t>
-      </w:r>
-      <w:proofErr w:type="spellEnd"/>
-      <w:r>
-        <w:t xml:space="preserve"> data to save space</w:t>
-      </w:r>
-      <w:r>
-        <w:t>.</w:t>
-      </w:r>
-      <w:r>
-        <w:t xml:space="preserve"> </w:t>
-      </w:r>
       <w:r>
         <w:t>S</w:t>
       </w:r>
@@ -2426,19 +2354,18 @@
       <w:r>
         <w:t xml:space="preserve"> select ‘</w:t>
       </w:r>
-      <w:proofErr w:type="spellStart"/>
       <w:r>
         <w:t>C</w:t>
       </w:r>
       <w:r>
-        <w:t>entroided</w:t>
-      </w:r>
-      <w:proofErr w:type="spellEnd"/>
-      <w:r>
-        <w:t xml:space="preserve">’ and specify a </w:t>
-      </w:r>
-      <w:r>
-        <w:t xml:space="preserve">‘20’ ppm mass </w:t>
+        <w:t xml:space="preserve">entroided’ and specify a </w:t>
+      </w:r>
+      <w:r>
+        <w:t xml:space="preserve">‘20’ ppm </w:t>
+      </w:r>
+      <w:r>
+        <w:lastRenderedPageBreak/>
+        <w:t xml:space="preserve">mass </w:t>
       </w:r>
       <w:r>
         <w:t>accuracy for extraction. With profile mode data the resolving power of the instrument can be specified.</w:t>
@@ -2480,7 +2407,6 @@
         <w:rPr>
           <w:lang w:val="en-GB"/>
         </w:rPr>
-        <w:lastRenderedPageBreak/>
         <w:t>Now you need to define a new isolation scheme</w:t>
       </w:r>
       <w:r>
@@ -2622,19 +2548,11 @@
       <w:r>
         <w:t xml:space="preserve">Click the </w:t>
       </w:r>
-      <w:proofErr w:type="spellStart"/>
-      <w:r>
-        <w:rPr>
-          <w:b/>
-        </w:rPr>
-        <w:t>Prespecified</w:t>
-      </w:r>
-      <w:proofErr w:type="spellEnd"/>
-      <w:r>
-        <w:rPr>
-          <w:b/>
-        </w:rPr>
-        <w:t xml:space="preserve"> isolation windows</w:t>
+      <w:r>
+        <w:rPr>
+          <w:b/>
+        </w:rPr>
+        <w:t>Prespecified isolation windows</w:t>
       </w:r>
       <w:r>
         <w:t xml:space="preserve"> option.</w:t>
@@ -2698,7 +2616,11 @@
       </w:r>
     </w:p>
     <w:p>
-      <w:r>
+      <w:pPr>
+        <w:keepNext/>
+      </w:pPr>
+      <w:r>
+        <w:lastRenderedPageBreak/>
         <w:t xml:space="preserve">The </w:t>
       </w:r>
       <w:r>
@@ -2800,7 +2722,6 @@
         <w:t xml:space="preserve"> to compensate for the overlap, Skyline </w:t>
       </w:r>
       <w:r>
-        <w:lastRenderedPageBreak/>
         <w:t>has added a 1</w:t>
       </w:r>
       <w:r>
@@ -2827,19 +2748,11 @@
       <w:r>
         <w:t xml:space="preserve">In the dropdown list beneath </w:t>
       </w:r>
-      <w:proofErr w:type="spellStart"/>
-      <w:r>
-        <w:rPr>
-          <w:b/>
-        </w:rPr>
-        <w:t>Prespecified</w:t>
-      </w:r>
-      <w:proofErr w:type="spellEnd"/>
-      <w:r>
-        <w:rPr>
-          <w:b/>
-        </w:rPr>
-        <w:t xml:space="preserve"> isolation window</w:t>
+      <w:r>
+        <w:rPr>
+          <w:b/>
+        </w:rPr>
+        <w:t>Prespecified isolation window</w:t>
       </w:r>
       <w:r>
         <w:t>, c</w:t>
@@ -2922,7 +2835,11 @@
       </w:r>
     </w:p>
     <w:p>
-      <w:r>
+      <w:pPr>
+        <w:keepNext/>
+      </w:pPr>
+      <w:r>
+        <w:lastRenderedPageBreak/>
         <w:t>You will see a form like the one below:</w:t>
       </w:r>
     </w:p>
@@ -3070,7 +2987,11 @@
       </w:r>
     </w:p>
     <w:p>
-      <w:r>
+      <w:pPr>
+        <w:keepNext/>
+      </w:pPr>
+      <w:r>
+        <w:lastRenderedPageBreak/>
         <w:t xml:space="preserve">The </w:t>
       </w:r>
       <w:r>
@@ -3088,7 +3009,6 @@
         <w:rPr>
           <w:noProof/>
         </w:rPr>
-        <w:lastRenderedPageBreak/>
         <w:drawing>
           <wp:inline distT="0" distB="0" distL="0" distR="0" wp14:anchorId="606EAE00" wp14:editId="11163262">
             <wp:extent cx="3848100" cy="5514975"/>
@@ -3298,19 +3218,11 @@
       <w:r>
         <w:t xml:space="preserve">Check </w:t>
       </w:r>
-      <w:proofErr w:type="gramStart"/>
-      <w:r>
-        <w:rPr>
-          <w:b/>
-        </w:rPr>
-        <w:t>Automatically</w:t>
-      </w:r>
-      <w:proofErr w:type="gramEnd"/>
-      <w:r>
-        <w:rPr>
-          <w:b/>
-        </w:rPr>
-        <w:t xml:space="preserve"> train </w:t>
+      <w:r>
+        <w:rPr>
+          <w:b/>
+        </w:rPr>
+        <w:t xml:space="preserve">Automatically train </w:t>
       </w:r>
       <w:proofErr w:type="spellStart"/>
       <w:r>
@@ -3331,7 +3243,11 @@
       </w:r>
     </w:p>
     <w:p>
-      <w:r>
+      <w:pPr>
+        <w:keepNext/>
+      </w:pPr>
+      <w:r>
+        <w:lastRenderedPageBreak/>
         <w:t xml:space="preserve">The </w:t>
       </w:r>
       <w:r>
@@ -3349,7 +3265,6 @@
         <w:rPr>
           <w:noProof/>
         </w:rPr>
-        <w:lastRenderedPageBreak/>
         <w:drawing>
           <wp:inline distT="0" distB="0" distL="0" distR="0" wp14:anchorId="12A5FFC5" wp14:editId="0551D90D">
             <wp:extent cx="3848100" cy="5514975"/>
@@ -3409,7 +3324,11 @@
       </w:r>
     </w:p>
     <w:p>
-      <w:r>
+      <w:pPr>
+        <w:keepNext/>
+      </w:pPr>
+      <w:r>
+        <w:lastRenderedPageBreak/>
         <w:t>You should be presented with a form describing the targets calculated based on your settings and the FASTA sequence text provided that looks like this:</w:t>
       </w:r>
     </w:p>
@@ -3418,12 +3337,11 @@
         <w:rPr>
           <w:noProof/>
         </w:rPr>
-        <w:lastRenderedPageBreak/>
         <w:drawing>
-          <wp:inline distT="0" distB="0" distL="0" distR="0" wp14:anchorId="4E469E8D" wp14:editId="063D760C">
+          <wp:inline distT="0" distB="0" distL="0" distR="0" wp14:anchorId="38D7890F" wp14:editId="3FB1C423">
             <wp:extent cx="3962400" cy="2752725"/>
             <wp:effectExtent l="0" t="0" r="0" b="9525"/>
-            <wp:docPr id="53" name="Picture 53"/>
+            <wp:docPr id="16" name="Picture 16" descr="Graphical user interface, text, application, email&#10;&#10;Description automatically generated"/>
             <wp:cNvGraphicFramePr>
               <a:graphicFrameLocks xmlns:a="http://schemas.openxmlformats.org/drawingml/2006/main" noChangeAspect="1"/>
             </wp:cNvGraphicFramePr>
@@ -3431,7 +3349,7 @@
               <a:graphicData uri="http://schemas.openxmlformats.org/drawingml/2006/picture">
                 <pic:pic xmlns:pic="http://schemas.openxmlformats.org/drawingml/2006/picture">
                   <pic:nvPicPr>
-                    <pic:cNvPr id="1" name=""/>
+                    <pic:cNvPr id="16" name="Picture 16" descr="Graphical user interface, text, application, email&#10;&#10;Description automatically generated"/>
                     <pic:cNvPicPr/>
                   </pic:nvPicPr>
                   <pic:blipFill>
@@ -3510,6 +3428,9 @@
       </w:r>
     </w:p>
     <w:p>
+      <w:pPr>
+        <w:keepNext/>
+      </w:pPr>
       <w:r>
         <w:t>Skyline begins extracting chromatograms which should look like this on a standard i7 4-core processor:</w:t>
       </w:r>
@@ -3520,10 +3441,10 @@
           <w:noProof/>
         </w:rPr>
         <w:drawing>
-          <wp:inline distT="0" distB="0" distL="0" distR="0" wp14:anchorId="7488F832" wp14:editId="25AC4E37">
+          <wp:inline distT="0" distB="0" distL="0" distR="0" wp14:anchorId="4C6A5622" wp14:editId="38E17C6C">
             <wp:extent cx="5756910" cy="3269615"/>
             <wp:effectExtent l="0" t="0" r="0" b="6985"/>
-            <wp:docPr id="54" name="Picture 54"/>
+            <wp:docPr id="23" name="Picture 23" descr="Graphical user interface, chart&#10;&#10;Description automatically generated"/>
             <wp:cNvGraphicFramePr>
               <a:graphicFrameLocks xmlns:a="http://schemas.openxmlformats.org/drawingml/2006/main" noChangeAspect="1"/>
             </wp:cNvGraphicFramePr>
@@ -3531,7 +3452,7 @@
               <a:graphicData uri="http://schemas.openxmlformats.org/drawingml/2006/picture">
                 <pic:pic xmlns:pic="http://schemas.openxmlformats.org/drawingml/2006/picture">
                   <pic:nvPicPr>
-                    <pic:cNvPr id="1" name=""/>
+                    <pic:cNvPr id="23" name="Picture 23" descr="Graphical user interface, chart&#10;&#10;Description automatically generated"/>
                     <pic:cNvPicPr/>
                   </pic:nvPicPr>
                   <pic:blipFill>
@@ -3562,7 +3483,11 @@
       </w:r>
     </w:p>
     <w:p>
-      <w:r>
+      <w:pPr>
+        <w:keepNext/>
+      </w:pPr>
+      <w:r>
+        <w:lastRenderedPageBreak/>
         <w:t xml:space="preserve">After the import is completed, Skyline will show you the </w:t>
       </w:r>
       <w:proofErr w:type="spellStart"/>
@@ -3600,12 +3525,11 @@
         <w:rPr>
           <w:noProof/>
         </w:rPr>
-        <w:lastRenderedPageBreak/>
         <w:drawing>
-          <wp:inline distT="0" distB="0" distL="0" distR="0" wp14:anchorId="0BE00BD6" wp14:editId="3E1FB053">
+          <wp:inline distT="0" distB="0" distL="0" distR="0" wp14:anchorId="01FDF046" wp14:editId="1EBFBF14">
             <wp:extent cx="5756910" cy="3526790"/>
             <wp:effectExtent l="0" t="0" r="0" b="0"/>
-            <wp:docPr id="56" name="Picture 56"/>
+            <wp:docPr id="22" name="Picture 22" descr="Chart, histogram&#10;&#10;Description automatically generated"/>
             <wp:cNvGraphicFramePr>
               <a:graphicFrameLocks xmlns:a="http://schemas.openxmlformats.org/drawingml/2006/main" noChangeAspect="1"/>
             </wp:cNvGraphicFramePr>
@@ -3613,7 +3537,7 @@
               <a:graphicData uri="http://schemas.openxmlformats.org/drawingml/2006/picture">
                 <pic:pic xmlns:pic="http://schemas.openxmlformats.org/drawingml/2006/picture">
                   <pic:nvPicPr>
-                    <pic:cNvPr id="1" name=""/>
+                    <pic:cNvPr id="22" name="Picture 22" descr="Chart, histogram&#10;&#10;Description automatically generated"/>
                     <pic:cNvPicPr/>
                   </pic:nvPicPr>
                   <pic:blipFill>
@@ -4031,7 +3955,11 @@
       </w:r>
     </w:p>
     <w:p>
-      <w:r>
+      <w:pPr>
+        <w:keepNext/>
+      </w:pPr>
+      <w:r>
+        <w:lastRenderedPageBreak/>
         <w:t xml:space="preserve">The </w:t>
       </w:r>
       <w:r>
@@ -4061,7 +3989,6 @@
         <w:rPr>
           <w:noProof/>
         </w:rPr>
-        <w:lastRenderedPageBreak/>
         <w:drawing>
           <wp:inline distT="0" distB="0" distL="0" distR="0" wp14:anchorId="2C486BB4" wp14:editId="7158A63D">
             <wp:extent cx="3448050" cy="4657725"/>
@@ -4482,11 +4409,13 @@
     </w:p>
     <w:p>
       <w:pPr>
+        <w:keepNext/>
         <w:rPr>
           <w:rFonts w:ascii="Arial" w:hAnsi="Arial" w:cs="Arial"/>
         </w:rPr>
       </w:pPr>
       <w:r>
+        <w:lastRenderedPageBreak/>
         <w:t>Annotate th</w:t>
       </w:r>
       <w:r>
@@ -4512,7 +4441,6 @@
         <w:rPr>
           <w:noProof/>
         </w:rPr>
-        <w:lastRenderedPageBreak/>
         <w:drawing>
           <wp:inline distT="0" distB="0" distL="0" distR="0" wp14:anchorId="203F58C5" wp14:editId="393D474C">
             <wp:extent cx="5476875" cy="2619375"/>
@@ -5171,23 +5099,12 @@
     </w:p>
     <w:p>
       <w:r>
+        <w:lastRenderedPageBreak/>
         <w:t>Note: In order to dock a window like this, the mouse arrow cursor must be placed inside one of the docking icons, in this case, at the top.</w:t>
       </w:r>
       <w:r>
-        <w:t xml:space="preserve"> Once you begin dragging with the left-mouse button held </w:t>
-      </w:r>
-      <w:r>
-        <w:lastRenderedPageBreak/>
-        <w:t>down, Skyline will show the docking icons and a transparent blue rectangle where the window will be placed if you were to release the left-mouse button at that moment.</w:t>
-      </w:r>
-    </w:p>
-    <w:p>
-      <w:pPr>
-        <w:rPr>
-          <w:rFonts w:ascii="Arial" w:hAnsi="Arial" w:cs="Arial"/>
-          <w:lang w:val="en-GB"/>
-        </w:rPr>
-      </w:pPr>
+        <w:t xml:space="preserve"> Once you begin dragging with the left-mouse button held down, Skyline will show the docking icons and a transparent blue rectangle where the window will be placed if you were to release the left-mouse button at that moment.</w:t>
+      </w:r>
     </w:p>
     <w:p>
       <w:pPr>
@@ -5253,7 +5170,7 @@
                     </a:ln>
                     <a:extLst>
                       <a:ext uri="{53640926-AAD7-44d8-BBD7-CCE9431645EC}">
-                        <a14:shadowObscured xmlns:cx="http://schemas.microsoft.com/office/drawing/2014/chartex" xmlns:cx1="http://schemas.microsoft.com/office/drawing/2015/9/8/chartex" xmlns:cx2="http://schemas.microsoft.com/office/drawing/2015/10/21/chartex" xmlns:cx3="http://schemas.microsoft.com/office/drawing/2016/5/9/chartex" xmlns:cx4="http://schemas.microsoft.com/office/drawing/2016/5/10/chartex" xmlns:cx5="http://schemas.microsoft.com/office/drawing/2016/5/11/chartex" xmlns:cx6="http://schemas.microsoft.com/office/drawing/2016/5/12/chartex" xmlns:cx7="http://schemas.microsoft.com/office/drawing/2016/5/13/chartex" xmlns:cx8="http://schemas.microsoft.com/office/drawing/2016/5/14/chartex" xmlns:aink="http://schemas.microsoft.com/office/drawing/2016/ink" xmlns:am3d="http://schemas.microsoft.com/office/drawing/2017/model3d" xmlns:w16cid="http://schemas.microsoft.com/office/word/2016/wordml/cid" xmlns:w16se="http://schemas.microsoft.com/office/word/2015/wordml/symex" xmlns="" xmlns:o="urn:schemas-microsoft-com:office:office" xmlns:v="urn:schemas-microsoft-com:vml" xmlns:w10="urn:schemas-microsoft-com:office:word" xmlns:w="http://schemas.openxmlformats.org/wordprocessingml/2006/main" xmlns:a14="http://schemas.microsoft.com/office/drawing/2010/main" xmlns:mv="urn:schemas-microsoft-com:mac:vml" xmlns:mo="http://schemas.microsoft.com/office/mac/office/2008/main"/>
+                        <a14:shadowObscured xmlns:mo="http://schemas.microsoft.com/office/mac/office/2008/main" xmlns:mv="urn:schemas-microsoft-com:mac:vml" xmlns:a14="http://schemas.microsoft.com/office/drawing/2010/main" xmlns:w="http://schemas.openxmlformats.org/wordprocessingml/2006/main" xmlns:w10="urn:schemas-microsoft-com:office:word" xmlns:v="urn:schemas-microsoft-com:vml" xmlns:o="urn:schemas-microsoft-com:office:office" xmlns=""/>
                       </a:ext>
                     </a:extLst>
                   </pic:spPr>
@@ -5314,7 +5231,7 @@
                     </a:ln>
                     <a:extLst>
                       <a:ext uri="{53640926-AAD7-44d8-BBD7-CCE9431645EC}">
-                        <a14:shadowObscured xmlns:cx="http://schemas.microsoft.com/office/drawing/2014/chartex" xmlns:cx1="http://schemas.microsoft.com/office/drawing/2015/9/8/chartex" xmlns:cx2="http://schemas.microsoft.com/office/drawing/2015/10/21/chartex" xmlns:cx3="http://schemas.microsoft.com/office/drawing/2016/5/9/chartex" xmlns:cx4="http://schemas.microsoft.com/office/drawing/2016/5/10/chartex" xmlns:cx5="http://schemas.microsoft.com/office/drawing/2016/5/11/chartex" xmlns:cx6="http://schemas.microsoft.com/office/drawing/2016/5/12/chartex" xmlns:cx7="http://schemas.microsoft.com/office/drawing/2016/5/13/chartex" xmlns:cx8="http://schemas.microsoft.com/office/drawing/2016/5/14/chartex" xmlns:aink="http://schemas.microsoft.com/office/drawing/2016/ink" xmlns:am3d="http://schemas.microsoft.com/office/drawing/2017/model3d" xmlns:w16cid="http://schemas.microsoft.com/office/word/2016/wordml/cid" xmlns:w16se="http://schemas.microsoft.com/office/word/2015/wordml/symex" xmlns="" xmlns:o="urn:schemas-microsoft-com:office:office" xmlns:v="urn:schemas-microsoft-com:vml" xmlns:w10="urn:schemas-microsoft-com:office:word" xmlns:w="http://schemas.openxmlformats.org/wordprocessingml/2006/main" xmlns:a14="http://schemas.microsoft.com/office/drawing/2010/main" xmlns:mv="urn:schemas-microsoft-com:mac:vml" xmlns:mo="http://schemas.microsoft.com/office/mac/office/2008/main"/>
+                        <a14:shadowObscured xmlns:mo="http://schemas.microsoft.com/office/mac/office/2008/main" xmlns:mv="urn:schemas-microsoft-com:mac:vml" xmlns:a14="http://schemas.microsoft.com/office/drawing/2010/main" xmlns:w="http://schemas.openxmlformats.org/wordprocessingml/2006/main" xmlns:w10="urn:schemas-microsoft-com:office:word" xmlns:v="urn:schemas-microsoft-com:vml" xmlns:o="urn:schemas-microsoft-com:office:office" xmlns=""/>
                       </a:ext>
                     </a:extLst>
                   </pic:spPr>
@@ -5334,16 +5251,8 @@
     </w:p>
     <w:p>
       <w:pPr>
-        <w:jc w:val="both"/>
-        <w:rPr>
-          <w:rFonts w:ascii="Arial" w:hAnsi="Arial" w:cs="Arial"/>
-          <w:lang w:val="en-GB"/>
-        </w:rPr>
-      </w:pPr>
-    </w:p>
-    <w:p>
-      <w:pPr>
         <w:pStyle w:val="ListParagraph"/>
+        <w:keepNext/>
         <w:numPr>
           <w:ilvl w:val="0"/>
           <w:numId w:val="6"/>
@@ -5353,6 +5262,7 @@
         </w:rPr>
       </w:pPr>
       <w:r>
+        <w:lastRenderedPageBreak/>
         <w:t xml:space="preserve">Similarly, dock the </w:t>
       </w:r>
       <w:r>
@@ -5420,12 +5330,11 @@
         <w:rPr>
           <w:noProof/>
         </w:rPr>
-        <w:lastRenderedPageBreak/>
         <w:drawing>
-          <wp:inline distT="0" distB="0" distL="0" distR="0" wp14:anchorId="66536DC3" wp14:editId="60FADA6C">
+          <wp:inline distT="0" distB="0" distL="0" distR="0" wp14:anchorId="4822AB44" wp14:editId="70C44C3B">
             <wp:extent cx="5756910" cy="4241800"/>
             <wp:effectExtent l="0" t="0" r="0" b="6350"/>
-            <wp:docPr id="58" name="Picture 58"/>
+            <wp:docPr id="20" name="Picture 20" descr="Graphical user interface, application&#10;&#10;Description automatically generated"/>
             <wp:cNvGraphicFramePr>
               <a:graphicFrameLocks xmlns:a="http://schemas.openxmlformats.org/drawingml/2006/main" noChangeAspect="1"/>
             </wp:cNvGraphicFramePr>
@@ -5433,7 +5342,7 @@
               <a:graphicData uri="http://schemas.openxmlformats.org/drawingml/2006/picture">
                 <pic:pic xmlns:pic="http://schemas.openxmlformats.org/drawingml/2006/picture">
                   <pic:nvPicPr>
-                    <pic:cNvPr id="1" name=""/>
+                    <pic:cNvPr id="20" name="Picture 20" descr="Graphical user interface, application&#10;&#10;Description automatically generated"/>
                     <pic:cNvPicPr/>
                   </pic:nvPicPr>
                   <pic:blipFill>
@@ -5478,13 +5387,13 @@
       <w:r>
         <w:t>“</w:t>
       </w:r>
-      <w:bookmarkStart w:id="1" w:name="OLE_LINK1"/>
-      <w:bookmarkStart w:id="2" w:name="OLE_LINK2"/>
+      <w:bookmarkStart w:id="0" w:name="OLE_LINK1"/>
+      <w:bookmarkStart w:id="1" w:name="OLE_LINK2"/>
       <w:r>
         <w:t>sp|P63284|CLPB_ECOLI</w:t>
       </w:r>
+      <w:bookmarkEnd w:id="0"/>
       <w:bookmarkEnd w:id="1"/>
-      <w:bookmarkEnd w:id="2"/>
       <w:r>
         <w:t>”</w:t>
       </w:r>
@@ -5630,21 +5539,7 @@
         <w:rPr>
           <w:lang w:val="en-GB"/>
         </w:rPr>
-        <w:t xml:space="preserve"> Recall that the expected fold-change ratio between A</w:t>
-      </w:r>
-      <w:proofErr w:type="gramStart"/>
-      <w:r>
-        <w:rPr>
-          <w:lang w:val="en-GB"/>
-        </w:rPr>
-        <w:t>:B</w:t>
-      </w:r>
-      <w:proofErr w:type="gramEnd"/>
-      <w:r>
-        <w:rPr>
-          <w:lang w:val="en-GB"/>
-        </w:rPr>
-        <w:t xml:space="preserve"> is 4:1 for E. coli.</w:t>
+        <w:t xml:space="preserve"> Recall that the expected fold-change ratio between A:B is 4:1 for E. coli.</w:t>
       </w:r>
     </w:p>
     <w:p>
@@ -5667,16 +5562,16 @@
       <w:r>
         <w:t xml:space="preserve">peptide </w:t>
       </w:r>
-      <w:bookmarkStart w:id="3" w:name="OLE_LINK3"/>
-      <w:bookmarkStart w:id="4" w:name="OLE_LINK4"/>
+      <w:bookmarkStart w:id="2" w:name="OLE_LINK3"/>
+      <w:bookmarkStart w:id="3" w:name="OLE_LINK4"/>
       <w:r>
         <w:rPr>
           <w:bCs/>
         </w:rPr>
         <w:t>LPQVEGTGGDVQPSQDLVR</w:t>
       </w:r>
+      <w:bookmarkEnd w:id="2"/>
       <w:bookmarkEnd w:id="3"/>
-      <w:bookmarkEnd w:id="4"/>
       <w:r>
         <w:t xml:space="preserve"> </w:t>
       </w:r>
@@ -5688,7 +5583,11 @@
       </w:r>
     </w:p>
     <w:p>
-      <w:r>
+      <w:pPr>
+        <w:keepNext/>
+      </w:pPr>
+      <w:r>
+        <w:lastRenderedPageBreak/>
         <w:t>Y</w:t>
       </w:r>
       <w:r>
@@ -5700,30 +5599,19 @@
     </w:p>
     <w:p>
       <w:pPr>
-        <w:ind w:left="360"/>
-        <w:jc w:val="both"/>
         <w:rPr>
           <w:rFonts w:ascii="Arial" w:hAnsi="Arial" w:cs="Arial"/>
-          <w:lang w:val="en-GB"/>
-        </w:rPr>
-      </w:pPr>
-    </w:p>
-    <w:p>
-      <w:pPr>
-        <w:rPr>
-          <w:rFonts w:ascii="Arial" w:hAnsi="Arial" w:cs="Arial"/>
         </w:rPr>
       </w:pPr>
       <w:r>
         <w:rPr>
           <w:noProof/>
         </w:rPr>
-        <w:lastRenderedPageBreak/>
         <w:drawing>
-          <wp:inline distT="0" distB="0" distL="0" distR="0" wp14:anchorId="21E9937E" wp14:editId="3FD8B1DD">
+          <wp:inline distT="0" distB="0" distL="0" distR="0" wp14:anchorId="5C248E44" wp14:editId="502A5CE9">
             <wp:extent cx="5756910" cy="4241800"/>
             <wp:effectExtent l="0" t="0" r="0" b="6350"/>
-            <wp:docPr id="59" name="Picture 59"/>
+            <wp:docPr id="6" name="Picture 6" descr="Graphical user interface&#10;&#10;Description automatically generated"/>
             <wp:cNvGraphicFramePr>
               <a:graphicFrameLocks xmlns:a="http://schemas.openxmlformats.org/drawingml/2006/main" noChangeAspect="1"/>
             </wp:cNvGraphicFramePr>
@@ -5731,7 +5619,7 @@
               <a:graphicData uri="http://schemas.openxmlformats.org/drawingml/2006/picture">
                 <pic:pic xmlns:pic="http://schemas.openxmlformats.org/drawingml/2006/picture">
                   <pic:nvPicPr>
-                    <pic:cNvPr id="1" name=""/>
+                    <pic:cNvPr id="6" name="Picture 6" descr="Graphical user interface&#10;&#10;Description automatically generated"/>
                     <pic:cNvPicPr/>
                   </pic:nvPicPr>
                   <pic:blipFill>
@@ -5967,10 +5855,10 @@
         </w:rPr>
         <w:lastRenderedPageBreak/>
         <w:drawing>
-          <wp:inline distT="0" distB="0" distL="0" distR="0" wp14:anchorId="4C5822CE" wp14:editId="68FAE876">
-            <wp:extent cx="4305300" cy="3838575"/>
-            <wp:effectExtent l="0" t="0" r="0" b="9525"/>
-            <wp:docPr id="60" name="Picture 60"/>
+          <wp:inline distT="0" distB="0" distL="0" distR="0" wp14:anchorId="5E23C789" wp14:editId="59B1CA18">
+            <wp:extent cx="4337050" cy="3848100"/>
+            <wp:effectExtent l="0" t="0" r="6350" b="0"/>
+            <wp:docPr id="4" name="Picture 4"/>
             <wp:cNvGraphicFramePr>
               <a:graphicFrameLocks xmlns:a="http://schemas.openxmlformats.org/drawingml/2006/main" noChangeAspect="1"/>
             </wp:cNvGraphicFramePr>
@@ -5999,7 +5887,7 @@
                   <pic:spPr bwMode="auto">
                     <a:xfrm>
                       <a:off x="0" y="0"/>
-                      <a:ext cx="4305300" cy="3838575"/>
+                      <a:ext cx="4337050" cy="3848100"/>
                     </a:xfrm>
                     <a:prstGeom prst="rect">
                       <a:avLst/>
@@ -6081,10 +5969,10 @@
           <w:noProof/>
         </w:rPr>
         <w:drawing>
-          <wp:inline distT="0" distB="0" distL="0" distR="0" wp14:anchorId="4406D4B2" wp14:editId="551A7F6A">
+          <wp:inline distT="0" distB="0" distL="0" distR="0" wp14:anchorId="32402337" wp14:editId="6193B1AC">
             <wp:extent cx="5619750" cy="4114800"/>
             <wp:effectExtent l="0" t="0" r="0" b="0"/>
-            <wp:docPr id="61" name="Picture 61"/>
+            <wp:docPr id="8" name="Picture 8" descr="Chart, histogram&#10;&#10;Description automatically generated"/>
             <wp:cNvGraphicFramePr>
               <a:graphicFrameLocks xmlns:a="http://schemas.openxmlformats.org/drawingml/2006/main" noChangeAspect="1"/>
             </wp:cNvGraphicFramePr>
@@ -6092,7 +5980,7 @@
               <a:graphicData uri="http://schemas.openxmlformats.org/drawingml/2006/picture">
                 <pic:pic xmlns:pic="http://schemas.openxmlformats.org/drawingml/2006/picture">
                   <pic:nvPicPr>
-                    <pic:cNvPr id="1" name=""/>
+                    <pic:cNvPr id="8" name="Picture 8" descr="Chart, histogram&#10;&#10;Description automatically generated"/>
                     <pic:cNvPicPr/>
                   </pic:nvPicPr>
                   <pic:blipFill>
@@ -6164,10 +6052,10 @@
           <w:noProof/>
         </w:rPr>
         <w:drawing>
-          <wp:inline distT="0" distB="0" distL="0" distR="0" wp14:anchorId="333D170A" wp14:editId="49A9B3CC">
+          <wp:inline distT="0" distB="0" distL="0" distR="0" wp14:anchorId="0F273112" wp14:editId="6D9230B1">
             <wp:extent cx="5619750" cy="4114800"/>
             <wp:effectExtent l="0" t="0" r="0" b="0"/>
-            <wp:docPr id="62" name="Picture 62"/>
+            <wp:docPr id="15" name="Picture 15" descr="A picture containing graphical user interface&#10;&#10;Description automatically generated"/>
             <wp:cNvGraphicFramePr>
               <a:graphicFrameLocks xmlns:a="http://schemas.openxmlformats.org/drawingml/2006/main" noChangeAspect="1"/>
             </wp:cNvGraphicFramePr>
@@ -6175,7 +6063,7 @@
               <a:graphicData uri="http://schemas.openxmlformats.org/drawingml/2006/picture">
                 <pic:pic xmlns:pic="http://schemas.openxmlformats.org/drawingml/2006/picture">
                   <pic:nvPicPr>
-                    <pic:cNvPr id="1" name=""/>
+                    <pic:cNvPr id="15" name="Picture 15" descr="A picture containing graphical user interface&#10;&#10;Description automatically generated"/>
                     <pic:cNvPicPr/>
                   </pic:nvPicPr>
                   <pic:blipFill>
@@ -6379,10 +6267,10 @@
         </w:rPr>
         <w:lastRenderedPageBreak/>
         <w:drawing>
-          <wp:inline distT="0" distB="0" distL="0" distR="0" wp14:anchorId="36A86BAF" wp14:editId="7637E1C7">
+          <wp:inline distT="0" distB="0" distL="0" distR="0" wp14:anchorId="2532B738" wp14:editId="25ABB031">
             <wp:extent cx="5619750" cy="4114800"/>
             <wp:effectExtent l="0" t="0" r="0" b="0"/>
-            <wp:docPr id="63" name="Picture 63"/>
+            <wp:docPr id="17" name="Picture 17" descr="Chart, histogram&#10;&#10;Description automatically generated"/>
             <wp:cNvGraphicFramePr>
               <a:graphicFrameLocks xmlns:a="http://schemas.openxmlformats.org/drawingml/2006/main" noChangeAspect="1"/>
             </wp:cNvGraphicFramePr>
@@ -6390,7 +6278,7 @@
               <a:graphicData uri="http://schemas.openxmlformats.org/drawingml/2006/picture">
                 <pic:pic xmlns:pic="http://schemas.openxmlformats.org/drawingml/2006/picture">
                   <pic:nvPicPr>
-                    <pic:cNvPr id="1" name=""/>
+                    <pic:cNvPr id="17" name="Picture 17" descr="Chart, histogram&#10;&#10;Description automatically generated"/>
                     <pic:cNvPicPr/>
                   </pic:nvPicPr>
                   <pic:blipFill>
@@ -6509,37 +6397,73 @@
         <w:t xml:space="preserve">You will see that the mean value ranges from </w:t>
       </w:r>
       <w:r>
-        <w:t>1.5</w:t>
+        <w:t>1.</w:t>
+      </w:r>
+      <w:r>
+        <w:t>3</w:t>
       </w:r>
       <w:r>
         <w:t xml:space="preserve"> to </w:t>
       </w:r>
       <w:r>
-        <w:t>2</w:t>
-      </w:r>
-      <w:r>
-        <w:t xml:space="preserve">.5, while the standard deviation value ranges from </w:t>
-      </w:r>
-      <w:r>
-        <w:t>2.3</w:t>
+        <w:t>1.8</w:t>
+      </w:r>
+      <w:r>
+        <w:t xml:space="preserve">, while the standard deviation value ranges from </w:t>
+      </w:r>
+      <w:r>
+        <w:t>3</w:t>
+      </w:r>
+      <w:r>
+        <w:t>.</w:t>
+      </w:r>
+      <w:r>
+        <w:t>7</w:t>
       </w:r>
       <w:r>
         <w:t xml:space="preserve"> to </w:t>
       </w:r>
       <w:r>
-        <w:t>3.3</w:t>
+        <w:t>4</w:t>
+      </w:r>
+      <w:r>
+        <w:t>.</w:t>
+      </w:r>
+      <w:r>
+        <w:t>4</w:t>
       </w:r>
       <w:r>
         <w:t xml:space="preserve">. Using the simple calculation Mean + 3 * SD = </w:t>
       </w:r>
       <w:r>
-        <w:t>2.5 + 3</w:t>
-      </w:r>
-      <w:r>
-        <w:t xml:space="preserve">.5*3 = </w:t>
-      </w:r>
-      <w:r>
-        <w:t>13</w:t>
+        <w:t>1</w:t>
+      </w:r>
+      <w:r>
+        <w:t>.</w:t>
+      </w:r>
+      <w:r>
+        <w:t>8</w:t>
+      </w:r>
+      <w:r>
+        <w:t xml:space="preserve"> + </w:t>
+      </w:r>
+      <w:r>
+        <w:t>3 * 4</w:t>
+      </w:r>
+      <w:r>
+        <w:t>.</w:t>
+      </w:r>
+      <w:r>
+        <w:t>4</w:t>
+      </w:r>
+      <w:r>
+        <w:t xml:space="preserve"> = </w:t>
+      </w:r>
+      <w:r>
+        <w:t>1</w:t>
+      </w:r>
+      <w:r>
+        <w:t>5</w:t>
       </w:r>
       <w:r>
         <w:t xml:space="preserve"> PPM at the most extreme, this seems to indicate that a </w:t>
@@ -6618,14 +6542,12 @@
       <w:r>
         <w:t xml:space="preserve">, and click </w:t>
       </w:r>
-      <w:proofErr w:type="gramStart"/>
       <w:r>
         <w:rPr>
           <w:b/>
         </w:rPr>
         <w:t>All</w:t>
       </w:r>
-      <w:proofErr w:type="gramEnd"/>
       <w:r>
         <w:t>.</w:t>
       </w:r>
@@ -6678,7 +6600,7 @@
           <w:numId w:val="8"/>
         </w:numPr>
       </w:pPr>
-      <w:bookmarkStart w:id="5" w:name="_Hlk23864603"/>
+      <w:bookmarkStart w:id="4" w:name="_Hlk23864603"/>
       <w:r>
         <w:t xml:space="preserve">On </w:t>
       </w:r>
@@ -6748,10 +6670,10 @@
         </w:rPr>
         <w:lastRenderedPageBreak/>
         <w:drawing>
-          <wp:inline distT="0" distB="0" distL="0" distR="0" wp14:anchorId="09F857E4" wp14:editId="17506DEB">
+          <wp:inline distT="0" distB="0" distL="0" distR="0" wp14:anchorId="010ACC8D" wp14:editId="1655E889">
             <wp:extent cx="5619750" cy="4114800"/>
             <wp:effectExtent l="0" t="0" r="0" b="0"/>
-            <wp:docPr id="64" name="Picture 64"/>
+            <wp:docPr id="36" name="Picture 36" descr="Chart, line chart&#10;&#10;Description automatically generated"/>
             <wp:cNvGraphicFramePr>
               <a:graphicFrameLocks xmlns:a="http://schemas.openxmlformats.org/drawingml/2006/main" noChangeAspect="1"/>
             </wp:cNvGraphicFramePr>
@@ -6759,7 +6681,7 @@
               <a:graphicData uri="http://schemas.openxmlformats.org/drawingml/2006/picture">
                 <pic:pic xmlns:pic="http://schemas.openxmlformats.org/drawingml/2006/picture">
                   <pic:nvPicPr>
-                    <pic:cNvPr id="1" name=""/>
+                    <pic:cNvPr id="36" name="Picture 36" descr="Chart, line chart&#10;&#10;Description automatically generated"/>
                     <pic:cNvPicPr/>
                   </pic:nvPicPr>
                   <pic:blipFill>
@@ -6784,7 +6706,7 @@
         </w:drawing>
       </w:r>
     </w:p>
-    <w:bookmarkEnd w:id="5"/>
+    <w:bookmarkEnd w:id="4"/>
     <w:p>
       <w:pPr>
         <w:pStyle w:val="ListParagraph"/>
@@ -6863,10 +6785,10 @@
         </w:rPr>
         <w:lastRenderedPageBreak/>
         <w:drawing>
-          <wp:inline distT="0" distB="0" distL="0" distR="0" wp14:anchorId="1CC87780" wp14:editId="519D3CE5">
+          <wp:inline distT="0" distB="0" distL="0" distR="0" wp14:anchorId="7264A234" wp14:editId="19AF8D58">
             <wp:extent cx="5619750" cy="4114800"/>
             <wp:effectExtent l="0" t="0" r="0" b="0"/>
-            <wp:docPr id="65" name="Picture 65"/>
+            <wp:docPr id="37" name="Picture 37" descr="Chart, scatter chart&#10;&#10;Description automatically generated"/>
             <wp:cNvGraphicFramePr>
               <a:graphicFrameLocks xmlns:a="http://schemas.openxmlformats.org/drawingml/2006/main" noChangeAspect="1"/>
             </wp:cNvGraphicFramePr>
@@ -6874,7 +6796,7 @@
               <a:graphicData uri="http://schemas.openxmlformats.org/drawingml/2006/picture">
                 <pic:pic xmlns:pic="http://schemas.openxmlformats.org/drawingml/2006/picture">
                   <pic:nvPicPr>
-                    <pic:cNvPr id="1" name=""/>
+                    <pic:cNvPr id="37" name="Picture 37" descr="Chart, scatter chart&#10;&#10;Description automatically generated"/>
                     <pic:cNvPicPr/>
                   </pic:nvPicPr>
                   <pic:blipFill>
@@ -7337,10 +7259,10 @@
           <w:noProof/>
         </w:rPr>
         <w:drawing>
-          <wp:inline distT="0" distB="0" distL="0" distR="0" wp14:anchorId="1AD22A3B" wp14:editId="0BAAD9E0">
+          <wp:inline distT="0" distB="0" distL="0" distR="0" wp14:anchorId="005E525D" wp14:editId="3D8A7BDF">
             <wp:extent cx="4924425" cy="5667375"/>
             <wp:effectExtent l="0" t="0" r="9525" b="9525"/>
-            <wp:docPr id="1" name="Picture 1"/>
+            <wp:docPr id="1" name="Picture 1" descr="Graphical user interface, text, application, email&#10;&#10;Description automatically generated"/>
             <wp:cNvGraphicFramePr>
               <a:graphicFrameLocks xmlns:a="http://schemas.openxmlformats.org/drawingml/2006/main" noChangeAspect="1"/>
             </wp:cNvGraphicFramePr>
@@ -7348,7 +7270,7 @@
               <a:graphicData uri="http://schemas.openxmlformats.org/drawingml/2006/picture">
                 <pic:pic xmlns:pic="http://schemas.openxmlformats.org/drawingml/2006/picture">
                   <pic:nvPicPr>
-                    <pic:cNvPr id="1" name=""/>
+                    <pic:cNvPr id="1" name="Picture 1" descr="Graphical user interface, text, application, email&#10;&#10;Description automatically generated"/>
                     <pic:cNvPicPr/>
                   </pic:nvPicPr>
                   <pic:blipFill>
@@ -7643,10 +7565,10 @@
           <w:noProof/>
         </w:rPr>
         <w:drawing>
-          <wp:inline distT="0" distB="0" distL="0" distR="0" wp14:anchorId="041C40F4" wp14:editId="4AF48AB6">
+          <wp:inline distT="0" distB="0" distL="0" distR="0" wp14:anchorId="238CD40F" wp14:editId="6CB00469">
             <wp:extent cx="5619750" cy="4114800"/>
             <wp:effectExtent l="0" t="0" r="0" b="0"/>
-            <wp:docPr id="4" name="Picture 4"/>
+            <wp:docPr id="38" name="Picture 38" descr="Graphical user interface, table&#10;&#10;Description automatically generated"/>
             <wp:cNvGraphicFramePr>
               <a:graphicFrameLocks xmlns:a="http://schemas.openxmlformats.org/drawingml/2006/main" noChangeAspect="1"/>
             </wp:cNvGraphicFramePr>
@@ -7654,7 +7576,7 @@
               <a:graphicData uri="http://schemas.openxmlformats.org/drawingml/2006/picture">
                 <pic:pic xmlns:pic="http://schemas.openxmlformats.org/drawingml/2006/picture">
                   <pic:nvPicPr>
-                    <pic:cNvPr id="1" name=""/>
+                    <pic:cNvPr id="38" name="Picture 38" descr="Graphical user interface, table&#10;&#10;Description automatically generated"/>
                     <pic:cNvPicPr/>
                   </pic:nvPicPr>
                   <pic:blipFill>
@@ -7706,10 +7628,10 @@
           <w:noProof/>
         </w:rPr>
         <w:drawing>
-          <wp:inline distT="0" distB="0" distL="0" distR="0" wp14:anchorId="6F64399B" wp14:editId="0CCB7762">
+          <wp:inline distT="0" distB="0" distL="0" distR="0" wp14:anchorId="27747590" wp14:editId="6E61A8E6">
             <wp:extent cx="5756910" cy="2875280"/>
             <wp:effectExtent l="0" t="0" r="0" b="1270"/>
-            <wp:docPr id="5" name="Picture 5"/>
+            <wp:docPr id="39" name="Picture 39" descr="Graphical user interface&#10;&#10;Description automatically generated"/>
             <wp:cNvGraphicFramePr>
               <a:graphicFrameLocks xmlns:a="http://schemas.openxmlformats.org/drawingml/2006/main" noChangeAspect="1"/>
             </wp:cNvGraphicFramePr>
@@ -7717,7 +7639,7 @@
               <a:graphicData uri="http://schemas.openxmlformats.org/drawingml/2006/picture">
                 <pic:pic xmlns:pic="http://schemas.openxmlformats.org/drawingml/2006/picture">
                   <pic:nvPicPr>
-                    <pic:cNvPr id="1" name=""/>
+                    <pic:cNvPr id="39" name="Picture 39" descr="Graphical user interface&#10;&#10;Description automatically generated"/>
                     <pic:cNvPicPr/>
                   </pic:nvPicPr>
                   <pic:blipFill>
@@ -7768,14 +7690,12 @@
       <w:r>
         <w:t xml:space="preserve">, and click </w:t>
       </w:r>
-      <w:proofErr w:type="gramStart"/>
       <w:r>
         <w:rPr>
           <w:b/>
         </w:rPr>
         <w:t>Formatting</w:t>
       </w:r>
-      <w:proofErr w:type="gramEnd"/>
       <w:r>
         <w:t>.</w:t>
       </w:r>
@@ -8008,7 +7928,11 @@
       </w:r>
     </w:p>
     <w:p>
-      <w:r>
+      <w:pPr>
+        <w:keepNext/>
+      </w:pPr>
+      <w:r>
+        <w:lastRenderedPageBreak/>
         <w:t xml:space="preserve">Which should leave the </w:t>
       </w:r>
       <w:r>
@@ -8026,7 +7950,6 @@
         <w:rPr>
           <w:noProof/>
         </w:rPr>
-        <w:lastRenderedPageBreak/>
         <w:drawing>
           <wp:inline distT="0" distB="0" distL="0" distR="0" wp14:anchorId="30C73153" wp14:editId="64BBFF2A">
             <wp:extent cx="4381500" cy="3152775"/>
@@ -8096,10 +8019,10 @@
           <w:noProof/>
         </w:rPr>
         <w:drawing>
-          <wp:inline distT="0" distB="0" distL="0" distR="0" wp14:anchorId="29D88DDF" wp14:editId="29D9CFE4">
+          <wp:inline distT="0" distB="0" distL="0" distR="0" wp14:anchorId="3EA669A9" wp14:editId="71B553E1">
             <wp:extent cx="3419475" cy="3629025"/>
             <wp:effectExtent l="0" t="0" r="9525" b="9525"/>
-            <wp:docPr id="69" name="Picture 69"/>
+            <wp:docPr id="40" name="Picture 40"/>
             <wp:cNvGraphicFramePr>
               <a:graphicFrameLocks xmlns:a="http://schemas.openxmlformats.org/drawingml/2006/main" noChangeAspect="1"/>
             </wp:cNvGraphicFramePr>
@@ -8107,7 +8030,7 @@
               <a:graphicData uri="http://schemas.openxmlformats.org/drawingml/2006/picture">
                 <pic:pic xmlns:pic="http://schemas.openxmlformats.org/drawingml/2006/picture">
                   <pic:nvPicPr>
-                    <pic:cNvPr id="0" name="Picture 2"/>
+                    <pic:cNvPr id="0" name="Picture 4"/>
                     <pic:cNvPicPr>
                       <a:picLocks noChangeAspect="1" noChangeArrowheads="1"/>
                     </pic:cNvPicPr>
@@ -8206,6 +8129,7 @@
         </w:numPr>
       </w:pPr>
       <w:r>
+        <w:lastRenderedPageBreak/>
         <w:t xml:space="preserve">Click the </w:t>
       </w:r>
       <w:r>
@@ -8236,7 +8160,6 @@
         </w:numPr>
       </w:pPr>
       <w:r>
-        <w:lastRenderedPageBreak/>
         <w:t xml:space="preserve">In the </w:t>
       </w:r>
       <w:r>
@@ -8292,13 +8215,8 @@
     </w:p>
     <w:p>
       <w:r>
-        <w:t xml:space="preserve">Skyline also provides a bar plot view on the fold-change values which incorporates error bars for the (unadjusted) confidence intervals. Though, they are unadjusted for the multiple hypotheses tested, they still give you some insight into the variance in the measurements. Do the following to review the fold-change values in the bar </w:t>
-      </w:r>
-      <w:proofErr w:type="gramStart"/>
-      <w:r>
-        <w:t>plot:</w:t>
-      </w:r>
-      <w:proofErr w:type="gramEnd"/>
+        <w:t>Skyline also provides a bar plot view on the fold-change values which incorporates error bars for the (unadjusted) confidence intervals. Though, they are unadjusted for the multiple hypotheses tested, they still give you some insight into the variance in the measurements. Do the following to review the fold-change values in the bar plot:</w:t>
+      </w:r>
     </w:p>
     <w:p>
       <w:pPr>
@@ -8399,17 +8317,9 @@
         <w:rPr>
           <w:b/>
         </w:rPr>
-        <w:t>Condition</w:t>
-      </w:r>
-      <w:proofErr w:type="gramStart"/>
-      <w:r>
-        <w:rPr>
-          <w:b/>
-        </w:rPr>
-        <w:t>:Bar</w:t>
+        <w:t>Condition:Bar</w:t>
       </w:r>
       <w:proofErr w:type="spellEnd"/>
-      <w:proofErr w:type="gramEnd"/>
       <w:r>
         <w:rPr>
           <w:b/>
@@ -8442,17 +8352,9 @@
         <w:rPr>
           <w:b/>
         </w:rPr>
-        <w:t>Condition</w:t>
-      </w:r>
-      <w:proofErr w:type="gramStart"/>
-      <w:r>
-        <w:rPr>
-          <w:b/>
-        </w:rPr>
-        <w:t>:Bar</w:t>
+        <w:t>Condition:Bar</w:t>
       </w:r>
       <w:proofErr w:type="spellEnd"/>
-      <w:proofErr w:type="gramEnd"/>
       <w:r>
         <w:rPr>
           <w:b/>
@@ -8485,17 +8387,9 @@
         <w:rPr>
           <w:b/>
         </w:rPr>
-        <w:t>Condition</w:t>
-      </w:r>
-      <w:proofErr w:type="gramStart"/>
-      <w:r>
-        <w:rPr>
-          <w:b/>
-        </w:rPr>
-        <w:t>:Grid</w:t>
+        <w:t>Condition:Grid</w:t>
       </w:r>
       <w:proofErr w:type="spellEnd"/>
-      <w:proofErr w:type="gramEnd"/>
       <w:r>
         <w:t xml:space="preserve">, click the </w:t>
       </w:r>
@@ -8529,10 +8423,10 @@
           <w:noProof/>
         </w:rPr>
         <w:drawing>
-          <wp:inline distT="0" distB="0" distL="0" distR="0" wp14:anchorId="74C10F8B" wp14:editId="310495EF">
+          <wp:inline distT="0" distB="0" distL="0" distR="0" wp14:anchorId="3F12C547" wp14:editId="3E37702D">
             <wp:extent cx="5756910" cy="1799590"/>
             <wp:effectExtent l="0" t="0" r="0" b="0"/>
-            <wp:docPr id="70" name="Picture 70"/>
+            <wp:docPr id="41" name="Picture 41" descr="A screenshot of a computer&#10;&#10;Description automatically generated with low confidence"/>
             <wp:cNvGraphicFramePr>
               <a:graphicFrameLocks xmlns:a="http://schemas.openxmlformats.org/drawingml/2006/main" noChangeAspect="1"/>
             </wp:cNvGraphicFramePr>
@@ -8540,7 +8434,7 @@
               <a:graphicData uri="http://schemas.openxmlformats.org/drawingml/2006/picture">
                 <pic:pic xmlns:pic="http://schemas.openxmlformats.org/drawingml/2006/picture">
                   <pic:nvPicPr>
-                    <pic:cNvPr id="1" name=""/>
+                    <pic:cNvPr id="41" name="Picture 41" descr="A screenshot of a computer&#10;&#10;Description automatically generated with low confidence"/>
                     <pic:cNvPicPr/>
                   </pic:nvPicPr>
                   <pic:blipFill>
@@ -8831,7 +8725,14 @@
         <w:rPr>
           <w:lang w:val="en-GB"/>
         </w:rPr>
-        <w:t xml:space="preserve"> that there are just 9 bars and not the 11 you might have been expecting. This is because the current settings give Skyline no way to deal with missing values (due to 0.01 q value cut-off) other than dropping targets without consistent enough measurement to support a T-test. To fix this, do the following:</w:t>
+        <w:t xml:space="preserve"> that there are just 9 bars and not the 11 you might have been expecting. This is because the current settings give Skyline no way to deal with missing values (due to 0.01 q value cut-off) other than </w:t>
+      </w:r>
+      <w:r>
+        <w:rPr>
+          <w:lang w:val="en-GB"/>
+        </w:rPr>
+        <w:lastRenderedPageBreak/>
+        <w:t>dropping targets without consistent enough measurement to support a T-test. To fix this, do the following:</w:t>
       </w:r>
     </w:p>
     <w:p>
@@ -8849,7 +8750,6 @@
         <w:rPr>
           <w:lang w:val="en-GB"/>
         </w:rPr>
-        <w:lastRenderedPageBreak/>
         <w:t xml:space="preserve">In the </w:t>
       </w:r>
       <w:r>
@@ -8914,12 +8814,13 @@
       <w:r>
         <w:rPr>
           <w:noProof/>
+          <w:lang w:val="en-GB"/>
         </w:rPr>
         <w:drawing>
-          <wp:inline distT="0" distB="0" distL="0" distR="0" wp14:anchorId="6F27862E" wp14:editId="39D9C2F8">
-            <wp:extent cx="2933065" cy="5890260"/>
-            <wp:effectExtent l="0" t="0" r="635" b="0"/>
-            <wp:docPr id="8" name="Picture 8"/>
+          <wp:inline distT="0" distB="0" distL="0" distR="0" wp14:anchorId="10C4BDD9" wp14:editId="7555D158">
+            <wp:extent cx="3333750" cy="5886450"/>
+            <wp:effectExtent l="0" t="0" r="0" b="0"/>
+            <wp:docPr id="48" name="Picture 48"/>
             <wp:cNvGraphicFramePr>
               <a:graphicFrameLocks xmlns:a="http://schemas.openxmlformats.org/drawingml/2006/main" noChangeAspect="1"/>
             </wp:cNvGraphicFramePr>
@@ -8927,7 +8828,7 @@
               <a:graphicData uri="http://schemas.openxmlformats.org/drawingml/2006/picture">
                 <pic:pic xmlns:pic="http://schemas.openxmlformats.org/drawingml/2006/picture">
                   <pic:nvPicPr>
-                    <pic:cNvPr id="0" name="Picture 1"/>
+                    <pic:cNvPr id="0" name="Picture 8"/>
                     <pic:cNvPicPr>
                       <a:picLocks noChangeAspect="1" noChangeArrowheads="1"/>
                     </pic:cNvPicPr>
@@ -8948,7 +8849,7 @@
                   <pic:spPr bwMode="auto">
                     <a:xfrm>
                       <a:off x="0" y="0"/>
-                      <a:ext cx="2933065" cy="5890260"/>
+                      <a:ext cx="3333750" cy="5886450"/>
                     </a:xfrm>
                     <a:prstGeom prst="rect">
                       <a:avLst/>
@@ -8968,16 +8869,6 @@
     <w:p>
       <w:pPr>
         <w:pStyle w:val="ListParagraph"/>
-        <w:jc w:val="both"/>
-        <w:rPr>
-          <w:rFonts w:ascii="Arial" w:hAnsi="Arial" w:cs="Arial"/>
-          <w:lang w:val="en-GB"/>
-        </w:rPr>
-      </w:pPr>
-    </w:p>
-    <w:p>
-      <w:pPr>
-        <w:pStyle w:val="ListParagraph"/>
         <w:numPr>
           <w:ilvl w:val="0"/>
           <w:numId w:val="9"/>
@@ -9153,21 +9044,7 @@
         <w:rPr>
           <w:lang w:val="en-GB"/>
         </w:rPr>
-        <w:t xml:space="preserve"> in R or </w:t>
-      </w:r>
-      <w:proofErr w:type="spellStart"/>
-      <w:r>
-        <w:rPr>
-          <w:lang w:val="en-GB"/>
-        </w:rPr>
-        <w:t>RStudio</w:t>
-      </w:r>
-      <w:proofErr w:type="spellEnd"/>
-      <w:r>
-        <w:rPr>
-          <w:lang w:val="en-GB"/>
-        </w:rPr>
-        <w:t xml:space="preserve"> later:</w:t>
+        <w:t xml:space="preserve"> in R or RStudio later:</w:t>
       </w:r>
     </w:p>
     <w:p>
@@ -9185,6 +9062,7 @@
         <w:rPr>
           <w:lang w:val="en-GB"/>
         </w:rPr>
+        <w:lastRenderedPageBreak/>
         <w:t>O</w:t>
       </w:r>
       <w:r>
@@ -9290,7 +9168,6 @@
         <w:rPr>
           <w:szCs w:val="20"/>
         </w:rPr>
-        <w:lastRenderedPageBreak/>
         <w:t xml:space="preserve">From the </w:t>
       </w:r>
       <w:r>
@@ -9437,35 +9314,8 @@
 </w:document>
 </file>
 
-<file path=word/commentsIds.xml><?xml version="1.0" encoding="utf-8"?>
-<w16cid:commentsIds xmlns:wpc="http://schemas.microsoft.com/office/word/2010/wordprocessingCanvas" xmlns:cx="http://schemas.microsoft.com/office/drawing/2014/chartex" xmlns:cx1="http://schemas.microsoft.com/office/drawing/2015/9/8/chartex" xmlns:cx2="http://schemas.microsoft.com/office/drawing/2015/10/21/chartex" xmlns:cx3="http://schemas.microsoft.com/office/drawing/2016/5/9/chartex" xmlns:cx4="http://schemas.microsoft.com/office/drawing/2016/5/10/chartex" xmlns:cx5="http://schemas.microsoft.com/office/drawing/2016/5/11/chartex" xmlns:cx6="http://schemas.microsoft.com/office/drawing/2016/5/12/chartex" xmlns:cx7="http://schemas.microsoft.com/office/drawing/2016/5/13/chartex" xmlns:cx8="http://schemas.microsoft.com/office/drawing/2016/5/14/chartex" xmlns:mc="http://schemas.openxmlformats.org/markup-compatibility/2006" xmlns:aink="http://schemas.microsoft.com/office/drawing/2016/ink" xmlns:am3d="http://schemas.microsoft.com/office/drawing/2017/model3d" xmlns:o="urn:schemas-microsoft-com:office:office" xmlns:r="http://schemas.openxmlformats.org/officeDocument/2006/relationships" xmlns:m="http://schemas.openxmlformats.org/officeDocument/2006/math" xmlns:v="urn:schemas-microsoft-com:vml" xmlns:wp14="http://schemas.microsoft.com/office/word/2010/wordprocessingDrawing" xmlns:wp="http://schemas.openxmlformats.org/drawingml/2006/wordprocessingDrawing" xmlns:w10="urn:schemas-microsoft-com:office:word" xmlns:w="http://schemas.openxmlformats.org/wordprocessingml/2006/main" xmlns:w14="http://schemas.microsoft.com/office/word/2010/wordml" xmlns:w15="http://schemas.microsoft.com/office/word/2012/wordml" xmlns:w16cid="http://schemas.microsoft.com/office/word/2016/wordml/cid" xmlns:w16se="http://schemas.microsoft.com/office/word/2015/wordml/symex" xmlns:wpg="http://schemas.microsoft.com/office/word/2010/wordprocessingGroup" xmlns:wpi="http://schemas.microsoft.com/office/word/2010/wordprocessingInk" xmlns:wne="http://schemas.microsoft.com/office/word/2006/wordml" xmlns:wps="http://schemas.microsoft.com/office/word/2010/wordprocessingShape" mc:Ignorable="w14 w15 w16se w16cid wp14">
-  <w16cid:commentId w16cid:paraId="093B5B3E" w16cid:durableId="216C1B62"/>
-  <w16cid:commentId w16cid:paraId="48421066" w16cid:durableId="216BFFE8"/>
-  <w16cid:commentId w16cid:paraId="59B9388D" w16cid:durableId="216BFFE9"/>
-  <w16cid:commentId w16cid:paraId="7DB005ED" w16cid:durableId="216BFFEA"/>
-  <w16cid:commentId w16cid:paraId="69FA22FC" w16cid:durableId="216D492F"/>
-  <w16cid:commentId w16cid:paraId="7D7B95E1" w16cid:durableId="216C1CE4"/>
-  <w16cid:commentId w16cid:paraId="02F7F4AC" w16cid:durableId="216C1E02"/>
-  <w16cid:commentId w16cid:paraId="6BCB9712" w16cid:durableId="216BFFED"/>
-  <w16cid:commentId w16cid:paraId="11530D06" w16cid:durableId="216BFFEE"/>
-  <w16cid:commentId w16cid:paraId="580C73A6" w16cid:durableId="216BFFEF"/>
-  <w16cid:commentId w16cid:paraId="73E24FB1" w16cid:durableId="216C2430"/>
-  <w16cid:commentId w16cid:paraId="2A5D0659" w16cid:durableId="216C2486"/>
-  <w16cid:commentId w16cid:paraId="185A649D" w16cid:durableId="216C24B5"/>
-  <w16cid:commentId w16cid:paraId="279939AD" w16cid:durableId="216BFFF1"/>
-  <w16cid:commentId w16cid:paraId="793CB903" w16cid:durableId="216BFFF2"/>
-  <w16cid:commentId w16cid:paraId="32CBC8C4" w16cid:durableId="216BFFF4"/>
-  <w16cid:commentId w16cid:paraId="7AB1D6F8" w16cid:durableId="216C2551"/>
-  <w16cid:commentId w16cid:paraId="0D04C9C5" w16cid:durableId="216BFFF5"/>
-  <w16cid:commentId w16cid:paraId="61FA79CF" w16cid:durableId="216BFFF6"/>
-  <w16cid:commentId w16cid:paraId="22FA4650" w16cid:durableId="216BFFF7"/>
-  <w16cid:commentId w16cid:paraId="34B055C5" w16cid:durableId="216BFFF8"/>
-  <w16cid:commentId w16cid:paraId="0CEAB20D" w16cid:durableId="216BFFF9"/>
-</w16cid:commentsIds>
-</file>
-
 <file path=word/endnotes.xml><?xml version="1.0" encoding="utf-8"?>
-<w:endnotes xmlns:wpc="http://schemas.microsoft.com/office/word/2010/wordprocessingCanvas" xmlns:mc="http://schemas.openxmlformats.org/markup-compatibility/2006" xmlns:o="urn:schemas-microsoft-com:office:office" xmlns:r="http://schemas.openxmlformats.org/officeDocument/2006/relationships" xmlns:m="http://schemas.openxmlformats.org/officeDocument/2006/math" xmlns:v="urn:schemas-microsoft-com:vml" xmlns:wp14="http://schemas.microsoft.com/office/word/2010/wordprocessingDrawing" xmlns:wp="http://schemas.openxmlformats.org/drawingml/2006/wordprocessingDrawing" xmlns:w10="urn:schemas-microsoft-com:office:word" xmlns:w="http://schemas.openxmlformats.org/wordprocessingml/2006/main" xmlns:w14="http://schemas.microsoft.com/office/word/2010/wordml" xmlns:w15="http://schemas.microsoft.com/office/word/2012/wordml" xmlns:wpg="http://schemas.microsoft.com/office/word/2010/wordprocessingGroup" xmlns:wpi="http://schemas.microsoft.com/office/word/2010/wordprocessingInk" xmlns:wne="http://schemas.microsoft.com/office/word/2006/wordml" xmlns:wps="http://schemas.microsoft.com/office/word/2010/wordprocessingShape" mc:Ignorable="w14 w15 wp14">
+<w:endnotes xmlns:wpc="http://schemas.microsoft.com/office/word/2010/wordprocessingCanvas" xmlns:cx="http://schemas.microsoft.com/office/drawing/2014/chartex" xmlns:cx1="http://schemas.microsoft.com/office/drawing/2015/9/8/chartex" xmlns:cx2="http://schemas.microsoft.com/office/drawing/2015/10/21/chartex" xmlns:cx3="http://schemas.microsoft.com/office/drawing/2016/5/9/chartex" xmlns:cx4="http://schemas.microsoft.com/office/drawing/2016/5/10/chartex" xmlns:cx5="http://schemas.microsoft.com/office/drawing/2016/5/11/chartex" xmlns:cx6="http://schemas.microsoft.com/office/drawing/2016/5/12/chartex" xmlns:cx7="http://schemas.microsoft.com/office/drawing/2016/5/13/chartex" xmlns:cx8="http://schemas.microsoft.com/office/drawing/2016/5/14/chartex" xmlns:mc="http://schemas.openxmlformats.org/markup-compatibility/2006" xmlns:aink="http://schemas.microsoft.com/office/drawing/2016/ink" xmlns:am3d="http://schemas.microsoft.com/office/drawing/2017/model3d" xmlns:o="urn:schemas-microsoft-com:office:office" xmlns:r="http://schemas.openxmlformats.org/officeDocument/2006/relationships" xmlns:m="http://schemas.openxmlformats.org/officeDocument/2006/math" xmlns:v="urn:schemas-microsoft-com:vml" xmlns:wp14="http://schemas.microsoft.com/office/word/2010/wordprocessingDrawing" xmlns:wp="http://schemas.openxmlformats.org/drawingml/2006/wordprocessingDrawing" xmlns:w10="urn:schemas-microsoft-com:office:word" xmlns:w="http://schemas.openxmlformats.org/wordprocessingml/2006/main" xmlns:w14="http://schemas.microsoft.com/office/word/2010/wordml" xmlns:w15="http://schemas.microsoft.com/office/word/2012/wordml" xmlns:w16cex="http://schemas.microsoft.com/office/word/2018/wordml/cex" xmlns:w16cid="http://schemas.microsoft.com/office/word/2016/wordml/cid" xmlns:w16="http://schemas.microsoft.com/office/word/2018/wordml" xmlns:w16sdtdh="http://schemas.microsoft.com/office/word/2020/wordml/sdtdatahash" xmlns:w16se="http://schemas.microsoft.com/office/word/2015/wordml/symex" xmlns:wpg="http://schemas.microsoft.com/office/word/2010/wordprocessingGroup" xmlns:wpi="http://schemas.microsoft.com/office/word/2010/wordprocessingInk" xmlns:wne="http://schemas.microsoft.com/office/word/2006/wordml" xmlns:wps="http://schemas.microsoft.com/office/word/2010/wordprocessingShape" mc:Ignorable="w14 w15 w16se w16cid w16 w16cex w16sdtdh wp14">
   <w:endnote w:type="separator" w:id="-1">
     <w:p>
       <w:r>
@@ -9484,7 +9334,7 @@
 </file>
 
 <file path=word/footer1.xml><?xml version="1.0" encoding="utf-8"?>
-<w:ftr xmlns:wpc="http://schemas.microsoft.com/office/word/2010/wordprocessingCanvas" xmlns:mc="http://schemas.openxmlformats.org/markup-compatibility/2006" xmlns:o="urn:schemas-microsoft-com:office:office" xmlns:r="http://schemas.openxmlformats.org/officeDocument/2006/relationships" xmlns:m="http://schemas.openxmlformats.org/officeDocument/2006/math" xmlns:v="urn:schemas-microsoft-com:vml" xmlns:wp14="http://schemas.microsoft.com/office/word/2010/wordprocessingDrawing" xmlns:wp="http://schemas.openxmlformats.org/drawingml/2006/wordprocessingDrawing" xmlns:w10="urn:schemas-microsoft-com:office:word" xmlns:w="http://schemas.openxmlformats.org/wordprocessingml/2006/main" xmlns:w14="http://schemas.microsoft.com/office/word/2010/wordml" xmlns:w15="http://schemas.microsoft.com/office/word/2012/wordml" xmlns:wpg="http://schemas.microsoft.com/office/word/2010/wordprocessingGroup" xmlns:wpi="http://schemas.microsoft.com/office/word/2010/wordprocessingInk" xmlns:wne="http://schemas.microsoft.com/office/word/2006/wordml" xmlns:wps="http://schemas.microsoft.com/office/word/2010/wordprocessingShape" mc:Ignorable="w14 w15 wp14">
+<w:ftr xmlns:wpc="http://schemas.microsoft.com/office/word/2010/wordprocessingCanvas" xmlns:cx="http://schemas.microsoft.com/office/drawing/2014/chartex" xmlns:cx1="http://schemas.microsoft.com/office/drawing/2015/9/8/chartex" xmlns:cx2="http://schemas.microsoft.com/office/drawing/2015/10/21/chartex" xmlns:cx3="http://schemas.microsoft.com/office/drawing/2016/5/9/chartex" xmlns:cx4="http://schemas.microsoft.com/office/drawing/2016/5/10/chartex" xmlns:cx5="http://schemas.microsoft.com/office/drawing/2016/5/11/chartex" xmlns:cx6="http://schemas.microsoft.com/office/drawing/2016/5/12/chartex" xmlns:cx7="http://schemas.microsoft.com/office/drawing/2016/5/13/chartex" xmlns:cx8="http://schemas.microsoft.com/office/drawing/2016/5/14/chartex" xmlns:mc="http://schemas.openxmlformats.org/markup-compatibility/2006" xmlns:aink="http://schemas.microsoft.com/office/drawing/2016/ink" xmlns:am3d="http://schemas.microsoft.com/office/drawing/2017/model3d" xmlns:o="urn:schemas-microsoft-com:office:office" xmlns:r="http://schemas.openxmlformats.org/officeDocument/2006/relationships" xmlns:m="http://schemas.openxmlformats.org/officeDocument/2006/math" xmlns:v="urn:schemas-microsoft-com:vml" xmlns:wp14="http://schemas.microsoft.com/office/word/2010/wordprocessingDrawing" xmlns:wp="http://schemas.openxmlformats.org/drawingml/2006/wordprocessingDrawing" xmlns:w10="urn:schemas-microsoft-com:office:word" xmlns:w="http://schemas.openxmlformats.org/wordprocessingml/2006/main" xmlns:w14="http://schemas.microsoft.com/office/word/2010/wordml" xmlns:w15="http://schemas.microsoft.com/office/word/2012/wordml" xmlns:w16cex="http://schemas.microsoft.com/office/word/2018/wordml/cex" xmlns:w16cid="http://schemas.microsoft.com/office/word/2016/wordml/cid" xmlns:w16="http://schemas.microsoft.com/office/word/2018/wordml" xmlns:w16sdtdh="http://schemas.microsoft.com/office/word/2020/wordml/sdtdatahash" xmlns:w16se="http://schemas.microsoft.com/office/word/2015/wordml/symex" xmlns:wpg="http://schemas.microsoft.com/office/word/2010/wordprocessingGroup" xmlns:wpi="http://schemas.microsoft.com/office/word/2010/wordprocessingInk" xmlns:wne="http://schemas.microsoft.com/office/word/2006/wordml" xmlns:wps="http://schemas.microsoft.com/office/word/2010/wordprocessingShape" mc:Ignorable="w14 w15 w16se w16cid w16 w16cex w16sdtdh wp14">
   <w:p>
     <w:pPr>
       <w:pStyle w:val="Footer"/>
@@ -9521,7 +9371,7 @@
 </file>
 
 <file path=word/footer2.xml><?xml version="1.0" encoding="utf-8"?>
-<w:ftr xmlns:wpc="http://schemas.microsoft.com/office/word/2010/wordprocessingCanvas" xmlns:mc="http://schemas.openxmlformats.org/markup-compatibility/2006" xmlns:o="urn:schemas-microsoft-com:office:office" xmlns:r="http://schemas.openxmlformats.org/officeDocument/2006/relationships" xmlns:m="http://schemas.openxmlformats.org/officeDocument/2006/math" xmlns:v="urn:schemas-microsoft-com:vml" xmlns:wp14="http://schemas.microsoft.com/office/word/2010/wordprocessingDrawing" xmlns:wp="http://schemas.openxmlformats.org/drawingml/2006/wordprocessingDrawing" xmlns:w10="urn:schemas-microsoft-com:office:word" xmlns:w="http://schemas.openxmlformats.org/wordprocessingml/2006/main" xmlns:w14="http://schemas.microsoft.com/office/word/2010/wordml" xmlns:w15="http://schemas.microsoft.com/office/word/2012/wordml" xmlns:wpg="http://schemas.microsoft.com/office/word/2010/wordprocessingGroup" xmlns:wpi="http://schemas.microsoft.com/office/word/2010/wordprocessingInk" xmlns:wne="http://schemas.microsoft.com/office/word/2006/wordml" xmlns:wps="http://schemas.microsoft.com/office/word/2010/wordprocessingShape" mc:Ignorable="w14 w15 wp14">
+<w:ftr xmlns:wpc="http://schemas.microsoft.com/office/word/2010/wordprocessingCanvas" xmlns:cx="http://schemas.microsoft.com/office/drawing/2014/chartex" xmlns:cx1="http://schemas.microsoft.com/office/drawing/2015/9/8/chartex" xmlns:cx2="http://schemas.microsoft.com/office/drawing/2015/10/21/chartex" xmlns:cx3="http://schemas.microsoft.com/office/drawing/2016/5/9/chartex" xmlns:cx4="http://schemas.microsoft.com/office/drawing/2016/5/10/chartex" xmlns:cx5="http://schemas.microsoft.com/office/drawing/2016/5/11/chartex" xmlns:cx6="http://schemas.microsoft.com/office/drawing/2016/5/12/chartex" xmlns:cx7="http://schemas.microsoft.com/office/drawing/2016/5/13/chartex" xmlns:cx8="http://schemas.microsoft.com/office/drawing/2016/5/14/chartex" xmlns:mc="http://schemas.openxmlformats.org/markup-compatibility/2006" xmlns:aink="http://schemas.microsoft.com/office/drawing/2016/ink" xmlns:am3d="http://schemas.microsoft.com/office/drawing/2017/model3d" xmlns:o="urn:schemas-microsoft-com:office:office" xmlns:r="http://schemas.openxmlformats.org/officeDocument/2006/relationships" xmlns:m="http://schemas.openxmlformats.org/officeDocument/2006/math" xmlns:v="urn:schemas-microsoft-com:vml" xmlns:wp14="http://schemas.microsoft.com/office/word/2010/wordprocessingDrawing" xmlns:wp="http://schemas.openxmlformats.org/drawingml/2006/wordprocessingDrawing" xmlns:w10="urn:schemas-microsoft-com:office:word" xmlns:w="http://schemas.openxmlformats.org/wordprocessingml/2006/main" xmlns:w14="http://schemas.microsoft.com/office/word/2010/wordml" xmlns:w15="http://schemas.microsoft.com/office/word/2012/wordml" xmlns:w16cex="http://schemas.microsoft.com/office/word/2018/wordml/cex" xmlns:w16cid="http://schemas.microsoft.com/office/word/2016/wordml/cid" xmlns:w16="http://schemas.microsoft.com/office/word/2018/wordml" xmlns:w16sdtdh="http://schemas.microsoft.com/office/word/2020/wordml/sdtdatahash" xmlns:w16se="http://schemas.microsoft.com/office/word/2015/wordml/symex" xmlns:wpg="http://schemas.microsoft.com/office/word/2010/wordprocessingGroup" xmlns:wpi="http://schemas.microsoft.com/office/word/2010/wordprocessingInk" xmlns:wne="http://schemas.microsoft.com/office/word/2006/wordml" xmlns:wps="http://schemas.microsoft.com/office/word/2010/wordprocessingShape" mc:Ignorable="w14 w15 w16se w16cid w16 w16cex w16sdtdh wp14">
   <w:p>
     <w:pPr>
       <w:pStyle w:val="Footer"/>
@@ -9577,7 +9427,7 @@
 </file>
 
 <file path=word/footnotes.xml><?xml version="1.0" encoding="utf-8"?>
-<w:footnotes xmlns:wpc="http://schemas.microsoft.com/office/word/2010/wordprocessingCanvas" xmlns:mc="http://schemas.openxmlformats.org/markup-compatibility/2006" xmlns:o="urn:schemas-microsoft-com:office:office" xmlns:r="http://schemas.openxmlformats.org/officeDocument/2006/relationships" xmlns:m="http://schemas.openxmlformats.org/officeDocument/2006/math" xmlns:v="urn:schemas-microsoft-com:vml" xmlns:wp14="http://schemas.microsoft.com/office/word/2010/wordprocessingDrawing" xmlns:wp="http://schemas.openxmlformats.org/drawingml/2006/wordprocessingDrawing" xmlns:w10="urn:schemas-microsoft-com:office:word" xmlns:w="http://schemas.openxmlformats.org/wordprocessingml/2006/main" xmlns:w14="http://schemas.microsoft.com/office/word/2010/wordml" xmlns:w15="http://schemas.microsoft.com/office/word/2012/wordml" xmlns:wpg="http://schemas.microsoft.com/office/word/2010/wordprocessingGroup" xmlns:wpi="http://schemas.microsoft.com/office/word/2010/wordprocessingInk" xmlns:wne="http://schemas.microsoft.com/office/word/2006/wordml" xmlns:wps="http://schemas.microsoft.com/office/word/2010/wordprocessingShape" mc:Ignorable="w14 w15 wp14">
+<w:footnotes xmlns:wpc="http://schemas.microsoft.com/office/word/2010/wordprocessingCanvas" xmlns:cx="http://schemas.microsoft.com/office/drawing/2014/chartex" xmlns:cx1="http://schemas.microsoft.com/office/drawing/2015/9/8/chartex" xmlns:cx2="http://schemas.microsoft.com/office/drawing/2015/10/21/chartex" xmlns:cx3="http://schemas.microsoft.com/office/drawing/2016/5/9/chartex" xmlns:cx4="http://schemas.microsoft.com/office/drawing/2016/5/10/chartex" xmlns:cx5="http://schemas.microsoft.com/office/drawing/2016/5/11/chartex" xmlns:cx6="http://schemas.microsoft.com/office/drawing/2016/5/12/chartex" xmlns:cx7="http://schemas.microsoft.com/office/drawing/2016/5/13/chartex" xmlns:cx8="http://schemas.microsoft.com/office/drawing/2016/5/14/chartex" xmlns:mc="http://schemas.openxmlformats.org/markup-compatibility/2006" xmlns:aink="http://schemas.microsoft.com/office/drawing/2016/ink" xmlns:am3d="http://schemas.microsoft.com/office/drawing/2017/model3d" xmlns:o="urn:schemas-microsoft-com:office:office" xmlns:r="http://schemas.openxmlformats.org/officeDocument/2006/relationships" xmlns:m="http://schemas.openxmlformats.org/officeDocument/2006/math" xmlns:v="urn:schemas-microsoft-com:vml" xmlns:wp14="http://schemas.microsoft.com/office/word/2010/wordprocessingDrawing" xmlns:wp="http://schemas.openxmlformats.org/drawingml/2006/wordprocessingDrawing" xmlns:w10="urn:schemas-microsoft-com:office:word" xmlns:w="http://schemas.openxmlformats.org/wordprocessingml/2006/main" xmlns:w14="http://schemas.microsoft.com/office/word/2010/wordml" xmlns:w15="http://schemas.microsoft.com/office/word/2012/wordml" xmlns:w16cex="http://schemas.microsoft.com/office/word/2018/wordml/cex" xmlns:w16cid="http://schemas.microsoft.com/office/word/2016/wordml/cid" xmlns:w16="http://schemas.microsoft.com/office/word/2018/wordml" xmlns:w16sdtdh="http://schemas.microsoft.com/office/word/2020/wordml/sdtdatahash" xmlns:w16se="http://schemas.microsoft.com/office/word/2015/wordml/symex" xmlns:wpg="http://schemas.microsoft.com/office/word/2010/wordprocessingGroup" xmlns:wpi="http://schemas.microsoft.com/office/word/2010/wordprocessingInk" xmlns:wne="http://schemas.microsoft.com/office/word/2006/wordml" xmlns:wps="http://schemas.microsoft.com/office/word/2010/wordprocessingShape" mc:Ignorable="w14 w15 w16se w16cid w16 w16cex w16sdtdh wp14">
   <w:footnote w:type="separator" w:id="-1">
     <w:p>
       <w:r>
@@ -9596,7 +9446,7 @@
 </file>
 
 <file path=word/numbering.xml><?xml version="1.0" encoding="utf-8"?>
-<w:numbering xmlns:wpc="http://schemas.microsoft.com/office/word/2010/wordprocessingCanvas" xmlns:mc="http://schemas.openxmlformats.org/markup-compatibility/2006" xmlns:o="urn:schemas-microsoft-com:office:office" xmlns:r="http://schemas.openxmlformats.org/officeDocument/2006/relationships" xmlns:m="http://schemas.openxmlformats.org/officeDocument/2006/math" xmlns:v="urn:schemas-microsoft-com:vml" xmlns:wp14="http://schemas.microsoft.com/office/word/2010/wordprocessingDrawing" xmlns:wp="http://schemas.openxmlformats.org/drawingml/2006/wordprocessingDrawing" xmlns:w10="urn:schemas-microsoft-com:office:word" xmlns:w="http://schemas.openxmlformats.org/wordprocessingml/2006/main" xmlns:w14="http://schemas.microsoft.com/office/word/2010/wordml" xmlns:w15="http://schemas.microsoft.com/office/word/2012/wordml" xmlns:wpg="http://schemas.microsoft.com/office/word/2010/wordprocessingGroup" xmlns:wpi="http://schemas.microsoft.com/office/word/2010/wordprocessingInk" xmlns:wne="http://schemas.microsoft.com/office/word/2006/wordml" xmlns:wps="http://schemas.microsoft.com/office/word/2010/wordprocessingShape" mc:Ignorable="w14 w15 wp14">
+<w:numbering xmlns:wpc="http://schemas.microsoft.com/office/word/2010/wordprocessingCanvas" xmlns:cx="http://schemas.microsoft.com/office/drawing/2014/chartex" xmlns:cx1="http://schemas.microsoft.com/office/drawing/2015/9/8/chartex" xmlns:cx2="http://schemas.microsoft.com/office/drawing/2015/10/21/chartex" xmlns:cx3="http://schemas.microsoft.com/office/drawing/2016/5/9/chartex" xmlns:cx4="http://schemas.microsoft.com/office/drawing/2016/5/10/chartex" xmlns:cx5="http://schemas.microsoft.com/office/drawing/2016/5/11/chartex" xmlns:cx6="http://schemas.microsoft.com/office/drawing/2016/5/12/chartex" xmlns:cx7="http://schemas.microsoft.com/office/drawing/2016/5/13/chartex" xmlns:cx8="http://schemas.microsoft.com/office/drawing/2016/5/14/chartex" xmlns:mc="http://schemas.openxmlformats.org/markup-compatibility/2006" xmlns:aink="http://schemas.microsoft.com/office/drawing/2016/ink" xmlns:am3d="http://schemas.microsoft.com/office/drawing/2017/model3d" xmlns:o="urn:schemas-microsoft-com:office:office" xmlns:r="http://schemas.openxmlformats.org/officeDocument/2006/relationships" xmlns:m="http://schemas.openxmlformats.org/officeDocument/2006/math" xmlns:v="urn:schemas-microsoft-com:vml" xmlns:wp14="http://schemas.microsoft.com/office/word/2010/wordprocessingDrawing" xmlns:wp="http://schemas.openxmlformats.org/drawingml/2006/wordprocessingDrawing" xmlns:w10="urn:schemas-microsoft-com:office:word" xmlns:w="http://schemas.openxmlformats.org/wordprocessingml/2006/main" xmlns:w14="http://schemas.microsoft.com/office/word/2010/wordml" xmlns:w15="http://schemas.microsoft.com/office/word/2012/wordml" xmlns:w16cex="http://schemas.microsoft.com/office/word/2018/wordml/cex" xmlns:w16cid="http://schemas.microsoft.com/office/word/2016/wordml/cid" xmlns:w16="http://schemas.microsoft.com/office/word/2018/wordml" xmlns:w16sdtdh="http://schemas.microsoft.com/office/word/2020/wordml/sdtdatahash" xmlns:w16se="http://schemas.microsoft.com/office/word/2015/wordml/symex" xmlns:wpg="http://schemas.microsoft.com/office/word/2010/wordprocessingGroup" xmlns:wpi="http://schemas.microsoft.com/office/word/2010/wordprocessingInk" xmlns:wne="http://schemas.microsoft.com/office/word/2006/wordml" xmlns:wps="http://schemas.microsoft.com/office/word/2010/wordprocessingShape" mc:Ignorable="w14 w15 w16se w16cid w16 w16cex w16sdtdh wp14">
   <w:abstractNum w:abstractNumId="0" w15:restartNumberingAfterBreak="0">
     <w:nsid w:val="00E92463"/>
     <w:multiLevelType w:val="hybridMultilevel"/>
@@ -12734,7 +12584,7 @@
 </file>
 
 <file path=word/styles.xml><?xml version="1.0" encoding="utf-8"?>
-<w:styles xmlns:mc="http://schemas.openxmlformats.org/markup-compatibility/2006" xmlns:r="http://schemas.openxmlformats.org/officeDocument/2006/relationships" xmlns:w="http://schemas.openxmlformats.org/wordprocessingml/2006/main" xmlns:w14="http://schemas.microsoft.com/office/word/2010/wordml" xmlns:w15="http://schemas.microsoft.com/office/word/2012/wordml" mc:Ignorable="w14 w15">
+<w:styles xmlns:mc="http://schemas.openxmlformats.org/markup-compatibility/2006" xmlns:r="http://schemas.openxmlformats.org/officeDocument/2006/relationships" xmlns:w="http://schemas.openxmlformats.org/wordprocessingml/2006/main" xmlns:w14="http://schemas.microsoft.com/office/word/2010/wordml" xmlns:w15="http://schemas.microsoft.com/office/word/2012/wordml" xmlns:w16cex="http://schemas.microsoft.com/office/word/2018/wordml/cex" xmlns:w16cid="http://schemas.microsoft.com/office/word/2016/wordml/cid" xmlns:w16="http://schemas.microsoft.com/office/word/2018/wordml" xmlns:w16sdtdh="http://schemas.microsoft.com/office/word/2020/wordml/sdtdatahash" xmlns:w16se="http://schemas.microsoft.com/office/word/2015/wordml/symex" mc:Ignorable="w14 w15 w16se w16cid w16 w16cex w16sdtdh">
   <w:docDefaults>
     <w:rPrDefault>
       <w:rPr>
@@ -12746,7 +12596,7 @@
     </w:rPrDefault>
     <w:pPrDefault/>
   </w:docDefaults>
-  <w:latentStyles w:defLockedState="0" w:defUIPriority="99" w:defSemiHidden="0" w:defUnhideWhenUsed="0" w:defQFormat="0" w:count="371">
+  <w:latentStyles w:defLockedState="0" w:defUIPriority="99" w:defSemiHidden="0" w:defUnhideWhenUsed="0" w:defQFormat="0" w:count="376">
     <w:lsdException w:name="Normal" w:uiPriority="0" w:qFormat="1"/>
     <w:lsdException w:name="heading 1" w:uiPriority="9" w:qFormat="1"/>
     <w:lsdException w:name="heading 2" w:semiHidden="1" w:uiPriority="9" w:unhideWhenUsed="1" w:qFormat="1"/>
@@ -13109,6 +12959,11 @@
     <w:lsdException w:name="List Table 5 Dark Accent 6" w:uiPriority="50"/>
     <w:lsdException w:name="List Table 6 Colorful Accent 6" w:uiPriority="51"/>
     <w:lsdException w:name="List Table 7 Colorful Accent 6" w:uiPriority="52"/>
+    <w:lsdException w:name="Mention" w:semiHidden="1" w:unhideWhenUsed="1"/>
+    <w:lsdException w:name="Smart Hyperlink" w:semiHidden="1" w:unhideWhenUsed="1"/>
+    <w:lsdException w:name="Hashtag" w:semiHidden="1" w:unhideWhenUsed="1"/>
+    <w:lsdException w:name="Unresolved Mention" w:semiHidden="1" w:unhideWhenUsed="1"/>
+    <w:lsdException w:name="Smart Link" w:semiHidden="1" w:unhideWhenUsed="1"/>
   </w:latentStyles>
   <w:style w:type="paragraph" w:default="1" w:styleId="Normal">
     <w:name w:val="Normal"/>

</xml_diff>

<commit_message>
Skyline (21.1): Update DIA/SWATH tutorials and tests (#1779) (#1782)
</commit_message>
<xml_diff>
--- a/pwiz_tools/Skyline/Documentation/Tutorials/Skyline DIA QE.docx
+++ b/pwiz_tools/Skyline/Documentation/Tutorials/Skyline DIA QE.docx
@@ -1,6 +1,6 @@
 
 <file path=word/document.xml><?xml version="1.0" encoding="utf-8"?>
-<w:document xmlns:wpc="http://schemas.microsoft.com/office/word/2010/wordprocessingCanvas" xmlns:mc="http://schemas.openxmlformats.org/markup-compatibility/2006" xmlns:o="urn:schemas-microsoft-com:office:office" xmlns:r="http://schemas.openxmlformats.org/officeDocument/2006/relationships" xmlns:m="http://schemas.openxmlformats.org/officeDocument/2006/math" xmlns:v="urn:schemas-microsoft-com:vml" xmlns:wp14="http://schemas.microsoft.com/office/word/2010/wordprocessingDrawing" xmlns:wp="http://schemas.openxmlformats.org/drawingml/2006/wordprocessingDrawing" xmlns:w10="urn:schemas-microsoft-com:office:word" xmlns:w="http://schemas.openxmlformats.org/wordprocessingml/2006/main" xmlns:w14="http://schemas.microsoft.com/office/word/2010/wordml" xmlns:w15="http://schemas.microsoft.com/office/word/2012/wordml" xmlns:wpg="http://schemas.microsoft.com/office/word/2010/wordprocessingGroup" xmlns:wpi="http://schemas.microsoft.com/office/word/2010/wordprocessingInk" xmlns:wne="http://schemas.microsoft.com/office/word/2006/wordml" xmlns:wps="http://schemas.microsoft.com/office/word/2010/wordprocessingShape" mc:Ignorable="w14 w15 wp14">
+<w:document xmlns:wpc="http://schemas.microsoft.com/office/word/2010/wordprocessingCanvas" xmlns:cx="http://schemas.microsoft.com/office/drawing/2014/chartex" xmlns:cx1="http://schemas.microsoft.com/office/drawing/2015/9/8/chartex" xmlns:cx2="http://schemas.microsoft.com/office/drawing/2015/10/21/chartex" xmlns:cx3="http://schemas.microsoft.com/office/drawing/2016/5/9/chartex" xmlns:cx4="http://schemas.microsoft.com/office/drawing/2016/5/10/chartex" xmlns:cx5="http://schemas.microsoft.com/office/drawing/2016/5/11/chartex" xmlns:cx6="http://schemas.microsoft.com/office/drawing/2016/5/12/chartex" xmlns:cx7="http://schemas.microsoft.com/office/drawing/2016/5/13/chartex" xmlns:cx8="http://schemas.microsoft.com/office/drawing/2016/5/14/chartex" xmlns:mc="http://schemas.openxmlformats.org/markup-compatibility/2006" xmlns:aink="http://schemas.microsoft.com/office/drawing/2016/ink" xmlns:am3d="http://schemas.microsoft.com/office/drawing/2017/model3d" xmlns:o="urn:schemas-microsoft-com:office:office" xmlns:r="http://schemas.openxmlformats.org/officeDocument/2006/relationships" xmlns:m="http://schemas.openxmlformats.org/officeDocument/2006/math" xmlns:v="urn:schemas-microsoft-com:vml" xmlns:wp14="http://schemas.microsoft.com/office/word/2010/wordprocessingDrawing" xmlns:wp="http://schemas.openxmlformats.org/drawingml/2006/wordprocessingDrawing" xmlns:w10="urn:schemas-microsoft-com:office:word" xmlns:w="http://schemas.openxmlformats.org/wordprocessingml/2006/main" xmlns:w14="http://schemas.microsoft.com/office/word/2010/wordml" xmlns:w15="http://schemas.microsoft.com/office/word/2012/wordml" xmlns:w16cex="http://schemas.microsoft.com/office/word/2018/wordml/cex" xmlns:w16cid="http://schemas.microsoft.com/office/word/2016/wordml/cid" xmlns:w16="http://schemas.microsoft.com/office/word/2018/wordml" xmlns:w16sdtdh="http://schemas.microsoft.com/office/word/2020/wordml/sdtdatahash" xmlns:w16se="http://schemas.microsoft.com/office/word/2015/wordml/symex" xmlns:wpg="http://schemas.microsoft.com/office/word/2010/wordprocessingGroup" xmlns:wpi="http://schemas.microsoft.com/office/word/2010/wordprocessingInk" xmlns:wne="http://schemas.microsoft.com/office/word/2006/wordml" xmlns:wps="http://schemas.microsoft.com/office/word/2010/wordprocessingShape" mc:Ignorable="w14 w15 w16se w16cid w16 w16cex w16sdtdh wp14">
   <w:body>
     <w:p>
       <w:pPr>
@@ -16,283 +16,200 @@
         <w:t xml:space="preserve"> data in Skyline</w:t>
       </w:r>
     </w:p>
-    <w:p>
-      <w:pPr>
+    <w:tbl>
+      <w:tblPr>
+        <w:tblStyle w:val="TableGrid"/>
+        <w:tblW w:w="0" w:type="auto"/>
+        <w:tblLook w:val="04A0" w:firstRow="1" w:lastRow="0" w:firstColumn="1" w:lastColumn="0" w:noHBand="0" w:noVBand="1"/>
+      </w:tblPr>
+      <w:tblGrid>
+        <w:gridCol w:w="9056"/>
+      </w:tblGrid>
+      <w:tr>
+        <w:tc>
+          <w:tcPr>
+            <w:tcW w:w="9056" w:type="dxa"/>
+          </w:tcPr>
+          <w:p>
+            <w:pPr>
+              <w:spacing w:after="0"/>
+              <w:rPr>
+                <w:rFonts w:ascii="Arial" w:hAnsi="Arial" w:cs="Arial"/>
+              </w:rPr>
+            </w:pPr>
+            <w:r>
+              <w:t xml:space="preserve">Note: This </w:t>
+            </w:r>
+            <w:r>
+              <w:t>tutorial</w:t>
+            </w:r>
+            <w:r>
+              <w:t xml:space="preserve"> </w:t>
+            </w:r>
+            <w:r>
+              <w:t>uses</w:t>
+            </w:r>
+            <w:r>
+              <w:t xml:space="preserve"> data from a Thermo Q-</w:t>
+            </w:r>
+            <w:proofErr w:type="spellStart"/>
+            <w:r>
+              <w:t>Exactive</w:t>
+            </w:r>
+            <w:proofErr w:type="spellEnd"/>
+            <w:r>
+              <w:t xml:space="preserve"> plus instrument. If you prefer to use the data from a </w:t>
+            </w:r>
+            <w:proofErr w:type="spellStart"/>
+            <w:r>
+              <w:t>Sciex</w:t>
+            </w:r>
+            <w:proofErr w:type="spellEnd"/>
+            <w:r>
+              <w:t xml:space="preserve"> </w:t>
+            </w:r>
+            <w:proofErr w:type="spellStart"/>
+            <w:r>
+              <w:t>TripleTOF</w:t>
+            </w:r>
+            <w:proofErr w:type="spellEnd"/>
+            <w:r>
+              <w:t xml:space="preserve"> 6600</w:t>
+            </w:r>
+            <w:r>
+              <w:t>,</w:t>
+            </w:r>
+            <w:r>
+              <w:t xml:space="preserve"> </w:t>
+            </w:r>
+            <w:r>
+              <w:t>see the version of this tutorial entitled Skyline DIA TTOF.</w:t>
+            </w:r>
+          </w:p>
+        </w:tc>
+      </w:tr>
+    </w:tbl>
+    <w:p>
+      <w:pPr>
+        <w:spacing w:before="240"/>
+      </w:pPr>
+      <w:r>
+        <w:t xml:space="preserve">In this tutorial </w:t>
+      </w:r>
+      <w:r>
+        <w:t>you</w:t>
+      </w:r>
+      <w:r>
+        <w:t xml:space="preserve"> </w:t>
+      </w:r>
+      <w:r>
+        <w:t>will learn how to</w:t>
+      </w:r>
+      <w:r>
+        <w:t xml:space="preserve"> use Skyline to</w:t>
+      </w:r>
+      <w:r>
+        <w:t xml:space="preserve"> perform targeted post-acquisition analysis for </w:t>
+      </w:r>
+      <w:r>
+        <w:t xml:space="preserve">peptide and inferred </w:t>
+      </w:r>
+      <w:r>
+        <w:t xml:space="preserve">protein </w:t>
+      </w:r>
+      <w:r>
+        <w:t xml:space="preserve">detection and </w:t>
+      </w:r>
+      <w:r>
+        <w:t>quantific</w:t>
+      </w:r>
+      <w:r>
+        <w:t xml:space="preserve">ation using a SWATH-MS dataset acquired </w:t>
+      </w:r>
+      <w:r>
+        <w:t>o</w:t>
+      </w:r>
+      <w:r>
+        <w:t xml:space="preserve">n a </w:t>
+      </w:r>
+      <w:proofErr w:type="spellStart"/>
+      <w:r>
+        <w:rPr>
+          <w:rFonts w:cstheme="minorHAnsi"/>
+        </w:rPr>
+        <w:t>Qq</w:t>
+      </w:r>
+      <w:r>
+        <w:rPr>
+          <w:rFonts w:cstheme="minorHAnsi"/>
+        </w:rPr>
+        <w:t>Orbi</w:t>
+      </w:r>
+      <w:proofErr w:type="spellEnd"/>
+      <w:r>
+        <w:rPr>
+          <w:rFonts w:cstheme="minorHAnsi"/>
+        </w:rPr>
+        <w:t xml:space="preserve"> instrument (</w:t>
+      </w:r>
+      <w:r>
+        <w:rPr>
+          <w:rFonts w:cstheme="minorHAnsi"/>
+        </w:rPr>
+        <w:t>Q-</w:t>
+      </w:r>
+      <w:proofErr w:type="spellStart"/>
+      <w:r>
+        <w:rPr>
+          <w:rFonts w:cstheme="minorHAnsi"/>
+        </w:rPr>
+        <w:t>Exactive</w:t>
+      </w:r>
+      <w:proofErr w:type="spellEnd"/>
+      <w:r>
+        <w:rPr>
+          <w:rFonts w:cstheme="minorHAnsi"/>
+        </w:rPr>
+        <w:t xml:space="preserve"> Plus</w:t>
+      </w:r>
+      <w:r>
+        <w:rPr>
+          <w:rFonts w:cstheme="minorHAnsi"/>
+        </w:rPr>
+        <w:t xml:space="preserve">, </w:t>
+      </w:r>
+      <w:r>
+        <w:rPr>
+          <w:rFonts w:cstheme="minorHAnsi"/>
+        </w:rPr>
+        <w:t>Thermo</w:t>
+      </w:r>
+      <w:r>
+        <w:rPr>
+          <w:rFonts w:cstheme="minorHAnsi"/>
+        </w:rPr>
+        <w:t>)</w:t>
+      </w:r>
+      <w:r>
         <w:rPr>
           <w:rFonts w:ascii="Arial" w:hAnsi="Arial" w:cs="Arial"/>
         </w:rPr>
-      </w:pPr>
-      <w:r>
-        <w:rPr>
-          <w:rFonts w:ascii="Arial" w:hAnsi="Arial" w:cs="Arial"/>
-          <w:noProof/>
-        </w:rPr>
-        <mc:AlternateContent>
-          <mc:Choice Requires="wps">
-            <w:drawing>
-              <wp:anchor distT="0" distB="0" distL="114300" distR="114300" simplePos="0" relativeHeight="251662336" behindDoc="0" locked="0" layoutInCell="1" allowOverlap="1" wp14:anchorId="3BEE3167" wp14:editId="66DC058F">
-                <wp:simplePos x="0" y="0"/>
-                <wp:positionH relativeFrom="column">
-                  <wp:posOffset>-42545</wp:posOffset>
-                </wp:positionH>
-                <wp:positionV relativeFrom="paragraph">
-                  <wp:posOffset>262255</wp:posOffset>
-                </wp:positionV>
-                <wp:extent cx="5922645" cy="485775"/>
-                <wp:effectExtent l="0" t="0" r="20955" b="28575"/>
-                <wp:wrapNone/>
-                <wp:docPr id="13" name="Rectangle 13"/>
-                <wp:cNvGraphicFramePr/>
-                <a:graphic xmlns:a="http://schemas.openxmlformats.org/drawingml/2006/main">
-                  <a:graphicData uri="http://schemas.microsoft.com/office/word/2010/wordprocessingShape">
-                    <wps:wsp>
-                      <wps:cNvSpPr/>
-                      <wps:spPr>
-                        <a:xfrm>
-                          <a:off x="0" y="0"/>
-                          <a:ext cx="5922645" cy="485775"/>
-                        </a:xfrm>
-                        <a:prstGeom prst="rect">
-                          <a:avLst/>
-                        </a:prstGeom>
-                        <a:noFill/>
-                        <a:ln>
-                          <a:solidFill>
-                            <a:schemeClr val="tx1"/>
-                          </a:solidFill>
-                        </a:ln>
-                      </wps:spPr>
-                      <wps:style>
-                        <a:lnRef idx="2">
-                          <a:schemeClr val="accent1">
-                            <a:shade val="50000"/>
-                          </a:schemeClr>
-                        </a:lnRef>
-                        <a:fillRef idx="1">
-                          <a:schemeClr val="accent1"/>
-                        </a:fillRef>
-                        <a:effectRef idx="0">
-                          <a:schemeClr val="accent1"/>
-                        </a:effectRef>
-                        <a:fontRef idx="minor">
-                          <a:schemeClr val="lt1"/>
-                        </a:fontRef>
-                      </wps:style>
-                      <wps:bodyPr rot="0" spcFirstLastPara="0" vertOverflow="overflow" horzOverflow="overflow" vert="horz" wrap="square" lIns="91440" tIns="45720" rIns="91440" bIns="45720" numCol="1" spcCol="0" rtlCol="0" fromWordArt="0" anchor="ctr" anchorCtr="0" forceAA="0" compatLnSpc="1">
-                        <a:prstTxWarp prst="textNoShape">
-                          <a:avLst/>
-                        </a:prstTxWarp>
-                        <a:noAutofit/>
-                      </wps:bodyPr>
-                    </wps:wsp>
-                  </a:graphicData>
-                </a:graphic>
-                <wp14:sizeRelH relativeFrom="margin">
-                  <wp14:pctWidth>0</wp14:pctWidth>
-                </wp14:sizeRelH>
-                <wp14:sizeRelV relativeFrom="margin">
-                  <wp14:pctHeight>0</wp14:pctHeight>
-                </wp14:sizeRelV>
-              </wp:anchor>
-            </w:drawing>
-          </mc:Choice>
-          <mc:Fallback xmlns:cx="http://schemas.microsoft.com/office/drawing/2014/chartex" xmlns:cx1="http://schemas.microsoft.com/office/drawing/2015/9/8/chartex" xmlns:cx2="http://schemas.microsoft.com/office/drawing/2015/10/21/chartex" xmlns:cx3="http://schemas.microsoft.com/office/drawing/2016/5/9/chartex" xmlns:cx4="http://schemas.microsoft.com/office/drawing/2016/5/10/chartex" xmlns:cx5="http://schemas.microsoft.com/office/drawing/2016/5/11/chartex" xmlns:cx6="http://schemas.microsoft.com/office/drawing/2016/5/12/chartex" xmlns:cx7="http://schemas.microsoft.com/office/drawing/2016/5/13/chartex" xmlns:cx8="http://schemas.microsoft.com/office/drawing/2016/5/14/chartex" xmlns:aink="http://schemas.microsoft.com/office/drawing/2016/ink" xmlns:am3d="http://schemas.microsoft.com/office/drawing/2017/model3d" xmlns:w16cid="http://schemas.microsoft.com/office/word/2016/wordml/cid" xmlns:w16se="http://schemas.microsoft.com/office/word/2015/wordml/symex">
-            <w:pict>
-              <v:rect w14:anchorId="38AB4977" id="Rectangle 13" o:spid="_x0000_s1026" style="position:absolute;margin-left:-3.35pt;margin-top:20.65pt;width:466.35pt;height:38.25pt;z-index:251662336;visibility:visible;mso-wrap-style:square;mso-width-percent:0;mso-height-percent:0;mso-wrap-distance-left:9pt;mso-wrap-distance-top:0;mso-wrap-distance-right:9pt;mso-wrap-distance-bottom:0;mso-position-horizontal:absolute;mso-position-horizontal-relative:text;mso-position-vertical:absolute;mso-position-vertical-relative:text;mso-width-percent:0;mso-height-percent:0;mso-width-relative:margin;mso-height-relative:margin;v-text-anchor:middle" o:gfxdata="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" filled="f" strokecolor="black [3213]" strokeweight="1pt"/>
-            </w:pict>
-          </mc:Fallback>
-        </mc:AlternateContent>
-      </w:r>
-    </w:p>
-    <w:p>
-      <w:r>
-        <w:t xml:space="preserve">Note: This </w:t>
-      </w:r>
-      <w:r>
-        <w:t>tutorial</w:t>
-      </w:r>
-      <w:r>
         <w:t xml:space="preserve"> </w:t>
       </w:r>
       <w:r>
-        <w:t>uses</w:t>
-      </w:r>
-      <w:r>
-        <w:t xml:space="preserve"> data from a </w:t>
-      </w:r>
-      <w:proofErr w:type="spellStart"/>
-      <w:r>
-        <w:t>Thermo</w:t>
-      </w:r>
-      <w:proofErr w:type="spellEnd"/>
-      <w:r>
-        <w:t xml:space="preserve"> Q-</w:t>
-      </w:r>
-      <w:proofErr w:type="spellStart"/>
-      <w:r>
-        <w:t>Exactive</w:t>
-      </w:r>
-      <w:proofErr w:type="spellEnd"/>
-      <w:r>
-        <w:t xml:space="preserve"> plus instrument. If you prefer to use the data from a </w:t>
-      </w:r>
-      <w:proofErr w:type="spellStart"/>
-      <w:r>
-        <w:t>Sciex</w:t>
-      </w:r>
-      <w:proofErr w:type="spellEnd"/>
+        <w:t xml:space="preserve">using an </w:t>
+      </w:r>
+      <w:r>
+        <w:t>18</w:t>
+      </w:r>
       <w:r>
         <w:t xml:space="preserve"> </w:t>
       </w:r>
-      <w:proofErr w:type="spellStart"/>
-      <w:r>
-        <w:t>TripleTOF</w:t>
-      </w:r>
-      <w:proofErr w:type="spellEnd"/>
-      <w:r>
-        <w:t xml:space="preserve"> 6600</w:t>
-      </w:r>
-      <w:r>
-        <w:t>,</w:t>
-      </w:r>
-      <w:r>
-        <w:t xml:space="preserve"> </w:t>
-      </w:r>
-      <w:r>
-        <w:t xml:space="preserve">see the version of this tutorial entitled Skyline DIA TTOF. </w:t>
-      </w:r>
-      <w:r>
-        <w:t xml:space="preserve"> </w:t>
-      </w:r>
-    </w:p>
-    <w:p>
-      <w:r>
-        <w:t xml:space="preserve">In this tutorial </w:t>
-      </w:r>
-      <w:r>
-        <w:t>you</w:t>
-      </w:r>
-      <w:r>
-        <w:t xml:space="preserve"> </w:t>
-      </w:r>
-      <w:r>
-        <w:t>will learn how to</w:t>
-      </w:r>
-      <w:r>
-        <w:t xml:space="preserve"> use Skyline to</w:t>
-      </w:r>
-      <w:r>
-        <w:t xml:space="preserve"> perform targeted post-acquisition analysis for </w:t>
-      </w:r>
-      <w:r>
-        <w:t xml:space="preserve">peptide and inferred </w:t>
-      </w:r>
-      <w:r>
-        <w:t xml:space="preserve">protein </w:t>
-      </w:r>
-      <w:r>
-        <w:t xml:space="preserve">detection and </w:t>
-      </w:r>
-      <w:r>
-        <w:t>quantific</w:t>
-      </w:r>
-      <w:r>
-        <w:t xml:space="preserve">ation using a SWATH-MS dataset acquired </w:t>
-      </w:r>
-      <w:r>
-        <w:t>o</w:t>
-      </w:r>
-      <w:r>
-        <w:t xml:space="preserve">n a </w:t>
-      </w:r>
-      <w:proofErr w:type="spellStart"/>
-      <w:r>
-        <w:rPr>
-          <w:rFonts w:cstheme="minorHAnsi"/>
-        </w:rPr>
-        <w:t>Qq</w:t>
-      </w:r>
-      <w:r>
-        <w:rPr>
-          <w:rFonts w:cstheme="minorHAnsi"/>
-        </w:rPr>
-        <w:t>Orbi</w:t>
-      </w:r>
-      <w:proofErr w:type="spellEnd"/>
-      <w:r>
-        <w:rPr>
-          <w:rFonts w:cstheme="minorHAnsi"/>
-        </w:rPr>
-        <w:t xml:space="preserve"> instrument (</w:t>
-      </w:r>
-      <w:r>
-        <w:rPr>
-          <w:rFonts w:cstheme="minorHAnsi"/>
-        </w:rPr>
-        <w:t>Q-</w:t>
-      </w:r>
-      <w:proofErr w:type="spellStart"/>
-      <w:r>
-        <w:rPr>
-          <w:rFonts w:cstheme="minorHAnsi"/>
-        </w:rPr>
-        <w:t>Exactive</w:t>
-      </w:r>
-      <w:proofErr w:type="spellEnd"/>
-      <w:r>
-        <w:rPr>
-          <w:rFonts w:cstheme="minorHAnsi"/>
-        </w:rPr>
-        <w:t xml:space="preserve"> Plus</w:t>
-      </w:r>
-      <w:r>
-        <w:rPr>
-          <w:rFonts w:cstheme="minorHAnsi"/>
-        </w:rPr>
-        <w:t xml:space="preserve">, </w:t>
-      </w:r>
-      <w:proofErr w:type="spellStart"/>
-      <w:r>
-        <w:rPr>
-          <w:rFonts w:cstheme="minorHAnsi"/>
-        </w:rPr>
-        <w:t>Thermo</w:t>
-      </w:r>
-      <w:proofErr w:type="spellEnd"/>
-      <w:r>
-        <w:rPr>
-          <w:rFonts w:cstheme="minorHAnsi"/>
-        </w:rPr>
-        <w:t>)</w:t>
-      </w:r>
-      <w:r>
-        <w:rPr>
-          <w:rFonts w:ascii="Arial" w:hAnsi="Arial" w:cs="Arial"/>
-        </w:rPr>
-        <w:t xml:space="preserve"> </w:t>
-      </w:r>
-      <w:r>
-        <w:t xml:space="preserve">using an </w:t>
-      </w:r>
-      <w:r>
-        <w:t>18</w:t>
-      </w:r>
-      <w:r>
-        <w:t xml:space="preserve"> </w:t>
-      </w:r>
       <w:r>
         <w:t>variable width window precursor isolation scheme</w:t>
       </w:r>
       <w:r>
-        <w:t xml:space="preserve"> (</w:t>
-      </w:r>
-      <w:proofErr w:type="spellStart"/>
-      <w:r>
-        <w:t>Bruderer</w:t>
-      </w:r>
-      <w:proofErr w:type="spellEnd"/>
-      <w:r>
-        <w:t xml:space="preserve"> R. et al. MCP 2015)</w:t>
+        <w:t xml:space="preserve"> (Bruderer R. et al. MCP 2015)</w:t>
       </w:r>
       <w:r>
         <w:t xml:space="preserve"> and a </w:t>
@@ -418,7 +335,7 @@
     <w:p>
       <w:pPr>
         <w:spacing w:line="480" w:lineRule="auto"/>
-        <w:jc w:val="center"/>
+        <w:ind w:firstLine="1440"/>
         <w:rPr>
           <w:rFonts w:ascii="Arial" w:hAnsi="Arial" w:cs="Arial"/>
         </w:rPr>
@@ -588,15 +505,7 @@
     </w:p>
     <w:p>
       <w:r>
-        <w:t>[</w:t>
-      </w:r>
-      <w:proofErr w:type="gramStart"/>
-      <w:r>
-        <w:t>figure</w:t>
-      </w:r>
-      <w:proofErr w:type="gramEnd"/>
-      <w:r>
-        <w:t xml:space="preserve"> adapted from </w:t>
+        <w:t xml:space="preserve">[figure adapted from </w:t>
       </w:r>
     </w:p>
     <w:p>
@@ -623,13 +532,8 @@
       </w:r>
     </w:p>
     <w:p>
-      <w:proofErr w:type="gramStart"/>
-      <w:r>
-        <w:t>and</w:t>
-      </w:r>
-      <w:proofErr w:type="gramEnd"/>
-      <w:r>
-        <w:t xml:space="preserve"> </w:t>
+      <w:r>
+        <w:t xml:space="preserve">and </w:t>
       </w:r>
     </w:p>
     <w:p>
@@ -639,21 +543,8 @@
           <w:color w:val="808080" w:themeColor="background1" w:themeShade="80"/>
         </w:rPr>
       </w:pPr>
-      <w:proofErr w:type="spellStart"/>
-      <w:r>
-        <w:t>Bruderer</w:t>
-      </w:r>
-      <w:proofErr w:type="spellEnd"/>
-      <w:r>
-        <w:t xml:space="preserve">, et al. Extending the Limits of Quantitative Proteome Profiling with Data-Independent Acquisition and Application to Acetaminophen-Treated Three-Dimensional Liver </w:t>
-      </w:r>
-      <w:proofErr w:type="spellStart"/>
-      <w:r>
-        <w:t>Microtissues</w:t>
-      </w:r>
-      <w:proofErr w:type="spellEnd"/>
-      <w:r>
-        <w:t xml:space="preserve">.” </w:t>
+      <w:r>
+        <w:t xml:space="preserve">Bruderer, et al. Extending the Limits of Quantitative Proteome Profiling with Data-Independent Acquisition and Application to Acetaminophen-Treated Three-Dimensional Liver Microtissues.” </w:t>
       </w:r>
       <w:r>
         <w:rPr>
@@ -702,12 +593,12 @@
     </w:p>
     <w:p>
       <w:r>
+        <w:t>Extract the files in it to a folder on your computer, like:</w:t>
+      </w:r>
+    </w:p>
+    <w:p>
+      <w:r>
         <w:lastRenderedPageBreak/>
-        <w:t>Extract the files in it to a folder on your computer, like:</w:t>
-      </w:r>
-    </w:p>
-    <w:p>
-      <w:r>
         <w:t>C:\Users\brendanx\Documents</w:t>
       </w:r>
     </w:p>
@@ -836,8 +727,6 @@
           </wp:inline>
         </w:drawing>
       </w:r>
-      <w:bookmarkStart w:id="0" w:name="_GoBack"/>
-      <w:bookmarkEnd w:id="0"/>
     </w:p>
     <w:p>
       <w:pPr>
@@ -1126,19 +1015,22 @@
         <w:pStyle w:val="Heading1"/>
       </w:pPr>
       <w:r>
+        <w:t>Using the Import Peptide Search wizard</w:t>
+      </w:r>
+    </w:p>
+    <w:p>
+      <w:r>
+        <w:t>If you kno</w:t>
+      </w:r>
+      <w:r>
+        <w:t>w where to look, you could perform all of the following steps through various menu options on Skyline. To simplify the normal workflow for DIA, you will instead use</w:t>
+      </w:r>
+      <w:r>
+        <w:t xml:space="preserve"> a “wizard” which </w:t>
+      </w:r>
+      <w:r>
         <w:lastRenderedPageBreak/>
-        <w:t>Using the Import Peptide Search wizard</w:t>
-      </w:r>
-    </w:p>
-    <w:p>
-      <w:r>
-        <w:t>If you kno</w:t>
-      </w:r>
-      <w:r>
-        <w:t>w where to look, you could perform all of the following steps through various menu options on Skyline. To simplify the normal workflow for DIA, you will instead use</w:t>
-      </w:r>
-      <w:r>
-        <w:t xml:space="preserve"> a “wizard” which will step you through the critical choices required for Skyline to run the analysis.</w:t>
+        <w:t>will step you through the critical choices required for Skyline to run the analysis.</w:t>
       </w:r>
       <w:r>
         <w:t xml:space="preserve"> </w:t>
@@ -1368,7 +1260,11 @@
       </w:r>
     </w:p>
     <w:p>
-      <w:r>
+      <w:pPr>
+        <w:keepNext/>
+      </w:pPr>
+      <w:r>
+        <w:lastRenderedPageBreak/>
         <w:t xml:space="preserve">The </w:t>
       </w:r>
       <w:r>
@@ -1386,12 +1282,11 @@
         <w:rPr>
           <w:noProof/>
         </w:rPr>
-        <w:lastRenderedPageBreak/>
         <w:drawing>
-          <wp:inline distT="0" distB="0" distL="0" distR="0" wp14:anchorId="683CEA75" wp14:editId="03FB6C64">
+          <wp:inline distT="0" distB="0" distL="0" distR="0" wp14:anchorId="22786174" wp14:editId="7F3F5F33">
             <wp:extent cx="3848100" cy="5514975"/>
             <wp:effectExtent l="0" t="0" r="0" b="9525"/>
-            <wp:docPr id="19" name="Picture 19"/>
+            <wp:docPr id="10" name="Picture 10" descr="Graphical user interface, text, application&#10;&#10;Description automatically generated"/>
             <wp:cNvGraphicFramePr>
               <a:graphicFrameLocks xmlns:a="http://schemas.openxmlformats.org/drawingml/2006/main" noChangeAspect="1"/>
             </wp:cNvGraphicFramePr>
@@ -1399,7 +1294,7 @@
               <a:graphicData uri="http://schemas.openxmlformats.org/drawingml/2006/picture">
                 <pic:pic xmlns:pic="http://schemas.openxmlformats.org/drawingml/2006/picture">
                   <pic:nvPicPr>
-                    <pic:cNvPr id="1" name=""/>
+                    <pic:cNvPr id="10" name="Picture 10" descr="Graphical user interface, text, application&#10;&#10;Description automatically generated"/>
                     <pic:cNvPicPr/>
                   </pic:nvPicPr>
                   <pic:blipFill>
@@ -1556,7 +1451,11 @@
       </w:r>
     </w:p>
     <w:p>
-      <w:r>
+      <w:pPr>
+        <w:keepNext/>
+      </w:pPr>
+      <w:r>
+        <w:lastRenderedPageBreak/>
         <w:t xml:space="preserve">The </w:t>
       </w:r>
       <w:r>
@@ -1574,12 +1473,11 @@
         <w:rPr>
           <w:noProof/>
         </w:rPr>
-        <w:lastRenderedPageBreak/>
         <w:drawing>
-          <wp:inline distT="0" distB="0" distL="0" distR="0" wp14:anchorId="3DB9A2FB" wp14:editId="15AE4ABB">
+          <wp:inline distT="0" distB="0" distL="0" distR="0" wp14:anchorId="0976115B" wp14:editId="118488EF">
             <wp:extent cx="3848100" cy="5514975"/>
             <wp:effectExtent l="0" t="0" r="0" b="9525"/>
-            <wp:docPr id="34" name="Picture 34"/>
+            <wp:docPr id="12" name="Picture 12" descr="Graphical user interface, text, application&#10;&#10;Description automatically generated"/>
             <wp:cNvGraphicFramePr>
               <a:graphicFrameLocks xmlns:a="http://schemas.openxmlformats.org/drawingml/2006/main" noChangeAspect="1"/>
             </wp:cNvGraphicFramePr>
@@ -1587,7 +1485,7 @@
               <a:graphicData uri="http://schemas.openxmlformats.org/drawingml/2006/picture">
                 <pic:pic xmlns:pic="http://schemas.openxmlformats.org/drawingml/2006/picture">
                   <pic:nvPicPr>
-                    <pic:cNvPr id="1" name=""/>
+                    <pic:cNvPr id="12" name="Picture 12" descr="Graphical user interface, text, application&#10;&#10;Description automatically generated"/>
                     <pic:cNvPicPr/>
                   </pic:nvPicPr>
                   <pic:blipFill>
@@ -1679,6 +1577,7 @@
         <w:rPr>
           <w:noProof/>
         </w:rPr>
+        <w:lastRenderedPageBreak/>
         <w:t xml:space="preserve"> </w:t>
       </w:r>
       <w:r>
@@ -1731,7 +1630,6 @@
         </w:numPr>
       </w:pPr>
       <w:r>
-        <w:lastRenderedPageBreak/>
         <w:t xml:space="preserve">Click the </w:t>
       </w:r>
       <w:r>
@@ -1889,6 +1787,7 @@
         </w:numPr>
       </w:pPr>
       <w:r>
+        <w:lastRenderedPageBreak/>
         <w:t xml:space="preserve">Click the </w:t>
       </w:r>
       <w:r>
@@ -1967,6 +1866,9 @@
       </w:r>
     </w:p>
     <w:p>
+      <w:pPr>
+        <w:keepNext/>
+      </w:pPr>
       <w:r>
         <w:t xml:space="preserve">The </w:t>
       </w:r>
@@ -1985,7 +1887,6 @@
         <w:rPr>
           <w:noProof/>
         </w:rPr>
-        <w:lastRenderedPageBreak/>
         <w:drawing>
           <wp:inline distT="0" distB="0" distL="0" distR="0" wp14:anchorId="5744F074" wp14:editId="0AC97E6A">
             <wp:extent cx="5562600" cy="4019550"/>
@@ -2045,7 +1946,11 @@
       </w:r>
     </w:p>
     <w:p>
-      <w:r>
+      <w:pPr>
+        <w:keepNext/>
+      </w:pPr>
+      <w:r>
+        <w:lastRenderedPageBreak/>
         <w:t xml:space="preserve">The </w:t>
       </w:r>
       <w:r>
@@ -2063,7 +1968,6 @@
         <w:rPr>
           <w:noProof/>
         </w:rPr>
-        <w:lastRenderedPageBreak/>
         <w:drawing>
           <wp:inline distT="0" distB="0" distL="0" distR="0" wp14:anchorId="7643CA5F" wp14:editId="21B79666">
             <wp:extent cx="3848100" cy="5514975"/>
@@ -2150,16 +2054,17 @@
     </w:p>
     <w:p>
       <w:r>
-        <w:t xml:space="preserve">In the </w:t>
-      </w:r>
-      <w:r>
-        <w:rPr>
-          <w:b/>
-        </w:rPr>
-        <w:t>Configure Transition Settings</w:t>
-      </w:r>
-      <w:r>
-        <w:t xml:space="preserve"> page, make the following changes from the default values:</w:t>
+        <w:t xml:space="preserve">Skip the </w:t>
+      </w:r>
+      <w:r>
+        <w:rPr>
+          <w:b/>
+          <w:bCs/>
+        </w:rPr>
+        <w:t>Add Modifications</w:t>
+      </w:r>
+      <w:r>
+        <w:t xml:space="preserve"> page by doing the following:</w:t>
       </w:r>
     </w:p>
     <w:p>
@@ -2171,6 +2076,42 @@
         </w:numPr>
       </w:pPr>
       <w:r>
+        <w:t xml:space="preserve">Click the </w:t>
+      </w:r>
+      <w:r>
+        <w:rPr>
+          <w:b/>
+          <w:bCs/>
+        </w:rPr>
+        <w:t>Next</w:t>
+      </w:r>
+      <w:r>
+        <w:t xml:space="preserve"> button.</w:t>
+      </w:r>
+    </w:p>
+    <w:p>
+      <w:r>
+        <w:t xml:space="preserve">In the </w:t>
+      </w:r>
+      <w:r>
+        <w:rPr>
+          <w:b/>
+        </w:rPr>
+        <w:t>Configure Transition Settings</w:t>
+      </w:r>
+      <w:r>
+        <w:t xml:space="preserve"> page, make the following changes from the default values:</w:t>
+      </w:r>
+    </w:p>
+    <w:p>
+      <w:pPr>
+        <w:pStyle w:val="ListParagraph"/>
+        <w:numPr>
+          <w:ilvl w:val="0"/>
+          <w:numId w:val="19"/>
+        </w:numPr>
+      </w:pPr>
+      <w:r>
         <w:t xml:space="preserve">Set </w:t>
       </w:r>
       <w:r>
@@ -2180,15 +2121,7 @@
         <w:t>Precursor charges</w:t>
       </w:r>
       <w:r>
-        <w:t xml:space="preserve"> to “2, 3, </w:t>
-      </w:r>
-      <w:proofErr w:type="gramStart"/>
-      <w:r>
-        <w:t>4</w:t>
-      </w:r>
-      <w:proofErr w:type="gramEnd"/>
-      <w:r>
-        <w:t>”.</w:t>
+        <w:t xml:space="preserve"> to “2, 3, 4”.</w:t>
       </w:r>
     </w:p>
     <w:p>
@@ -2231,6 +2164,7 @@
               <w:spacing w:after="0"/>
             </w:pPr>
             <w:r>
+              <w:lastRenderedPageBreak/>
               <w:t>NOTE: You could leave the ion type “p” which stands for precursor, and Skyline would extract chromatograms covering the precursor isotope distribution from the MS1 spectra in the DIA data files. However, to simplify this tutorial and reduce processing time and output file size, the description below deals only with fragment ion chromatograms extracted from the DIA MS/MS spectra.</w:t>
             </w:r>
           </w:p>
@@ -2247,7 +2181,6 @@
         <w:spacing w:before="240"/>
       </w:pPr>
       <w:r>
-        <w:lastRenderedPageBreak/>
         <w:t xml:space="preserve">Check </w:t>
       </w:r>
       <w:r>
@@ -2261,6 +2194,9 @@
       </w:r>
     </w:p>
     <w:p>
+      <w:pPr>
+        <w:keepNext/>
+      </w:pPr>
       <w:r>
         <w:t xml:space="preserve">The </w:t>
       </w:r>
@@ -2280,10 +2216,10 @@
           <w:noProof/>
         </w:rPr>
         <w:drawing>
-          <wp:inline distT="0" distB="0" distL="0" distR="0" wp14:anchorId="4C8A46C5" wp14:editId="6FC9DA37">
+          <wp:inline distT="0" distB="0" distL="0" distR="0" wp14:anchorId="6FAE4E6A" wp14:editId="0D033C63">
             <wp:extent cx="3848100" cy="5514975"/>
             <wp:effectExtent l="0" t="0" r="0" b="9525"/>
-            <wp:docPr id="6" name="Picture 6"/>
+            <wp:docPr id="21" name="Picture 21" descr="Graphical user interface, application, Word&#10;&#10;Description automatically generated"/>
             <wp:cNvGraphicFramePr>
               <a:graphicFrameLocks xmlns:a="http://schemas.openxmlformats.org/drawingml/2006/main" noChangeAspect="1"/>
             </wp:cNvGraphicFramePr>
@@ -2291,7 +2227,7 @@
               <a:graphicData uri="http://schemas.openxmlformats.org/drawingml/2006/picture">
                 <pic:pic xmlns:pic="http://schemas.openxmlformats.org/drawingml/2006/picture">
                   <pic:nvPicPr>
-                    <pic:cNvPr id="1" name=""/>
+                    <pic:cNvPr id="21" name="Picture 21" descr="Graphical user interface, application, Word&#10;&#10;Description automatically generated"/>
                     <pic:cNvPicPr/>
                   </pic:nvPicPr>
                   <pic:blipFill>
@@ -2398,22 +2334,14 @@
         <w:t>e</w:t>
       </w:r>
       <w:r>
+        <w:t xml:space="preserve"> centroided data to save space</w:t>
+      </w:r>
+      <w:r>
+        <w:t>.</w:t>
+      </w:r>
+      <w:r>
         <w:t xml:space="preserve"> </w:t>
       </w:r>
-      <w:proofErr w:type="spellStart"/>
-      <w:r>
-        <w:t>centroided</w:t>
-      </w:r>
-      <w:proofErr w:type="spellEnd"/>
-      <w:r>
-        <w:t xml:space="preserve"> data to save space</w:t>
-      </w:r>
-      <w:r>
-        <w:t>.</w:t>
-      </w:r>
-      <w:r>
-        <w:t xml:space="preserve"> </w:t>
-      </w:r>
       <w:r>
         <w:t>S</w:t>
       </w:r>
@@ -2426,19 +2354,18 @@
       <w:r>
         <w:t xml:space="preserve"> select ‘</w:t>
       </w:r>
-      <w:proofErr w:type="spellStart"/>
       <w:r>
         <w:t>C</w:t>
       </w:r>
       <w:r>
-        <w:t>entroided</w:t>
-      </w:r>
-      <w:proofErr w:type="spellEnd"/>
-      <w:r>
-        <w:t xml:space="preserve">’ and specify a </w:t>
-      </w:r>
-      <w:r>
-        <w:t xml:space="preserve">‘20’ ppm mass </w:t>
+        <w:t xml:space="preserve">entroided’ and specify a </w:t>
+      </w:r>
+      <w:r>
+        <w:t xml:space="preserve">‘20’ ppm </w:t>
+      </w:r>
+      <w:r>
+        <w:lastRenderedPageBreak/>
+        <w:t xml:space="preserve">mass </w:t>
       </w:r>
       <w:r>
         <w:t>accuracy for extraction. With profile mode data the resolving power of the instrument can be specified.</w:t>
@@ -2480,7 +2407,6 @@
         <w:rPr>
           <w:lang w:val="en-GB"/>
         </w:rPr>
-        <w:lastRenderedPageBreak/>
         <w:t>Now you need to define a new isolation scheme</w:t>
       </w:r>
       <w:r>
@@ -2622,19 +2548,11 @@
       <w:r>
         <w:t xml:space="preserve">Click the </w:t>
       </w:r>
-      <w:proofErr w:type="spellStart"/>
-      <w:r>
-        <w:rPr>
-          <w:b/>
-        </w:rPr>
-        <w:t>Prespecified</w:t>
-      </w:r>
-      <w:proofErr w:type="spellEnd"/>
-      <w:r>
-        <w:rPr>
-          <w:b/>
-        </w:rPr>
-        <w:t xml:space="preserve"> isolation windows</w:t>
+      <w:r>
+        <w:rPr>
+          <w:b/>
+        </w:rPr>
+        <w:t>Prespecified isolation windows</w:t>
       </w:r>
       <w:r>
         <w:t xml:space="preserve"> option.</w:t>
@@ -2698,7 +2616,11 @@
       </w:r>
     </w:p>
     <w:p>
-      <w:r>
+      <w:pPr>
+        <w:keepNext/>
+      </w:pPr>
+      <w:r>
+        <w:lastRenderedPageBreak/>
         <w:t xml:space="preserve">The </w:t>
       </w:r>
       <w:r>
@@ -2800,7 +2722,6 @@
         <w:t xml:space="preserve"> to compensate for the overlap, Skyline </w:t>
       </w:r>
       <w:r>
-        <w:lastRenderedPageBreak/>
         <w:t>has added a 1</w:t>
       </w:r>
       <w:r>
@@ -2827,19 +2748,11 @@
       <w:r>
         <w:t xml:space="preserve">In the dropdown list beneath </w:t>
       </w:r>
-      <w:proofErr w:type="spellStart"/>
-      <w:r>
-        <w:rPr>
-          <w:b/>
-        </w:rPr>
-        <w:t>Prespecified</w:t>
-      </w:r>
-      <w:proofErr w:type="spellEnd"/>
-      <w:r>
-        <w:rPr>
-          <w:b/>
-        </w:rPr>
-        <w:t xml:space="preserve"> isolation window</w:t>
+      <w:r>
+        <w:rPr>
+          <w:b/>
+        </w:rPr>
+        <w:t>Prespecified isolation window</w:t>
       </w:r>
       <w:r>
         <w:t>, c</w:t>
@@ -2922,7 +2835,11 @@
       </w:r>
     </w:p>
     <w:p>
-      <w:r>
+      <w:pPr>
+        <w:keepNext/>
+      </w:pPr>
+      <w:r>
+        <w:lastRenderedPageBreak/>
         <w:t>You will see a form like the one below:</w:t>
       </w:r>
     </w:p>
@@ -3070,7 +2987,11 @@
       </w:r>
     </w:p>
     <w:p>
-      <w:r>
+      <w:pPr>
+        <w:keepNext/>
+      </w:pPr>
+      <w:r>
+        <w:lastRenderedPageBreak/>
         <w:t xml:space="preserve">The </w:t>
       </w:r>
       <w:r>
@@ -3088,7 +3009,6 @@
         <w:rPr>
           <w:noProof/>
         </w:rPr>
-        <w:lastRenderedPageBreak/>
         <w:drawing>
           <wp:inline distT="0" distB="0" distL="0" distR="0" wp14:anchorId="606EAE00" wp14:editId="11163262">
             <wp:extent cx="3848100" cy="5514975"/>
@@ -3298,19 +3218,11 @@
       <w:r>
         <w:t xml:space="preserve">Check </w:t>
       </w:r>
-      <w:proofErr w:type="gramStart"/>
-      <w:r>
-        <w:rPr>
-          <w:b/>
-        </w:rPr>
-        <w:t>Automatically</w:t>
-      </w:r>
-      <w:proofErr w:type="gramEnd"/>
-      <w:r>
-        <w:rPr>
-          <w:b/>
-        </w:rPr>
-        <w:t xml:space="preserve"> train </w:t>
+      <w:r>
+        <w:rPr>
+          <w:b/>
+        </w:rPr>
+        <w:t xml:space="preserve">Automatically train </w:t>
       </w:r>
       <w:proofErr w:type="spellStart"/>
       <w:r>
@@ -3331,7 +3243,11 @@
       </w:r>
     </w:p>
     <w:p>
-      <w:r>
+      <w:pPr>
+        <w:keepNext/>
+      </w:pPr>
+      <w:r>
+        <w:lastRenderedPageBreak/>
         <w:t xml:space="preserve">The </w:t>
       </w:r>
       <w:r>
@@ -3349,7 +3265,6 @@
         <w:rPr>
           <w:noProof/>
         </w:rPr>
-        <w:lastRenderedPageBreak/>
         <w:drawing>
           <wp:inline distT="0" distB="0" distL="0" distR="0" wp14:anchorId="12A5FFC5" wp14:editId="0551D90D">
             <wp:extent cx="3848100" cy="5514975"/>
@@ -3409,7 +3324,11 @@
       </w:r>
     </w:p>
     <w:p>
-      <w:r>
+      <w:pPr>
+        <w:keepNext/>
+      </w:pPr>
+      <w:r>
+        <w:lastRenderedPageBreak/>
         <w:t>You should be presented with a form describing the targets calculated based on your settings and the FASTA sequence text provided that looks like this:</w:t>
       </w:r>
     </w:p>
@@ -3418,12 +3337,11 @@
         <w:rPr>
           <w:noProof/>
         </w:rPr>
-        <w:lastRenderedPageBreak/>
         <w:drawing>
-          <wp:inline distT="0" distB="0" distL="0" distR="0" wp14:anchorId="4E469E8D" wp14:editId="063D760C">
+          <wp:inline distT="0" distB="0" distL="0" distR="0" wp14:anchorId="38D7890F" wp14:editId="3FB1C423">
             <wp:extent cx="3962400" cy="2752725"/>
             <wp:effectExtent l="0" t="0" r="0" b="9525"/>
-            <wp:docPr id="53" name="Picture 53"/>
+            <wp:docPr id="16" name="Picture 16" descr="Graphical user interface, text, application, email&#10;&#10;Description automatically generated"/>
             <wp:cNvGraphicFramePr>
               <a:graphicFrameLocks xmlns:a="http://schemas.openxmlformats.org/drawingml/2006/main" noChangeAspect="1"/>
             </wp:cNvGraphicFramePr>
@@ -3431,7 +3349,7 @@
               <a:graphicData uri="http://schemas.openxmlformats.org/drawingml/2006/picture">
                 <pic:pic xmlns:pic="http://schemas.openxmlformats.org/drawingml/2006/picture">
                   <pic:nvPicPr>
-                    <pic:cNvPr id="1" name=""/>
+                    <pic:cNvPr id="16" name="Picture 16" descr="Graphical user interface, text, application, email&#10;&#10;Description automatically generated"/>
                     <pic:cNvPicPr/>
                   </pic:nvPicPr>
                   <pic:blipFill>
@@ -3510,6 +3428,9 @@
       </w:r>
     </w:p>
     <w:p>
+      <w:pPr>
+        <w:keepNext/>
+      </w:pPr>
       <w:r>
         <w:t>Skyline begins extracting chromatograms which should look like this on a standard i7 4-core processor:</w:t>
       </w:r>
@@ -3520,10 +3441,10 @@
           <w:noProof/>
         </w:rPr>
         <w:drawing>
-          <wp:inline distT="0" distB="0" distL="0" distR="0" wp14:anchorId="7488F832" wp14:editId="25AC4E37">
+          <wp:inline distT="0" distB="0" distL="0" distR="0" wp14:anchorId="4C6A5622" wp14:editId="38E17C6C">
             <wp:extent cx="5756910" cy="3269615"/>
             <wp:effectExtent l="0" t="0" r="0" b="6985"/>
-            <wp:docPr id="54" name="Picture 54"/>
+            <wp:docPr id="23" name="Picture 23" descr="Graphical user interface, chart&#10;&#10;Description automatically generated"/>
             <wp:cNvGraphicFramePr>
               <a:graphicFrameLocks xmlns:a="http://schemas.openxmlformats.org/drawingml/2006/main" noChangeAspect="1"/>
             </wp:cNvGraphicFramePr>
@@ -3531,7 +3452,7 @@
               <a:graphicData uri="http://schemas.openxmlformats.org/drawingml/2006/picture">
                 <pic:pic xmlns:pic="http://schemas.openxmlformats.org/drawingml/2006/picture">
                   <pic:nvPicPr>
-                    <pic:cNvPr id="1" name=""/>
+                    <pic:cNvPr id="23" name="Picture 23" descr="Graphical user interface, chart&#10;&#10;Description automatically generated"/>
                     <pic:cNvPicPr/>
                   </pic:nvPicPr>
                   <pic:blipFill>
@@ -3562,7 +3483,11 @@
       </w:r>
     </w:p>
     <w:p>
-      <w:r>
+      <w:pPr>
+        <w:keepNext/>
+      </w:pPr>
+      <w:r>
+        <w:lastRenderedPageBreak/>
         <w:t xml:space="preserve">After the import is completed, Skyline will show you the </w:t>
       </w:r>
       <w:proofErr w:type="spellStart"/>
@@ -3600,12 +3525,11 @@
         <w:rPr>
           <w:noProof/>
         </w:rPr>
-        <w:lastRenderedPageBreak/>
         <w:drawing>
-          <wp:inline distT="0" distB="0" distL="0" distR="0" wp14:anchorId="0BE00BD6" wp14:editId="3E1FB053">
+          <wp:inline distT="0" distB="0" distL="0" distR="0" wp14:anchorId="01FDF046" wp14:editId="1EBFBF14">
             <wp:extent cx="5756910" cy="3526790"/>
             <wp:effectExtent l="0" t="0" r="0" b="0"/>
-            <wp:docPr id="56" name="Picture 56"/>
+            <wp:docPr id="22" name="Picture 22" descr="Chart, histogram&#10;&#10;Description automatically generated"/>
             <wp:cNvGraphicFramePr>
               <a:graphicFrameLocks xmlns:a="http://schemas.openxmlformats.org/drawingml/2006/main" noChangeAspect="1"/>
             </wp:cNvGraphicFramePr>
@@ -3613,7 +3537,7 @@
               <a:graphicData uri="http://schemas.openxmlformats.org/drawingml/2006/picture">
                 <pic:pic xmlns:pic="http://schemas.openxmlformats.org/drawingml/2006/picture">
                   <pic:nvPicPr>
-                    <pic:cNvPr id="1" name=""/>
+                    <pic:cNvPr id="22" name="Picture 22" descr="Chart, histogram&#10;&#10;Description automatically generated"/>
                     <pic:cNvPicPr/>
                   </pic:nvPicPr>
                   <pic:blipFill>
@@ -4031,7 +3955,11 @@
       </w:r>
     </w:p>
     <w:p>
-      <w:r>
+      <w:pPr>
+        <w:keepNext/>
+      </w:pPr>
+      <w:r>
+        <w:lastRenderedPageBreak/>
         <w:t xml:space="preserve">The </w:t>
       </w:r>
       <w:r>
@@ -4061,7 +3989,6 @@
         <w:rPr>
           <w:noProof/>
         </w:rPr>
-        <w:lastRenderedPageBreak/>
         <w:drawing>
           <wp:inline distT="0" distB="0" distL="0" distR="0" wp14:anchorId="2C486BB4" wp14:editId="7158A63D">
             <wp:extent cx="3448050" cy="4657725"/>
@@ -4482,11 +4409,13 @@
     </w:p>
     <w:p>
       <w:pPr>
+        <w:keepNext/>
         <w:rPr>
           <w:rFonts w:ascii="Arial" w:hAnsi="Arial" w:cs="Arial"/>
         </w:rPr>
       </w:pPr>
       <w:r>
+        <w:lastRenderedPageBreak/>
         <w:t>Annotate th</w:t>
       </w:r>
       <w:r>
@@ -4512,7 +4441,6 @@
         <w:rPr>
           <w:noProof/>
         </w:rPr>
-        <w:lastRenderedPageBreak/>
         <w:drawing>
           <wp:inline distT="0" distB="0" distL="0" distR="0" wp14:anchorId="203F58C5" wp14:editId="393D474C">
             <wp:extent cx="5476875" cy="2619375"/>
@@ -5171,23 +5099,12 @@
     </w:p>
     <w:p>
       <w:r>
+        <w:lastRenderedPageBreak/>
         <w:t>Note: In order to dock a window like this, the mouse arrow cursor must be placed inside one of the docking icons, in this case, at the top.</w:t>
       </w:r>
       <w:r>
-        <w:t xml:space="preserve"> Once you begin dragging with the left-mouse button held </w:t>
-      </w:r>
-      <w:r>
-        <w:lastRenderedPageBreak/>
-        <w:t>down, Skyline will show the docking icons and a transparent blue rectangle where the window will be placed if you were to release the left-mouse button at that moment.</w:t>
-      </w:r>
-    </w:p>
-    <w:p>
-      <w:pPr>
-        <w:rPr>
-          <w:rFonts w:ascii="Arial" w:hAnsi="Arial" w:cs="Arial"/>
-          <w:lang w:val="en-GB"/>
-        </w:rPr>
-      </w:pPr>
+        <w:t xml:space="preserve"> Once you begin dragging with the left-mouse button held down, Skyline will show the docking icons and a transparent blue rectangle where the window will be placed if you were to release the left-mouse button at that moment.</w:t>
+      </w:r>
     </w:p>
     <w:p>
       <w:pPr>
@@ -5253,7 +5170,7 @@
                     </a:ln>
                     <a:extLst>
                       <a:ext uri="{53640926-AAD7-44d8-BBD7-CCE9431645EC}">
-                        <a14:shadowObscured xmlns:cx="http://schemas.microsoft.com/office/drawing/2014/chartex" xmlns:cx1="http://schemas.microsoft.com/office/drawing/2015/9/8/chartex" xmlns:cx2="http://schemas.microsoft.com/office/drawing/2015/10/21/chartex" xmlns:cx3="http://schemas.microsoft.com/office/drawing/2016/5/9/chartex" xmlns:cx4="http://schemas.microsoft.com/office/drawing/2016/5/10/chartex" xmlns:cx5="http://schemas.microsoft.com/office/drawing/2016/5/11/chartex" xmlns:cx6="http://schemas.microsoft.com/office/drawing/2016/5/12/chartex" xmlns:cx7="http://schemas.microsoft.com/office/drawing/2016/5/13/chartex" xmlns:cx8="http://schemas.microsoft.com/office/drawing/2016/5/14/chartex" xmlns:aink="http://schemas.microsoft.com/office/drawing/2016/ink" xmlns:am3d="http://schemas.microsoft.com/office/drawing/2017/model3d" xmlns:w16cid="http://schemas.microsoft.com/office/word/2016/wordml/cid" xmlns:w16se="http://schemas.microsoft.com/office/word/2015/wordml/symex" xmlns="" xmlns:o="urn:schemas-microsoft-com:office:office" xmlns:v="urn:schemas-microsoft-com:vml" xmlns:w10="urn:schemas-microsoft-com:office:word" xmlns:w="http://schemas.openxmlformats.org/wordprocessingml/2006/main" xmlns:a14="http://schemas.microsoft.com/office/drawing/2010/main" xmlns:mv="urn:schemas-microsoft-com:mac:vml" xmlns:mo="http://schemas.microsoft.com/office/mac/office/2008/main"/>
+                        <a14:shadowObscured xmlns:mo="http://schemas.microsoft.com/office/mac/office/2008/main" xmlns:mv="urn:schemas-microsoft-com:mac:vml" xmlns:a14="http://schemas.microsoft.com/office/drawing/2010/main" xmlns:w="http://schemas.openxmlformats.org/wordprocessingml/2006/main" xmlns:w10="urn:schemas-microsoft-com:office:word" xmlns:v="urn:schemas-microsoft-com:vml" xmlns:o="urn:schemas-microsoft-com:office:office" xmlns=""/>
                       </a:ext>
                     </a:extLst>
                   </pic:spPr>
@@ -5314,7 +5231,7 @@
                     </a:ln>
                     <a:extLst>
                       <a:ext uri="{53640926-AAD7-44d8-BBD7-CCE9431645EC}">
-                        <a14:shadowObscured xmlns:cx="http://schemas.microsoft.com/office/drawing/2014/chartex" xmlns:cx1="http://schemas.microsoft.com/office/drawing/2015/9/8/chartex" xmlns:cx2="http://schemas.microsoft.com/office/drawing/2015/10/21/chartex" xmlns:cx3="http://schemas.microsoft.com/office/drawing/2016/5/9/chartex" xmlns:cx4="http://schemas.microsoft.com/office/drawing/2016/5/10/chartex" xmlns:cx5="http://schemas.microsoft.com/office/drawing/2016/5/11/chartex" xmlns:cx6="http://schemas.microsoft.com/office/drawing/2016/5/12/chartex" xmlns:cx7="http://schemas.microsoft.com/office/drawing/2016/5/13/chartex" xmlns:cx8="http://schemas.microsoft.com/office/drawing/2016/5/14/chartex" xmlns:aink="http://schemas.microsoft.com/office/drawing/2016/ink" xmlns:am3d="http://schemas.microsoft.com/office/drawing/2017/model3d" xmlns:w16cid="http://schemas.microsoft.com/office/word/2016/wordml/cid" xmlns:w16se="http://schemas.microsoft.com/office/word/2015/wordml/symex" xmlns="" xmlns:o="urn:schemas-microsoft-com:office:office" xmlns:v="urn:schemas-microsoft-com:vml" xmlns:w10="urn:schemas-microsoft-com:office:word" xmlns:w="http://schemas.openxmlformats.org/wordprocessingml/2006/main" xmlns:a14="http://schemas.microsoft.com/office/drawing/2010/main" xmlns:mv="urn:schemas-microsoft-com:mac:vml" xmlns:mo="http://schemas.microsoft.com/office/mac/office/2008/main"/>
+                        <a14:shadowObscured xmlns:mo="http://schemas.microsoft.com/office/mac/office/2008/main" xmlns:mv="urn:schemas-microsoft-com:mac:vml" xmlns:a14="http://schemas.microsoft.com/office/drawing/2010/main" xmlns:w="http://schemas.openxmlformats.org/wordprocessingml/2006/main" xmlns:w10="urn:schemas-microsoft-com:office:word" xmlns:v="urn:schemas-microsoft-com:vml" xmlns:o="urn:schemas-microsoft-com:office:office" xmlns=""/>
                       </a:ext>
                     </a:extLst>
                   </pic:spPr>
@@ -5334,16 +5251,8 @@
     </w:p>
     <w:p>
       <w:pPr>
-        <w:jc w:val="both"/>
-        <w:rPr>
-          <w:rFonts w:ascii="Arial" w:hAnsi="Arial" w:cs="Arial"/>
-          <w:lang w:val="en-GB"/>
-        </w:rPr>
-      </w:pPr>
-    </w:p>
-    <w:p>
-      <w:pPr>
         <w:pStyle w:val="ListParagraph"/>
+        <w:keepNext/>
         <w:numPr>
           <w:ilvl w:val="0"/>
           <w:numId w:val="6"/>
@@ -5353,6 +5262,7 @@
         </w:rPr>
       </w:pPr>
       <w:r>
+        <w:lastRenderedPageBreak/>
         <w:t xml:space="preserve">Similarly, dock the </w:t>
       </w:r>
       <w:r>
@@ -5420,12 +5330,11 @@
         <w:rPr>
           <w:noProof/>
         </w:rPr>
-        <w:lastRenderedPageBreak/>
         <w:drawing>
-          <wp:inline distT="0" distB="0" distL="0" distR="0" wp14:anchorId="66536DC3" wp14:editId="60FADA6C">
+          <wp:inline distT="0" distB="0" distL="0" distR="0" wp14:anchorId="4822AB44" wp14:editId="70C44C3B">
             <wp:extent cx="5756910" cy="4241800"/>
             <wp:effectExtent l="0" t="0" r="0" b="6350"/>
-            <wp:docPr id="58" name="Picture 58"/>
+            <wp:docPr id="20" name="Picture 20" descr="Graphical user interface, application&#10;&#10;Description automatically generated"/>
             <wp:cNvGraphicFramePr>
               <a:graphicFrameLocks xmlns:a="http://schemas.openxmlformats.org/drawingml/2006/main" noChangeAspect="1"/>
             </wp:cNvGraphicFramePr>
@@ -5433,7 +5342,7 @@
               <a:graphicData uri="http://schemas.openxmlformats.org/drawingml/2006/picture">
                 <pic:pic xmlns:pic="http://schemas.openxmlformats.org/drawingml/2006/picture">
                   <pic:nvPicPr>
-                    <pic:cNvPr id="1" name=""/>
+                    <pic:cNvPr id="20" name="Picture 20" descr="Graphical user interface, application&#10;&#10;Description automatically generated"/>
                     <pic:cNvPicPr/>
                   </pic:nvPicPr>
                   <pic:blipFill>
@@ -5478,13 +5387,13 @@
       <w:r>
         <w:t>“</w:t>
       </w:r>
-      <w:bookmarkStart w:id="1" w:name="OLE_LINK1"/>
-      <w:bookmarkStart w:id="2" w:name="OLE_LINK2"/>
+      <w:bookmarkStart w:id="0" w:name="OLE_LINK1"/>
+      <w:bookmarkStart w:id="1" w:name="OLE_LINK2"/>
       <w:r>
         <w:t>sp|P63284|CLPB_ECOLI</w:t>
       </w:r>
+      <w:bookmarkEnd w:id="0"/>
       <w:bookmarkEnd w:id="1"/>
-      <w:bookmarkEnd w:id="2"/>
       <w:r>
         <w:t>”</w:t>
       </w:r>
@@ -5630,21 +5539,7 @@
         <w:rPr>
           <w:lang w:val="en-GB"/>
         </w:rPr>
-        <w:t xml:space="preserve"> Recall that the expected fold-change ratio between A</w:t>
-      </w:r>
-      <w:proofErr w:type="gramStart"/>
-      <w:r>
-        <w:rPr>
-          <w:lang w:val="en-GB"/>
-        </w:rPr>
-        <w:t>:B</w:t>
-      </w:r>
-      <w:proofErr w:type="gramEnd"/>
-      <w:r>
-        <w:rPr>
-          <w:lang w:val="en-GB"/>
-        </w:rPr>
-        <w:t xml:space="preserve"> is 4:1 for E. coli.</w:t>
+        <w:t xml:space="preserve"> Recall that the expected fold-change ratio between A:B is 4:1 for E. coli.</w:t>
       </w:r>
     </w:p>
     <w:p>
@@ -5667,16 +5562,16 @@
       <w:r>
         <w:t xml:space="preserve">peptide </w:t>
       </w:r>
-      <w:bookmarkStart w:id="3" w:name="OLE_LINK3"/>
-      <w:bookmarkStart w:id="4" w:name="OLE_LINK4"/>
+      <w:bookmarkStart w:id="2" w:name="OLE_LINK3"/>
+      <w:bookmarkStart w:id="3" w:name="OLE_LINK4"/>
       <w:r>
         <w:rPr>
           <w:bCs/>
         </w:rPr>
         <w:t>LPQVEGTGGDVQPSQDLVR</w:t>
       </w:r>
+      <w:bookmarkEnd w:id="2"/>
       <w:bookmarkEnd w:id="3"/>
-      <w:bookmarkEnd w:id="4"/>
       <w:r>
         <w:t xml:space="preserve"> </w:t>
       </w:r>
@@ -5688,7 +5583,11 @@
       </w:r>
     </w:p>
     <w:p>
-      <w:r>
+      <w:pPr>
+        <w:keepNext/>
+      </w:pPr>
+      <w:r>
+        <w:lastRenderedPageBreak/>
         <w:t>Y</w:t>
       </w:r>
       <w:r>
@@ -5700,30 +5599,19 @@
     </w:p>
     <w:p>
       <w:pPr>
-        <w:ind w:left="360"/>
-        <w:jc w:val="both"/>
         <w:rPr>
           <w:rFonts w:ascii="Arial" w:hAnsi="Arial" w:cs="Arial"/>
-          <w:lang w:val="en-GB"/>
-        </w:rPr>
-      </w:pPr>
-    </w:p>
-    <w:p>
-      <w:pPr>
-        <w:rPr>
-          <w:rFonts w:ascii="Arial" w:hAnsi="Arial" w:cs="Arial"/>
         </w:rPr>
       </w:pPr>
       <w:r>
         <w:rPr>
           <w:noProof/>
         </w:rPr>
-        <w:lastRenderedPageBreak/>
         <w:drawing>
-          <wp:inline distT="0" distB="0" distL="0" distR="0" wp14:anchorId="21E9937E" wp14:editId="3FD8B1DD">
+          <wp:inline distT="0" distB="0" distL="0" distR="0" wp14:anchorId="5C248E44" wp14:editId="502A5CE9">
             <wp:extent cx="5756910" cy="4241800"/>
             <wp:effectExtent l="0" t="0" r="0" b="6350"/>
-            <wp:docPr id="59" name="Picture 59"/>
+            <wp:docPr id="6" name="Picture 6" descr="Graphical user interface&#10;&#10;Description automatically generated"/>
             <wp:cNvGraphicFramePr>
               <a:graphicFrameLocks xmlns:a="http://schemas.openxmlformats.org/drawingml/2006/main" noChangeAspect="1"/>
             </wp:cNvGraphicFramePr>
@@ -5731,7 +5619,7 @@
               <a:graphicData uri="http://schemas.openxmlformats.org/drawingml/2006/picture">
                 <pic:pic xmlns:pic="http://schemas.openxmlformats.org/drawingml/2006/picture">
                   <pic:nvPicPr>
-                    <pic:cNvPr id="1" name=""/>
+                    <pic:cNvPr id="6" name="Picture 6" descr="Graphical user interface&#10;&#10;Description automatically generated"/>
                     <pic:cNvPicPr/>
                   </pic:nvPicPr>
                   <pic:blipFill>
@@ -5967,10 +5855,10 @@
         </w:rPr>
         <w:lastRenderedPageBreak/>
         <w:drawing>
-          <wp:inline distT="0" distB="0" distL="0" distR="0" wp14:anchorId="4C5822CE" wp14:editId="68FAE876">
-            <wp:extent cx="4305300" cy="3838575"/>
-            <wp:effectExtent l="0" t="0" r="0" b="9525"/>
-            <wp:docPr id="60" name="Picture 60"/>
+          <wp:inline distT="0" distB="0" distL="0" distR="0" wp14:anchorId="5E23C789" wp14:editId="59B1CA18">
+            <wp:extent cx="4337050" cy="3848100"/>
+            <wp:effectExtent l="0" t="0" r="6350" b="0"/>
+            <wp:docPr id="4" name="Picture 4"/>
             <wp:cNvGraphicFramePr>
               <a:graphicFrameLocks xmlns:a="http://schemas.openxmlformats.org/drawingml/2006/main" noChangeAspect="1"/>
             </wp:cNvGraphicFramePr>
@@ -5999,7 +5887,7 @@
                   <pic:spPr bwMode="auto">
                     <a:xfrm>
                       <a:off x="0" y="0"/>
-                      <a:ext cx="4305300" cy="3838575"/>
+                      <a:ext cx="4337050" cy="3848100"/>
                     </a:xfrm>
                     <a:prstGeom prst="rect">
                       <a:avLst/>
@@ -6081,10 +5969,10 @@
           <w:noProof/>
         </w:rPr>
         <w:drawing>
-          <wp:inline distT="0" distB="0" distL="0" distR="0" wp14:anchorId="4406D4B2" wp14:editId="551A7F6A">
+          <wp:inline distT="0" distB="0" distL="0" distR="0" wp14:anchorId="32402337" wp14:editId="6193B1AC">
             <wp:extent cx="5619750" cy="4114800"/>
             <wp:effectExtent l="0" t="0" r="0" b="0"/>
-            <wp:docPr id="61" name="Picture 61"/>
+            <wp:docPr id="8" name="Picture 8" descr="Chart, histogram&#10;&#10;Description automatically generated"/>
             <wp:cNvGraphicFramePr>
               <a:graphicFrameLocks xmlns:a="http://schemas.openxmlformats.org/drawingml/2006/main" noChangeAspect="1"/>
             </wp:cNvGraphicFramePr>
@@ -6092,7 +5980,7 @@
               <a:graphicData uri="http://schemas.openxmlformats.org/drawingml/2006/picture">
                 <pic:pic xmlns:pic="http://schemas.openxmlformats.org/drawingml/2006/picture">
                   <pic:nvPicPr>
-                    <pic:cNvPr id="1" name=""/>
+                    <pic:cNvPr id="8" name="Picture 8" descr="Chart, histogram&#10;&#10;Description automatically generated"/>
                     <pic:cNvPicPr/>
                   </pic:nvPicPr>
                   <pic:blipFill>
@@ -6164,10 +6052,10 @@
           <w:noProof/>
         </w:rPr>
         <w:drawing>
-          <wp:inline distT="0" distB="0" distL="0" distR="0" wp14:anchorId="333D170A" wp14:editId="49A9B3CC">
+          <wp:inline distT="0" distB="0" distL="0" distR="0" wp14:anchorId="0F273112" wp14:editId="6D9230B1">
             <wp:extent cx="5619750" cy="4114800"/>
             <wp:effectExtent l="0" t="0" r="0" b="0"/>
-            <wp:docPr id="62" name="Picture 62"/>
+            <wp:docPr id="15" name="Picture 15" descr="A picture containing graphical user interface&#10;&#10;Description automatically generated"/>
             <wp:cNvGraphicFramePr>
               <a:graphicFrameLocks xmlns:a="http://schemas.openxmlformats.org/drawingml/2006/main" noChangeAspect="1"/>
             </wp:cNvGraphicFramePr>
@@ -6175,7 +6063,7 @@
               <a:graphicData uri="http://schemas.openxmlformats.org/drawingml/2006/picture">
                 <pic:pic xmlns:pic="http://schemas.openxmlformats.org/drawingml/2006/picture">
                   <pic:nvPicPr>
-                    <pic:cNvPr id="1" name=""/>
+                    <pic:cNvPr id="15" name="Picture 15" descr="A picture containing graphical user interface&#10;&#10;Description automatically generated"/>
                     <pic:cNvPicPr/>
                   </pic:nvPicPr>
                   <pic:blipFill>
@@ -6379,10 +6267,10 @@
         </w:rPr>
         <w:lastRenderedPageBreak/>
         <w:drawing>
-          <wp:inline distT="0" distB="0" distL="0" distR="0" wp14:anchorId="36A86BAF" wp14:editId="7637E1C7">
+          <wp:inline distT="0" distB="0" distL="0" distR="0" wp14:anchorId="2532B738" wp14:editId="25ABB031">
             <wp:extent cx="5619750" cy="4114800"/>
             <wp:effectExtent l="0" t="0" r="0" b="0"/>
-            <wp:docPr id="63" name="Picture 63"/>
+            <wp:docPr id="17" name="Picture 17" descr="Chart, histogram&#10;&#10;Description automatically generated"/>
             <wp:cNvGraphicFramePr>
               <a:graphicFrameLocks xmlns:a="http://schemas.openxmlformats.org/drawingml/2006/main" noChangeAspect="1"/>
             </wp:cNvGraphicFramePr>
@@ -6390,7 +6278,7 @@
               <a:graphicData uri="http://schemas.openxmlformats.org/drawingml/2006/picture">
                 <pic:pic xmlns:pic="http://schemas.openxmlformats.org/drawingml/2006/picture">
                   <pic:nvPicPr>
-                    <pic:cNvPr id="1" name=""/>
+                    <pic:cNvPr id="17" name="Picture 17" descr="Chart, histogram&#10;&#10;Description automatically generated"/>
                     <pic:cNvPicPr/>
                   </pic:nvPicPr>
                   <pic:blipFill>
@@ -6509,37 +6397,73 @@
         <w:t xml:space="preserve">You will see that the mean value ranges from </w:t>
       </w:r>
       <w:r>
-        <w:t>1.5</w:t>
+        <w:t>1.</w:t>
+      </w:r>
+      <w:r>
+        <w:t>3</w:t>
       </w:r>
       <w:r>
         <w:t xml:space="preserve"> to </w:t>
       </w:r>
       <w:r>
-        <w:t>2</w:t>
-      </w:r>
-      <w:r>
-        <w:t xml:space="preserve">.5, while the standard deviation value ranges from </w:t>
-      </w:r>
-      <w:r>
-        <w:t>2.3</w:t>
+        <w:t>1.8</w:t>
+      </w:r>
+      <w:r>
+        <w:t xml:space="preserve">, while the standard deviation value ranges from </w:t>
+      </w:r>
+      <w:r>
+        <w:t>3</w:t>
+      </w:r>
+      <w:r>
+        <w:t>.</w:t>
+      </w:r>
+      <w:r>
+        <w:t>7</w:t>
       </w:r>
       <w:r>
         <w:t xml:space="preserve"> to </w:t>
       </w:r>
       <w:r>
-        <w:t>3.3</w:t>
+        <w:t>4</w:t>
+      </w:r>
+      <w:r>
+        <w:t>.</w:t>
+      </w:r>
+      <w:r>
+        <w:t>4</w:t>
       </w:r>
       <w:r>
         <w:t xml:space="preserve">. Using the simple calculation Mean + 3 * SD = </w:t>
       </w:r>
       <w:r>
-        <w:t>2.5 + 3</w:t>
-      </w:r>
-      <w:r>
-        <w:t xml:space="preserve">.5*3 = </w:t>
-      </w:r>
-      <w:r>
-        <w:t>13</w:t>
+        <w:t>1</w:t>
+      </w:r>
+      <w:r>
+        <w:t>.</w:t>
+      </w:r>
+      <w:r>
+        <w:t>8</w:t>
+      </w:r>
+      <w:r>
+        <w:t xml:space="preserve"> + </w:t>
+      </w:r>
+      <w:r>
+        <w:t>3 * 4</w:t>
+      </w:r>
+      <w:r>
+        <w:t>.</w:t>
+      </w:r>
+      <w:r>
+        <w:t>4</w:t>
+      </w:r>
+      <w:r>
+        <w:t xml:space="preserve"> = </w:t>
+      </w:r>
+      <w:r>
+        <w:t>1</w:t>
+      </w:r>
+      <w:r>
+        <w:t>5</w:t>
       </w:r>
       <w:r>
         <w:t xml:space="preserve"> PPM at the most extreme, this seems to indicate that a </w:t>
@@ -6618,14 +6542,12 @@
       <w:r>
         <w:t xml:space="preserve">, and click </w:t>
       </w:r>
-      <w:proofErr w:type="gramStart"/>
       <w:r>
         <w:rPr>
           <w:b/>
         </w:rPr>
         <w:t>All</w:t>
       </w:r>
-      <w:proofErr w:type="gramEnd"/>
       <w:r>
         <w:t>.</w:t>
       </w:r>
@@ -6678,7 +6600,7 @@
           <w:numId w:val="8"/>
         </w:numPr>
       </w:pPr>
-      <w:bookmarkStart w:id="5" w:name="_Hlk23864603"/>
+      <w:bookmarkStart w:id="4" w:name="_Hlk23864603"/>
       <w:r>
         <w:t xml:space="preserve">On </w:t>
       </w:r>
@@ -6748,10 +6670,10 @@
         </w:rPr>
         <w:lastRenderedPageBreak/>
         <w:drawing>
-          <wp:inline distT="0" distB="0" distL="0" distR="0" wp14:anchorId="09F857E4" wp14:editId="17506DEB">
+          <wp:inline distT="0" distB="0" distL="0" distR="0" wp14:anchorId="010ACC8D" wp14:editId="1655E889">
             <wp:extent cx="5619750" cy="4114800"/>
             <wp:effectExtent l="0" t="0" r="0" b="0"/>
-            <wp:docPr id="64" name="Picture 64"/>
+            <wp:docPr id="36" name="Picture 36" descr="Chart, line chart&#10;&#10;Description automatically generated"/>
             <wp:cNvGraphicFramePr>
               <a:graphicFrameLocks xmlns:a="http://schemas.openxmlformats.org/drawingml/2006/main" noChangeAspect="1"/>
             </wp:cNvGraphicFramePr>
@@ -6759,7 +6681,7 @@
               <a:graphicData uri="http://schemas.openxmlformats.org/drawingml/2006/picture">
                 <pic:pic xmlns:pic="http://schemas.openxmlformats.org/drawingml/2006/picture">
                   <pic:nvPicPr>
-                    <pic:cNvPr id="1" name=""/>
+                    <pic:cNvPr id="36" name="Picture 36" descr="Chart, line chart&#10;&#10;Description automatically generated"/>
                     <pic:cNvPicPr/>
                   </pic:nvPicPr>
                   <pic:blipFill>
@@ -6784,7 +6706,7 @@
         </w:drawing>
       </w:r>
     </w:p>
-    <w:bookmarkEnd w:id="5"/>
+    <w:bookmarkEnd w:id="4"/>
     <w:p>
       <w:pPr>
         <w:pStyle w:val="ListParagraph"/>
@@ -6863,10 +6785,10 @@
         </w:rPr>
         <w:lastRenderedPageBreak/>
         <w:drawing>
-          <wp:inline distT="0" distB="0" distL="0" distR="0" wp14:anchorId="1CC87780" wp14:editId="519D3CE5">
+          <wp:inline distT="0" distB="0" distL="0" distR="0" wp14:anchorId="7264A234" wp14:editId="19AF8D58">
             <wp:extent cx="5619750" cy="4114800"/>
             <wp:effectExtent l="0" t="0" r="0" b="0"/>
-            <wp:docPr id="65" name="Picture 65"/>
+            <wp:docPr id="37" name="Picture 37" descr="Chart, scatter chart&#10;&#10;Description automatically generated"/>
             <wp:cNvGraphicFramePr>
               <a:graphicFrameLocks xmlns:a="http://schemas.openxmlformats.org/drawingml/2006/main" noChangeAspect="1"/>
             </wp:cNvGraphicFramePr>
@@ -6874,7 +6796,7 @@
               <a:graphicData uri="http://schemas.openxmlformats.org/drawingml/2006/picture">
                 <pic:pic xmlns:pic="http://schemas.openxmlformats.org/drawingml/2006/picture">
                   <pic:nvPicPr>
-                    <pic:cNvPr id="1" name=""/>
+                    <pic:cNvPr id="37" name="Picture 37" descr="Chart, scatter chart&#10;&#10;Description automatically generated"/>
                     <pic:cNvPicPr/>
                   </pic:nvPicPr>
                   <pic:blipFill>
@@ -7337,10 +7259,10 @@
           <w:noProof/>
         </w:rPr>
         <w:drawing>
-          <wp:inline distT="0" distB="0" distL="0" distR="0" wp14:anchorId="1AD22A3B" wp14:editId="0BAAD9E0">
+          <wp:inline distT="0" distB="0" distL="0" distR="0" wp14:anchorId="005E525D" wp14:editId="3D8A7BDF">
             <wp:extent cx="4924425" cy="5667375"/>
             <wp:effectExtent l="0" t="0" r="9525" b="9525"/>
-            <wp:docPr id="1" name="Picture 1"/>
+            <wp:docPr id="1" name="Picture 1" descr="Graphical user interface, text, application, email&#10;&#10;Description automatically generated"/>
             <wp:cNvGraphicFramePr>
               <a:graphicFrameLocks xmlns:a="http://schemas.openxmlformats.org/drawingml/2006/main" noChangeAspect="1"/>
             </wp:cNvGraphicFramePr>
@@ -7348,7 +7270,7 @@
               <a:graphicData uri="http://schemas.openxmlformats.org/drawingml/2006/picture">
                 <pic:pic xmlns:pic="http://schemas.openxmlformats.org/drawingml/2006/picture">
                   <pic:nvPicPr>
-                    <pic:cNvPr id="1" name=""/>
+                    <pic:cNvPr id="1" name="Picture 1" descr="Graphical user interface, text, application, email&#10;&#10;Description automatically generated"/>
                     <pic:cNvPicPr/>
                   </pic:nvPicPr>
                   <pic:blipFill>
@@ -7643,10 +7565,10 @@
           <w:noProof/>
         </w:rPr>
         <w:drawing>
-          <wp:inline distT="0" distB="0" distL="0" distR="0" wp14:anchorId="041C40F4" wp14:editId="4AF48AB6">
+          <wp:inline distT="0" distB="0" distL="0" distR="0" wp14:anchorId="238CD40F" wp14:editId="6CB00469">
             <wp:extent cx="5619750" cy="4114800"/>
             <wp:effectExtent l="0" t="0" r="0" b="0"/>
-            <wp:docPr id="4" name="Picture 4"/>
+            <wp:docPr id="38" name="Picture 38" descr="Graphical user interface, table&#10;&#10;Description automatically generated"/>
             <wp:cNvGraphicFramePr>
               <a:graphicFrameLocks xmlns:a="http://schemas.openxmlformats.org/drawingml/2006/main" noChangeAspect="1"/>
             </wp:cNvGraphicFramePr>
@@ -7654,7 +7576,7 @@
               <a:graphicData uri="http://schemas.openxmlformats.org/drawingml/2006/picture">
                 <pic:pic xmlns:pic="http://schemas.openxmlformats.org/drawingml/2006/picture">
                   <pic:nvPicPr>
-                    <pic:cNvPr id="1" name=""/>
+                    <pic:cNvPr id="38" name="Picture 38" descr="Graphical user interface, table&#10;&#10;Description automatically generated"/>
                     <pic:cNvPicPr/>
                   </pic:nvPicPr>
                   <pic:blipFill>
@@ -7706,10 +7628,10 @@
           <w:noProof/>
         </w:rPr>
         <w:drawing>
-          <wp:inline distT="0" distB="0" distL="0" distR="0" wp14:anchorId="6F64399B" wp14:editId="0CCB7762">
+          <wp:inline distT="0" distB="0" distL="0" distR="0" wp14:anchorId="27747590" wp14:editId="6E61A8E6">
             <wp:extent cx="5756910" cy="2875280"/>
             <wp:effectExtent l="0" t="0" r="0" b="1270"/>
-            <wp:docPr id="5" name="Picture 5"/>
+            <wp:docPr id="39" name="Picture 39" descr="Graphical user interface&#10;&#10;Description automatically generated"/>
             <wp:cNvGraphicFramePr>
               <a:graphicFrameLocks xmlns:a="http://schemas.openxmlformats.org/drawingml/2006/main" noChangeAspect="1"/>
             </wp:cNvGraphicFramePr>
@@ -7717,7 +7639,7 @@
               <a:graphicData uri="http://schemas.openxmlformats.org/drawingml/2006/picture">
                 <pic:pic xmlns:pic="http://schemas.openxmlformats.org/drawingml/2006/picture">
                   <pic:nvPicPr>
-                    <pic:cNvPr id="1" name=""/>
+                    <pic:cNvPr id="39" name="Picture 39" descr="Graphical user interface&#10;&#10;Description automatically generated"/>
                     <pic:cNvPicPr/>
                   </pic:nvPicPr>
                   <pic:blipFill>
@@ -7768,14 +7690,12 @@
       <w:r>
         <w:t xml:space="preserve">, and click </w:t>
       </w:r>
-      <w:proofErr w:type="gramStart"/>
       <w:r>
         <w:rPr>
           <w:b/>
         </w:rPr>
         <w:t>Formatting</w:t>
       </w:r>
-      <w:proofErr w:type="gramEnd"/>
       <w:r>
         <w:t>.</w:t>
       </w:r>
@@ -8008,7 +7928,11 @@
       </w:r>
     </w:p>
     <w:p>
-      <w:r>
+      <w:pPr>
+        <w:keepNext/>
+      </w:pPr>
+      <w:r>
+        <w:lastRenderedPageBreak/>
         <w:t xml:space="preserve">Which should leave the </w:t>
       </w:r>
       <w:r>
@@ -8026,7 +7950,6 @@
         <w:rPr>
           <w:noProof/>
         </w:rPr>
-        <w:lastRenderedPageBreak/>
         <w:drawing>
           <wp:inline distT="0" distB="0" distL="0" distR="0" wp14:anchorId="30C73153" wp14:editId="64BBFF2A">
             <wp:extent cx="4381500" cy="3152775"/>
@@ -8096,10 +8019,10 @@
           <w:noProof/>
         </w:rPr>
         <w:drawing>
-          <wp:inline distT="0" distB="0" distL="0" distR="0" wp14:anchorId="29D88DDF" wp14:editId="29D9CFE4">
+          <wp:inline distT="0" distB="0" distL="0" distR="0" wp14:anchorId="3EA669A9" wp14:editId="71B553E1">
             <wp:extent cx="3419475" cy="3629025"/>
             <wp:effectExtent l="0" t="0" r="9525" b="9525"/>
-            <wp:docPr id="69" name="Picture 69"/>
+            <wp:docPr id="40" name="Picture 40"/>
             <wp:cNvGraphicFramePr>
               <a:graphicFrameLocks xmlns:a="http://schemas.openxmlformats.org/drawingml/2006/main" noChangeAspect="1"/>
             </wp:cNvGraphicFramePr>
@@ -8107,7 +8030,7 @@
               <a:graphicData uri="http://schemas.openxmlformats.org/drawingml/2006/picture">
                 <pic:pic xmlns:pic="http://schemas.openxmlformats.org/drawingml/2006/picture">
                   <pic:nvPicPr>
-                    <pic:cNvPr id="0" name="Picture 2"/>
+                    <pic:cNvPr id="0" name="Picture 4"/>
                     <pic:cNvPicPr>
                       <a:picLocks noChangeAspect="1" noChangeArrowheads="1"/>
                     </pic:cNvPicPr>
@@ -8206,6 +8129,7 @@
         </w:numPr>
       </w:pPr>
       <w:r>
+        <w:lastRenderedPageBreak/>
         <w:t xml:space="preserve">Click the </w:t>
       </w:r>
       <w:r>
@@ -8236,7 +8160,6 @@
         </w:numPr>
       </w:pPr>
       <w:r>
-        <w:lastRenderedPageBreak/>
         <w:t xml:space="preserve">In the </w:t>
       </w:r>
       <w:r>
@@ -8292,13 +8215,8 @@
     </w:p>
     <w:p>
       <w:r>
-        <w:t xml:space="preserve">Skyline also provides a bar plot view on the fold-change values which incorporates error bars for the (unadjusted) confidence intervals. Though, they are unadjusted for the multiple hypotheses tested, they still give you some insight into the variance in the measurements. Do the following to review the fold-change values in the bar </w:t>
-      </w:r>
-      <w:proofErr w:type="gramStart"/>
-      <w:r>
-        <w:t>plot:</w:t>
-      </w:r>
-      <w:proofErr w:type="gramEnd"/>
+        <w:t>Skyline also provides a bar plot view on the fold-change values which incorporates error bars for the (unadjusted) confidence intervals. Though, they are unadjusted for the multiple hypotheses tested, they still give you some insight into the variance in the measurements. Do the following to review the fold-change values in the bar plot:</w:t>
+      </w:r>
     </w:p>
     <w:p>
       <w:pPr>
@@ -8399,17 +8317,9 @@
         <w:rPr>
           <w:b/>
         </w:rPr>
-        <w:t>Condition</w:t>
-      </w:r>
-      <w:proofErr w:type="gramStart"/>
-      <w:r>
-        <w:rPr>
-          <w:b/>
-        </w:rPr>
-        <w:t>:Bar</w:t>
+        <w:t>Condition:Bar</w:t>
       </w:r>
       <w:proofErr w:type="spellEnd"/>
-      <w:proofErr w:type="gramEnd"/>
       <w:r>
         <w:rPr>
           <w:b/>
@@ -8442,17 +8352,9 @@
         <w:rPr>
           <w:b/>
         </w:rPr>
-        <w:t>Condition</w:t>
-      </w:r>
-      <w:proofErr w:type="gramStart"/>
-      <w:r>
-        <w:rPr>
-          <w:b/>
-        </w:rPr>
-        <w:t>:Bar</w:t>
+        <w:t>Condition:Bar</w:t>
       </w:r>
       <w:proofErr w:type="spellEnd"/>
-      <w:proofErr w:type="gramEnd"/>
       <w:r>
         <w:rPr>
           <w:b/>
@@ -8485,17 +8387,9 @@
         <w:rPr>
           <w:b/>
         </w:rPr>
-        <w:t>Condition</w:t>
-      </w:r>
-      <w:proofErr w:type="gramStart"/>
-      <w:r>
-        <w:rPr>
-          <w:b/>
-        </w:rPr>
-        <w:t>:Grid</w:t>
+        <w:t>Condition:Grid</w:t>
       </w:r>
       <w:proofErr w:type="spellEnd"/>
-      <w:proofErr w:type="gramEnd"/>
       <w:r>
         <w:t xml:space="preserve">, click the </w:t>
       </w:r>
@@ -8529,10 +8423,10 @@
           <w:noProof/>
         </w:rPr>
         <w:drawing>
-          <wp:inline distT="0" distB="0" distL="0" distR="0" wp14:anchorId="74C10F8B" wp14:editId="310495EF">
+          <wp:inline distT="0" distB="0" distL="0" distR="0" wp14:anchorId="3F12C547" wp14:editId="3E37702D">
             <wp:extent cx="5756910" cy="1799590"/>
             <wp:effectExtent l="0" t="0" r="0" b="0"/>
-            <wp:docPr id="70" name="Picture 70"/>
+            <wp:docPr id="41" name="Picture 41" descr="A screenshot of a computer&#10;&#10;Description automatically generated with low confidence"/>
             <wp:cNvGraphicFramePr>
               <a:graphicFrameLocks xmlns:a="http://schemas.openxmlformats.org/drawingml/2006/main" noChangeAspect="1"/>
             </wp:cNvGraphicFramePr>
@@ -8540,7 +8434,7 @@
               <a:graphicData uri="http://schemas.openxmlformats.org/drawingml/2006/picture">
                 <pic:pic xmlns:pic="http://schemas.openxmlformats.org/drawingml/2006/picture">
                   <pic:nvPicPr>
-                    <pic:cNvPr id="1" name=""/>
+                    <pic:cNvPr id="41" name="Picture 41" descr="A screenshot of a computer&#10;&#10;Description automatically generated with low confidence"/>
                     <pic:cNvPicPr/>
                   </pic:nvPicPr>
                   <pic:blipFill>
@@ -8831,7 +8725,14 @@
         <w:rPr>
           <w:lang w:val="en-GB"/>
         </w:rPr>
-        <w:t xml:space="preserve"> that there are just 9 bars and not the 11 you might have been expecting. This is because the current settings give Skyline no way to deal with missing values (due to 0.01 q value cut-off) other than dropping targets without consistent enough measurement to support a T-test. To fix this, do the following:</w:t>
+        <w:t xml:space="preserve"> that there are just 9 bars and not the 11 you might have been expecting. This is because the current settings give Skyline no way to deal with missing values (due to 0.01 q value cut-off) other than </w:t>
+      </w:r>
+      <w:r>
+        <w:rPr>
+          <w:lang w:val="en-GB"/>
+        </w:rPr>
+        <w:lastRenderedPageBreak/>
+        <w:t>dropping targets without consistent enough measurement to support a T-test. To fix this, do the following:</w:t>
       </w:r>
     </w:p>
     <w:p>
@@ -8849,7 +8750,6 @@
         <w:rPr>
           <w:lang w:val="en-GB"/>
         </w:rPr>
-        <w:lastRenderedPageBreak/>
         <w:t xml:space="preserve">In the </w:t>
       </w:r>
       <w:r>
@@ -8914,12 +8814,13 @@
       <w:r>
         <w:rPr>
           <w:noProof/>
+          <w:lang w:val="en-GB"/>
         </w:rPr>
         <w:drawing>
-          <wp:inline distT="0" distB="0" distL="0" distR="0" wp14:anchorId="6F27862E" wp14:editId="39D9C2F8">
-            <wp:extent cx="2933065" cy="5890260"/>
-            <wp:effectExtent l="0" t="0" r="635" b="0"/>
-            <wp:docPr id="8" name="Picture 8"/>
+          <wp:inline distT="0" distB="0" distL="0" distR="0" wp14:anchorId="10C4BDD9" wp14:editId="7555D158">
+            <wp:extent cx="3333750" cy="5886450"/>
+            <wp:effectExtent l="0" t="0" r="0" b="0"/>
+            <wp:docPr id="48" name="Picture 48"/>
             <wp:cNvGraphicFramePr>
               <a:graphicFrameLocks xmlns:a="http://schemas.openxmlformats.org/drawingml/2006/main" noChangeAspect="1"/>
             </wp:cNvGraphicFramePr>
@@ -8927,7 +8828,7 @@
               <a:graphicData uri="http://schemas.openxmlformats.org/drawingml/2006/picture">
                 <pic:pic xmlns:pic="http://schemas.openxmlformats.org/drawingml/2006/picture">
                   <pic:nvPicPr>
-                    <pic:cNvPr id="0" name="Picture 1"/>
+                    <pic:cNvPr id="0" name="Picture 8"/>
                     <pic:cNvPicPr>
                       <a:picLocks noChangeAspect="1" noChangeArrowheads="1"/>
                     </pic:cNvPicPr>
@@ -8948,7 +8849,7 @@
                   <pic:spPr bwMode="auto">
                     <a:xfrm>
                       <a:off x="0" y="0"/>
-                      <a:ext cx="2933065" cy="5890260"/>
+                      <a:ext cx="3333750" cy="5886450"/>
                     </a:xfrm>
                     <a:prstGeom prst="rect">
                       <a:avLst/>
@@ -8968,16 +8869,6 @@
     <w:p>
       <w:pPr>
         <w:pStyle w:val="ListParagraph"/>
-        <w:jc w:val="both"/>
-        <w:rPr>
-          <w:rFonts w:ascii="Arial" w:hAnsi="Arial" w:cs="Arial"/>
-          <w:lang w:val="en-GB"/>
-        </w:rPr>
-      </w:pPr>
-    </w:p>
-    <w:p>
-      <w:pPr>
-        <w:pStyle w:val="ListParagraph"/>
         <w:numPr>
           <w:ilvl w:val="0"/>
           <w:numId w:val="9"/>
@@ -9153,21 +9044,7 @@
         <w:rPr>
           <w:lang w:val="en-GB"/>
         </w:rPr>
-        <w:t xml:space="preserve"> in R or </w:t>
-      </w:r>
-      <w:proofErr w:type="spellStart"/>
-      <w:r>
-        <w:rPr>
-          <w:lang w:val="en-GB"/>
-        </w:rPr>
-        <w:t>RStudio</w:t>
-      </w:r>
-      <w:proofErr w:type="spellEnd"/>
-      <w:r>
-        <w:rPr>
-          <w:lang w:val="en-GB"/>
-        </w:rPr>
-        <w:t xml:space="preserve"> later:</w:t>
+        <w:t xml:space="preserve"> in R or RStudio later:</w:t>
       </w:r>
     </w:p>
     <w:p>
@@ -9185,6 +9062,7 @@
         <w:rPr>
           <w:lang w:val="en-GB"/>
         </w:rPr>
+        <w:lastRenderedPageBreak/>
         <w:t>O</w:t>
       </w:r>
       <w:r>
@@ -9290,7 +9168,6 @@
         <w:rPr>
           <w:szCs w:val="20"/>
         </w:rPr>
-        <w:lastRenderedPageBreak/>
         <w:t xml:space="preserve">From the </w:t>
       </w:r>
       <w:r>
@@ -9437,35 +9314,8 @@
 </w:document>
 </file>
 
-<file path=word/commentsIds.xml><?xml version="1.0" encoding="utf-8"?>
-<w16cid:commentsIds xmlns:wpc="http://schemas.microsoft.com/office/word/2010/wordprocessingCanvas" xmlns:cx="http://schemas.microsoft.com/office/drawing/2014/chartex" xmlns:cx1="http://schemas.microsoft.com/office/drawing/2015/9/8/chartex" xmlns:cx2="http://schemas.microsoft.com/office/drawing/2015/10/21/chartex" xmlns:cx3="http://schemas.microsoft.com/office/drawing/2016/5/9/chartex" xmlns:cx4="http://schemas.microsoft.com/office/drawing/2016/5/10/chartex" xmlns:cx5="http://schemas.microsoft.com/office/drawing/2016/5/11/chartex" xmlns:cx6="http://schemas.microsoft.com/office/drawing/2016/5/12/chartex" xmlns:cx7="http://schemas.microsoft.com/office/drawing/2016/5/13/chartex" xmlns:cx8="http://schemas.microsoft.com/office/drawing/2016/5/14/chartex" xmlns:mc="http://schemas.openxmlformats.org/markup-compatibility/2006" xmlns:aink="http://schemas.microsoft.com/office/drawing/2016/ink" xmlns:am3d="http://schemas.microsoft.com/office/drawing/2017/model3d" xmlns:o="urn:schemas-microsoft-com:office:office" xmlns:r="http://schemas.openxmlformats.org/officeDocument/2006/relationships" xmlns:m="http://schemas.openxmlformats.org/officeDocument/2006/math" xmlns:v="urn:schemas-microsoft-com:vml" xmlns:wp14="http://schemas.microsoft.com/office/word/2010/wordprocessingDrawing" xmlns:wp="http://schemas.openxmlformats.org/drawingml/2006/wordprocessingDrawing" xmlns:w10="urn:schemas-microsoft-com:office:word" xmlns:w="http://schemas.openxmlformats.org/wordprocessingml/2006/main" xmlns:w14="http://schemas.microsoft.com/office/word/2010/wordml" xmlns:w15="http://schemas.microsoft.com/office/word/2012/wordml" xmlns:w16cid="http://schemas.microsoft.com/office/word/2016/wordml/cid" xmlns:w16se="http://schemas.microsoft.com/office/word/2015/wordml/symex" xmlns:wpg="http://schemas.microsoft.com/office/word/2010/wordprocessingGroup" xmlns:wpi="http://schemas.microsoft.com/office/word/2010/wordprocessingInk" xmlns:wne="http://schemas.microsoft.com/office/word/2006/wordml" xmlns:wps="http://schemas.microsoft.com/office/word/2010/wordprocessingShape" mc:Ignorable="w14 w15 w16se w16cid wp14">
-  <w16cid:commentId w16cid:paraId="093B5B3E" w16cid:durableId="216C1B62"/>
-  <w16cid:commentId w16cid:paraId="48421066" w16cid:durableId="216BFFE8"/>
-  <w16cid:commentId w16cid:paraId="59B9388D" w16cid:durableId="216BFFE9"/>
-  <w16cid:commentId w16cid:paraId="7DB005ED" w16cid:durableId="216BFFEA"/>
-  <w16cid:commentId w16cid:paraId="69FA22FC" w16cid:durableId="216D492F"/>
-  <w16cid:commentId w16cid:paraId="7D7B95E1" w16cid:durableId="216C1CE4"/>
-  <w16cid:commentId w16cid:paraId="02F7F4AC" w16cid:durableId="216C1E02"/>
-  <w16cid:commentId w16cid:paraId="6BCB9712" w16cid:durableId="216BFFED"/>
-  <w16cid:commentId w16cid:paraId="11530D06" w16cid:durableId="216BFFEE"/>
-  <w16cid:commentId w16cid:paraId="580C73A6" w16cid:durableId="216BFFEF"/>
-  <w16cid:commentId w16cid:paraId="73E24FB1" w16cid:durableId="216C2430"/>
-  <w16cid:commentId w16cid:paraId="2A5D0659" w16cid:durableId="216C2486"/>
-  <w16cid:commentId w16cid:paraId="185A649D" w16cid:durableId="216C24B5"/>
-  <w16cid:commentId w16cid:paraId="279939AD" w16cid:durableId="216BFFF1"/>
-  <w16cid:commentId w16cid:paraId="793CB903" w16cid:durableId="216BFFF2"/>
-  <w16cid:commentId w16cid:paraId="32CBC8C4" w16cid:durableId="216BFFF4"/>
-  <w16cid:commentId w16cid:paraId="7AB1D6F8" w16cid:durableId="216C2551"/>
-  <w16cid:commentId w16cid:paraId="0D04C9C5" w16cid:durableId="216BFFF5"/>
-  <w16cid:commentId w16cid:paraId="61FA79CF" w16cid:durableId="216BFFF6"/>
-  <w16cid:commentId w16cid:paraId="22FA4650" w16cid:durableId="216BFFF7"/>
-  <w16cid:commentId w16cid:paraId="34B055C5" w16cid:durableId="216BFFF8"/>
-  <w16cid:commentId w16cid:paraId="0CEAB20D" w16cid:durableId="216BFFF9"/>
-</w16cid:commentsIds>
-</file>
-
 <file path=word/endnotes.xml><?xml version="1.0" encoding="utf-8"?>
-<w:endnotes xmlns:wpc="http://schemas.microsoft.com/office/word/2010/wordprocessingCanvas" xmlns:mc="http://schemas.openxmlformats.org/markup-compatibility/2006" xmlns:o="urn:schemas-microsoft-com:office:office" xmlns:r="http://schemas.openxmlformats.org/officeDocument/2006/relationships" xmlns:m="http://schemas.openxmlformats.org/officeDocument/2006/math" xmlns:v="urn:schemas-microsoft-com:vml" xmlns:wp14="http://schemas.microsoft.com/office/word/2010/wordprocessingDrawing" xmlns:wp="http://schemas.openxmlformats.org/drawingml/2006/wordprocessingDrawing" xmlns:w10="urn:schemas-microsoft-com:office:word" xmlns:w="http://schemas.openxmlformats.org/wordprocessingml/2006/main" xmlns:w14="http://schemas.microsoft.com/office/word/2010/wordml" xmlns:w15="http://schemas.microsoft.com/office/word/2012/wordml" xmlns:wpg="http://schemas.microsoft.com/office/word/2010/wordprocessingGroup" xmlns:wpi="http://schemas.microsoft.com/office/word/2010/wordprocessingInk" xmlns:wne="http://schemas.microsoft.com/office/word/2006/wordml" xmlns:wps="http://schemas.microsoft.com/office/word/2010/wordprocessingShape" mc:Ignorable="w14 w15 wp14">
+<w:endnotes xmlns:wpc="http://schemas.microsoft.com/office/word/2010/wordprocessingCanvas" xmlns:cx="http://schemas.microsoft.com/office/drawing/2014/chartex" xmlns:cx1="http://schemas.microsoft.com/office/drawing/2015/9/8/chartex" xmlns:cx2="http://schemas.microsoft.com/office/drawing/2015/10/21/chartex" xmlns:cx3="http://schemas.microsoft.com/office/drawing/2016/5/9/chartex" xmlns:cx4="http://schemas.microsoft.com/office/drawing/2016/5/10/chartex" xmlns:cx5="http://schemas.microsoft.com/office/drawing/2016/5/11/chartex" xmlns:cx6="http://schemas.microsoft.com/office/drawing/2016/5/12/chartex" xmlns:cx7="http://schemas.microsoft.com/office/drawing/2016/5/13/chartex" xmlns:cx8="http://schemas.microsoft.com/office/drawing/2016/5/14/chartex" xmlns:mc="http://schemas.openxmlformats.org/markup-compatibility/2006" xmlns:aink="http://schemas.microsoft.com/office/drawing/2016/ink" xmlns:am3d="http://schemas.microsoft.com/office/drawing/2017/model3d" xmlns:o="urn:schemas-microsoft-com:office:office" xmlns:r="http://schemas.openxmlformats.org/officeDocument/2006/relationships" xmlns:m="http://schemas.openxmlformats.org/officeDocument/2006/math" xmlns:v="urn:schemas-microsoft-com:vml" xmlns:wp14="http://schemas.microsoft.com/office/word/2010/wordprocessingDrawing" xmlns:wp="http://schemas.openxmlformats.org/drawingml/2006/wordprocessingDrawing" xmlns:w10="urn:schemas-microsoft-com:office:word" xmlns:w="http://schemas.openxmlformats.org/wordprocessingml/2006/main" xmlns:w14="http://schemas.microsoft.com/office/word/2010/wordml" xmlns:w15="http://schemas.microsoft.com/office/word/2012/wordml" xmlns:w16cex="http://schemas.microsoft.com/office/word/2018/wordml/cex" xmlns:w16cid="http://schemas.microsoft.com/office/word/2016/wordml/cid" xmlns:w16="http://schemas.microsoft.com/office/word/2018/wordml" xmlns:w16sdtdh="http://schemas.microsoft.com/office/word/2020/wordml/sdtdatahash" xmlns:w16se="http://schemas.microsoft.com/office/word/2015/wordml/symex" xmlns:wpg="http://schemas.microsoft.com/office/word/2010/wordprocessingGroup" xmlns:wpi="http://schemas.microsoft.com/office/word/2010/wordprocessingInk" xmlns:wne="http://schemas.microsoft.com/office/word/2006/wordml" xmlns:wps="http://schemas.microsoft.com/office/word/2010/wordprocessingShape" mc:Ignorable="w14 w15 w16se w16cid w16 w16cex w16sdtdh wp14">
   <w:endnote w:type="separator" w:id="-1">
     <w:p>
       <w:r>
@@ -9484,7 +9334,7 @@
 </file>
 
 <file path=word/footer1.xml><?xml version="1.0" encoding="utf-8"?>
-<w:ftr xmlns:wpc="http://schemas.microsoft.com/office/word/2010/wordprocessingCanvas" xmlns:mc="http://schemas.openxmlformats.org/markup-compatibility/2006" xmlns:o="urn:schemas-microsoft-com:office:office" xmlns:r="http://schemas.openxmlformats.org/officeDocument/2006/relationships" xmlns:m="http://schemas.openxmlformats.org/officeDocument/2006/math" xmlns:v="urn:schemas-microsoft-com:vml" xmlns:wp14="http://schemas.microsoft.com/office/word/2010/wordprocessingDrawing" xmlns:wp="http://schemas.openxmlformats.org/drawingml/2006/wordprocessingDrawing" xmlns:w10="urn:schemas-microsoft-com:office:word" xmlns:w="http://schemas.openxmlformats.org/wordprocessingml/2006/main" xmlns:w14="http://schemas.microsoft.com/office/word/2010/wordml" xmlns:w15="http://schemas.microsoft.com/office/word/2012/wordml" xmlns:wpg="http://schemas.microsoft.com/office/word/2010/wordprocessingGroup" xmlns:wpi="http://schemas.microsoft.com/office/word/2010/wordprocessingInk" xmlns:wne="http://schemas.microsoft.com/office/word/2006/wordml" xmlns:wps="http://schemas.microsoft.com/office/word/2010/wordprocessingShape" mc:Ignorable="w14 w15 wp14">
+<w:ftr xmlns:wpc="http://schemas.microsoft.com/office/word/2010/wordprocessingCanvas" xmlns:cx="http://schemas.microsoft.com/office/drawing/2014/chartex" xmlns:cx1="http://schemas.microsoft.com/office/drawing/2015/9/8/chartex" xmlns:cx2="http://schemas.microsoft.com/office/drawing/2015/10/21/chartex" xmlns:cx3="http://schemas.microsoft.com/office/drawing/2016/5/9/chartex" xmlns:cx4="http://schemas.microsoft.com/office/drawing/2016/5/10/chartex" xmlns:cx5="http://schemas.microsoft.com/office/drawing/2016/5/11/chartex" xmlns:cx6="http://schemas.microsoft.com/office/drawing/2016/5/12/chartex" xmlns:cx7="http://schemas.microsoft.com/office/drawing/2016/5/13/chartex" xmlns:cx8="http://schemas.microsoft.com/office/drawing/2016/5/14/chartex" xmlns:mc="http://schemas.openxmlformats.org/markup-compatibility/2006" xmlns:aink="http://schemas.microsoft.com/office/drawing/2016/ink" xmlns:am3d="http://schemas.microsoft.com/office/drawing/2017/model3d" xmlns:o="urn:schemas-microsoft-com:office:office" xmlns:r="http://schemas.openxmlformats.org/officeDocument/2006/relationships" xmlns:m="http://schemas.openxmlformats.org/officeDocument/2006/math" xmlns:v="urn:schemas-microsoft-com:vml" xmlns:wp14="http://schemas.microsoft.com/office/word/2010/wordprocessingDrawing" xmlns:wp="http://schemas.openxmlformats.org/drawingml/2006/wordprocessingDrawing" xmlns:w10="urn:schemas-microsoft-com:office:word" xmlns:w="http://schemas.openxmlformats.org/wordprocessingml/2006/main" xmlns:w14="http://schemas.microsoft.com/office/word/2010/wordml" xmlns:w15="http://schemas.microsoft.com/office/word/2012/wordml" xmlns:w16cex="http://schemas.microsoft.com/office/word/2018/wordml/cex" xmlns:w16cid="http://schemas.microsoft.com/office/word/2016/wordml/cid" xmlns:w16="http://schemas.microsoft.com/office/word/2018/wordml" xmlns:w16sdtdh="http://schemas.microsoft.com/office/word/2020/wordml/sdtdatahash" xmlns:w16se="http://schemas.microsoft.com/office/word/2015/wordml/symex" xmlns:wpg="http://schemas.microsoft.com/office/word/2010/wordprocessingGroup" xmlns:wpi="http://schemas.microsoft.com/office/word/2010/wordprocessingInk" xmlns:wne="http://schemas.microsoft.com/office/word/2006/wordml" xmlns:wps="http://schemas.microsoft.com/office/word/2010/wordprocessingShape" mc:Ignorable="w14 w15 w16se w16cid w16 w16cex w16sdtdh wp14">
   <w:p>
     <w:pPr>
       <w:pStyle w:val="Footer"/>
@@ -9521,7 +9371,7 @@
 </file>
 
 <file path=word/footer2.xml><?xml version="1.0" encoding="utf-8"?>
-<w:ftr xmlns:wpc="http://schemas.microsoft.com/office/word/2010/wordprocessingCanvas" xmlns:mc="http://schemas.openxmlformats.org/markup-compatibility/2006" xmlns:o="urn:schemas-microsoft-com:office:office" xmlns:r="http://schemas.openxmlformats.org/officeDocument/2006/relationships" xmlns:m="http://schemas.openxmlformats.org/officeDocument/2006/math" xmlns:v="urn:schemas-microsoft-com:vml" xmlns:wp14="http://schemas.microsoft.com/office/word/2010/wordprocessingDrawing" xmlns:wp="http://schemas.openxmlformats.org/drawingml/2006/wordprocessingDrawing" xmlns:w10="urn:schemas-microsoft-com:office:word" xmlns:w="http://schemas.openxmlformats.org/wordprocessingml/2006/main" xmlns:w14="http://schemas.microsoft.com/office/word/2010/wordml" xmlns:w15="http://schemas.microsoft.com/office/word/2012/wordml" xmlns:wpg="http://schemas.microsoft.com/office/word/2010/wordprocessingGroup" xmlns:wpi="http://schemas.microsoft.com/office/word/2010/wordprocessingInk" xmlns:wne="http://schemas.microsoft.com/office/word/2006/wordml" xmlns:wps="http://schemas.microsoft.com/office/word/2010/wordprocessingShape" mc:Ignorable="w14 w15 wp14">
+<w:ftr xmlns:wpc="http://schemas.microsoft.com/office/word/2010/wordprocessingCanvas" xmlns:cx="http://schemas.microsoft.com/office/drawing/2014/chartex" xmlns:cx1="http://schemas.microsoft.com/office/drawing/2015/9/8/chartex" xmlns:cx2="http://schemas.microsoft.com/office/drawing/2015/10/21/chartex" xmlns:cx3="http://schemas.microsoft.com/office/drawing/2016/5/9/chartex" xmlns:cx4="http://schemas.microsoft.com/office/drawing/2016/5/10/chartex" xmlns:cx5="http://schemas.microsoft.com/office/drawing/2016/5/11/chartex" xmlns:cx6="http://schemas.microsoft.com/office/drawing/2016/5/12/chartex" xmlns:cx7="http://schemas.microsoft.com/office/drawing/2016/5/13/chartex" xmlns:cx8="http://schemas.microsoft.com/office/drawing/2016/5/14/chartex" xmlns:mc="http://schemas.openxmlformats.org/markup-compatibility/2006" xmlns:aink="http://schemas.microsoft.com/office/drawing/2016/ink" xmlns:am3d="http://schemas.microsoft.com/office/drawing/2017/model3d" xmlns:o="urn:schemas-microsoft-com:office:office" xmlns:r="http://schemas.openxmlformats.org/officeDocument/2006/relationships" xmlns:m="http://schemas.openxmlformats.org/officeDocument/2006/math" xmlns:v="urn:schemas-microsoft-com:vml" xmlns:wp14="http://schemas.microsoft.com/office/word/2010/wordprocessingDrawing" xmlns:wp="http://schemas.openxmlformats.org/drawingml/2006/wordprocessingDrawing" xmlns:w10="urn:schemas-microsoft-com:office:word" xmlns:w="http://schemas.openxmlformats.org/wordprocessingml/2006/main" xmlns:w14="http://schemas.microsoft.com/office/word/2010/wordml" xmlns:w15="http://schemas.microsoft.com/office/word/2012/wordml" xmlns:w16cex="http://schemas.microsoft.com/office/word/2018/wordml/cex" xmlns:w16cid="http://schemas.microsoft.com/office/word/2016/wordml/cid" xmlns:w16="http://schemas.microsoft.com/office/word/2018/wordml" xmlns:w16sdtdh="http://schemas.microsoft.com/office/word/2020/wordml/sdtdatahash" xmlns:w16se="http://schemas.microsoft.com/office/word/2015/wordml/symex" xmlns:wpg="http://schemas.microsoft.com/office/word/2010/wordprocessingGroup" xmlns:wpi="http://schemas.microsoft.com/office/word/2010/wordprocessingInk" xmlns:wne="http://schemas.microsoft.com/office/word/2006/wordml" xmlns:wps="http://schemas.microsoft.com/office/word/2010/wordprocessingShape" mc:Ignorable="w14 w15 w16se w16cid w16 w16cex w16sdtdh wp14">
   <w:p>
     <w:pPr>
       <w:pStyle w:val="Footer"/>
@@ -9577,7 +9427,7 @@
 </file>
 
 <file path=word/footnotes.xml><?xml version="1.0" encoding="utf-8"?>
-<w:footnotes xmlns:wpc="http://schemas.microsoft.com/office/word/2010/wordprocessingCanvas" xmlns:mc="http://schemas.openxmlformats.org/markup-compatibility/2006" xmlns:o="urn:schemas-microsoft-com:office:office" xmlns:r="http://schemas.openxmlformats.org/officeDocument/2006/relationships" xmlns:m="http://schemas.openxmlformats.org/officeDocument/2006/math" xmlns:v="urn:schemas-microsoft-com:vml" xmlns:wp14="http://schemas.microsoft.com/office/word/2010/wordprocessingDrawing" xmlns:wp="http://schemas.openxmlformats.org/drawingml/2006/wordprocessingDrawing" xmlns:w10="urn:schemas-microsoft-com:office:word" xmlns:w="http://schemas.openxmlformats.org/wordprocessingml/2006/main" xmlns:w14="http://schemas.microsoft.com/office/word/2010/wordml" xmlns:w15="http://schemas.microsoft.com/office/word/2012/wordml" xmlns:wpg="http://schemas.microsoft.com/office/word/2010/wordprocessingGroup" xmlns:wpi="http://schemas.microsoft.com/office/word/2010/wordprocessingInk" xmlns:wne="http://schemas.microsoft.com/office/word/2006/wordml" xmlns:wps="http://schemas.microsoft.com/office/word/2010/wordprocessingShape" mc:Ignorable="w14 w15 wp14">
+<w:footnotes xmlns:wpc="http://schemas.microsoft.com/office/word/2010/wordprocessingCanvas" xmlns:cx="http://schemas.microsoft.com/office/drawing/2014/chartex" xmlns:cx1="http://schemas.microsoft.com/office/drawing/2015/9/8/chartex" xmlns:cx2="http://schemas.microsoft.com/office/drawing/2015/10/21/chartex" xmlns:cx3="http://schemas.microsoft.com/office/drawing/2016/5/9/chartex" xmlns:cx4="http://schemas.microsoft.com/office/drawing/2016/5/10/chartex" xmlns:cx5="http://schemas.microsoft.com/office/drawing/2016/5/11/chartex" xmlns:cx6="http://schemas.microsoft.com/office/drawing/2016/5/12/chartex" xmlns:cx7="http://schemas.microsoft.com/office/drawing/2016/5/13/chartex" xmlns:cx8="http://schemas.microsoft.com/office/drawing/2016/5/14/chartex" xmlns:mc="http://schemas.openxmlformats.org/markup-compatibility/2006" xmlns:aink="http://schemas.microsoft.com/office/drawing/2016/ink" xmlns:am3d="http://schemas.microsoft.com/office/drawing/2017/model3d" xmlns:o="urn:schemas-microsoft-com:office:office" xmlns:r="http://schemas.openxmlformats.org/officeDocument/2006/relationships" xmlns:m="http://schemas.openxmlformats.org/officeDocument/2006/math" xmlns:v="urn:schemas-microsoft-com:vml" xmlns:wp14="http://schemas.microsoft.com/office/word/2010/wordprocessingDrawing" xmlns:wp="http://schemas.openxmlformats.org/drawingml/2006/wordprocessingDrawing" xmlns:w10="urn:schemas-microsoft-com:office:word" xmlns:w="http://schemas.openxmlformats.org/wordprocessingml/2006/main" xmlns:w14="http://schemas.microsoft.com/office/word/2010/wordml" xmlns:w15="http://schemas.microsoft.com/office/word/2012/wordml" xmlns:w16cex="http://schemas.microsoft.com/office/word/2018/wordml/cex" xmlns:w16cid="http://schemas.microsoft.com/office/word/2016/wordml/cid" xmlns:w16="http://schemas.microsoft.com/office/word/2018/wordml" xmlns:w16sdtdh="http://schemas.microsoft.com/office/word/2020/wordml/sdtdatahash" xmlns:w16se="http://schemas.microsoft.com/office/word/2015/wordml/symex" xmlns:wpg="http://schemas.microsoft.com/office/word/2010/wordprocessingGroup" xmlns:wpi="http://schemas.microsoft.com/office/word/2010/wordprocessingInk" xmlns:wne="http://schemas.microsoft.com/office/word/2006/wordml" xmlns:wps="http://schemas.microsoft.com/office/word/2010/wordprocessingShape" mc:Ignorable="w14 w15 w16se w16cid w16 w16cex w16sdtdh wp14">
   <w:footnote w:type="separator" w:id="-1">
     <w:p>
       <w:r>
@@ -9596,7 +9446,7 @@
 </file>
 
 <file path=word/numbering.xml><?xml version="1.0" encoding="utf-8"?>
-<w:numbering xmlns:wpc="http://schemas.microsoft.com/office/word/2010/wordprocessingCanvas" xmlns:mc="http://schemas.openxmlformats.org/markup-compatibility/2006" xmlns:o="urn:schemas-microsoft-com:office:office" xmlns:r="http://schemas.openxmlformats.org/officeDocument/2006/relationships" xmlns:m="http://schemas.openxmlformats.org/officeDocument/2006/math" xmlns:v="urn:schemas-microsoft-com:vml" xmlns:wp14="http://schemas.microsoft.com/office/word/2010/wordprocessingDrawing" xmlns:wp="http://schemas.openxmlformats.org/drawingml/2006/wordprocessingDrawing" xmlns:w10="urn:schemas-microsoft-com:office:word" xmlns:w="http://schemas.openxmlformats.org/wordprocessingml/2006/main" xmlns:w14="http://schemas.microsoft.com/office/word/2010/wordml" xmlns:w15="http://schemas.microsoft.com/office/word/2012/wordml" xmlns:wpg="http://schemas.microsoft.com/office/word/2010/wordprocessingGroup" xmlns:wpi="http://schemas.microsoft.com/office/word/2010/wordprocessingInk" xmlns:wne="http://schemas.microsoft.com/office/word/2006/wordml" xmlns:wps="http://schemas.microsoft.com/office/word/2010/wordprocessingShape" mc:Ignorable="w14 w15 wp14">
+<w:numbering xmlns:wpc="http://schemas.microsoft.com/office/word/2010/wordprocessingCanvas" xmlns:cx="http://schemas.microsoft.com/office/drawing/2014/chartex" xmlns:cx1="http://schemas.microsoft.com/office/drawing/2015/9/8/chartex" xmlns:cx2="http://schemas.microsoft.com/office/drawing/2015/10/21/chartex" xmlns:cx3="http://schemas.microsoft.com/office/drawing/2016/5/9/chartex" xmlns:cx4="http://schemas.microsoft.com/office/drawing/2016/5/10/chartex" xmlns:cx5="http://schemas.microsoft.com/office/drawing/2016/5/11/chartex" xmlns:cx6="http://schemas.microsoft.com/office/drawing/2016/5/12/chartex" xmlns:cx7="http://schemas.microsoft.com/office/drawing/2016/5/13/chartex" xmlns:cx8="http://schemas.microsoft.com/office/drawing/2016/5/14/chartex" xmlns:mc="http://schemas.openxmlformats.org/markup-compatibility/2006" xmlns:aink="http://schemas.microsoft.com/office/drawing/2016/ink" xmlns:am3d="http://schemas.microsoft.com/office/drawing/2017/model3d" xmlns:o="urn:schemas-microsoft-com:office:office" xmlns:r="http://schemas.openxmlformats.org/officeDocument/2006/relationships" xmlns:m="http://schemas.openxmlformats.org/officeDocument/2006/math" xmlns:v="urn:schemas-microsoft-com:vml" xmlns:wp14="http://schemas.microsoft.com/office/word/2010/wordprocessingDrawing" xmlns:wp="http://schemas.openxmlformats.org/drawingml/2006/wordprocessingDrawing" xmlns:w10="urn:schemas-microsoft-com:office:word" xmlns:w="http://schemas.openxmlformats.org/wordprocessingml/2006/main" xmlns:w14="http://schemas.microsoft.com/office/word/2010/wordml" xmlns:w15="http://schemas.microsoft.com/office/word/2012/wordml" xmlns:w16cex="http://schemas.microsoft.com/office/word/2018/wordml/cex" xmlns:w16cid="http://schemas.microsoft.com/office/word/2016/wordml/cid" xmlns:w16="http://schemas.microsoft.com/office/word/2018/wordml" xmlns:w16sdtdh="http://schemas.microsoft.com/office/word/2020/wordml/sdtdatahash" xmlns:w16se="http://schemas.microsoft.com/office/word/2015/wordml/symex" xmlns:wpg="http://schemas.microsoft.com/office/word/2010/wordprocessingGroup" xmlns:wpi="http://schemas.microsoft.com/office/word/2010/wordprocessingInk" xmlns:wne="http://schemas.microsoft.com/office/word/2006/wordml" xmlns:wps="http://schemas.microsoft.com/office/word/2010/wordprocessingShape" mc:Ignorable="w14 w15 w16se w16cid w16 w16cex w16sdtdh wp14">
   <w:abstractNum w:abstractNumId="0" w15:restartNumberingAfterBreak="0">
     <w:nsid w:val="00E92463"/>
     <w:multiLevelType w:val="hybridMultilevel"/>
@@ -12734,7 +12584,7 @@
 </file>
 
 <file path=word/styles.xml><?xml version="1.0" encoding="utf-8"?>
-<w:styles xmlns:mc="http://schemas.openxmlformats.org/markup-compatibility/2006" xmlns:r="http://schemas.openxmlformats.org/officeDocument/2006/relationships" xmlns:w="http://schemas.openxmlformats.org/wordprocessingml/2006/main" xmlns:w14="http://schemas.microsoft.com/office/word/2010/wordml" xmlns:w15="http://schemas.microsoft.com/office/word/2012/wordml" mc:Ignorable="w14 w15">
+<w:styles xmlns:mc="http://schemas.openxmlformats.org/markup-compatibility/2006" xmlns:r="http://schemas.openxmlformats.org/officeDocument/2006/relationships" xmlns:w="http://schemas.openxmlformats.org/wordprocessingml/2006/main" xmlns:w14="http://schemas.microsoft.com/office/word/2010/wordml" xmlns:w15="http://schemas.microsoft.com/office/word/2012/wordml" xmlns:w16cex="http://schemas.microsoft.com/office/word/2018/wordml/cex" xmlns:w16cid="http://schemas.microsoft.com/office/word/2016/wordml/cid" xmlns:w16="http://schemas.microsoft.com/office/word/2018/wordml" xmlns:w16sdtdh="http://schemas.microsoft.com/office/word/2020/wordml/sdtdatahash" xmlns:w16se="http://schemas.microsoft.com/office/word/2015/wordml/symex" mc:Ignorable="w14 w15 w16se w16cid w16 w16cex w16sdtdh">
   <w:docDefaults>
     <w:rPrDefault>
       <w:rPr>
@@ -12746,7 +12596,7 @@
     </w:rPrDefault>
     <w:pPrDefault/>
   </w:docDefaults>
-  <w:latentStyles w:defLockedState="0" w:defUIPriority="99" w:defSemiHidden="0" w:defUnhideWhenUsed="0" w:defQFormat="0" w:count="371">
+  <w:latentStyles w:defLockedState="0" w:defUIPriority="99" w:defSemiHidden="0" w:defUnhideWhenUsed="0" w:defQFormat="0" w:count="376">
     <w:lsdException w:name="Normal" w:uiPriority="0" w:qFormat="1"/>
     <w:lsdException w:name="heading 1" w:uiPriority="9" w:qFormat="1"/>
     <w:lsdException w:name="heading 2" w:semiHidden="1" w:uiPriority="9" w:unhideWhenUsed="1" w:qFormat="1"/>
@@ -13109,6 +12959,11 @@
     <w:lsdException w:name="List Table 5 Dark Accent 6" w:uiPriority="50"/>
     <w:lsdException w:name="List Table 6 Colorful Accent 6" w:uiPriority="51"/>
     <w:lsdException w:name="List Table 7 Colorful Accent 6" w:uiPriority="52"/>
+    <w:lsdException w:name="Mention" w:semiHidden="1" w:unhideWhenUsed="1"/>
+    <w:lsdException w:name="Smart Hyperlink" w:semiHidden="1" w:unhideWhenUsed="1"/>
+    <w:lsdException w:name="Hashtag" w:semiHidden="1" w:unhideWhenUsed="1"/>
+    <w:lsdException w:name="Unresolved Mention" w:semiHidden="1" w:unhideWhenUsed="1"/>
+    <w:lsdException w:name="Smart Link" w:semiHidden="1" w:unhideWhenUsed="1"/>
   </w:latentStyles>
   <w:style w:type="paragraph" w:default="1" w:styleId="Normal">
     <w:name w:val="Normal"/>

</xml_diff>